<commit_message>
Add Trello and GitHub links in design docs
</commit_message>
<xml_diff>
--- a/Design Docs/DevLog/Developer's Log.docx
+++ b/Design Docs/DevLog/Developer's Log.docx
@@ -25,10 +25,7 @@
         <w:pStyle w:val="Heading1"/>
       </w:pPr>
       <w:r>
-        <w:t xml:space="preserve">April </w:t>
-      </w:r>
-      <w:r>
-        <w:t>30</w:t>
+        <w:t>April 30</w:t>
       </w:r>
       <w:r>
         <w:rPr>
@@ -61,7 +58,15 @@
         </w:numPr>
       </w:pPr>
       <w:r>
-        <w:t>[dev &amp; art] retrieve TexturePacker license codes</w:t>
+        <w:t xml:space="preserve">[dev &amp; art] retrieve </w:t>
+      </w:r>
+      <w:proofErr w:type="spellStart"/>
+      <w:r>
+        <w:t>TexturePacker</w:t>
+      </w:r>
+      <w:proofErr w:type="spellEnd"/>
+      <w:r>
+        <w:t xml:space="preserve"> license codes</w:t>
       </w:r>
     </w:p>
     <w:p>
@@ -73,7 +78,15 @@
         </w:numPr>
       </w:pPr>
       <w:r>
-        <w:t>[dev] Created a TexturePacker guide for artist to use</w:t>
+        <w:t xml:space="preserve">[dev] Created a </w:t>
+      </w:r>
+      <w:proofErr w:type="spellStart"/>
+      <w:r>
+        <w:t>TexturePacker</w:t>
+      </w:r>
+      <w:proofErr w:type="spellEnd"/>
+      <w:r>
+        <w:t xml:space="preserve"> guide for artist to use</w:t>
       </w:r>
     </w:p>
     <w:p>
@@ -114,13 +127,7 @@
         </w:numPr>
       </w:pPr>
       <w:r>
-        <w:t>[dev]</w:t>
-      </w:r>
-      <w:r>
-        <w:t xml:space="preserve"> </w:t>
-      </w:r>
-      <w:r>
-        <w:t>Finished Code Architecture</w:t>
+        <w:t>[dev] Finished Code Architecture</w:t>
       </w:r>
     </w:p>
     <w:p>
@@ -144,13 +151,7 @@
         </w:numPr>
       </w:pPr>
       <w:r>
-        <w:t>[art]</w:t>
-      </w:r>
-      <w:r>
-        <w:t xml:space="preserve"> </w:t>
-      </w:r>
-      <w:r>
-        <w:t>Created game setting</w:t>
+        <w:t>[art] Created game setting</w:t>
       </w:r>
     </w:p>
     <w:p>
@@ -162,13 +163,7 @@
         </w:numPr>
       </w:pPr>
       <w:r>
-        <w:t>[art]</w:t>
-      </w:r>
-      <w:r>
-        <w:t xml:space="preserve"> </w:t>
-      </w:r>
-      <w:r>
-        <w:t>Created a few game concepts including world and main character</w:t>
+        <w:t>[art] Created a few game concepts including world and main character</w:t>
       </w:r>
     </w:p>
     <w:p>
@@ -180,8 +175,13 @@
         </w:numPr>
       </w:pPr>
       <w:r>
-        <w:t>[art] Get familiar with GitHub and TexturePacker</w:t>
-      </w:r>
+        <w:t xml:space="preserve">[art] Get familiar with GitHub and </w:t>
+      </w:r>
+      <w:proofErr w:type="spellStart"/>
+      <w:r>
+        <w:t>TexturePacker</w:t>
+      </w:r>
+      <w:proofErr w:type="spellEnd"/>
     </w:p>
     <w:p/>
     <w:p>
@@ -212,6 +212,21 @@
       <w:r>
         <w:t>[dev] Created GitHub repository</w:t>
       </w:r>
+      <w:r>
+        <w:br/>
+        <w:t xml:space="preserve">Use this </w:t>
+      </w:r>
+      <w:hyperlink r:id="rId7" w:history="1">
+        <w:r>
+          <w:rPr>
+            <w:rStyle w:val="Hyperlink"/>
+          </w:rPr>
+          <w:t>link</w:t>
+        </w:r>
+      </w:hyperlink>
+      <w:r>
+        <w:t xml:space="preserve"> to get access to the repository</w:t>
+      </w:r>
     </w:p>
     <w:p/>
     <w:p>
@@ -302,9 +317,24 @@
       <w:r>
         <w:t>[dev] Created Trello board and shared it with members</w:t>
       </w:r>
+      <w:r>
+        <w:br/>
+        <w:t xml:space="preserve">Use this </w:t>
+      </w:r>
+      <w:hyperlink r:id="rId8" w:history="1">
+        <w:r>
+          <w:rPr>
+            <w:rStyle w:val="Hyperlink"/>
+          </w:rPr>
+          <w:t>link</w:t>
+        </w:r>
+      </w:hyperlink>
+      <w:r>
+        <w:t xml:space="preserve"> to get access to the board</w:t>
+      </w:r>
     </w:p>
     <w:sectPr>
-      <w:headerReference w:type="default" r:id="rId7"/>
+      <w:headerReference w:type="default" r:id="rId9"/>
       <w:pgSz w:w="11907" w:h="16840" w:code="9"/>
       <w:pgMar w:top="1440" w:right="1440" w:bottom="1440" w:left="1440" w:header="709" w:footer="709" w:gutter="0"/>
       <w:cols w:space="708"/>
@@ -1392,6 +1422,29 @@
       <w:contextualSpacing/>
     </w:pPr>
   </w:style>
+  <w:style w:type="character" w:styleId="Hyperlink">
+    <w:name w:val="Hyperlink"/>
+    <w:basedOn w:val="DefaultParagraphFont"/>
+    <w:uiPriority w:val="99"/>
+    <w:unhideWhenUsed/>
+    <w:rsid w:val="00D824A8"/>
+    <w:rPr>
+      <w:color w:val="0563C1" w:themeColor="hyperlink"/>
+      <w:u w:val="single"/>
+    </w:rPr>
+  </w:style>
+  <w:style w:type="character" w:styleId="UnresolvedMention">
+    <w:name w:val="Unresolved Mention"/>
+    <w:basedOn w:val="DefaultParagraphFont"/>
+    <w:uiPriority w:val="99"/>
+    <w:semiHidden/>
+    <w:unhideWhenUsed/>
+    <w:rsid w:val="00D824A8"/>
+    <w:rPr>
+      <w:color w:val="605E5C"/>
+      <w:shd w:val="clear" w:color="auto" w:fill="E1DFDD"/>
+    </w:rPr>
+  </w:style>
 </w:styles>
 </file>
 

</xml_diff>

<commit_message>
Improved Visual & Gameplay
- Updated game backgrounds
- Added bitmap font
- Added score
- Added new main character
</commit_message>
<xml_diff>
--- a/Design Docs/DevLog/Developer's Log.docx
+++ b/Design Docs/DevLog/Developer's Log.docx
@@ -21,10 +21,38 @@
     </w:p>
     <w:p>
       <w:pPr>
+        <w:jc w:val="center"/>
+        <w:rPr>
+          <w:rStyle w:val="SubtleEmphasis"/>
+        </w:rPr>
+      </w:pPr>
+      <w:r>
+        <w:t>PLAY GAME &gt;&gt;</w:t>
+      </w:r>
+      <w:hyperlink r:id="rId7" w:history="1">
+        <w:r>
+          <w:rPr>
+            <w:rStyle w:val="Hyperlink"/>
+          </w:rPr>
+          <w:t>https://www.seromyr.com/dazzle-adventure</w:t>
+        </w:r>
+        <w:r>
+          <w:rPr>
+            <w:rStyle w:val="Hyperlink"/>
+          </w:rPr>
+          <w:t>&lt;&lt;</w:t>
+        </w:r>
+      </w:hyperlink>
+      <w:r>
+        <w:t xml:space="preserve"> PLAY GAME</w:t>
+      </w:r>
+    </w:p>
+    <w:p>
+      <w:pPr>
         <w:pStyle w:val="Heading1"/>
       </w:pPr>
       <w:r>
-        <w:t>May 5:</w:t>
+        <w:t>May 6:</w:t>
       </w:r>
     </w:p>
     <w:p>
@@ -70,17 +98,7 @@
           <w:szCs w:val="18"/>
           <w:lang w:eastAsia="en-CA"/>
         </w:rPr>
-        <w:t xml:space="preserve">[dev] </w:t>
-      </w:r>
-      <w:r>
-        <w:rPr>
-          <w:rFonts w:ascii="Consolas" w:eastAsia="Times New Roman" w:hAnsi="Consolas" w:cs="Courier New"/>
-          <w:color w:val="444D56"/>
-          <w:sz w:val="18"/>
-          <w:szCs w:val="18"/>
-          <w:lang w:eastAsia="en-CA"/>
-        </w:rPr>
-        <w:t>Improved gameplay experience generally</w:t>
+        <w:t>[dev] Added the ocean floor tiles</w:t>
       </w:r>
     </w:p>
     <w:p>
@@ -126,17 +144,7 @@
           <w:szCs w:val="18"/>
           <w:lang w:eastAsia="en-CA"/>
         </w:rPr>
-        <w:t xml:space="preserve">[dev] </w:t>
-      </w:r>
-      <w:r>
-        <w:rPr>
-          <w:rFonts w:ascii="Consolas" w:eastAsia="Times New Roman" w:hAnsi="Consolas" w:cs="Courier New"/>
-          <w:color w:val="444D56"/>
-          <w:sz w:val="18"/>
-          <w:szCs w:val="18"/>
-          <w:lang w:eastAsia="en-CA"/>
-        </w:rPr>
-        <w:t>Added screen scrolling function</w:t>
+        <w:t>[dev] Improved Tile Procedural Generator</w:t>
       </w:r>
     </w:p>
     <w:p>
@@ -182,17 +190,7 @@
           <w:szCs w:val="18"/>
           <w:lang w:eastAsia="en-CA"/>
         </w:rPr>
-        <w:t xml:space="preserve">[dev] </w:t>
-      </w:r>
-      <w:r>
-        <w:rPr>
-          <w:rFonts w:ascii="Consolas" w:eastAsia="Times New Roman" w:hAnsi="Consolas" w:cs="Courier New"/>
-          <w:color w:val="444D56"/>
-          <w:sz w:val="18"/>
-          <w:szCs w:val="18"/>
-          <w:lang w:eastAsia="en-CA"/>
-        </w:rPr>
-        <w:t>Added a game over screen</w:t>
+        <w:t>[dev] Improved Visual</w:t>
       </w:r>
     </w:p>
     <w:p>
@@ -238,25 +236,7 @@
           <w:szCs w:val="18"/>
           <w:lang w:eastAsia="en-CA"/>
         </w:rPr>
-        <w:t xml:space="preserve">[dev] </w:t>
-      </w:r>
-      <w:r>
-        <w:rPr>
-          <w:rFonts w:ascii="Consolas" w:eastAsia="Times New Roman" w:hAnsi="Consolas" w:cs="Courier New"/>
-          <w:color w:val="444D56"/>
-          <w:sz w:val="18"/>
-          <w:szCs w:val="18"/>
-          <w:lang w:eastAsia="en-CA"/>
-        </w:rPr>
-        <w:t>Improved collision detection</w:t>
-      </w:r>
-    </w:p>
-    <w:p>
-      <w:pPr>
-        <w:pStyle w:val="Heading1"/>
-      </w:pPr>
-      <w:r>
-        <w:t>May 4:</w:t>
+        <w:t>[dev] Added bitmap font</w:t>
       </w:r>
     </w:p>
     <w:p>
@@ -302,17 +282,7 @@
           <w:szCs w:val="18"/>
           <w:lang w:eastAsia="en-CA"/>
         </w:rPr>
-        <w:t xml:space="preserve">[dev] Created </w:t>
-      </w:r>
-      <w:r>
-        <w:rPr>
-          <w:rFonts w:ascii="Consolas" w:eastAsia="Times New Roman" w:hAnsi="Consolas" w:cs="Courier New"/>
-          <w:color w:val="444D56"/>
-          <w:sz w:val="18"/>
-          <w:szCs w:val="18"/>
-          <w:lang w:eastAsia="en-CA"/>
-        </w:rPr>
-        <w:t>Tile Generator</w:t>
+        <w:t>[dev] Added score</w:t>
       </w:r>
     </w:p>
     <w:p>
@@ -358,7 +328,21 @@
           <w:szCs w:val="18"/>
           <w:lang w:eastAsia="en-CA"/>
         </w:rPr>
-        <w:t>[dev] Improved main character controller</w:t>
+        <w:t>[dev] Implemented new Main character visual</w:t>
+      </w:r>
+    </w:p>
+    <w:p/>
+    <w:p>
+      <w:pPr>
+        <w:pStyle w:val="Heading1"/>
+      </w:pPr>
+    </w:p>
+    <w:p>
+      <w:pPr>
+        <w:pStyle w:val="Heading1"/>
+      </w:pPr>
+      <w:r>
+        <w:t>May 5:</w:t>
       </w:r>
     </w:p>
     <w:p>
@@ -404,16 +388,17 @@
           <w:szCs w:val="18"/>
           <w:lang w:eastAsia="en-CA"/>
         </w:rPr>
-        <w:t>[dev] Created collision detection</w:t>
-      </w:r>
-    </w:p>
-    <w:p/>
-    <w:p>
-      <w:pPr>
-        <w:pStyle w:val="Heading1"/>
-      </w:pPr>
-      <w:r>
-        <w:t>May 1:</w:t>
+        <w:t xml:space="preserve">[dev] </w:t>
+      </w:r>
+      <w:r>
+        <w:rPr>
+          <w:rFonts w:ascii="Consolas" w:eastAsia="Times New Roman" w:hAnsi="Consolas" w:cs="Courier New"/>
+          <w:color w:val="444D56"/>
+          <w:sz w:val="18"/>
+          <w:szCs w:val="18"/>
+          <w:lang w:eastAsia="en-CA"/>
+        </w:rPr>
+        <w:t>Improved gameplay experience generally</w:t>
       </w:r>
     </w:p>
     <w:p>
@@ -459,7 +444,17 @@
           <w:szCs w:val="18"/>
           <w:lang w:eastAsia="en-CA"/>
         </w:rPr>
-        <w:t>[dev] Created main character sprite</w:t>
+        <w:t xml:space="preserve">[dev] </w:t>
+      </w:r>
+      <w:r>
+        <w:rPr>
+          <w:rFonts w:ascii="Consolas" w:eastAsia="Times New Roman" w:hAnsi="Consolas" w:cs="Courier New"/>
+          <w:color w:val="444D56"/>
+          <w:sz w:val="18"/>
+          <w:szCs w:val="18"/>
+          <w:lang w:eastAsia="en-CA"/>
+        </w:rPr>
+        <w:t>Added screen scrolling function</w:t>
       </w:r>
     </w:p>
     <w:p>
@@ -505,7 +500,17 @@
           <w:szCs w:val="18"/>
           <w:lang w:eastAsia="en-CA"/>
         </w:rPr>
-        <w:t>[dev &amp; art] Pitched idea got approval</w:t>
+        <w:t xml:space="preserve">[dev] </w:t>
+      </w:r>
+      <w:r>
+        <w:rPr>
+          <w:rFonts w:ascii="Consolas" w:eastAsia="Times New Roman" w:hAnsi="Consolas" w:cs="Courier New"/>
+          <w:color w:val="444D56"/>
+          <w:sz w:val="18"/>
+          <w:szCs w:val="18"/>
+          <w:lang w:eastAsia="en-CA"/>
+        </w:rPr>
+        <w:t>Added a game over screen</w:t>
       </w:r>
     </w:p>
     <w:p>
@@ -551,7 +556,25 @@
           <w:szCs w:val="18"/>
           <w:lang w:eastAsia="en-CA"/>
         </w:rPr>
-        <w:t>[dev &amp; art] Retrospective meeting</w:t>
+        <w:t xml:space="preserve">[dev] </w:t>
+      </w:r>
+      <w:r>
+        <w:rPr>
+          <w:rFonts w:ascii="Consolas" w:eastAsia="Times New Roman" w:hAnsi="Consolas" w:cs="Courier New"/>
+          <w:color w:val="444D56"/>
+          <w:sz w:val="18"/>
+          <w:szCs w:val="18"/>
+          <w:lang w:eastAsia="en-CA"/>
+        </w:rPr>
+        <w:t>Improved collision detection</w:t>
+      </w:r>
+    </w:p>
+    <w:p>
+      <w:pPr>
+        <w:pStyle w:val="Heading1"/>
+      </w:pPr>
+      <w:r>
+        <w:t>May 4:</w:t>
       </w:r>
     </w:p>
     <w:p>
@@ -597,7 +620,17 @@
           <w:szCs w:val="18"/>
           <w:lang w:eastAsia="en-CA"/>
         </w:rPr>
-        <w:t>[dev] Added Main Menu &amp; Gameplay screen</w:t>
+        <w:t xml:space="preserve">[dev] Created </w:t>
+      </w:r>
+      <w:r>
+        <w:rPr>
+          <w:rFonts w:ascii="Consolas" w:eastAsia="Times New Roman" w:hAnsi="Consolas" w:cs="Courier New"/>
+          <w:color w:val="444D56"/>
+          <w:sz w:val="18"/>
+          <w:szCs w:val="18"/>
+          <w:lang w:eastAsia="en-CA"/>
+        </w:rPr>
+        <w:t>Tile Generator</w:t>
       </w:r>
     </w:p>
     <w:p>
@@ -643,7 +676,7 @@
           <w:szCs w:val="18"/>
           <w:lang w:eastAsia="en-CA"/>
         </w:rPr>
-        <w:t>[dev] Added player character on screen with temporary art assets</w:t>
+        <w:t>[dev] Improved main character controller</w:t>
       </w:r>
     </w:p>
     <w:p>
@@ -689,7 +722,16 @@
           <w:szCs w:val="18"/>
           <w:lang w:eastAsia="en-CA"/>
         </w:rPr>
-        <w:t>[dev] Added basic controls</w:t>
+        <w:t>[dev] Created collision detection</w:t>
+      </w:r>
+    </w:p>
+    <w:p/>
+    <w:p>
+      <w:pPr>
+        <w:pStyle w:val="Heading1"/>
+      </w:pPr>
+      <w:r>
+        <w:t>May 1:</w:t>
       </w:r>
     </w:p>
     <w:p>
@@ -735,25 +777,7 @@
           <w:szCs w:val="18"/>
           <w:lang w:eastAsia="en-CA"/>
         </w:rPr>
-        <w:t>[dev] Added basic jump function</w:t>
-      </w:r>
-    </w:p>
-    <w:p/>
-    <w:p>
-      <w:pPr>
-        <w:pStyle w:val="Heading1"/>
-      </w:pPr>
-      <w:r>
-        <w:t>April 30</w:t>
-      </w:r>
-      <w:r>
-        <w:rPr>
-          <w:vertAlign w:val="superscript"/>
-        </w:rPr>
-        <w:t>th</w:t>
-      </w:r>
-      <w:r>
-        <w:t xml:space="preserve"> </w:t>
+        <w:t>[dev] Created main character sprite</w:t>
       </w:r>
     </w:p>
     <w:p>
@@ -799,47 +823,7 @@
           <w:szCs w:val="18"/>
           <w:lang w:eastAsia="en-CA"/>
         </w:rPr>
-        <w:t xml:space="preserve">[dev &amp; art] </w:t>
-      </w:r>
-      <w:r>
-        <w:rPr>
-          <w:rFonts w:ascii="Consolas" w:eastAsia="Times New Roman" w:hAnsi="Consolas" w:cs="Courier New"/>
-          <w:color w:val="444D56"/>
-          <w:sz w:val="18"/>
-          <w:szCs w:val="18"/>
-          <w:lang w:eastAsia="en-CA"/>
-        </w:rPr>
-        <w:t>R</w:t>
-      </w:r>
-      <w:r>
-        <w:rPr>
-          <w:rFonts w:ascii="Consolas" w:eastAsia="Times New Roman" w:hAnsi="Consolas" w:cs="Courier New"/>
-          <w:color w:val="444D56"/>
-          <w:sz w:val="18"/>
-          <w:szCs w:val="18"/>
-          <w:lang w:eastAsia="en-CA"/>
-        </w:rPr>
-        <w:t>eview</w:t>
-      </w:r>
-      <w:r>
-        <w:rPr>
-          <w:rFonts w:ascii="Consolas" w:eastAsia="Times New Roman" w:hAnsi="Consolas" w:cs="Courier New"/>
-          <w:color w:val="444D56"/>
-          <w:sz w:val="18"/>
-          <w:szCs w:val="18"/>
-          <w:lang w:eastAsia="en-CA"/>
-        </w:rPr>
-        <w:t>ed</w:t>
-      </w:r>
-      <w:r>
-        <w:rPr>
-          <w:rFonts w:ascii="Consolas" w:eastAsia="Times New Roman" w:hAnsi="Consolas" w:cs="Courier New"/>
-          <w:color w:val="444D56"/>
-          <w:sz w:val="18"/>
-          <w:szCs w:val="18"/>
-          <w:lang w:eastAsia="en-CA"/>
-        </w:rPr>
-        <w:t xml:space="preserve"> design docs for submission</w:t>
+        <w:t>[dev &amp; art] Pitched idea got approval</w:t>
       </w:r>
     </w:p>
     <w:p>
@@ -885,47 +869,7 @@
           <w:szCs w:val="18"/>
           <w:lang w:eastAsia="en-CA"/>
         </w:rPr>
-        <w:t xml:space="preserve">[dev &amp; art] </w:t>
-      </w:r>
-      <w:r>
-        <w:rPr>
-          <w:rFonts w:ascii="Consolas" w:eastAsia="Times New Roman" w:hAnsi="Consolas" w:cs="Courier New"/>
-          <w:color w:val="444D56"/>
-          <w:sz w:val="18"/>
-          <w:szCs w:val="18"/>
-          <w:lang w:eastAsia="en-CA"/>
-        </w:rPr>
-        <w:t>R</w:t>
-      </w:r>
-      <w:r>
-        <w:rPr>
-          <w:rFonts w:ascii="Consolas" w:eastAsia="Times New Roman" w:hAnsi="Consolas" w:cs="Courier New"/>
-          <w:color w:val="444D56"/>
-          <w:sz w:val="18"/>
-          <w:szCs w:val="18"/>
-          <w:lang w:eastAsia="en-CA"/>
-        </w:rPr>
-        <w:t>etrieve</w:t>
-      </w:r>
-      <w:r>
-        <w:rPr>
-          <w:rFonts w:ascii="Consolas" w:eastAsia="Times New Roman" w:hAnsi="Consolas" w:cs="Courier New"/>
-          <w:color w:val="444D56"/>
-          <w:sz w:val="18"/>
-          <w:szCs w:val="18"/>
-          <w:lang w:eastAsia="en-CA"/>
-        </w:rPr>
-        <w:t>d</w:t>
-      </w:r>
-      <w:r>
-        <w:rPr>
-          <w:rFonts w:ascii="Consolas" w:eastAsia="Times New Roman" w:hAnsi="Consolas" w:cs="Courier New"/>
-          <w:color w:val="444D56"/>
-          <w:sz w:val="18"/>
-          <w:szCs w:val="18"/>
-          <w:lang w:eastAsia="en-CA"/>
-        </w:rPr>
-        <w:t xml:space="preserve"> TexturePacker license codes</w:t>
+        <w:t>[dev &amp; art] Retrospective meeting</w:t>
       </w:r>
     </w:p>
     <w:p>
@@ -971,25 +915,7 @@
           <w:szCs w:val="18"/>
           <w:lang w:eastAsia="en-CA"/>
         </w:rPr>
-        <w:t>[dev] Created a TexturePacker guide for artist to use</w:t>
-      </w:r>
-    </w:p>
-    <w:p/>
-    <w:p>
-      <w:pPr>
-        <w:pStyle w:val="Heading1"/>
-      </w:pPr>
-      <w:r>
-        <w:t>April 29</w:t>
-      </w:r>
-      <w:r>
-        <w:rPr>
-          <w:vertAlign w:val="superscript"/>
-        </w:rPr>
-        <w:t>th</w:t>
-      </w:r>
-      <w:r>
-        <w:t xml:space="preserve"> </w:t>
+        <w:t>[dev] Added Main Menu &amp; Gameplay screen</w:t>
       </w:r>
     </w:p>
     <w:p>
@@ -1035,7 +961,7 @@
           <w:szCs w:val="18"/>
           <w:lang w:eastAsia="en-CA"/>
         </w:rPr>
-        <w:t>[dev] Finished first version of Game Design document</w:t>
+        <w:t>[dev] Added player character on screen with temporary art assets</w:t>
       </w:r>
     </w:p>
     <w:p>
@@ -1081,7 +1007,7 @@
           <w:szCs w:val="18"/>
           <w:lang w:eastAsia="en-CA"/>
         </w:rPr>
-        <w:t>[dev] Finished Code Architecture</w:t>
+        <w:t>[dev] Added basic controls</w:t>
       </w:r>
     </w:p>
     <w:p>
@@ -1127,7 +1053,25 @@
           <w:szCs w:val="18"/>
           <w:lang w:eastAsia="en-CA"/>
         </w:rPr>
-        <w:t>[dev] Finished Presentation file</w:t>
+        <w:t>[dev] Added basic jump function</w:t>
+      </w:r>
+    </w:p>
+    <w:p/>
+    <w:p>
+      <w:pPr>
+        <w:pStyle w:val="Heading1"/>
+      </w:pPr>
+      <w:r>
+        <w:t>April 30</w:t>
+      </w:r>
+      <w:r>
+        <w:rPr>
+          <w:vertAlign w:val="superscript"/>
+        </w:rPr>
+        <w:t>th</w:t>
+      </w:r>
+      <w:r>
+        <w:t xml:space="preserve"> </w:t>
       </w:r>
     </w:p>
     <w:p>
@@ -1173,7 +1117,47 @@
           <w:szCs w:val="18"/>
           <w:lang w:eastAsia="en-CA"/>
         </w:rPr>
-        <w:t>[art] Created game setting</w:t>
+        <w:t xml:space="preserve">[dev &amp; art] </w:t>
+      </w:r>
+      <w:r>
+        <w:rPr>
+          <w:rFonts w:ascii="Consolas" w:eastAsia="Times New Roman" w:hAnsi="Consolas" w:cs="Courier New"/>
+          <w:color w:val="444D56"/>
+          <w:sz w:val="18"/>
+          <w:szCs w:val="18"/>
+          <w:lang w:eastAsia="en-CA"/>
+        </w:rPr>
+        <w:t>R</w:t>
+      </w:r>
+      <w:r>
+        <w:rPr>
+          <w:rFonts w:ascii="Consolas" w:eastAsia="Times New Roman" w:hAnsi="Consolas" w:cs="Courier New"/>
+          <w:color w:val="444D56"/>
+          <w:sz w:val="18"/>
+          <w:szCs w:val="18"/>
+          <w:lang w:eastAsia="en-CA"/>
+        </w:rPr>
+        <w:t>eview</w:t>
+      </w:r>
+      <w:r>
+        <w:rPr>
+          <w:rFonts w:ascii="Consolas" w:eastAsia="Times New Roman" w:hAnsi="Consolas" w:cs="Courier New"/>
+          <w:color w:val="444D56"/>
+          <w:sz w:val="18"/>
+          <w:szCs w:val="18"/>
+          <w:lang w:eastAsia="en-CA"/>
+        </w:rPr>
+        <w:t>ed</w:t>
+      </w:r>
+      <w:r>
+        <w:rPr>
+          <w:rFonts w:ascii="Consolas" w:eastAsia="Times New Roman" w:hAnsi="Consolas" w:cs="Courier New"/>
+          <w:color w:val="444D56"/>
+          <w:sz w:val="18"/>
+          <w:szCs w:val="18"/>
+          <w:lang w:eastAsia="en-CA"/>
+        </w:rPr>
+        <w:t xml:space="preserve"> design docs for submission</w:t>
       </w:r>
     </w:p>
     <w:p>
@@ -1219,7 +1203,47 @@
           <w:szCs w:val="18"/>
           <w:lang w:eastAsia="en-CA"/>
         </w:rPr>
-        <w:t>[art] Created a few game concepts including world and main character</w:t>
+        <w:t xml:space="preserve">[dev &amp; art] </w:t>
+      </w:r>
+      <w:r>
+        <w:rPr>
+          <w:rFonts w:ascii="Consolas" w:eastAsia="Times New Roman" w:hAnsi="Consolas" w:cs="Courier New"/>
+          <w:color w:val="444D56"/>
+          <w:sz w:val="18"/>
+          <w:szCs w:val="18"/>
+          <w:lang w:eastAsia="en-CA"/>
+        </w:rPr>
+        <w:t>R</w:t>
+      </w:r>
+      <w:r>
+        <w:rPr>
+          <w:rFonts w:ascii="Consolas" w:eastAsia="Times New Roman" w:hAnsi="Consolas" w:cs="Courier New"/>
+          <w:color w:val="444D56"/>
+          <w:sz w:val="18"/>
+          <w:szCs w:val="18"/>
+          <w:lang w:eastAsia="en-CA"/>
+        </w:rPr>
+        <w:t>etrieve</w:t>
+      </w:r>
+      <w:r>
+        <w:rPr>
+          <w:rFonts w:ascii="Consolas" w:eastAsia="Times New Roman" w:hAnsi="Consolas" w:cs="Courier New"/>
+          <w:color w:val="444D56"/>
+          <w:sz w:val="18"/>
+          <w:szCs w:val="18"/>
+          <w:lang w:eastAsia="en-CA"/>
+        </w:rPr>
+        <w:t>d</w:t>
+      </w:r>
+      <w:r>
+        <w:rPr>
+          <w:rFonts w:ascii="Consolas" w:eastAsia="Times New Roman" w:hAnsi="Consolas" w:cs="Courier New"/>
+          <w:color w:val="444D56"/>
+          <w:sz w:val="18"/>
+          <w:szCs w:val="18"/>
+          <w:lang w:eastAsia="en-CA"/>
+        </w:rPr>
+        <w:t xml:space="preserve"> TexturePacker license codes</w:t>
       </w:r>
     </w:p>
     <w:p>
@@ -1265,7 +1289,7 @@
           <w:szCs w:val="18"/>
           <w:lang w:eastAsia="en-CA"/>
         </w:rPr>
-        <w:t>[art] Get familiar with GitHub and TexturePacker</w:t>
+        <w:t>[dev] Created a TexturePacker guide for artist to use</w:t>
       </w:r>
     </w:p>
     <w:p/>
@@ -1274,7 +1298,7 @@
         <w:pStyle w:val="Heading1"/>
       </w:pPr>
       <w:r>
-        <w:t>April 28</w:t>
+        <w:t>April 29</w:t>
       </w:r>
       <w:r>
         <w:rPr>
@@ -1314,98 +1338,22 @@
         </w:tabs>
         <w:spacing w:before="150" w:after="0" w:line="240" w:lineRule="auto"/>
         <w:rPr>
-          <w:rFonts w:ascii="Consolas" w:hAnsi="Consolas"/>
-          <w:sz w:val="18"/>
-          <w:szCs w:val="18"/>
-        </w:rPr>
-      </w:pPr>
-      <w:r>
-        <w:rPr>
-          <w:rFonts w:ascii="Consolas" w:eastAsia="Times New Roman" w:hAnsi="Consolas" w:cs="Courier New"/>
-          <w:color w:val="595959" w:themeColor="text1" w:themeTint="A6"/>
-          <w:sz w:val="18"/>
-          <w:szCs w:val="18"/>
-          <w:lang w:eastAsia="en-CA"/>
-        </w:rPr>
-        <w:t>[dev] Created GitHub repository</w:t>
-      </w:r>
-      <w:r>
-        <w:rPr>
-          <w:rFonts w:ascii="Consolas" w:eastAsia="Times New Roman" w:hAnsi="Consolas" w:cs="Courier New"/>
-          <w:color w:val="595959" w:themeColor="text1" w:themeTint="A6"/>
-          <w:sz w:val="18"/>
-          <w:szCs w:val="18"/>
-          <w:lang w:eastAsia="en-CA"/>
-        </w:rPr>
-        <w:t>.</w:t>
-      </w:r>
-      <w:r>
-        <w:rPr>
-          <w:rFonts w:ascii="Consolas" w:eastAsia="Times New Roman" w:hAnsi="Consolas" w:cs="Courier New"/>
-          <w:color w:val="595959" w:themeColor="text1" w:themeTint="A6"/>
-          <w:sz w:val="18"/>
-          <w:szCs w:val="18"/>
-          <w:lang w:eastAsia="en-CA"/>
-        </w:rPr>
-        <w:t xml:space="preserve"> </w:t>
-      </w:r>
-      <w:r>
-        <w:rPr>
-          <w:rFonts w:ascii="Consolas" w:hAnsi="Consolas"/>
-          <w:color w:val="595959" w:themeColor="text1" w:themeTint="A6"/>
-          <w:sz w:val="18"/>
-          <w:szCs w:val="18"/>
-        </w:rPr>
-        <w:t xml:space="preserve">Use this </w:t>
-      </w:r>
-      <w:hyperlink r:id="rId7" w:history="1">
-        <w:r>
-          <w:rPr>
-            <w:rStyle w:val="Hyperlink"/>
-            <w:rFonts w:ascii="Consolas" w:hAnsi="Consolas"/>
-            <w:sz w:val="18"/>
-            <w:szCs w:val="18"/>
-          </w:rPr>
-          <w:t>link</w:t>
-        </w:r>
-      </w:hyperlink>
-      <w:r>
-        <w:rPr>
-          <w:rFonts w:ascii="Consolas" w:hAnsi="Consolas"/>
-          <w:color w:val="595959" w:themeColor="text1" w:themeTint="A6"/>
-          <w:sz w:val="18"/>
-          <w:szCs w:val="18"/>
-        </w:rPr>
-        <w:t xml:space="preserve"> to get access to the reposito</w:t>
-      </w:r>
-      <w:r>
-        <w:rPr>
-          <w:rFonts w:ascii="Consolas" w:eastAsia="Times New Roman" w:hAnsi="Consolas" w:cs="Courier New"/>
-          <w:color w:val="595959" w:themeColor="text1" w:themeTint="A6"/>
-          <w:sz w:val="18"/>
-          <w:szCs w:val="18"/>
-          <w:lang w:eastAsia="en-CA"/>
-        </w:rPr>
-        <w:t>ry</w:t>
-      </w:r>
-    </w:p>
-    <w:p/>
-    <w:p>
-      <w:pPr>
-        <w:pStyle w:val="Heading1"/>
-      </w:pPr>
-      <w:r>
-        <w:lastRenderedPageBreak/>
-        <w:t>April 27</w:t>
-      </w:r>
-      <w:r>
-        <w:rPr>
-          <w:vertAlign w:val="superscript"/>
-        </w:rPr>
-        <w:t>th</w:t>
-      </w:r>
-      <w:r>
-        <w:t xml:space="preserve"> </w:t>
+          <w:rFonts w:ascii="Consolas" w:eastAsia="Times New Roman" w:hAnsi="Consolas" w:cs="Courier New"/>
+          <w:color w:val="444D56"/>
+          <w:sz w:val="18"/>
+          <w:szCs w:val="18"/>
+          <w:lang w:eastAsia="en-CA"/>
+        </w:rPr>
+      </w:pPr>
+      <w:r>
+        <w:rPr>
+          <w:rFonts w:ascii="Consolas" w:eastAsia="Times New Roman" w:hAnsi="Consolas" w:cs="Courier New"/>
+          <w:color w:val="444D56"/>
+          <w:sz w:val="18"/>
+          <w:szCs w:val="18"/>
+          <w:lang w:eastAsia="en-CA"/>
+        </w:rPr>
+        <w:t>[dev] Finished first version of Game Design document</w:t>
       </w:r>
     </w:p>
     <w:p>
@@ -1437,21 +1385,22 @@
         <w:spacing w:before="150" w:after="0" w:line="240" w:lineRule="auto"/>
         <w:rPr>
           <w:rFonts w:ascii="Consolas" w:eastAsia="Times New Roman" w:hAnsi="Consolas" w:cs="Courier New"/>
-          <w:color w:val="595959" w:themeColor="text1" w:themeTint="A6"/>
-          <w:sz w:val="18"/>
-          <w:szCs w:val="18"/>
-          <w:lang w:eastAsia="en-CA"/>
-        </w:rPr>
-      </w:pPr>
-      <w:r>
-        <w:rPr>
-          <w:rFonts w:ascii="Consolas" w:eastAsia="Times New Roman" w:hAnsi="Consolas" w:cs="Courier New"/>
-          <w:color w:val="595959" w:themeColor="text1" w:themeTint="A6"/>
-          <w:sz w:val="18"/>
-          <w:szCs w:val="18"/>
-          <w:lang w:eastAsia="en-CA"/>
-        </w:rPr>
-        <w:t>[dev] Finished brainstorming</w:t>
+          <w:color w:val="444D56"/>
+          <w:sz w:val="18"/>
+          <w:szCs w:val="18"/>
+          <w:lang w:eastAsia="en-CA"/>
+        </w:rPr>
+      </w:pPr>
+      <w:r>
+        <w:rPr>
+          <w:rFonts w:ascii="Consolas" w:eastAsia="Times New Roman" w:hAnsi="Consolas" w:cs="Courier New"/>
+          <w:color w:val="444D56"/>
+          <w:sz w:val="18"/>
+          <w:szCs w:val="18"/>
+          <w:lang w:eastAsia="en-CA"/>
+        </w:rPr>
+        <w:lastRenderedPageBreak/>
+        <w:t>[dev] Finished Code Architecture</w:t>
       </w:r>
     </w:p>
     <w:p>
@@ -1483,21 +1432,21 @@
         <w:spacing w:before="150" w:after="0" w:line="240" w:lineRule="auto"/>
         <w:rPr>
           <w:rFonts w:ascii="Consolas" w:eastAsia="Times New Roman" w:hAnsi="Consolas" w:cs="Courier New"/>
-          <w:color w:val="595959" w:themeColor="text1" w:themeTint="A6"/>
-          <w:sz w:val="18"/>
-          <w:szCs w:val="18"/>
-          <w:lang w:eastAsia="en-CA"/>
-        </w:rPr>
-      </w:pPr>
-      <w:r>
-        <w:rPr>
-          <w:rFonts w:ascii="Consolas" w:eastAsia="Times New Roman" w:hAnsi="Consolas" w:cs="Courier New"/>
-          <w:color w:val="595959" w:themeColor="text1" w:themeTint="A6"/>
-          <w:sz w:val="18"/>
-          <w:szCs w:val="18"/>
-          <w:lang w:eastAsia="en-CA"/>
-        </w:rPr>
-        <w:t>[dev] Created design proposal</w:t>
+          <w:color w:val="444D56"/>
+          <w:sz w:val="18"/>
+          <w:szCs w:val="18"/>
+          <w:lang w:eastAsia="en-CA"/>
+        </w:rPr>
+      </w:pPr>
+      <w:r>
+        <w:rPr>
+          <w:rFonts w:ascii="Consolas" w:eastAsia="Times New Roman" w:hAnsi="Consolas" w:cs="Courier New"/>
+          <w:color w:val="444D56"/>
+          <w:sz w:val="18"/>
+          <w:szCs w:val="18"/>
+          <w:lang w:eastAsia="en-CA"/>
+        </w:rPr>
+        <w:t>[dev] Finished Presentation file</w:t>
       </w:r>
     </w:p>
     <w:p>
@@ -1529,36 +1478,21 @@
         <w:spacing w:before="150" w:after="0" w:line="240" w:lineRule="auto"/>
         <w:rPr>
           <w:rFonts w:ascii="Consolas" w:eastAsia="Times New Roman" w:hAnsi="Consolas" w:cs="Courier New"/>
-          <w:color w:val="595959" w:themeColor="text1" w:themeTint="A6"/>
-          <w:sz w:val="18"/>
-          <w:szCs w:val="18"/>
-          <w:lang w:eastAsia="en-CA"/>
-        </w:rPr>
-      </w:pPr>
-      <w:r>
-        <w:rPr>
-          <w:rFonts w:ascii="Consolas" w:eastAsia="Times New Roman" w:hAnsi="Consolas" w:cs="Courier New"/>
-          <w:color w:val="595959" w:themeColor="text1" w:themeTint="A6"/>
-          <w:sz w:val="18"/>
-          <w:szCs w:val="18"/>
-          <w:lang w:eastAsia="en-CA"/>
-        </w:rPr>
-        <w:t>[dev &amp; art] 1st team meeting</w:t>
-      </w:r>
-    </w:p>
-    <w:p/>
-    <w:p>
-      <w:pPr>
-        <w:pStyle w:val="Heading1"/>
-      </w:pPr>
-      <w:r>
-        <w:t>April 23</w:t>
-      </w:r>
-      <w:r>
-        <w:rPr>
-          <w:vertAlign w:val="superscript"/>
-        </w:rPr>
-        <w:t>rd</w:t>
+          <w:color w:val="444D56"/>
+          <w:sz w:val="18"/>
+          <w:szCs w:val="18"/>
+          <w:lang w:eastAsia="en-CA"/>
+        </w:rPr>
+      </w:pPr>
+      <w:r>
+        <w:rPr>
+          <w:rFonts w:ascii="Consolas" w:eastAsia="Times New Roman" w:hAnsi="Consolas" w:cs="Courier New"/>
+          <w:color w:val="444D56"/>
+          <w:sz w:val="18"/>
+          <w:szCs w:val="18"/>
+          <w:lang w:eastAsia="en-CA"/>
+        </w:rPr>
+        <w:t>[art] Created game setting</w:t>
       </w:r>
     </w:p>
     <w:p>
@@ -1589,12 +1523,131 @@
         </w:tabs>
         <w:spacing w:before="150" w:after="0" w:line="240" w:lineRule="auto"/>
         <w:rPr>
+          <w:rFonts w:ascii="Consolas" w:eastAsia="Times New Roman" w:hAnsi="Consolas" w:cs="Courier New"/>
+          <w:color w:val="444D56"/>
+          <w:sz w:val="18"/>
+          <w:szCs w:val="18"/>
+          <w:lang w:eastAsia="en-CA"/>
+        </w:rPr>
+      </w:pPr>
+      <w:r>
+        <w:rPr>
+          <w:rFonts w:ascii="Consolas" w:eastAsia="Times New Roman" w:hAnsi="Consolas" w:cs="Courier New"/>
+          <w:color w:val="444D56"/>
+          <w:sz w:val="18"/>
+          <w:szCs w:val="18"/>
+          <w:lang w:eastAsia="en-CA"/>
+        </w:rPr>
+        <w:t>[art] Created a few game concepts including world and main character</w:t>
+      </w:r>
+    </w:p>
+    <w:p>
+      <w:pPr>
+        <w:pStyle w:val="ListParagraph"/>
+        <w:numPr>
+          <w:ilvl w:val="0"/>
+          <w:numId w:val="1"/>
+        </w:numPr>
+        <w:shd w:val="clear" w:color="auto" w:fill="F6F8FA"/>
+        <w:tabs>
+          <w:tab w:val="left" w:pos="916"/>
+          <w:tab w:val="left" w:pos="1832"/>
+          <w:tab w:val="left" w:pos="2748"/>
+          <w:tab w:val="left" w:pos="3664"/>
+          <w:tab w:val="left" w:pos="4580"/>
+          <w:tab w:val="left" w:pos="5496"/>
+          <w:tab w:val="left" w:pos="6412"/>
+          <w:tab w:val="left" w:pos="7328"/>
+          <w:tab w:val="left" w:pos="8244"/>
+          <w:tab w:val="left" w:pos="9160"/>
+          <w:tab w:val="left" w:pos="10076"/>
+          <w:tab w:val="left" w:pos="10992"/>
+          <w:tab w:val="left" w:pos="11908"/>
+          <w:tab w:val="left" w:pos="12824"/>
+          <w:tab w:val="left" w:pos="13740"/>
+          <w:tab w:val="left" w:pos="14656"/>
+        </w:tabs>
+        <w:spacing w:before="150" w:after="0" w:line="240" w:lineRule="auto"/>
+        <w:rPr>
+          <w:rFonts w:ascii="Consolas" w:eastAsia="Times New Roman" w:hAnsi="Consolas" w:cs="Courier New"/>
+          <w:color w:val="444D56"/>
+          <w:sz w:val="18"/>
+          <w:szCs w:val="18"/>
+          <w:lang w:eastAsia="en-CA"/>
+        </w:rPr>
+      </w:pPr>
+      <w:r>
+        <w:rPr>
+          <w:rFonts w:ascii="Consolas" w:eastAsia="Times New Roman" w:hAnsi="Consolas" w:cs="Courier New"/>
+          <w:color w:val="444D56"/>
+          <w:sz w:val="18"/>
+          <w:szCs w:val="18"/>
+          <w:lang w:eastAsia="en-CA"/>
+        </w:rPr>
+        <w:t>[art] Get familiar with GitHub and TexturePacker</w:t>
+      </w:r>
+    </w:p>
+    <w:p/>
+    <w:p>
+      <w:pPr>
+        <w:pStyle w:val="Heading1"/>
+      </w:pPr>
+      <w:r>
+        <w:t>April 28</w:t>
+      </w:r>
+      <w:r>
+        <w:rPr>
+          <w:vertAlign w:val="superscript"/>
+        </w:rPr>
+        <w:t>th</w:t>
+      </w:r>
+      <w:r>
+        <w:t xml:space="preserve"> </w:t>
+      </w:r>
+    </w:p>
+    <w:p>
+      <w:pPr>
+        <w:pStyle w:val="ListParagraph"/>
+        <w:numPr>
+          <w:ilvl w:val="0"/>
+          <w:numId w:val="1"/>
+        </w:numPr>
+        <w:shd w:val="clear" w:color="auto" w:fill="F6F8FA"/>
+        <w:tabs>
+          <w:tab w:val="left" w:pos="916"/>
+          <w:tab w:val="left" w:pos="1832"/>
+          <w:tab w:val="left" w:pos="2748"/>
+          <w:tab w:val="left" w:pos="3664"/>
+          <w:tab w:val="left" w:pos="4580"/>
+          <w:tab w:val="left" w:pos="5496"/>
+          <w:tab w:val="left" w:pos="6412"/>
+          <w:tab w:val="left" w:pos="7328"/>
+          <w:tab w:val="left" w:pos="8244"/>
+          <w:tab w:val="left" w:pos="9160"/>
+          <w:tab w:val="left" w:pos="10076"/>
+          <w:tab w:val="left" w:pos="10992"/>
+          <w:tab w:val="left" w:pos="11908"/>
+          <w:tab w:val="left" w:pos="12824"/>
+          <w:tab w:val="left" w:pos="13740"/>
+          <w:tab w:val="left" w:pos="14656"/>
+        </w:tabs>
+        <w:spacing w:before="150" w:after="0" w:line="240" w:lineRule="auto"/>
+        <w:rPr>
           <w:rFonts w:ascii="Consolas" w:hAnsi="Consolas"/>
+          <w:sz w:val="18"/>
+          <w:szCs w:val="18"/>
+        </w:rPr>
+      </w:pPr>
+      <w:r>
+        <w:rPr>
+          <w:rFonts w:ascii="Consolas" w:eastAsia="Times New Roman" w:hAnsi="Consolas" w:cs="Courier New"/>
           <w:color w:val="595959" w:themeColor="text1" w:themeTint="A6"/>
           <w:sz w:val="18"/>
           <w:szCs w:val="18"/>
-        </w:rPr>
-      </w:pPr>
+          <w:lang w:eastAsia="en-CA"/>
+        </w:rPr>
+        <w:t>[dev] Created GitHub repository</w:t>
+      </w:r>
       <w:r>
         <w:rPr>
           <w:rFonts w:ascii="Consolas" w:eastAsia="Times New Roman" w:hAnsi="Consolas" w:cs="Courier New"/>
@@ -1603,7 +1656,7 @@
           <w:szCs w:val="18"/>
           <w:lang w:eastAsia="en-CA"/>
         </w:rPr>
-        <w:t>[dev] Created Trello board and shared it with members</w:t>
+        <w:t>.</w:t>
       </w:r>
       <w:r>
         <w:rPr>
@@ -1613,7 +1666,7 @@
           <w:szCs w:val="18"/>
           <w:lang w:eastAsia="en-CA"/>
         </w:rPr>
-        <w:t xml:space="preserve">. </w:t>
+        <w:t xml:space="preserve"> </w:t>
       </w:r>
       <w:r>
         <w:rPr>
@@ -1638,23 +1691,288 @@
       <w:r>
         <w:rPr>
           <w:rFonts w:ascii="Consolas" w:hAnsi="Consolas"/>
-          <w:sz w:val="18"/>
-          <w:szCs w:val="18"/>
-        </w:rPr>
+          <w:color w:val="595959" w:themeColor="text1" w:themeTint="A6"/>
+          <w:sz w:val="18"/>
+          <w:szCs w:val="18"/>
+        </w:rPr>
+        <w:t xml:space="preserve"> to get access to the reposito</w:t>
+      </w:r>
+      <w:r>
+        <w:rPr>
+          <w:rFonts w:ascii="Consolas" w:eastAsia="Times New Roman" w:hAnsi="Consolas" w:cs="Courier New"/>
+          <w:color w:val="595959" w:themeColor="text1" w:themeTint="A6"/>
+          <w:sz w:val="18"/>
+          <w:szCs w:val="18"/>
+          <w:lang w:eastAsia="en-CA"/>
+        </w:rPr>
+        <w:t>ry</w:t>
+      </w:r>
+    </w:p>
+    <w:p/>
+    <w:p>
+      <w:pPr>
+        <w:pStyle w:val="Heading1"/>
+      </w:pPr>
+      <w:r>
+        <w:t>April 27</w:t>
+      </w:r>
+      <w:r>
+        <w:rPr>
+          <w:vertAlign w:val="superscript"/>
+        </w:rPr>
+        <w:t>th</w:t>
+      </w:r>
+      <w:r>
         <w:t xml:space="preserve"> </w:t>
       </w:r>
-      <w:r>
+    </w:p>
+    <w:p>
+      <w:pPr>
+        <w:pStyle w:val="ListParagraph"/>
+        <w:numPr>
+          <w:ilvl w:val="0"/>
+          <w:numId w:val="1"/>
+        </w:numPr>
+        <w:shd w:val="clear" w:color="auto" w:fill="F6F8FA"/>
+        <w:tabs>
+          <w:tab w:val="left" w:pos="916"/>
+          <w:tab w:val="left" w:pos="1832"/>
+          <w:tab w:val="left" w:pos="2748"/>
+          <w:tab w:val="left" w:pos="3664"/>
+          <w:tab w:val="left" w:pos="4580"/>
+          <w:tab w:val="left" w:pos="5496"/>
+          <w:tab w:val="left" w:pos="6412"/>
+          <w:tab w:val="left" w:pos="7328"/>
+          <w:tab w:val="left" w:pos="8244"/>
+          <w:tab w:val="left" w:pos="9160"/>
+          <w:tab w:val="left" w:pos="10076"/>
+          <w:tab w:val="left" w:pos="10992"/>
+          <w:tab w:val="left" w:pos="11908"/>
+          <w:tab w:val="left" w:pos="12824"/>
+          <w:tab w:val="left" w:pos="13740"/>
+          <w:tab w:val="left" w:pos="14656"/>
+        </w:tabs>
+        <w:spacing w:before="150" w:after="0" w:line="240" w:lineRule="auto"/>
+        <w:rPr>
+          <w:rFonts w:ascii="Consolas" w:eastAsia="Times New Roman" w:hAnsi="Consolas" w:cs="Courier New"/>
+          <w:color w:val="595959" w:themeColor="text1" w:themeTint="A6"/>
+          <w:sz w:val="18"/>
+          <w:szCs w:val="18"/>
+          <w:lang w:eastAsia="en-CA"/>
+        </w:rPr>
+      </w:pPr>
+      <w:r>
+        <w:rPr>
+          <w:rFonts w:ascii="Consolas" w:eastAsia="Times New Roman" w:hAnsi="Consolas" w:cs="Courier New"/>
+          <w:color w:val="595959" w:themeColor="text1" w:themeTint="A6"/>
+          <w:sz w:val="18"/>
+          <w:szCs w:val="18"/>
+          <w:lang w:eastAsia="en-CA"/>
+        </w:rPr>
+        <w:t>[dev] Finished brainstorming</w:t>
+      </w:r>
+    </w:p>
+    <w:p>
+      <w:pPr>
+        <w:pStyle w:val="ListParagraph"/>
+        <w:numPr>
+          <w:ilvl w:val="0"/>
+          <w:numId w:val="1"/>
+        </w:numPr>
+        <w:shd w:val="clear" w:color="auto" w:fill="F6F8FA"/>
+        <w:tabs>
+          <w:tab w:val="left" w:pos="916"/>
+          <w:tab w:val="left" w:pos="1832"/>
+          <w:tab w:val="left" w:pos="2748"/>
+          <w:tab w:val="left" w:pos="3664"/>
+          <w:tab w:val="left" w:pos="4580"/>
+          <w:tab w:val="left" w:pos="5496"/>
+          <w:tab w:val="left" w:pos="6412"/>
+          <w:tab w:val="left" w:pos="7328"/>
+          <w:tab w:val="left" w:pos="8244"/>
+          <w:tab w:val="left" w:pos="9160"/>
+          <w:tab w:val="left" w:pos="10076"/>
+          <w:tab w:val="left" w:pos="10992"/>
+          <w:tab w:val="left" w:pos="11908"/>
+          <w:tab w:val="left" w:pos="12824"/>
+          <w:tab w:val="left" w:pos="13740"/>
+          <w:tab w:val="left" w:pos="14656"/>
+        </w:tabs>
+        <w:spacing w:before="150" w:after="0" w:line="240" w:lineRule="auto"/>
+        <w:rPr>
+          <w:rFonts w:ascii="Consolas" w:eastAsia="Times New Roman" w:hAnsi="Consolas" w:cs="Courier New"/>
+          <w:color w:val="595959" w:themeColor="text1" w:themeTint="A6"/>
+          <w:sz w:val="18"/>
+          <w:szCs w:val="18"/>
+          <w:lang w:eastAsia="en-CA"/>
+        </w:rPr>
+      </w:pPr>
+      <w:r>
+        <w:rPr>
+          <w:rFonts w:ascii="Consolas" w:eastAsia="Times New Roman" w:hAnsi="Consolas" w:cs="Courier New"/>
+          <w:color w:val="595959" w:themeColor="text1" w:themeTint="A6"/>
+          <w:sz w:val="18"/>
+          <w:szCs w:val="18"/>
+          <w:lang w:eastAsia="en-CA"/>
+        </w:rPr>
+        <w:t>[dev] Created design proposal</w:t>
+      </w:r>
+    </w:p>
+    <w:p>
+      <w:pPr>
+        <w:pStyle w:val="ListParagraph"/>
+        <w:numPr>
+          <w:ilvl w:val="0"/>
+          <w:numId w:val="1"/>
+        </w:numPr>
+        <w:shd w:val="clear" w:color="auto" w:fill="F6F8FA"/>
+        <w:tabs>
+          <w:tab w:val="left" w:pos="916"/>
+          <w:tab w:val="left" w:pos="1832"/>
+          <w:tab w:val="left" w:pos="2748"/>
+          <w:tab w:val="left" w:pos="3664"/>
+          <w:tab w:val="left" w:pos="4580"/>
+          <w:tab w:val="left" w:pos="5496"/>
+          <w:tab w:val="left" w:pos="6412"/>
+          <w:tab w:val="left" w:pos="7328"/>
+          <w:tab w:val="left" w:pos="8244"/>
+          <w:tab w:val="left" w:pos="9160"/>
+          <w:tab w:val="left" w:pos="10076"/>
+          <w:tab w:val="left" w:pos="10992"/>
+          <w:tab w:val="left" w:pos="11908"/>
+          <w:tab w:val="left" w:pos="12824"/>
+          <w:tab w:val="left" w:pos="13740"/>
+          <w:tab w:val="left" w:pos="14656"/>
+        </w:tabs>
+        <w:spacing w:before="150" w:after="0" w:line="240" w:lineRule="auto"/>
+        <w:rPr>
+          <w:rFonts w:ascii="Consolas" w:eastAsia="Times New Roman" w:hAnsi="Consolas" w:cs="Courier New"/>
+          <w:color w:val="595959" w:themeColor="text1" w:themeTint="A6"/>
+          <w:sz w:val="18"/>
+          <w:szCs w:val="18"/>
+          <w:lang w:eastAsia="en-CA"/>
+        </w:rPr>
+      </w:pPr>
+      <w:r>
+        <w:rPr>
+          <w:rFonts w:ascii="Consolas" w:eastAsia="Times New Roman" w:hAnsi="Consolas" w:cs="Courier New"/>
+          <w:color w:val="595959" w:themeColor="text1" w:themeTint="A6"/>
+          <w:sz w:val="18"/>
+          <w:szCs w:val="18"/>
+          <w:lang w:eastAsia="en-CA"/>
+        </w:rPr>
+        <w:t>[dev &amp; art] 1st team meeting</w:t>
+      </w:r>
+    </w:p>
+    <w:p/>
+    <w:p>
+      <w:pPr>
+        <w:pStyle w:val="Heading1"/>
+      </w:pPr>
+      <w:r>
+        <w:t>April 23</w:t>
+      </w:r>
+      <w:r>
+        <w:rPr>
+          <w:vertAlign w:val="superscript"/>
+        </w:rPr>
+        <w:t>rd</w:t>
+      </w:r>
+    </w:p>
+    <w:p>
+      <w:pPr>
+        <w:pStyle w:val="ListParagraph"/>
+        <w:numPr>
+          <w:ilvl w:val="0"/>
+          <w:numId w:val="1"/>
+        </w:numPr>
+        <w:shd w:val="clear" w:color="auto" w:fill="F6F8FA"/>
+        <w:tabs>
+          <w:tab w:val="left" w:pos="916"/>
+          <w:tab w:val="left" w:pos="1832"/>
+          <w:tab w:val="left" w:pos="2748"/>
+          <w:tab w:val="left" w:pos="3664"/>
+          <w:tab w:val="left" w:pos="4580"/>
+          <w:tab w:val="left" w:pos="5496"/>
+          <w:tab w:val="left" w:pos="6412"/>
+          <w:tab w:val="left" w:pos="7328"/>
+          <w:tab w:val="left" w:pos="8244"/>
+          <w:tab w:val="left" w:pos="9160"/>
+          <w:tab w:val="left" w:pos="10076"/>
+          <w:tab w:val="left" w:pos="10992"/>
+          <w:tab w:val="left" w:pos="11908"/>
+          <w:tab w:val="left" w:pos="12824"/>
+          <w:tab w:val="left" w:pos="13740"/>
+          <w:tab w:val="left" w:pos="14656"/>
+        </w:tabs>
+        <w:spacing w:before="150" w:after="0" w:line="240" w:lineRule="auto"/>
         <w:rPr>
           <w:rFonts w:ascii="Consolas" w:hAnsi="Consolas"/>
           <w:color w:val="595959" w:themeColor="text1" w:themeTint="A6"/>
           <w:sz w:val="18"/>
           <w:szCs w:val="18"/>
         </w:rPr>
+      </w:pPr>
+      <w:r>
+        <w:rPr>
+          <w:rFonts w:ascii="Consolas" w:eastAsia="Times New Roman" w:hAnsi="Consolas" w:cs="Courier New"/>
+          <w:color w:val="595959" w:themeColor="text1" w:themeTint="A6"/>
+          <w:sz w:val="18"/>
+          <w:szCs w:val="18"/>
+          <w:lang w:eastAsia="en-CA"/>
+        </w:rPr>
+        <w:t>[dev] Created Trello board and shared it with members</w:t>
+      </w:r>
+      <w:r>
+        <w:rPr>
+          <w:rFonts w:ascii="Consolas" w:eastAsia="Times New Roman" w:hAnsi="Consolas" w:cs="Courier New"/>
+          <w:color w:val="595959" w:themeColor="text1" w:themeTint="A6"/>
+          <w:sz w:val="18"/>
+          <w:szCs w:val="18"/>
+          <w:lang w:eastAsia="en-CA"/>
+        </w:rPr>
+        <w:t xml:space="preserve">. </w:t>
+      </w:r>
+      <w:r>
+        <w:rPr>
+          <w:rFonts w:ascii="Consolas" w:hAnsi="Consolas"/>
+          <w:color w:val="595959" w:themeColor="text1" w:themeTint="A6"/>
+          <w:sz w:val="18"/>
+          <w:szCs w:val="18"/>
+        </w:rPr>
+        <w:t xml:space="preserve">Use this </w:t>
+      </w:r>
+      <w:hyperlink r:id="rId9" w:history="1">
+        <w:r>
+          <w:rPr>
+            <w:rStyle w:val="Hyperlink"/>
+            <w:rFonts w:ascii="Consolas" w:hAnsi="Consolas"/>
+            <w:sz w:val="18"/>
+            <w:szCs w:val="18"/>
+          </w:rPr>
+          <w:t>link</w:t>
+        </w:r>
+      </w:hyperlink>
+      <w:r>
+        <w:rPr>
+          <w:rFonts w:ascii="Consolas" w:hAnsi="Consolas"/>
+          <w:sz w:val="18"/>
+          <w:szCs w:val="18"/>
+        </w:rPr>
+        <w:t xml:space="preserve"> </w:t>
+      </w:r>
+      <w:r>
+        <w:rPr>
+          <w:rFonts w:ascii="Consolas" w:hAnsi="Consolas"/>
+          <w:color w:val="595959" w:themeColor="text1" w:themeTint="A6"/>
+          <w:sz w:val="18"/>
+          <w:szCs w:val="18"/>
+        </w:rPr>
         <w:t>to get access to the board</w:t>
       </w:r>
     </w:p>
     <w:sectPr>
-      <w:headerReference w:type="default" r:id="rId9"/>
+      <w:headerReference w:type="default" r:id="rId10"/>
       <w:pgSz w:w="11907" w:h="16840" w:code="9"/>
       <w:pgMar w:top="1440" w:right="1440" w:bottom="1440" w:left="1440" w:header="709" w:footer="709" w:gutter="0"/>
       <w:cols w:space="708"/>
@@ -3019,6 +3337,18 @@
       <w:lang w:eastAsia="en-CA"/>
     </w:rPr>
   </w:style>
+  <w:style w:type="character" w:styleId="SubtleEmphasis">
+    <w:name w:val="Subtle Emphasis"/>
+    <w:basedOn w:val="DefaultParagraphFont"/>
+    <w:uiPriority w:val="19"/>
+    <w:qFormat/>
+    <w:rsid w:val="008F44B4"/>
+    <w:rPr>
+      <w:i/>
+      <w:iCs/>
+      <w:color w:val="404040" w:themeColor="text1" w:themeTint="BF"/>
+    </w:rPr>
+  </w:style>
 </w:styles>
 </file>
 

</xml_diff>

<commit_message>
Updated with artist dev log
</commit_message>
<xml_diff>
--- a/Design Docs/DevLog/Developer's Log.docx
+++ b/Design Docs/DevLog/Developer's Log.docx
@@ -34,13 +34,7 @@
           <w:rPr>
             <w:rStyle w:val="Hyperlink"/>
           </w:rPr>
-          <w:t>https://www.seromyr.com/dazzle-adventure</w:t>
-        </w:r>
-        <w:r>
-          <w:rPr>
-            <w:rStyle w:val="Hyperlink"/>
-          </w:rPr>
-          <w:t>&lt;&lt;</w:t>
+          <w:t>https://www.seromyr.com/dazzle-adventure&lt;&lt;</w:t>
         </w:r>
       </w:hyperlink>
       <w:r>
@@ -331,20 +325,6 @@
         <w:t>[dev] Implemented new Main character visual</w:t>
       </w:r>
     </w:p>
-    <w:p/>
-    <w:p>
-      <w:pPr>
-        <w:pStyle w:val="Heading1"/>
-      </w:pPr>
-    </w:p>
-    <w:p>
-      <w:pPr>
-        <w:pStyle w:val="Heading1"/>
-      </w:pPr>
-      <w:r>
-        <w:t>May 5:</w:t>
-      </w:r>
-    </w:p>
     <w:p>
       <w:pPr>
         <w:pStyle w:val="ListParagraph"/>
@@ -388,17 +368,7 @@
           <w:szCs w:val="18"/>
           <w:lang w:eastAsia="en-CA"/>
         </w:rPr>
-        <w:t xml:space="preserve">[dev] </w:t>
-      </w:r>
-      <w:r>
-        <w:rPr>
-          <w:rFonts w:ascii="Consolas" w:eastAsia="Times New Roman" w:hAnsi="Consolas" w:cs="Courier New"/>
-          <w:color w:val="444D56"/>
-          <w:sz w:val="18"/>
-          <w:szCs w:val="18"/>
-          <w:lang w:eastAsia="en-CA"/>
-        </w:rPr>
-        <w:t>Improved gameplay experience generally</w:t>
+        <w:t>[dev] Finished main character jump animation</w:t>
       </w:r>
     </w:p>
     <w:p>
@@ -444,17 +414,15 @@
           <w:szCs w:val="18"/>
           <w:lang w:eastAsia="en-CA"/>
         </w:rPr>
-        <w:t xml:space="preserve">[dev] </w:t>
-      </w:r>
-      <w:r>
-        <w:rPr>
-          <w:rFonts w:ascii="Consolas" w:eastAsia="Times New Roman" w:hAnsi="Consolas" w:cs="Courier New"/>
-          <w:color w:val="444D56"/>
-          <w:sz w:val="18"/>
-          <w:szCs w:val="18"/>
-          <w:lang w:eastAsia="en-CA"/>
-        </w:rPr>
-        <w:t>Added screen scrolling function</w:t>
+        <w:t>[dev] Started creating background images</w:t>
+      </w:r>
+    </w:p>
+    <w:p>
+      <w:pPr>
+        <w:pStyle w:val="Heading1"/>
+      </w:pPr>
+      <w:r>
+        <w:t>May 5:</w:t>
       </w:r>
     </w:p>
     <w:p>
@@ -510,7 +478,7 @@
           <w:szCs w:val="18"/>
           <w:lang w:eastAsia="en-CA"/>
         </w:rPr>
-        <w:t>Added a game over screen</w:t>
+        <w:t>Improved gameplay experience generally</w:t>
       </w:r>
     </w:p>
     <w:p>
@@ -566,15 +534,7 @@
           <w:szCs w:val="18"/>
           <w:lang w:eastAsia="en-CA"/>
         </w:rPr>
-        <w:t>Improved collision detection</w:t>
-      </w:r>
-    </w:p>
-    <w:p>
-      <w:pPr>
-        <w:pStyle w:val="Heading1"/>
-      </w:pPr>
-      <w:r>
-        <w:t>May 4:</w:t>
+        <w:t>Added screen scrolling function</w:t>
       </w:r>
     </w:p>
     <w:p>
@@ -620,17 +580,17 @@
           <w:szCs w:val="18"/>
           <w:lang w:eastAsia="en-CA"/>
         </w:rPr>
-        <w:t xml:space="preserve">[dev] Created </w:t>
-      </w:r>
-      <w:r>
-        <w:rPr>
-          <w:rFonts w:ascii="Consolas" w:eastAsia="Times New Roman" w:hAnsi="Consolas" w:cs="Courier New"/>
-          <w:color w:val="444D56"/>
-          <w:sz w:val="18"/>
-          <w:szCs w:val="18"/>
-          <w:lang w:eastAsia="en-CA"/>
-        </w:rPr>
-        <w:t>Tile Generator</w:t>
+        <w:t xml:space="preserve">[dev] </w:t>
+      </w:r>
+      <w:r>
+        <w:rPr>
+          <w:rFonts w:ascii="Consolas" w:eastAsia="Times New Roman" w:hAnsi="Consolas" w:cs="Courier New"/>
+          <w:color w:val="444D56"/>
+          <w:sz w:val="18"/>
+          <w:szCs w:val="18"/>
+          <w:lang w:eastAsia="en-CA"/>
+        </w:rPr>
+        <w:t>Added a game over screen</w:t>
       </w:r>
     </w:p>
     <w:p>
@@ -676,7 +636,17 @@
           <w:szCs w:val="18"/>
           <w:lang w:eastAsia="en-CA"/>
         </w:rPr>
-        <w:t>[dev] Improved main character controller</w:t>
+        <w:t xml:space="preserve">[dev] </w:t>
+      </w:r>
+      <w:r>
+        <w:rPr>
+          <w:rFonts w:ascii="Consolas" w:eastAsia="Times New Roman" w:hAnsi="Consolas" w:cs="Courier New"/>
+          <w:color w:val="444D56"/>
+          <w:sz w:val="18"/>
+          <w:szCs w:val="18"/>
+          <w:lang w:eastAsia="en-CA"/>
+        </w:rPr>
+        <w:t>Improved collision detection</w:t>
       </w:r>
     </w:p>
     <w:p>
@@ -722,16 +692,15 @@
           <w:szCs w:val="18"/>
           <w:lang w:eastAsia="en-CA"/>
         </w:rPr>
-        <w:t>[dev] Created collision detection</w:t>
-      </w:r>
-    </w:p>
-    <w:p/>
+        <w:t>[dev] Started creating main character jump animation</w:t>
+      </w:r>
+    </w:p>
     <w:p>
       <w:pPr>
         <w:pStyle w:val="Heading1"/>
       </w:pPr>
       <w:r>
-        <w:t>May 1:</w:t>
+        <w:t>May 4:</w:t>
       </w:r>
     </w:p>
     <w:p>
@@ -777,7 +746,17 @@
           <w:szCs w:val="18"/>
           <w:lang w:eastAsia="en-CA"/>
         </w:rPr>
-        <w:t>[dev] Created main character sprite</w:t>
+        <w:t xml:space="preserve">[dev] Created </w:t>
+      </w:r>
+      <w:r>
+        <w:rPr>
+          <w:rFonts w:ascii="Consolas" w:eastAsia="Times New Roman" w:hAnsi="Consolas" w:cs="Courier New"/>
+          <w:color w:val="444D56"/>
+          <w:sz w:val="18"/>
+          <w:szCs w:val="18"/>
+          <w:lang w:eastAsia="en-CA"/>
+        </w:rPr>
+        <w:t>Tile Generator</w:t>
       </w:r>
     </w:p>
     <w:p>
@@ -823,7 +802,7 @@
           <w:szCs w:val="18"/>
           <w:lang w:eastAsia="en-CA"/>
         </w:rPr>
-        <w:t>[dev &amp; art] Pitched idea got approval</w:t>
+        <w:t>[dev] Improved main character controller</w:t>
       </w:r>
     </w:p>
     <w:p>
@@ -869,7 +848,7 @@
           <w:szCs w:val="18"/>
           <w:lang w:eastAsia="en-CA"/>
         </w:rPr>
-        <w:t>[dev &amp; art] Retrospective meeting</w:t>
+        <w:t>[dev] Created collision detection</w:t>
       </w:r>
     </w:p>
     <w:p>
@@ -915,7 +894,16 @@
           <w:szCs w:val="18"/>
           <w:lang w:eastAsia="en-CA"/>
         </w:rPr>
-        <w:t>[dev] Added Main Menu &amp; Gameplay screen</w:t>
+        <w:t>[dev] Created main character idle animation</w:t>
+      </w:r>
+    </w:p>
+    <w:p/>
+    <w:p>
+      <w:pPr>
+        <w:pStyle w:val="Heading1"/>
+      </w:pPr>
+      <w:r>
+        <w:t>May 1:</w:t>
       </w:r>
     </w:p>
     <w:p>
@@ -961,7 +949,7 @@
           <w:szCs w:val="18"/>
           <w:lang w:eastAsia="en-CA"/>
         </w:rPr>
-        <w:t>[dev] Added player character on screen with temporary art assets</w:t>
+        <w:t>[dev] Created main character sprite</w:t>
       </w:r>
     </w:p>
     <w:p>
@@ -1007,7 +995,7 @@
           <w:szCs w:val="18"/>
           <w:lang w:eastAsia="en-CA"/>
         </w:rPr>
-        <w:t>[dev] Added basic controls</w:t>
+        <w:t>[dev &amp; art] Pitched idea got approval</w:t>
       </w:r>
     </w:p>
     <w:p>
@@ -1053,25 +1041,7 @@
           <w:szCs w:val="18"/>
           <w:lang w:eastAsia="en-CA"/>
         </w:rPr>
-        <w:t>[dev] Added basic jump function</w:t>
-      </w:r>
-    </w:p>
-    <w:p/>
-    <w:p>
-      <w:pPr>
-        <w:pStyle w:val="Heading1"/>
-      </w:pPr>
-      <w:r>
-        <w:t>April 30</w:t>
-      </w:r>
-      <w:r>
-        <w:rPr>
-          <w:vertAlign w:val="superscript"/>
-        </w:rPr>
-        <w:t>th</w:t>
-      </w:r>
-      <w:r>
-        <w:t xml:space="preserve"> </w:t>
+        <w:t>[dev &amp; art] Retrospective meeting</w:t>
       </w:r>
     </w:p>
     <w:p>
@@ -1117,47 +1087,7 @@
           <w:szCs w:val="18"/>
           <w:lang w:eastAsia="en-CA"/>
         </w:rPr>
-        <w:t xml:space="preserve">[dev &amp; art] </w:t>
-      </w:r>
-      <w:r>
-        <w:rPr>
-          <w:rFonts w:ascii="Consolas" w:eastAsia="Times New Roman" w:hAnsi="Consolas" w:cs="Courier New"/>
-          <w:color w:val="444D56"/>
-          <w:sz w:val="18"/>
-          <w:szCs w:val="18"/>
-          <w:lang w:eastAsia="en-CA"/>
-        </w:rPr>
-        <w:t>R</w:t>
-      </w:r>
-      <w:r>
-        <w:rPr>
-          <w:rFonts w:ascii="Consolas" w:eastAsia="Times New Roman" w:hAnsi="Consolas" w:cs="Courier New"/>
-          <w:color w:val="444D56"/>
-          <w:sz w:val="18"/>
-          <w:szCs w:val="18"/>
-          <w:lang w:eastAsia="en-CA"/>
-        </w:rPr>
-        <w:t>eview</w:t>
-      </w:r>
-      <w:r>
-        <w:rPr>
-          <w:rFonts w:ascii="Consolas" w:eastAsia="Times New Roman" w:hAnsi="Consolas" w:cs="Courier New"/>
-          <w:color w:val="444D56"/>
-          <w:sz w:val="18"/>
-          <w:szCs w:val="18"/>
-          <w:lang w:eastAsia="en-CA"/>
-        </w:rPr>
-        <w:t>ed</w:t>
-      </w:r>
-      <w:r>
-        <w:rPr>
-          <w:rFonts w:ascii="Consolas" w:eastAsia="Times New Roman" w:hAnsi="Consolas" w:cs="Courier New"/>
-          <w:color w:val="444D56"/>
-          <w:sz w:val="18"/>
-          <w:szCs w:val="18"/>
-          <w:lang w:eastAsia="en-CA"/>
-        </w:rPr>
-        <w:t xml:space="preserve"> design docs for submission</w:t>
+        <w:t>[dev] Added Main Menu &amp; Gameplay screen</w:t>
       </w:r>
     </w:p>
     <w:p>
@@ -1203,47 +1133,7 @@
           <w:szCs w:val="18"/>
           <w:lang w:eastAsia="en-CA"/>
         </w:rPr>
-        <w:t xml:space="preserve">[dev &amp; art] </w:t>
-      </w:r>
-      <w:r>
-        <w:rPr>
-          <w:rFonts w:ascii="Consolas" w:eastAsia="Times New Roman" w:hAnsi="Consolas" w:cs="Courier New"/>
-          <w:color w:val="444D56"/>
-          <w:sz w:val="18"/>
-          <w:szCs w:val="18"/>
-          <w:lang w:eastAsia="en-CA"/>
-        </w:rPr>
-        <w:t>R</w:t>
-      </w:r>
-      <w:r>
-        <w:rPr>
-          <w:rFonts w:ascii="Consolas" w:eastAsia="Times New Roman" w:hAnsi="Consolas" w:cs="Courier New"/>
-          <w:color w:val="444D56"/>
-          <w:sz w:val="18"/>
-          <w:szCs w:val="18"/>
-          <w:lang w:eastAsia="en-CA"/>
-        </w:rPr>
-        <w:t>etrieve</w:t>
-      </w:r>
-      <w:r>
-        <w:rPr>
-          <w:rFonts w:ascii="Consolas" w:eastAsia="Times New Roman" w:hAnsi="Consolas" w:cs="Courier New"/>
-          <w:color w:val="444D56"/>
-          <w:sz w:val="18"/>
-          <w:szCs w:val="18"/>
-          <w:lang w:eastAsia="en-CA"/>
-        </w:rPr>
-        <w:t>d</w:t>
-      </w:r>
-      <w:r>
-        <w:rPr>
-          <w:rFonts w:ascii="Consolas" w:eastAsia="Times New Roman" w:hAnsi="Consolas" w:cs="Courier New"/>
-          <w:color w:val="444D56"/>
-          <w:sz w:val="18"/>
-          <w:szCs w:val="18"/>
-          <w:lang w:eastAsia="en-CA"/>
-        </w:rPr>
-        <w:t xml:space="preserve"> TexturePacker license codes</w:t>
+        <w:t>[dev] Added player character on screen with temporary art assets</w:t>
       </w:r>
     </w:p>
     <w:p>
@@ -1289,25 +1179,7 @@
           <w:szCs w:val="18"/>
           <w:lang w:eastAsia="en-CA"/>
         </w:rPr>
-        <w:t>[dev] Created a TexturePacker guide for artist to use</w:t>
-      </w:r>
-    </w:p>
-    <w:p/>
-    <w:p>
-      <w:pPr>
-        <w:pStyle w:val="Heading1"/>
-      </w:pPr>
-      <w:r>
-        <w:t>April 29</w:t>
-      </w:r>
-      <w:r>
-        <w:rPr>
-          <w:vertAlign w:val="superscript"/>
-        </w:rPr>
-        <w:t>th</w:t>
-      </w:r>
-      <w:r>
-        <w:t xml:space="preserve"> </w:t>
+        <w:t>[dev] Added basic controls</w:t>
       </w:r>
     </w:p>
     <w:p>
@@ -1353,7 +1225,25 @@
           <w:szCs w:val="18"/>
           <w:lang w:eastAsia="en-CA"/>
         </w:rPr>
-        <w:t>[dev] Finished first version of Game Design document</w:t>
+        <w:t>[dev] Added basic jump function</w:t>
+      </w:r>
+    </w:p>
+    <w:p/>
+    <w:p>
+      <w:pPr>
+        <w:pStyle w:val="Heading1"/>
+      </w:pPr>
+      <w:r>
+        <w:t>April 30</w:t>
+      </w:r>
+      <w:r>
+        <w:rPr>
+          <w:vertAlign w:val="superscript"/>
+        </w:rPr>
+        <w:t>th</w:t>
+      </w:r>
+      <w:r>
+        <w:t xml:space="preserve"> </w:t>
       </w:r>
     </w:p>
     <w:p>
@@ -1399,8 +1289,47 @@
           <w:szCs w:val="18"/>
           <w:lang w:eastAsia="en-CA"/>
         </w:rPr>
-        <w:lastRenderedPageBreak/>
-        <w:t>[dev] Finished Code Architecture</w:t>
+        <w:t xml:space="preserve">[dev &amp; art] </w:t>
+      </w:r>
+      <w:r>
+        <w:rPr>
+          <w:rFonts w:ascii="Consolas" w:eastAsia="Times New Roman" w:hAnsi="Consolas" w:cs="Courier New"/>
+          <w:color w:val="444D56"/>
+          <w:sz w:val="18"/>
+          <w:szCs w:val="18"/>
+          <w:lang w:eastAsia="en-CA"/>
+        </w:rPr>
+        <w:t>R</w:t>
+      </w:r>
+      <w:r>
+        <w:rPr>
+          <w:rFonts w:ascii="Consolas" w:eastAsia="Times New Roman" w:hAnsi="Consolas" w:cs="Courier New"/>
+          <w:color w:val="444D56"/>
+          <w:sz w:val="18"/>
+          <w:szCs w:val="18"/>
+          <w:lang w:eastAsia="en-CA"/>
+        </w:rPr>
+        <w:t>eview</w:t>
+      </w:r>
+      <w:r>
+        <w:rPr>
+          <w:rFonts w:ascii="Consolas" w:eastAsia="Times New Roman" w:hAnsi="Consolas" w:cs="Courier New"/>
+          <w:color w:val="444D56"/>
+          <w:sz w:val="18"/>
+          <w:szCs w:val="18"/>
+          <w:lang w:eastAsia="en-CA"/>
+        </w:rPr>
+        <w:t>ed</w:t>
+      </w:r>
+      <w:r>
+        <w:rPr>
+          <w:rFonts w:ascii="Consolas" w:eastAsia="Times New Roman" w:hAnsi="Consolas" w:cs="Courier New"/>
+          <w:color w:val="444D56"/>
+          <w:sz w:val="18"/>
+          <w:szCs w:val="18"/>
+          <w:lang w:eastAsia="en-CA"/>
+        </w:rPr>
+        <w:t xml:space="preserve"> design docs for submission</w:t>
       </w:r>
     </w:p>
     <w:p>
@@ -1446,7 +1375,69 @@
           <w:szCs w:val="18"/>
           <w:lang w:eastAsia="en-CA"/>
         </w:rPr>
-        <w:t>[dev] Finished Presentation file</w:t>
+        <w:t xml:space="preserve">[dev &amp; art] </w:t>
+      </w:r>
+      <w:r>
+        <w:rPr>
+          <w:rFonts w:ascii="Consolas" w:eastAsia="Times New Roman" w:hAnsi="Consolas" w:cs="Courier New"/>
+          <w:color w:val="444D56"/>
+          <w:sz w:val="18"/>
+          <w:szCs w:val="18"/>
+          <w:lang w:eastAsia="en-CA"/>
+        </w:rPr>
+        <w:t>R</w:t>
+      </w:r>
+      <w:r>
+        <w:rPr>
+          <w:rFonts w:ascii="Consolas" w:eastAsia="Times New Roman" w:hAnsi="Consolas" w:cs="Courier New"/>
+          <w:color w:val="444D56"/>
+          <w:sz w:val="18"/>
+          <w:szCs w:val="18"/>
+          <w:lang w:eastAsia="en-CA"/>
+        </w:rPr>
+        <w:t>etrieve</w:t>
+      </w:r>
+      <w:r>
+        <w:rPr>
+          <w:rFonts w:ascii="Consolas" w:eastAsia="Times New Roman" w:hAnsi="Consolas" w:cs="Courier New"/>
+          <w:color w:val="444D56"/>
+          <w:sz w:val="18"/>
+          <w:szCs w:val="18"/>
+          <w:lang w:eastAsia="en-CA"/>
+        </w:rPr>
+        <w:t>d</w:t>
+      </w:r>
+      <w:r>
+        <w:rPr>
+          <w:rFonts w:ascii="Consolas" w:eastAsia="Times New Roman" w:hAnsi="Consolas" w:cs="Courier New"/>
+          <w:color w:val="444D56"/>
+          <w:sz w:val="18"/>
+          <w:szCs w:val="18"/>
+          <w:lang w:eastAsia="en-CA"/>
+        </w:rPr>
+        <w:t xml:space="preserve"> </w:t>
+      </w:r>
+      <w:proofErr w:type="spellStart"/>
+      <w:r>
+        <w:rPr>
+          <w:rFonts w:ascii="Consolas" w:eastAsia="Times New Roman" w:hAnsi="Consolas" w:cs="Courier New"/>
+          <w:color w:val="444D56"/>
+          <w:sz w:val="18"/>
+          <w:szCs w:val="18"/>
+          <w:lang w:eastAsia="en-CA"/>
+        </w:rPr>
+        <w:t>TexturePacker</w:t>
+      </w:r>
+      <w:proofErr w:type="spellEnd"/>
+      <w:r>
+        <w:rPr>
+          <w:rFonts w:ascii="Consolas" w:eastAsia="Times New Roman" w:hAnsi="Consolas" w:cs="Courier New"/>
+          <w:color w:val="444D56"/>
+          <w:sz w:val="18"/>
+          <w:szCs w:val="18"/>
+          <w:lang w:eastAsia="en-CA"/>
+        </w:rPr>
+        <w:t xml:space="preserve"> license codes</w:t>
       </w:r>
     </w:p>
     <w:p>
@@ -1492,7 +1483,47 @@
           <w:szCs w:val="18"/>
           <w:lang w:eastAsia="en-CA"/>
         </w:rPr>
-        <w:t>[art] Created game setting</w:t>
+        <w:t xml:space="preserve">[dev] Created a </w:t>
+      </w:r>
+      <w:proofErr w:type="spellStart"/>
+      <w:r>
+        <w:rPr>
+          <w:rFonts w:ascii="Consolas" w:eastAsia="Times New Roman" w:hAnsi="Consolas" w:cs="Courier New"/>
+          <w:color w:val="444D56"/>
+          <w:sz w:val="18"/>
+          <w:szCs w:val="18"/>
+          <w:lang w:eastAsia="en-CA"/>
+        </w:rPr>
+        <w:t>TexturePacker</w:t>
+      </w:r>
+      <w:proofErr w:type="spellEnd"/>
+      <w:r>
+        <w:rPr>
+          <w:rFonts w:ascii="Consolas" w:eastAsia="Times New Roman" w:hAnsi="Consolas" w:cs="Courier New"/>
+          <w:color w:val="444D56"/>
+          <w:sz w:val="18"/>
+          <w:szCs w:val="18"/>
+          <w:lang w:eastAsia="en-CA"/>
+        </w:rPr>
+        <w:t xml:space="preserve"> guide for artist to use</w:t>
+      </w:r>
+    </w:p>
+    <w:p/>
+    <w:p>
+      <w:pPr>
+        <w:pStyle w:val="Heading1"/>
+      </w:pPr>
+      <w:r>
+        <w:t>April 29</w:t>
+      </w:r>
+      <w:r>
+        <w:rPr>
+          <w:vertAlign w:val="superscript"/>
+        </w:rPr>
+        <w:t>th</w:t>
+      </w:r>
+      <w:r>
+        <w:t xml:space="preserve"> </w:t>
       </w:r>
     </w:p>
     <w:p>
@@ -1538,7 +1569,7 @@
           <w:szCs w:val="18"/>
           <w:lang w:eastAsia="en-CA"/>
         </w:rPr>
-        <w:t>[art] Created a few game concepts including world and main character</w:t>
+        <w:t>[dev] Finished first version of Game Design document</w:t>
       </w:r>
     </w:p>
     <w:p>
@@ -1584,25 +1615,8 @@
           <w:szCs w:val="18"/>
           <w:lang w:eastAsia="en-CA"/>
         </w:rPr>
-        <w:t>[art] Get familiar with GitHub and TexturePacker</w:t>
-      </w:r>
-    </w:p>
-    <w:p/>
-    <w:p>
-      <w:pPr>
-        <w:pStyle w:val="Heading1"/>
-      </w:pPr>
-      <w:r>
-        <w:t>April 28</w:t>
-      </w:r>
-      <w:r>
-        <w:rPr>
-          <w:vertAlign w:val="superscript"/>
-        </w:rPr>
-        <w:t>th</w:t>
-      </w:r>
-      <w:r>
-        <w:t xml:space="preserve"> </w:t>
+        <w:lastRenderedPageBreak/>
+        <w:t>[dev] Finished Code Architecture</w:t>
       </w:r>
     </w:p>
     <w:p>
@@ -1633,97 +1647,22 @@
         </w:tabs>
         <w:spacing w:before="150" w:after="0" w:line="240" w:lineRule="auto"/>
         <w:rPr>
-          <w:rFonts w:ascii="Consolas" w:hAnsi="Consolas"/>
-          <w:sz w:val="18"/>
-          <w:szCs w:val="18"/>
-        </w:rPr>
-      </w:pPr>
-      <w:r>
-        <w:rPr>
-          <w:rFonts w:ascii="Consolas" w:eastAsia="Times New Roman" w:hAnsi="Consolas" w:cs="Courier New"/>
-          <w:color w:val="595959" w:themeColor="text1" w:themeTint="A6"/>
-          <w:sz w:val="18"/>
-          <w:szCs w:val="18"/>
-          <w:lang w:eastAsia="en-CA"/>
-        </w:rPr>
-        <w:t>[dev] Created GitHub repository</w:t>
-      </w:r>
-      <w:r>
-        <w:rPr>
-          <w:rFonts w:ascii="Consolas" w:eastAsia="Times New Roman" w:hAnsi="Consolas" w:cs="Courier New"/>
-          <w:color w:val="595959" w:themeColor="text1" w:themeTint="A6"/>
-          <w:sz w:val="18"/>
-          <w:szCs w:val="18"/>
-          <w:lang w:eastAsia="en-CA"/>
-        </w:rPr>
-        <w:t>.</w:t>
-      </w:r>
-      <w:r>
-        <w:rPr>
-          <w:rFonts w:ascii="Consolas" w:eastAsia="Times New Roman" w:hAnsi="Consolas" w:cs="Courier New"/>
-          <w:color w:val="595959" w:themeColor="text1" w:themeTint="A6"/>
-          <w:sz w:val="18"/>
-          <w:szCs w:val="18"/>
-          <w:lang w:eastAsia="en-CA"/>
-        </w:rPr>
-        <w:t xml:space="preserve"> </w:t>
-      </w:r>
-      <w:r>
-        <w:rPr>
-          <w:rFonts w:ascii="Consolas" w:hAnsi="Consolas"/>
-          <w:color w:val="595959" w:themeColor="text1" w:themeTint="A6"/>
-          <w:sz w:val="18"/>
-          <w:szCs w:val="18"/>
-        </w:rPr>
-        <w:t xml:space="preserve">Use this </w:t>
-      </w:r>
-      <w:hyperlink r:id="rId8" w:history="1">
-        <w:r>
-          <w:rPr>
-            <w:rStyle w:val="Hyperlink"/>
-            <w:rFonts w:ascii="Consolas" w:hAnsi="Consolas"/>
-            <w:sz w:val="18"/>
-            <w:szCs w:val="18"/>
-          </w:rPr>
-          <w:t>link</w:t>
-        </w:r>
-      </w:hyperlink>
-      <w:r>
-        <w:rPr>
-          <w:rFonts w:ascii="Consolas" w:hAnsi="Consolas"/>
-          <w:color w:val="595959" w:themeColor="text1" w:themeTint="A6"/>
-          <w:sz w:val="18"/>
-          <w:szCs w:val="18"/>
-        </w:rPr>
-        <w:t xml:space="preserve"> to get access to the reposito</w:t>
-      </w:r>
-      <w:r>
-        <w:rPr>
-          <w:rFonts w:ascii="Consolas" w:eastAsia="Times New Roman" w:hAnsi="Consolas" w:cs="Courier New"/>
-          <w:color w:val="595959" w:themeColor="text1" w:themeTint="A6"/>
-          <w:sz w:val="18"/>
-          <w:szCs w:val="18"/>
-          <w:lang w:eastAsia="en-CA"/>
-        </w:rPr>
-        <w:t>ry</w:t>
-      </w:r>
-    </w:p>
-    <w:p/>
-    <w:p>
-      <w:pPr>
-        <w:pStyle w:val="Heading1"/>
-      </w:pPr>
-      <w:r>
-        <w:t>April 27</w:t>
-      </w:r>
-      <w:r>
-        <w:rPr>
-          <w:vertAlign w:val="superscript"/>
-        </w:rPr>
-        <w:t>th</w:t>
-      </w:r>
-      <w:r>
-        <w:t xml:space="preserve"> </w:t>
+          <w:rFonts w:ascii="Consolas" w:eastAsia="Times New Roman" w:hAnsi="Consolas" w:cs="Courier New"/>
+          <w:color w:val="444D56"/>
+          <w:sz w:val="18"/>
+          <w:szCs w:val="18"/>
+          <w:lang w:eastAsia="en-CA"/>
+        </w:rPr>
+      </w:pPr>
+      <w:r>
+        <w:rPr>
+          <w:rFonts w:ascii="Consolas" w:eastAsia="Times New Roman" w:hAnsi="Consolas" w:cs="Courier New"/>
+          <w:color w:val="444D56"/>
+          <w:sz w:val="18"/>
+          <w:szCs w:val="18"/>
+          <w:lang w:eastAsia="en-CA"/>
+        </w:rPr>
+        <w:t>[dev] Finished Presentation file</w:t>
       </w:r>
     </w:p>
     <w:p>
@@ -1755,21 +1694,21 @@
         <w:spacing w:before="150" w:after="0" w:line="240" w:lineRule="auto"/>
         <w:rPr>
           <w:rFonts w:ascii="Consolas" w:eastAsia="Times New Roman" w:hAnsi="Consolas" w:cs="Courier New"/>
-          <w:color w:val="595959" w:themeColor="text1" w:themeTint="A6"/>
-          <w:sz w:val="18"/>
-          <w:szCs w:val="18"/>
-          <w:lang w:eastAsia="en-CA"/>
-        </w:rPr>
-      </w:pPr>
-      <w:r>
-        <w:rPr>
-          <w:rFonts w:ascii="Consolas" w:eastAsia="Times New Roman" w:hAnsi="Consolas" w:cs="Courier New"/>
-          <w:color w:val="595959" w:themeColor="text1" w:themeTint="A6"/>
-          <w:sz w:val="18"/>
-          <w:szCs w:val="18"/>
-          <w:lang w:eastAsia="en-CA"/>
-        </w:rPr>
-        <w:t>[dev] Finished brainstorming</w:t>
+          <w:color w:val="444D56"/>
+          <w:sz w:val="18"/>
+          <w:szCs w:val="18"/>
+          <w:lang w:eastAsia="en-CA"/>
+        </w:rPr>
+      </w:pPr>
+      <w:r>
+        <w:rPr>
+          <w:rFonts w:ascii="Consolas" w:eastAsia="Times New Roman" w:hAnsi="Consolas" w:cs="Courier New"/>
+          <w:color w:val="444D56"/>
+          <w:sz w:val="18"/>
+          <w:szCs w:val="18"/>
+          <w:lang w:eastAsia="en-CA"/>
+        </w:rPr>
+        <w:t>[art] Created game setting</w:t>
       </w:r>
     </w:p>
     <w:p>
@@ -1801,21 +1740,21 @@
         <w:spacing w:before="150" w:after="0" w:line="240" w:lineRule="auto"/>
         <w:rPr>
           <w:rFonts w:ascii="Consolas" w:eastAsia="Times New Roman" w:hAnsi="Consolas" w:cs="Courier New"/>
-          <w:color w:val="595959" w:themeColor="text1" w:themeTint="A6"/>
-          <w:sz w:val="18"/>
-          <w:szCs w:val="18"/>
-          <w:lang w:eastAsia="en-CA"/>
-        </w:rPr>
-      </w:pPr>
-      <w:r>
-        <w:rPr>
-          <w:rFonts w:ascii="Consolas" w:eastAsia="Times New Roman" w:hAnsi="Consolas" w:cs="Courier New"/>
-          <w:color w:val="595959" w:themeColor="text1" w:themeTint="A6"/>
-          <w:sz w:val="18"/>
-          <w:szCs w:val="18"/>
-          <w:lang w:eastAsia="en-CA"/>
-        </w:rPr>
-        <w:t>[dev] Created design proposal</w:t>
+          <w:color w:val="444D56"/>
+          <w:sz w:val="18"/>
+          <w:szCs w:val="18"/>
+          <w:lang w:eastAsia="en-CA"/>
+        </w:rPr>
+      </w:pPr>
+      <w:r>
+        <w:rPr>
+          <w:rFonts w:ascii="Consolas" w:eastAsia="Times New Roman" w:hAnsi="Consolas" w:cs="Courier New"/>
+          <w:color w:val="444D56"/>
+          <w:sz w:val="18"/>
+          <w:szCs w:val="18"/>
+          <w:lang w:eastAsia="en-CA"/>
+        </w:rPr>
+        <w:t>[art] Created a few game concepts including world and main character</w:t>
       </w:r>
     </w:p>
     <w:p>
@@ -1847,22 +1786,34 @@
         <w:spacing w:before="150" w:after="0" w:line="240" w:lineRule="auto"/>
         <w:rPr>
           <w:rFonts w:ascii="Consolas" w:eastAsia="Times New Roman" w:hAnsi="Consolas" w:cs="Courier New"/>
-          <w:color w:val="595959" w:themeColor="text1" w:themeTint="A6"/>
-          <w:sz w:val="18"/>
-          <w:szCs w:val="18"/>
-          <w:lang w:eastAsia="en-CA"/>
-        </w:rPr>
-      </w:pPr>
-      <w:r>
-        <w:rPr>
-          <w:rFonts w:ascii="Consolas" w:eastAsia="Times New Roman" w:hAnsi="Consolas" w:cs="Courier New"/>
-          <w:color w:val="595959" w:themeColor="text1" w:themeTint="A6"/>
-          <w:sz w:val="18"/>
-          <w:szCs w:val="18"/>
-          <w:lang w:eastAsia="en-CA"/>
-        </w:rPr>
-        <w:t>[dev &amp; art] 1st team meeting</w:t>
-      </w:r>
+          <w:color w:val="444D56"/>
+          <w:sz w:val="18"/>
+          <w:szCs w:val="18"/>
+          <w:lang w:eastAsia="en-CA"/>
+        </w:rPr>
+      </w:pPr>
+      <w:r>
+        <w:rPr>
+          <w:rFonts w:ascii="Consolas" w:eastAsia="Times New Roman" w:hAnsi="Consolas" w:cs="Courier New"/>
+          <w:color w:val="444D56"/>
+          <w:sz w:val="18"/>
+          <w:szCs w:val="18"/>
+          <w:lang w:eastAsia="en-CA"/>
+        </w:rPr>
+        <w:t xml:space="preserve">[art] Get familiar with GitHub and </w:t>
+      </w:r>
+      <w:proofErr w:type="spellStart"/>
+      <w:r>
+        <w:rPr>
+          <w:rFonts w:ascii="Consolas" w:eastAsia="Times New Roman" w:hAnsi="Consolas" w:cs="Courier New"/>
+          <w:color w:val="444D56"/>
+          <w:sz w:val="18"/>
+          <w:szCs w:val="18"/>
+          <w:lang w:eastAsia="en-CA"/>
+        </w:rPr>
+        <w:t>TexturePacker</w:t>
+      </w:r>
+      <w:proofErr w:type="spellEnd"/>
     </w:p>
     <w:p/>
     <w:p>
@@ -1870,13 +1821,16 @@
         <w:pStyle w:val="Heading1"/>
       </w:pPr>
       <w:r>
-        <w:t>April 23</w:t>
+        <w:t>April 28</w:t>
       </w:r>
       <w:r>
         <w:rPr>
           <w:vertAlign w:val="superscript"/>
         </w:rPr>
-        <w:t>rd</w:t>
+        <w:t>th</w:t>
+      </w:r>
+      <w:r>
+        <w:t xml:space="preserve"> </w:t>
       </w:r>
     </w:p>
     <w:p>
@@ -1908,6 +1862,280 @@
         <w:spacing w:before="150" w:after="0" w:line="240" w:lineRule="auto"/>
         <w:rPr>
           <w:rFonts w:ascii="Consolas" w:hAnsi="Consolas"/>
+          <w:sz w:val="18"/>
+          <w:szCs w:val="18"/>
+        </w:rPr>
+      </w:pPr>
+      <w:r>
+        <w:rPr>
+          <w:rFonts w:ascii="Consolas" w:eastAsia="Times New Roman" w:hAnsi="Consolas" w:cs="Courier New"/>
+          <w:color w:val="595959" w:themeColor="text1" w:themeTint="A6"/>
+          <w:sz w:val="18"/>
+          <w:szCs w:val="18"/>
+          <w:lang w:eastAsia="en-CA"/>
+        </w:rPr>
+        <w:t>[dev] Created GitHub repository</w:t>
+      </w:r>
+      <w:r>
+        <w:rPr>
+          <w:rFonts w:ascii="Consolas" w:eastAsia="Times New Roman" w:hAnsi="Consolas" w:cs="Courier New"/>
+          <w:color w:val="595959" w:themeColor="text1" w:themeTint="A6"/>
+          <w:sz w:val="18"/>
+          <w:szCs w:val="18"/>
+          <w:lang w:eastAsia="en-CA"/>
+        </w:rPr>
+        <w:t>.</w:t>
+      </w:r>
+      <w:r>
+        <w:rPr>
+          <w:rFonts w:ascii="Consolas" w:eastAsia="Times New Roman" w:hAnsi="Consolas" w:cs="Courier New"/>
+          <w:color w:val="595959" w:themeColor="text1" w:themeTint="A6"/>
+          <w:sz w:val="18"/>
+          <w:szCs w:val="18"/>
+          <w:lang w:eastAsia="en-CA"/>
+        </w:rPr>
+        <w:t xml:space="preserve"> </w:t>
+      </w:r>
+      <w:r>
+        <w:rPr>
+          <w:rFonts w:ascii="Consolas" w:hAnsi="Consolas"/>
+          <w:color w:val="595959" w:themeColor="text1" w:themeTint="A6"/>
+          <w:sz w:val="18"/>
+          <w:szCs w:val="18"/>
+        </w:rPr>
+        <w:t xml:space="preserve">Use this </w:t>
+      </w:r>
+      <w:hyperlink r:id="rId8" w:history="1">
+        <w:r>
+          <w:rPr>
+            <w:rStyle w:val="Hyperlink"/>
+            <w:rFonts w:ascii="Consolas" w:hAnsi="Consolas"/>
+            <w:sz w:val="18"/>
+            <w:szCs w:val="18"/>
+          </w:rPr>
+          <w:t>link</w:t>
+        </w:r>
+      </w:hyperlink>
+      <w:r>
+        <w:rPr>
+          <w:rFonts w:ascii="Consolas" w:hAnsi="Consolas"/>
+          <w:color w:val="595959" w:themeColor="text1" w:themeTint="A6"/>
+          <w:sz w:val="18"/>
+          <w:szCs w:val="18"/>
+        </w:rPr>
+        <w:t xml:space="preserve"> to get access to the reposito</w:t>
+      </w:r>
+      <w:r>
+        <w:rPr>
+          <w:rFonts w:ascii="Consolas" w:eastAsia="Times New Roman" w:hAnsi="Consolas" w:cs="Courier New"/>
+          <w:color w:val="595959" w:themeColor="text1" w:themeTint="A6"/>
+          <w:sz w:val="18"/>
+          <w:szCs w:val="18"/>
+          <w:lang w:eastAsia="en-CA"/>
+        </w:rPr>
+        <w:t>ry</w:t>
+      </w:r>
+    </w:p>
+    <w:p/>
+    <w:p>
+      <w:pPr>
+        <w:pStyle w:val="Heading1"/>
+      </w:pPr>
+      <w:r>
+        <w:t>April 27</w:t>
+      </w:r>
+      <w:r>
+        <w:rPr>
+          <w:vertAlign w:val="superscript"/>
+        </w:rPr>
+        <w:t>th</w:t>
+      </w:r>
+      <w:r>
+        <w:t xml:space="preserve"> </w:t>
+      </w:r>
+    </w:p>
+    <w:p>
+      <w:pPr>
+        <w:pStyle w:val="ListParagraph"/>
+        <w:numPr>
+          <w:ilvl w:val="0"/>
+          <w:numId w:val="1"/>
+        </w:numPr>
+        <w:shd w:val="clear" w:color="auto" w:fill="F6F8FA"/>
+        <w:tabs>
+          <w:tab w:val="left" w:pos="916"/>
+          <w:tab w:val="left" w:pos="1832"/>
+          <w:tab w:val="left" w:pos="2748"/>
+          <w:tab w:val="left" w:pos="3664"/>
+          <w:tab w:val="left" w:pos="4580"/>
+          <w:tab w:val="left" w:pos="5496"/>
+          <w:tab w:val="left" w:pos="6412"/>
+          <w:tab w:val="left" w:pos="7328"/>
+          <w:tab w:val="left" w:pos="8244"/>
+          <w:tab w:val="left" w:pos="9160"/>
+          <w:tab w:val="left" w:pos="10076"/>
+          <w:tab w:val="left" w:pos="10992"/>
+          <w:tab w:val="left" w:pos="11908"/>
+          <w:tab w:val="left" w:pos="12824"/>
+          <w:tab w:val="left" w:pos="13740"/>
+          <w:tab w:val="left" w:pos="14656"/>
+        </w:tabs>
+        <w:spacing w:before="150" w:after="0" w:line="240" w:lineRule="auto"/>
+        <w:rPr>
+          <w:rFonts w:ascii="Consolas" w:eastAsia="Times New Roman" w:hAnsi="Consolas" w:cs="Courier New"/>
+          <w:color w:val="595959" w:themeColor="text1" w:themeTint="A6"/>
+          <w:sz w:val="18"/>
+          <w:szCs w:val="18"/>
+          <w:lang w:eastAsia="en-CA"/>
+        </w:rPr>
+      </w:pPr>
+      <w:r>
+        <w:rPr>
+          <w:rFonts w:ascii="Consolas" w:eastAsia="Times New Roman" w:hAnsi="Consolas" w:cs="Courier New"/>
+          <w:color w:val="595959" w:themeColor="text1" w:themeTint="A6"/>
+          <w:sz w:val="18"/>
+          <w:szCs w:val="18"/>
+          <w:lang w:eastAsia="en-CA"/>
+        </w:rPr>
+        <w:t>[dev] Finished brainstorming</w:t>
+      </w:r>
+    </w:p>
+    <w:p>
+      <w:pPr>
+        <w:pStyle w:val="ListParagraph"/>
+        <w:numPr>
+          <w:ilvl w:val="0"/>
+          <w:numId w:val="1"/>
+        </w:numPr>
+        <w:shd w:val="clear" w:color="auto" w:fill="F6F8FA"/>
+        <w:tabs>
+          <w:tab w:val="left" w:pos="916"/>
+          <w:tab w:val="left" w:pos="1832"/>
+          <w:tab w:val="left" w:pos="2748"/>
+          <w:tab w:val="left" w:pos="3664"/>
+          <w:tab w:val="left" w:pos="4580"/>
+          <w:tab w:val="left" w:pos="5496"/>
+          <w:tab w:val="left" w:pos="6412"/>
+          <w:tab w:val="left" w:pos="7328"/>
+          <w:tab w:val="left" w:pos="8244"/>
+          <w:tab w:val="left" w:pos="9160"/>
+          <w:tab w:val="left" w:pos="10076"/>
+          <w:tab w:val="left" w:pos="10992"/>
+          <w:tab w:val="left" w:pos="11908"/>
+          <w:tab w:val="left" w:pos="12824"/>
+          <w:tab w:val="left" w:pos="13740"/>
+          <w:tab w:val="left" w:pos="14656"/>
+        </w:tabs>
+        <w:spacing w:before="150" w:after="0" w:line="240" w:lineRule="auto"/>
+        <w:rPr>
+          <w:rFonts w:ascii="Consolas" w:eastAsia="Times New Roman" w:hAnsi="Consolas" w:cs="Courier New"/>
+          <w:color w:val="595959" w:themeColor="text1" w:themeTint="A6"/>
+          <w:sz w:val="18"/>
+          <w:szCs w:val="18"/>
+          <w:lang w:eastAsia="en-CA"/>
+        </w:rPr>
+      </w:pPr>
+      <w:r>
+        <w:rPr>
+          <w:rFonts w:ascii="Consolas" w:eastAsia="Times New Roman" w:hAnsi="Consolas" w:cs="Courier New"/>
+          <w:color w:val="595959" w:themeColor="text1" w:themeTint="A6"/>
+          <w:sz w:val="18"/>
+          <w:szCs w:val="18"/>
+          <w:lang w:eastAsia="en-CA"/>
+        </w:rPr>
+        <w:t>[dev] Created design proposal</w:t>
+      </w:r>
+    </w:p>
+    <w:p>
+      <w:pPr>
+        <w:pStyle w:val="ListParagraph"/>
+        <w:numPr>
+          <w:ilvl w:val="0"/>
+          <w:numId w:val="1"/>
+        </w:numPr>
+        <w:shd w:val="clear" w:color="auto" w:fill="F6F8FA"/>
+        <w:tabs>
+          <w:tab w:val="left" w:pos="916"/>
+          <w:tab w:val="left" w:pos="1832"/>
+          <w:tab w:val="left" w:pos="2748"/>
+          <w:tab w:val="left" w:pos="3664"/>
+          <w:tab w:val="left" w:pos="4580"/>
+          <w:tab w:val="left" w:pos="5496"/>
+          <w:tab w:val="left" w:pos="6412"/>
+          <w:tab w:val="left" w:pos="7328"/>
+          <w:tab w:val="left" w:pos="8244"/>
+          <w:tab w:val="left" w:pos="9160"/>
+          <w:tab w:val="left" w:pos="10076"/>
+          <w:tab w:val="left" w:pos="10992"/>
+          <w:tab w:val="left" w:pos="11908"/>
+          <w:tab w:val="left" w:pos="12824"/>
+          <w:tab w:val="left" w:pos="13740"/>
+          <w:tab w:val="left" w:pos="14656"/>
+        </w:tabs>
+        <w:spacing w:before="150" w:after="0" w:line="240" w:lineRule="auto"/>
+        <w:rPr>
+          <w:rFonts w:ascii="Consolas" w:eastAsia="Times New Roman" w:hAnsi="Consolas" w:cs="Courier New"/>
+          <w:color w:val="595959" w:themeColor="text1" w:themeTint="A6"/>
+          <w:sz w:val="18"/>
+          <w:szCs w:val="18"/>
+          <w:lang w:eastAsia="en-CA"/>
+        </w:rPr>
+      </w:pPr>
+      <w:r>
+        <w:rPr>
+          <w:rFonts w:ascii="Consolas" w:eastAsia="Times New Roman" w:hAnsi="Consolas" w:cs="Courier New"/>
+          <w:color w:val="595959" w:themeColor="text1" w:themeTint="A6"/>
+          <w:sz w:val="18"/>
+          <w:szCs w:val="18"/>
+          <w:lang w:eastAsia="en-CA"/>
+        </w:rPr>
+        <w:t>[dev &amp; art] 1st team meeting</w:t>
+      </w:r>
+    </w:p>
+    <w:p/>
+    <w:p>
+      <w:pPr>
+        <w:pStyle w:val="Heading1"/>
+      </w:pPr>
+      <w:r>
+        <w:t>April 23</w:t>
+      </w:r>
+      <w:r>
+        <w:rPr>
+          <w:vertAlign w:val="superscript"/>
+        </w:rPr>
+        <w:t>rd</w:t>
+      </w:r>
+    </w:p>
+    <w:p>
+      <w:pPr>
+        <w:pStyle w:val="ListParagraph"/>
+        <w:numPr>
+          <w:ilvl w:val="0"/>
+          <w:numId w:val="1"/>
+        </w:numPr>
+        <w:shd w:val="clear" w:color="auto" w:fill="F6F8FA"/>
+        <w:tabs>
+          <w:tab w:val="left" w:pos="916"/>
+          <w:tab w:val="left" w:pos="1832"/>
+          <w:tab w:val="left" w:pos="2748"/>
+          <w:tab w:val="left" w:pos="3664"/>
+          <w:tab w:val="left" w:pos="4580"/>
+          <w:tab w:val="left" w:pos="5496"/>
+          <w:tab w:val="left" w:pos="6412"/>
+          <w:tab w:val="left" w:pos="7328"/>
+          <w:tab w:val="left" w:pos="8244"/>
+          <w:tab w:val="left" w:pos="9160"/>
+          <w:tab w:val="left" w:pos="10076"/>
+          <w:tab w:val="left" w:pos="10992"/>
+          <w:tab w:val="left" w:pos="11908"/>
+          <w:tab w:val="left" w:pos="12824"/>
+          <w:tab w:val="left" w:pos="13740"/>
+          <w:tab w:val="left" w:pos="14656"/>
+        </w:tabs>
+        <w:spacing w:before="150" w:after="0" w:line="240" w:lineRule="auto"/>
+        <w:rPr>
+          <w:rFonts w:ascii="Consolas" w:hAnsi="Consolas"/>
           <w:color w:val="595959" w:themeColor="text1" w:themeTint="A6"/>
           <w:sz w:val="18"/>
           <w:szCs w:val="18"/>
@@ -2040,7 +2268,15 @@
       <w:jc w:val="center"/>
     </w:pPr>
     <w:r>
-      <w:t>Raven Mortimer &amp; Buu Nguyen | Portfolio Development I | Developer Log</w:t>
+      <w:t xml:space="preserve">Raven Mortimer &amp; </w:t>
+    </w:r>
+    <w:proofErr w:type="spellStart"/>
+    <w:r>
+      <w:t>Buu</w:t>
+    </w:r>
+    <w:proofErr w:type="spellEnd"/>
+    <w:r>
+      <w:t xml:space="preserve"> Nguyen | Portfolio Development I | Developer Log</w:t>
     </w:r>
   </w:p>
 </w:hdr>

</xml_diff>

<commit_message>
Added new tile type
- Added Spiked, & Breakable tile.
</commit_message>
<xml_diff>
--- a/Design Docs/DevLog/Developer's Log.docx
+++ b/Design Docs/DevLog/Developer's Log.docx
@@ -49,6 +49,126 @@
         <w:pStyle w:val="Heading1"/>
       </w:pPr>
       <w:r>
+        <w:t>May 11:</w:t>
+      </w:r>
+    </w:p>
+    <w:p>
+      <w:pPr>
+        <w:pStyle w:val="ListParagraph"/>
+        <w:numPr>
+          <w:ilvl w:val="0"/>
+          <w:numId w:val="1"/>
+        </w:numPr>
+        <w:shd w:val="clear" w:color="auto" w:fill="F6F8FA"/>
+        <w:tabs>
+          <w:tab w:val="left" w:pos="916"/>
+          <w:tab w:val="left" w:pos="1832"/>
+          <w:tab w:val="left" w:pos="2748"/>
+          <w:tab w:val="left" w:pos="3664"/>
+          <w:tab w:val="left" w:pos="4580"/>
+          <w:tab w:val="left" w:pos="5496"/>
+          <w:tab w:val="left" w:pos="6412"/>
+          <w:tab w:val="left" w:pos="7328"/>
+          <w:tab w:val="left" w:pos="8244"/>
+          <w:tab w:val="left" w:pos="9160"/>
+          <w:tab w:val="left" w:pos="10076"/>
+          <w:tab w:val="left" w:pos="10992"/>
+          <w:tab w:val="left" w:pos="11908"/>
+          <w:tab w:val="left" w:pos="12824"/>
+          <w:tab w:val="left" w:pos="13740"/>
+          <w:tab w:val="left" w:pos="14656"/>
+        </w:tabs>
+        <w:spacing w:before="150" w:after="0" w:line="240" w:lineRule="auto"/>
+        <w:rPr>
+          <w:rFonts w:ascii="Consolas" w:eastAsia="Times New Roman" w:hAnsi="Consolas" w:cs="Courier New"/>
+          <w:color w:val="444D56"/>
+          <w:sz w:val="18"/>
+          <w:szCs w:val="18"/>
+          <w:lang w:eastAsia="en-CA"/>
+        </w:rPr>
+      </w:pPr>
+      <w:r>
+        <w:rPr>
+          <w:rFonts w:ascii="Consolas" w:eastAsia="Times New Roman" w:hAnsi="Consolas" w:cs="Courier New"/>
+          <w:color w:val="444D56"/>
+          <w:sz w:val="18"/>
+          <w:szCs w:val="18"/>
+          <w:lang w:eastAsia="en-CA"/>
+        </w:rPr>
+        <w:t xml:space="preserve">[dev] </w:t>
+      </w:r>
+      <w:r>
+        <w:rPr>
+          <w:rFonts w:ascii="Consolas" w:eastAsia="Times New Roman" w:hAnsi="Consolas" w:cs="Courier New"/>
+          <w:color w:val="444D56"/>
+          <w:sz w:val="18"/>
+          <w:szCs w:val="18"/>
+          <w:lang w:eastAsia="en-CA"/>
+        </w:rPr>
+        <w:t>Increased game version to 0.6</w:t>
+      </w:r>
+    </w:p>
+    <w:p>
+      <w:pPr>
+        <w:pStyle w:val="ListParagraph"/>
+        <w:numPr>
+          <w:ilvl w:val="0"/>
+          <w:numId w:val="1"/>
+        </w:numPr>
+        <w:shd w:val="clear" w:color="auto" w:fill="F6F8FA"/>
+        <w:tabs>
+          <w:tab w:val="left" w:pos="916"/>
+          <w:tab w:val="left" w:pos="1832"/>
+          <w:tab w:val="left" w:pos="2748"/>
+          <w:tab w:val="left" w:pos="3664"/>
+          <w:tab w:val="left" w:pos="4580"/>
+          <w:tab w:val="left" w:pos="5496"/>
+          <w:tab w:val="left" w:pos="6412"/>
+          <w:tab w:val="left" w:pos="7328"/>
+          <w:tab w:val="left" w:pos="8244"/>
+          <w:tab w:val="left" w:pos="9160"/>
+          <w:tab w:val="left" w:pos="10076"/>
+          <w:tab w:val="left" w:pos="10992"/>
+          <w:tab w:val="left" w:pos="11908"/>
+          <w:tab w:val="left" w:pos="12824"/>
+          <w:tab w:val="left" w:pos="13740"/>
+          <w:tab w:val="left" w:pos="14656"/>
+        </w:tabs>
+        <w:spacing w:before="150" w:after="0" w:line="240" w:lineRule="auto"/>
+        <w:rPr>
+          <w:rFonts w:ascii="Consolas" w:eastAsia="Times New Roman" w:hAnsi="Consolas" w:cs="Courier New"/>
+          <w:color w:val="444D56"/>
+          <w:sz w:val="18"/>
+          <w:szCs w:val="18"/>
+          <w:lang w:eastAsia="en-CA"/>
+        </w:rPr>
+      </w:pPr>
+      <w:r>
+        <w:rPr>
+          <w:rFonts w:ascii="Consolas" w:eastAsia="Times New Roman" w:hAnsi="Consolas" w:cs="Courier New"/>
+          <w:color w:val="444D56"/>
+          <w:sz w:val="18"/>
+          <w:szCs w:val="18"/>
+          <w:lang w:eastAsia="en-CA"/>
+        </w:rPr>
+        <w:t xml:space="preserve">[dev] </w:t>
+      </w:r>
+      <w:r>
+        <w:rPr>
+          <w:rFonts w:ascii="Consolas" w:eastAsia="Times New Roman" w:hAnsi="Consolas" w:cs="Courier New"/>
+          <w:color w:val="444D56"/>
+          <w:sz w:val="18"/>
+          <w:szCs w:val="18"/>
+          <w:lang w:eastAsia="en-CA"/>
+        </w:rPr>
+        <w:t>Added new tile types: Breakable, Spiked</w:t>
+      </w:r>
+    </w:p>
+    <w:p>
+      <w:pPr>
+        <w:pStyle w:val="Heading1"/>
+      </w:pPr>
+      <w:r>
         <w:t>May 10:</w:t>
       </w:r>
     </w:p>
@@ -1331,6 +1451,7 @@
           <w:szCs w:val="18"/>
           <w:lang w:eastAsia="en-CA"/>
         </w:rPr>
+        <w:lastRenderedPageBreak/>
         <w:t>[</w:t>
       </w:r>
       <w:r>
@@ -1451,7 +1572,6 @@
           <w:szCs w:val="18"/>
           <w:lang w:eastAsia="en-CA"/>
         </w:rPr>
-        <w:lastRenderedPageBreak/>
         <w:t xml:space="preserve">[dev] </w:t>
       </w:r>
       <w:r>
@@ -3126,6 +3246,7 @@
         <w:pStyle w:val="Heading1"/>
       </w:pPr>
       <w:r>
+        <w:lastRenderedPageBreak/>
         <w:t>April 23</w:t>
       </w:r>
       <w:r>

</xml_diff>

<commit_message>
New tiles, new backgrounds
- Increased game version to 0.7
- Added tile type: Cloud
- Added new backgrounds
- Improved parallax effect
</commit_message>
<xml_diff>
--- a/Design Docs/DevLog/Developer's Log.docx
+++ b/Design Docs/DevLog/Developer's Log.docx
@@ -1,6 +1,6 @@
 
 <file path=word/document.xml><?xml version="1.0" encoding="utf-8"?>
-<w:document xmlns:wpc="http://schemas.microsoft.com/office/word/2010/wordprocessingCanvas" xmlns:cx="http://schemas.microsoft.com/office/drawing/2014/chartex" xmlns:cx1="http://schemas.microsoft.com/office/drawing/2015/9/8/chartex" xmlns:cx2="http://schemas.microsoft.com/office/drawing/2015/10/21/chartex" xmlns:cx3="http://schemas.microsoft.com/office/drawing/2016/5/9/chartex" xmlns:cx4="http://schemas.microsoft.com/office/drawing/2016/5/10/chartex" xmlns:cx5="http://schemas.microsoft.com/office/drawing/2016/5/11/chartex" xmlns:cx6="http://schemas.microsoft.com/office/drawing/2016/5/12/chartex" xmlns:cx7="http://schemas.microsoft.com/office/drawing/2016/5/13/chartex" xmlns:cx8="http://schemas.microsoft.com/office/drawing/2016/5/14/chartex" xmlns:mc="http://schemas.openxmlformats.org/markup-compatibility/2006" xmlns:aink="http://schemas.microsoft.com/office/drawing/2016/ink" xmlns:am3d="http://schemas.microsoft.com/office/drawing/2017/model3d" xmlns:o="urn:schemas-microsoft-com:office:office" xmlns:r="http://schemas.openxmlformats.org/officeDocument/2006/relationships" xmlns:m="http://schemas.openxmlformats.org/officeDocument/2006/math" xmlns:v="urn:schemas-microsoft-com:vml" xmlns:wp14="http://schemas.microsoft.com/office/word/2010/wordprocessingDrawing" xmlns:wp="http://schemas.openxmlformats.org/drawingml/2006/wordprocessingDrawing" xmlns:w10="urn:schemas-microsoft-com:office:word" xmlns:w="http://schemas.openxmlformats.org/wordprocessingml/2006/main" xmlns:w14="http://schemas.microsoft.com/office/word/2010/wordml" xmlns:w15="http://schemas.microsoft.com/office/word/2012/wordml" xmlns:w16cid="http://schemas.microsoft.com/office/word/2016/wordml/cid" xmlns:w16se="http://schemas.microsoft.com/office/word/2015/wordml/symex" xmlns:wpg="http://schemas.microsoft.com/office/word/2010/wordprocessingGroup" xmlns:wpi="http://schemas.microsoft.com/office/word/2010/wordprocessingInk" xmlns:wne="http://schemas.microsoft.com/office/word/2006/wordml" xmlns:wps="http://schemas.microsoft.com/office/word/2010/wordprocessingShape" mc:Ignorable="w14 w15 w16se w16cid wp14">
+<w:document xmlns:wpc="http://schemas.microsoft.com/office/word/2010/wordprocessingCanvas" xmlns:cx="http://schemas.microsoft.com/office/drawing/2014/chartex" xmlns:cx1="http://schemas.microsoft.com/office/drawing/2015/9/8/chartex" xmlns:cx2="http://schemas.microsoft.com/office/drawing/2015/10/21/chartex" xmlns:cx3="http://schemas.microsoft.com/office/drawing/2016/5/9/chartex" xmlns:cx4="http://schemas.microsoft.com/office/drawing/2016/5/10/chartex" xmlns:cx5="http://schemas.microsoft.com/office/drawing/2016/5/11/chartex" xmlns:cx6="http://schemas.microsoft.com/office/drawing/2016/5/12/chartex" xmlns:cx7="http://schemas.microsoft.com/office/drawing/2016/5/13/chartex" xmlns:cx8="http://schemas.microsoft.com/office/drawing/2016/5/14/chartex" xmlns:mc="http://schemas.openxmlformats.org/markup-compatibility/2006" xmlns:aink="http://schemas.microsoft.com/office/drawing/2016/ink" xmlns:am3d="http://schemas.microsoft.com/office/drawing/2017/model3d" xmlns:o="urn:schemas-microsoft-com:office:office" xmlns:r="http://schemas.openxmlformats.org/officeDocument/2006/relationships" xmlns:m="http://schemas.openxmlformats.org/officeDocument/2006/math" xmlns:v="urn:schemas-microsoft-com:vml" xmlns:wp14="http://schemas.microsoft.com/office/word/2010/wordprocessingDrawing" xmlns:wp="http://schemas.openxmlformats.org/drawingml/2006/wordprocessingDrawing" xmlns:w10="urn:schemas-microsoft-com:office:word" xmlns:w="http://schemas.openxmlformats.org/wordprocessingml/2006/main" xmlns:w14="http://schemas.microsoft.com/office/word/2010/wordml" xmlns:w15="http://schemas.microsoft.com/office/word/2012/wordml" xmlns:w16cex="http://schemas.microsoft.com/office/word/2018/wordml/cex" xmlns:w16cid="http://schemas.microsoft.com/office/word/2016/wordml/cid" xmlns:w16="http://schemas.microsoft.com/office/word/2018/wordml" xmlns:w16se="http://schemas.microsoft.com/office/word/2015/wordml/symex" xmlns:wpg="http://schemas.microsoft.com/office/word/2010/wordprocessingGroup" xmlns:wpi="http://schemas.microsoft.com/office/word/2010/wordprocessingInk" xmlns:wne="http://schemas.microsoft.com/office/word/2006/wordml" xmlns:wps="http://schemas.microsoft.com/office/word/2010/wordprocessingShape" mc:Ignorable="w14 w15 w16se w16cid w16 w16cex wp14">
   <w:body>
     <w:p>
       <w:pPr>
@@ -49,6 +49,264 @@
         <w:pStyle w:val="Heading1"/>
       </w:pPr>
       <w:r>
+        <w:t>May 12:</w:t>
+      </w:r>
+    </w:p>
+    <w:p>
+      <w:pPr>
+        <w:pStyle w:val="ListParagraph"/>
+        <w:numPr>
+          <w:ilvl w:val="0"/>
+          <w:numId w:val="7"/>
+        </w:numPr>
+        <w:shd w:val="clear" w:color="auto" w:fill="F6F8FA"/>
+        <w:tabs>
+          <w:tab w:val="left" w:pos="916"/>
+          <w:tab w:val="left" w:pos="1832"/>
+          <w:tab w:val="left" w:pos="2748"/>
+          <w:tab w:val="left" w:pos="3664"/>
+          <w:tab w:val="left" w:pos="4580"/>
+          <w:tab w:val="left" w:pos="5496"/>
+          <w:tab w:val="left" w:pos="6412"/>
+          <w:tab w:val="left" w:pos="7328"/>
+          <w:tab w:val="left" w:pos="8244"/>
+          <w:tab w:val="left" w:pos="9160"/>
+          <w:tab w:val="left" w:pos="10076"/>
+          <w:tab w:val="left" w:pos="10992"/>
+          <w:tab w:val="left" w:pos="11908"/>
+          <w:tab w:val="left" w:pos="12824"/>
+          <w:tab w:val="left" w:pos="13740"/>
+          <w:tab w:val="left" w:pos="14656"/>
+        </w:tabs>
+        <w:spacing w:before="150" w:after="0" w:line="240" w:lineRule="auto"/>
+        <w:rPr>
+          <w:rFonts w:ascii="Consolas" w:eastAsia="Times New Roman" w:hAnsi="Consolas" w:cs="Courier New"/>
+          <w:color w:val="444D56"/>
+          <w:sz w:val="18"/>
+          <w:szCs w:val="18"/>
+          <w:lang w:eastAsia="en-CA"/>
+        </w:rPr>
+      </w:pPr>
+      <w:r>
+        <w:rPr>
+          <w:rFonts w:ascii="Consolas" w:eastAsia="Times New Roman" w:hAnsi="Consolas" w:cs="Courier New"/>
+          <w:color w:val="444D56"/>
+          <w:sz w:val="18"/>
+          <w:szCs w:val="18"/>
+          <w:lang w:eastAsia="en-CA"/>
+        </w:rPr>
+        <w:t>[dev] Increased game version to 0.</w:t>
+      </w:r>
+      <w:r>
+        <w:rPr>
+          <w:rFonts w:ascii="Consolas" w:eastAsia="Times New Roman" w:hAnsi="Consolas" w:cs="Courier New"/>
+          <w:color w:val="444D56"/>
+          <w:sz w:val="18"/>
+          <w:szCs w:val="18"/>
+          <w:lang w:eastAsia="en-CA"/>
+        </w:rPr>
+        <w:t>7</w:t>
+      </w:r>
+    </w:p>
+    <w:p>
+      <w:pPr>
+        <w:pStyle w:val="ListParagraph"/>
+        <w:numPr>
+          <w:ilvl w:val="0"/>
+          <w:numId w:val="7"/>
+        </w:numPr>
+        <w:shd w:val="clear" w:color="auto" w:fill="F6F8FA"/>
+        <w:tabs>
+          <w:tab w:val="left" w:pos="916"/>
+          <w:tab w:val="left" w:pos="1832"/>
+          <w:tab w:val="left" w:pos="2748"/>
+          <w:tab w:val="left" w:pos="3664"/>
+          <w:tab w:val="left" w:pos="4580"/>
+          <w:tab w:val="left" w:pos="5496"/>
+          <w:tab w:val="left" w:pos="6412"/>
+          <w:tab w:val="left" w:pos="7328"/>
+          <w:tab w:val="left" w:pos="8244"/>
+          <w:tab w:val="left" w:pos="9160"/>
+          <w:tab w:val="left" w:pos="10076"/>
+          <w:tab w:val="left" w:pos="10992"/>
+          <w:tab w:val="left" w:pos="11908"/>
+          <w:tab w:val="left" w:pos="12824"/>
+          <w:tab w:val="left" w:pos="13740"/>
+          <w:tab w:val="left" w:pos="14656"/>
+        </w:tabs>
+        <w:spacing w:before="150" w:after="0" w:line="240" w:lineRule="auto"/>
+        <w:rPr>
+          <w:rFonts w:ascii="Consolas" w:eastAsia="Times New Roman" w:hAnsi="Consolas" w:cs="Courier New"/>
+          <w:color w:val="444D56"/>
+          <w:sz w:val="18"/>
+          <w:szCs w:val="18"/>
+          <w:lang w:eastAsia="en-CA"/>
+        </w:rPr>
+      </w:pPr>
+      <w:r>
+        <w:rPr>
+          <w:rFonts w:ascii="Consolas" w:eastAsia="Times New Roman" w:hAnsi="Consolas" w:cs="Courier New"/>
+          <w:color w:val="444D56"/>
+          <w:sz w:val="18"/>
+          <w:szCs w:val="18"/>
+          <w:lang w:eastAsia="en-CA"/>
+        </w:rPr>
+        <w:t>[dev] Added new tile types: Cloud</w:t>
+      </w:r>
+    </w:p>
+    <w:p>
+      <w:pPr>
+        <w:pStyle w:val="ListParagraph"/>
+        <w:numPr>
+          <w:ilvl w:val="0"/>
+          <w:numId w:val="7"/>
+        </w:numPr>
+        <w:shd w:val="clear" w:color="auto" w:fill="F6F8FA"/>
+        <w:tabs>
+          <w:tab w:val="left" w:pos="916"/>
+          <w:tab w:val="left" w:pos="1832"/>
+          <w:tab w:val="left" w:pos="2748"/>
+          <w:tab w:val="left" w:pos="3664"/>
+          <w:tab w:val="left" w:pos="4580"/>
+          <w:tab w:val="left" w:pos="5496"/>
+          <w:tab w:val="left" w:pos="6412"/>
+          <w:tab w:val="left" w:pos="7328"/>
+          <w:tab w:val="left" w:pos="8244"/>
+          <w:tab w:val="left" w:pos="9160"/>
+          <w:tab w:val="left" w:pos="10076"/>
+          <w:tab w:val="left" w:pos="10992"/>
+          <w:tab w:val="left" w:pos="11908"/>
+          <w:tab w:val="left" w:pos="12824"/>
+          <w:tab w:val="left" w:pos="13740"/>
+          <w:tab w:val="left" w:pos="14656"/>
+        </w:tabs>
+        <w:spacing w:before="150" w:after="0" w:line="240" w:lineRule="auto"/>
+        <w:rPr>
+          <w:rFonts w:ascii="Consolas" w:eastAsia="Times New Roman" w:hAnsi="Consolas" w:cs="Courier New"/>
+          <w:color w:val="444D56"/>
+          <w:sz w:val="18"/>
+          <w:szCs w:val="18"/>
+          <w:lang w:eastAsia="en-CA"/>
+        </w:rPr>
+      </w:pPr>
+      <w:r>
+        <w:rPr>
+          <w:rFonts w:ascii="Consolas" w:eastAsia="Times New Roman" w:hAnsi="Consolas" w:cs="Courier New"/>
+          <w:color w:val="444D56"/>
+          <w:sz w:val="18"/>
+          <w:szCs w:val="18"/>
+          <w:lang w:eastAsia="en-CA"/>
+        </w:rPr>
+        <w:t>[dev] Fixed some game logic issues</w:t>
+      </w:r>
+    </w:p>
+    <w:p>
+      <w:pPr>
+        <w:pStyle w:val="ListParagraph"/>
+        <w:numPr>
+          <w:ilvl w:val="0"/>
+          <w:numId w:val="7"/>
+        </w:numPr>
+        <w:shd w:val="clear" w:color="auto" w:fill="F6F8FA"/>
+        <w:tabs>
+          <w:tab w:val="left" w:pos="916"/>
+          <w:tab w:val="left" w:pos="1832"/>
+          <w:tab w:val="left" w:pos="2748"/>
+          <w:tab w:val="left" w:pos="3664"/>
+          <w:tab w:val="left" w:pos="4580"/>
+          <w:tab w:val="left" w:pos="5496"/>
+          <w:tab w:val="left" w:pos="6412"/>
+          <w:tab w:val="left" w:pos="7328"/>
+          <w:tab w:val="left" w:pos="8244"/>
+          <w:tab w:val="left" w:pos="9160"/>
+          <w:tab w:val="left" w:pos="10076"/>
+          <w:tab w:val="left" w:pos="10992"/>
+          <w:tab w:val="left" w:pos="11908"/>
+          <w:tab w:val="left" w:pos="12824"/>
+          <w:tab w:val="left" w:pos="13740"/>
+          <w:tab w:val="left" w:pos="14656"/>
+        </w:tabs>
+        <w:spacing w:before="150" w:after="0" w:line="240" w:lineRule="auto"/>
+        <w:rPr>
+          <w:rFonts w:ascii="Consolas" w:eastAsia="Times New Roman" w:hAnsi="Consolas" w:cs="Courier New"/>
+          <w:color w:val="444D56"/>
+          <w:sz w:val="18"/>
+          <w:szCs w:val="18"/>
+          <w:lang w:eastAsia="en-CA"/>
+        </w:rPr>
+      </w:pPr>
+      <w:r>
+        <w:rPr>
+          <w:rFonts w:ascii="Consolas" w:eastAsia="Times New Roman" w:hAnsi="Consolas" w:cs="Courier New"/>
+          <w:color w:val="444D56"/>
+          <w:sz w:val="18"/>
+          <w:szCs w:val="18"/>
+          <w:lang w:eastAsia="en-CA"/>
+        </w:rPr>
+        <w:t>[dev] Added some new background artwork</w:t>
+      </w:r>
+      <w:r>
+        <w:rPr>
+          <w:rFonts w:ascii="Consolas" w:eastAsia="Times New Roman" w:hAnsi="Consolas" w:cs="Courier New"/>
+          <w:color w:val="444D56"/>
+          <w:sz w:val="18"/>
+          <w:szCs w:val="18"/>
+          <w:lang w:eastAsia="en-CA"/>
+        </w:rPr>
+        <w:t>s</w:t>
+      </w:r>
+    </w:p>
+    <w:p>
+      <w:pPr>
+        <w:pStyle w:val="ListParagraph"/>
+        <w:numPr>
+          <w:ilvl w:val="0"/>
+          <w:numId w:val="7"/>
+        </w:numPr>
+        <w:shd w:val="clear" w:color="auto" w:fill="F6F8FA"/>
+        <w:tabs>
+          <w:tab w:val="left" w:pos="916"/>
+          <w:tab w:val="left" w:pos="1832"/>
+          <w:tab w:val="left" w:pos="2748"/>
+          <w:tab w:val="left" w:pos="3664"/>
+          <w:tab w:val="left" w:pos="4580"/>
+          <w:tab w:val="left" w:pos="5496"/>
+          <w:tab w:val="left" w:pos="6412"/>
+          <w:tab w:val="left" w:pos="7328"/>
+          <w:tab w:val="left" w:pos="8244"/>
+          <w:tab w:val="left" w:pos="9160"/>
+          <w:tab w:val="left" w:pos="10076"/>
+          <w:tab w:val="left" w:pos="10992"/>
+          <w:tab w:val="left" w:pos="11908"/>
+          <w:tab w:val="left" w:pos="12824"/>
+          <w:tab w:val="left" w:pos="13740"/>
+          <w:tab w:val="left" w:pos="14656"/>
+        </w:tabs>
+        <w:spacing w:before="150" w:after="0" w:line="240" w:lineRule="auto"/>
+        <w:rPr>
+          <w:rFonts w:ascii="Consolas" w:eastAsia="Times New Roman" w:hAnsi="Consolas" w:cs="Courier New"/>
+          <w:color w:val="444D56"/>
+          <w:sz w:val="18"/>
+          <w:szCs w:val="18"/>
+          <w:lang w:eastAsia="en-CA"/>
+        </w:rPr>
+      </w:pPr>
+      <w:r>
+        <w:rPr>
+          <w:rFonts w:ascii="Consolas" w:eastAsia="Times New Roman" w:hAnsi="Consolas" w:cs="Courier New"/>
+          <w:color w:val="444D56"/>
+          <w:sz w:val="18"/>
+          <w:szCs w:val="18"/>
+          <w:lang w:eastAsia="en-CA"/>
+        </w:rPr>
+        <w:t>[dev] Improved parallax effect</w:t>
+      </w:r>
+    </w:p>
+    <w:p>
+      <w:pPr>
+        <w:pStyle w:val="Heading1"/>
+      </w:pPr>
+      <w:r>
         <w:t>May 11:</w:t>
       </w:r>
     </w:p>
@@ -95,73 +353,99 @@
           <w:szCs w:val="18"/>
           <w:lang w:eastAsia="en-CA"/>
         </w:rPr>
-        <w:t xml:space="preserve">[dev] </w:t>
-      </w:r>
-      <w:r>
-        <w:rPr>
-          <w:rFonts w:ascii="Consolas" w:eastAsia="Times New Roman" w:hAnsi="Consolas" w:cs="Courier New"/>
-          <w:color w:val="444D56"/>
-          <w:sz w:val="18"/>
-          <w:szCs w:val="18"/>
-          <w:lang w:eastAsia="en-CA"/>
-        </w:rPr>
-        <w:t>Increased game version to 0.6</w:t>
-      </w:r>
-    </w:p>
-    <w:p>
-      <w:pPr>
-        <w:pStyle w:val="ListParagraph"/>
-        <w:numPr>
-          <w:ilvl w:val="0"/>
-          <w:numId w:val="1"/>
-        </w:numPr>
-        <w:shd w:val="clear" w:color="auto" w:fill="F6F8FA"/>
-        <w:tabs>
-          <w:tab w:val="left" w:pos="916"/>
-          <w:tab w:val="left" w:pos="1832"/>
-          <w:tab w:val="left" w:pos="2748"/>
-          <w:tab w:val="left" w:pos="3664"/>
-          <w:tab w:val="left" w:pos="4580"/>
-          <w:tab w:val="left" w:pos="5496"/>
-          <w:tab w:val="left" w:pos="6412"/>
-          <w:tab w:val="left" w:pos="7328"/>
-          <w:tab w:val="left" w:pos="8244"/>
-          <w:tab w:val="left" w:pos="9160"/>
-          <w:tab w:val="left" w:pos="10076"/>
-          <w:tab w:val="left" w:pos="10992"/>
-          <w:tab w:val="left" w:pos="11908"/>
-          <w:tab w:val="left" w:pos="12824"/>
-          <w:tab w:val="left" w:pos="13740"/>
-          <w:tab w:val="left" w:pos="14656"/>
-        </w:tabs>
-        <w:spacing w:before="150" w:after="0" w:line="240" w:lineRule="auto"/>
-        <w:rPr>
-          <w:rFonts w:ascii="Consolas" w:eastAsia="Times New Roman" w:hAnsi="Consolas" w:cs="Courier New"/>
-          <w:color w:val="444D56"/>
-          <w:sz w:val="18"/>
-          <w:szCs w:val="18"/>
-          <w:lang w:eastAsia="en-CA"/>
-        </w:rPr>
-      </w:pPr>
-      <w:r>
-        <w:rPr>
-          <w:rFonts w:ascii="Consolas" w:eastAsia="Times New Roman" w:hAnsi="Consolas" w:cs="Courier New"/>
-          <w:color w:val="444D56"/>
-          <w:sz w:val="18"/>
-          <w:szCs w:val="18"/>
-          <w:lang w:eastAsia="en-CA"/>
-        </w:rPr>
-        <w:t xml:space="preserve">[dev] </w:t>
-      </w:r>
-      <w:r>
-        <w:rPr>
-          <w:rFonts w:ascii="Consolas" w:eastAsia="Times New Roman" w:hAnsi="Consolas" w:cs="Courier New"/>
-          <w:color w:val="444D56"/>
-          <w:sz w:val="18"/>
-          <w:szCs w:val="18"/>
-          <w:lang w:eastAsia="en-CA"/>
-        </w:rPr>
-        <w:t>Added new tile types: Breakable, Spiked</w:t>
+        <w:t>[dev] Increased game version to 0.6</w:t>
+      </w:r>
+    </w:p>
+    <w:p>
+      <w:pPr>
+        <w:pStyle w:val="ListParagraph"/>
+        <w:numPr>
+          <w:ilvl w:val="0"/>
+          <w:numId w:val="1"/>
+        </w:numPr>
+        <w:shd w:val="clear" w:color="auto" w:fill="F6F8FA"/>
+        <w:tabs>
+          <w:tab w:val="left" w:pos="916"/>
+          <w:tab w:val="left" w:pos="1832"/>
+          <w:tab w:val="left" w:pos="2748"/>
+          <w:tab w:val="left" w:pos="3664"/>
+          <w:tab w:val="left" w:pos="4580"/>
+          <w:tab w:val="left" w:pos="5496"/>
+          <w:tab w:val="left" w:pos="6412"/>
+          <w:tab w:val="left" w:pos="7328"/>
+          <w:tab w:val="left" w:pos="8244"/>
+          <w:tab w:val="left" w:pos="9160"/>
+          <w:tab w:val="left" w:pos="10076"/>
+          <w:tab w:val="left" w:pos="10992"/>
+          <w:tab w:val="left" w:pos="11908"/>
+          <w:tab w:val="left" w:pos="12824"/>
+          <w:tab w:val="left" w:pos="13740"/>
+          <w:tab w:val="left" w:pos="14656"/>
+        </w:tabs>
+        <w:spacing w:before="150" w:after="0" w:line="240" w:lineRule="auto"/>
+        <w:rPr>
+          <w:rFonts w:ascii="Consolas" w:eastAsia="Times New Roman" w:hAnsi="Consolas" w:cs="Courier New"/>
+          <w:color w:val="444D56"/>
+          <w:sz w:val="18"/>
+          <w:szCs w:val="18"/>
+          <w:lang w:eastAsia="en-CA"/>
+        </w:rPr>
+      </w:pPr>
+      <w:r>
+        <w:rPr>
+          <w:rFonts w:ascii="Consolas" w:eastAsia="Times New Roman" w:hAnsi="Consolas" w:cs="Courier New"/>
+          <w:color w:val="444D56"/>
+          <w:sz w:val="18"/>
+          <w:szCs w:val="18"/>
+          <w:lang w:eastAsia="en-CA"/>
+        </w:rPr>
+        <w:t>[dev] Added new tile types: Breakable, Spiked</w:t>
+      </w:r>
+    </w:p>
+    <w:p>
+      <w:pPr>
+        <w:pStyle w:val="ListParagraph"/>
+        <w:numPr>
+          <w:ilvl w:val="0"/>
+          <w:numId w:val="1"/>
+        </w:numPr>
+        <w:shd w:val="clear" w:color="auto" w:fill="F6F8FA"/>
+        <w:tabs>
+          <w:tab w:val="left" w:pos="916"/>
+          <w:tab w:val="left" w:pos="1832"/>
+          <w:tab w:val="left" w:pos="2748"/>
+          <w:tab w:val="left" w:pos="3664"/>
+          <w:tab w:val="left" w:pos="4580"/>
+          <w:tab w:val="left" w:pos="5496"/>
+          <w:tab w:val="left" w:pos="6412"/>
+          <w:tab w:val="left" w:pos="7328"/>
+          <w:tab w:val="left" w:pos="8244"/>
+          <w:tab w:val="left" w:pos="9160"/>
+          <w:tab w:val="left" w:pos="10076"/>
+          <w:tab w:val="left" w:pos="10992"/>
+          <w:tab w:val="left" w:pos="11908"/>
+          <w:tab w:val="left" w:pos="12824"/>
+          <w:tab w:val="left" w:pos="13740"/>
+          <w:tab w:val="left" w:pos="14656"/>
+        </w:tabs>
+        <w:spacing w:before="150" w:after="0" w:line="240" w:lineRule="auto"/>
+        <w:rPr>
+          <w:rFonts w:ascii="Consolas" w:eastAsia="Times New Roman" w:hAnsi="Consolas" w:cs="Courier New"/>
+          <w:color w:val="444D56"/>
+          <w:sz w:val="18"/>
+          <w:szCs w:val="18"/>
+          <w:lang w:eastAsia="en-CA"/>
+        </w:rPr>
+      </w:pPr>
+      <w:r>
+        <w:rPr>
+          <w:rFonts w:ascii="Consolas" w:eastAsia="Times New Roman" w:hAnsi="Consolas" w:cs="Courier New"/>
+          <w:color w:val="444D56"/>
+          <w:sz w:val="18"/>
+          <w:szCs w:val="18"/>
+          <w:lang w:eastAsia="en-CA"/>
+        </w:rPr>
+        <w:t>[art] Finished background assets for 3 different environments</w:t>
       </w:r>
     </w:p>
     <w:p>
@@ -961,6 +1245,7 @@
           <w:szCs w:val="18"/>
           <w:lang w:eastAsia="en-CA"/>
         </w:rPr>
+        <w:lastRenderedPageBreak/>
         <w:t>[dev] Added the ocean floor tiles</w:t>
       </w:r>
     </w:p>
@@ -1451,7 +1736,6 @@
           <w:szCs w:val="18"/>
           <w:lang w:eastAsia="en-CA"/>
         </w:rPr>
-        <w:lastRenderedPageBreak/>
         <w:t>[</w:t>
       </w:r>
       <w:r>
@@ -3098,6 +3382,7 @@
         <w:pStyle w:val="Heading1"/>
       </w:pPr>
       <w:r>
+        <w:lastRenderedPageBreak/>
         <w:t>April 27</w:t>
       </w:r>
       <w:r>
@@ -3246,7 +3531,6 @@
         <w:pStyle w:val="Heading1"/>
       </w:pPr>
       <w:r>
-        <w:lastRenderedPageBreak/>
         <w:t>April 23</w:t>
       </w:r>
       <w:r>
@@ -3360,7 +3644,7 @@
 </file>
 
 <file path=word/endnotes.xml><?xml version="1.0" encoding="utf-8"?>
-<w:endnotes xmlns:wpc="http://schemas.microsoft.com/office/word/2010/wordprocessingCanvas" xmlns:cx="http://schemas.microsoft.com/office/drawing/2014/chartex" xmlns:cx1="http://schemas.microsoft.com/office/drawing/2015/9/8/chartex" xmlns:cx2="http://schemas.microsoft.com/office/drawing/2015/10/21/chartex" xmlns:cx3="http://schemas.microsoft.com/office/drawing/2016/5/9/chartex" xmlns:cx4="http://schemas.microsoft.com/office/drawing/2016/5/10/chartex" xmlns:cx5="http://schemas.microsoft.com/office/drawing/2016/5/11/chartex" xmlns:cx6="http://schemas.microsoft.com/office/drawing/2016/5/12/chartex" xmlns:cx7="http://schemas.microsoft.com/office/drawing/2016/5/13/chartex" xmlns:cx8="http://schemas.microsoft.com/office/drawing/2016/5/14/chartex" xmlns:mc="http://schemas.openxmlformats.org/markup-compatibility/2006" xmlns:aink="http://schemas.microsoft.com/office/drawing/2016/ink" xmlns:am3d="http://schemas.microsoft.com/office/drawing/2017/model3d" xmlns:o="urn:schemas-microsoft-com:office:office" xmlns:r="http://schemas.openxmlformats.org/officeDocument/2006/relationships" xmlns:m="http://schemas.openxmlformats.org/officeDocument/2006/math" xmlns:v="urn:schemas-microsoft-com:vml" xmlns:wp14="http://schemas.microsoft.com/office/word/2010/wordprocessingDrawing" xmlns:wp="http://schemas.openxmlformats.org/drawingml/2006/wordprocessingDrawing" xmlns:w10="urn:schemas-microsoft-com:office:word" xmlns:w="http://schemas.openxmlformats.org/wordprocessingml/2006/main" xmlns:w14="http://schemas.microsoft.com/office/word/2010/wordml" xmlns:w15="http://schemas.microsoft.com/office/word/2012/wordml" xmlns:w16cid="http://schemas.microsoft.com/office/word/2016/wordml/cid" xmlns:w16se="http://schemas.microsoft.com/office/word/2015/wordml/symex" xmlns:wpg="http://schemas.microsoft.com/office/word/2010/wordprocessingGroup" xmlns:wpi="http://schemas.microsoft.com/office/word/2010/wordprocessingInk" xmlns:wne="http://schemas.microsoft.com/office/word/2006/wordml" xmlns:wps="http://schemas.microsoft.com/office/word/2010/wordprocessingShape" mc:Ignorable="w14 w15 w16se w16cid wp14">
+<w:endnotes xmlns:wpc="http://schemas.microsoft.com/office/word/2010/wordprocessingCanvas" xmlns:cx="http://schemas.microsoft.com/office/drawing/2014/chartex" xmlns:cx1="http://schemas.microsoft.com/office/drawing/2015/9/8/chartex" xmlns:cx2="http://schemas.microsoft.com/office/drawing/2015/10/21/chartex" xmlns:cx3="http://schemas.microsoft.com/office/drawing/2016/5/9/chartex" xmlns:cx4="http://schemas.microsoft.com/office/drawing/2016/5/10/chartex" xmlns:cx5="http://schemas.microsoft.com/office/drawing/2016/5/11/chartex" xmlns:cx6="http://schemas.microsoft.com/office/drawing/2016/5/12/chartex" xmlns:cx7="http://schemas.microsoft.com/office/drawing/2016/5/13/chartex" xmlns:cx8="http://schemas.microsoft.com/office/drawing/2016/5/14/chartex" xmlns:mc="http://schemas.openxmlformats.org/markup-compatibility/2006" xmlns:aink="http://schemas.microsoft.com/office/drawing/2016/ink" xmlns:am3d="http://schemas.microsoft.com/office/drawing/2017/model3d" xmlns:o="urn:schemas-microsoft-com:office:office" xmlns:r="http://schemas.openxmlformats.org/officeDocument/2006/relationships" xmlns:m="http://schemas.openxmlformats.org/officeDocument/2006/math" xmlns:v="urn:schemas-microsoft-com:vml" xmlns:wp14="http://schemas.microsoft.com/office/word/2010/wordprocessingDrawing" xmlns:wp="http://schemas.openxmlformats.org/drawingml/2006/wordprocessingDrawing" xmlns:w10="urn:schemas-microsoft-com:office:word" xmlns:w="http://schemas.openxmlformats.org/wordprocessingml/2006/main" xmlns:w14="http://schemas.microsoft.com/office/word/2010/wordml" xmlns:w15="http://schemas.microsoft.com/office/word/2012/wordml" xmlns:w16cex="http://schemas.microsoft.com/office/word/2018/wordml/cex" xmlns:w16cid="http://schemas.microsoft.com/office/word/2016/wordml/cid" xmlns:w16="http://schemas.microsoft.com/office/word/2018/wordml" xmlns:w16se="http://schemas.microsoft.com/office/word/2015/wordml/symex" xmlns:wpg="http://schemas.microsoft.com/office/word/2010/wordprocessingGroup" xmlns:wpi="http://schemas.microsoft.com/office/word/2010/wordprocessingInk" xmlns:wne="http://schemas.microsoft.com/office/word/2006/wordml" xmlns:wps="http://schemas.microsoft.com/office/word/2010/wordprocessingShape" mc:Ignorable="w14 w15 w16se w16cid w16 w16cex wp14">
   <w:endnote w:type="separator" w:id="-1">
     <w:p>
       <w:pPr>
@@ -3385,7 +3669,7 @@
 </file>
 
 <file path=word/footnotes.xml><?xml version="1.0" encoding="utf-8"?>
-<w:footnotes xmlns:wpc="http://schemas.microsoft.com/office/word/2010/wordprocessingCanvas" xmlns:cx="http://schemas.microsoft.com/office/drawing/2014/chartex" xmlns:cx1="http://schemas.microsoft.com/office/drawing/2015/9/8/chartex" xmlns:cx2="http://schemas.microsoft.com/office/drawing/2015/10/21/chartex" xmlns:cx3="http://schemas.microsoft.com/office/drawing/2016/5/9/chartex" xmlns:cx4="http://schemas.microsoft.com/office/drawing/2016/5/10/chartex" xmlns:cx5="http://schemas.microsoft.com/office/drawing/2016/5/11/chartex" xmlns:cx6="http://schemas.microsoft.com/office/drawing/2016/5/12/chartex" xmlns:cx7="http://schemas.microsoft.com/office/drawing/2016/5/13/chartex" xmlns:cx8="http://schemas.microsoft.com/office/drawing/2016/5/14/chartex" xmlns:mc="http://schemas.openxmlformats.org/markup-compatibility/2006" xmlns:aink="http://schemas.microsoft.com/office/drawing/2016/ink" xmlns:am3d="http://schemas.microsoft.com/office/drawing/2017/model3d" xmlns:o="urn:schemas-microsoft-com:office:office" xmlns:r="http://schemas.openxmlformats.org/officeDocument/2006/relationships" xmlns:m="http://schemas.openxmlformats.org/officeDocument/2006/math" xmlns:v="urn:schemas-microsoft-com:vml" xmlns:wp14="http://schemas.microsoft.com/office/word/2010/wordprocessingDrawing" xmlns:wp="http://schemas.openxmlformats.org/drawingml/2006/wordprocessingDrawing" xmlns:w10="urn:schemas-microsoft-com:office:word" xmlns:w="http://schemas.openxmlformats.org/wordprocessingml/2006/main" xmlns:w14="http://schemas.microsoft.com/office/word/2010/wordml" xmlns:w15="http://schemas.microsoft.com/office/word/2012/wordml" xmlns:w16cid="http://schemas.microsoft.com/office/word/2016/wordml/cid" xmlns:w16se="http://schemas.microsoft.com/office/word/2015/wordml/symex" xmlns:wpg="http://schemas.microsoft.com/office/word/2010/wordprocessingGroup" xmlns:wpi="http://schemas.microsoft.com/office/word/2010/wordprocessingInk" xmlns:wne="http://schemas.microsoft.com/office/word/2006/wordml" xmlns:wps="http://schemas.microsoft.com/office/word/2010/wordprocessingShape" mc:Ignorable="w14 w15 w16se w16cid wp14">
+<w:footnotes xmlns:wpc="http://schemas.microsoft.com/office/word/2010/wordprocessingCanvas" xmlns:cx="http://schemas.microsoft.com/office/drawing/2014/chartex" xmlns:cx1="http://schemas.microsoft.com/office/drawing/2015/9/8/chartex" xmlns:cx2="http://schemas.microsoft.com/office/drawing/2015/10/21/chartex" xmlns:cx3="http://schemas.microsoft.com/office/drawing/2016/5/9/chartex" xmlns:cx4="http://schemas.microsoft.com/office/drawing/2016/5/10/chartex" xmlns:cx5="http://schemas.microsoft.com/office/drawing/2016/5/11/chartex" xmlns:cx6="http://schemas.microsoft.com/office/drawing/2016/5/12/chartex" xmlns:cx7="http://schemas.microsoft.com/office/drawing/2016/5/13/chartex" xmlns:cx8="http://schemas.microsoft.com/office/drawing/2016/5/14/chartex" xmlns:mc="http://schemas.openxmlformats.org/markup-compatibility/2006" xmlns:aink="http://schemas.microsoft.com/office/drawing/2016/ink" xmlns:am3d="http://schemas.microsoft.com/office/drawing/2017/model3d" xmlns:o="urn:schemas-microsoft-com:office:office" xmlns:r="http://schemas.openxmlformats.org/officeDocument/2006/relationships" xmlns:m="http://schemas.openxmlformats.org/officeDocument/2006/math" xmlns:v="urn:schemas-microsoft-com:vml" xmlns:wp14="http://schemas.microsoft.com/office/word/2010/wordprocessingDrawing" xmlns:wp="http://schemas.openxmlformats.org/drawingml/2006/wordprocessingDrawing" xmlns:w10="urn:schemas-microsoft-com:office:word" xmlns:w="http://schemas.openxmlformats.org/wordprocessingml/2006/main" xmlns:w14="http://schemas.microsoft.com/office/word/2010/wordml" xmlns:w15="http://schemas.microsoft.com/office/word/2012/wordml" xmlns:w16cex="http://schemas.microsoft.com/office/word/2018/wordml/cex" xmlns:w16cid="http://schemas.microsoft.com/office/word/2016/wordml/cid" xmlns:w16="http://schemas.microsoft.com/office/word/2018/wordml" xmlns:w16se="http://schemas.microsoft.com/office/word/2015/wordml/symex" xmlns:wpg="http://schemas.microsoft.com/office/word/2010/wordprocessingGroup" xmlns:wpi="http://schemas.microsoft.com/office/word/2010/wordprocessingInk" xmlns:wne="http://schemas.microsoft.com/office/word/2006/wordml" xmlns:wps="http://schemas.microsoft.com/office/word/2010/wordprocessingShape" mc:Ignorable="w14 w15 w16se w16cid w16 w16cex wp14">
   <w:footnote w:type="separator" w:id="-1">
     <w:p>
       <w:pPr>
@@ -3410,7 +3694,7 @@
 </file>
 
 <file path=word/header1.xml><?xml version="1.0" encoding="utf-8"?>
-<w:hdr xmlns:wpc="http://schemas.microsoft.com/office/word/2010/wordprocessingCanvas" xmlns:cx="http://schemas.microsoft.com/office/drawing/2014/chartex" xmlns:cx1="http://schemas.microsoft.com/office/drawing/2015/9/8/chartex" xmlns:cx2="http://schemas.microsoft.com/office/drawing/2015/10/21/chartex" xmlns:cx3="http://schemas.microsoft.com/office/drawing/2016/5/9/chartex" xmlns:cx4="http://schemas.microsoft.com/office/drawing/2016/5/10/chartex" xmlns:cx5="http://schemas.microsoft.com/office/drawing/2016/5/11/chartex" xmlns:cx6="http://schemas.microsoft.com/office/drawing/2016/5/12/chartex" xmlns:cx7="http://schemas.microsoft.com/office/drawing/2016/5/13/chartex" xmlns:cx8="http://schemas.microsoft.com/office/drawing/2016/5/14/chartex" xmlns:mc="http://schemas.openxmlformats.org/markup-compatibility/2006" xmlns:aink="http://schemas.microsoft.com/office/drawing/2016/ink" xmlns:am3d="http://schemas.microsoft.com/office/drawing/2017/model3d" xmlns:o="urn:schemas-microsoft-com:office:office" xmlns:r="http://schemas.openxmlformats.org/officeDocument/2006/relationships" xmlns:m="http://schemas.openxmlformats.org/officeDocument/2006/math" xmlns:v="urn:schemas-microsoft-com:vml" xmlns:wp14="http://schemas.microsoft.com/office/word/2010/wordprocessingDrawing" xmlns:wp="http://schemas.openxmlformats.org/drawingml/2006/wordprocessingDrawing" xmlns:w10="urn:schemas-microsoft-com:office:word" xmlns:w="http://schemas.openxmlformats.org/wordprocessingml/2006/main" xmlns:w14="http://schemas.microsoft.com/office/word/2010/wordml" xmlns:w15="http://schemas.microsoft.com/office/word/2012/wordml" xmlns:w16cid="http://schemas.microsoft.com/office/word/2016/wordml/cid" xmlns:w16se="http://schemas.microsoft.com/office/word/2015/wordml/symex" xmlns:wpg="http://schemas.microsoft.com/office/word/2010/wordprocessingGroup" xmlns:wpi="http://schemas.microsoft.com/office/word/2010/wordprocessingInk" xmlns:wne="http://schemas.microsoft.com/office/word/2006/wordml" xmlns:wps="http://schemas.microsoft.com/office/word/2010/wordprocessingShape" mc:Ignorable="w14 w15 w16se w16cid wp14">
+<w:hdr xmlns:wpc="http://schemas.microsoft.com/office/word/2010/wordprocessingCanvas" xmlns:cx="http://schemas.microsoft.com/office/drawing/2014/chartex" xmlns:cx1="http://schemas.microsoft.com/office/drawing/2015/9/8/chartex" xmlns:cx2="http://schemas.microsoft.com/office/drawing/2015/10/21/chartex" xmlns:cx3="http://schemas.microsoft.com/office/drawing/2016/5/9/chartex" xmlns:cx4="http://schemas.microsoft.com/office/drawing/2016/5/10/chartex" xmlns:cx5="http://schemas.microsoft.com/office/drawing/2016/5/11/chartex" xmlns:cx6="http://schemas.microsoft.com/office/drawing/2016/5/12/chartex" xmlns:cx7="http://schemas.microsoft.com/office/drawing/2016/5/13/chartex" xmlns:cx8="http://schemas.microsoft.com/office/drawing/2016/5/14/chartex" xmlns:mc="http://schemas.openxmlformats.org/markup-compatibility/2006" xmlns:aink="http://schemas.microsoft.com/office/drawing/2016/ink" xmlns:am3d="http://schemas.microsoft.com/office/drawing/2017/model3d" xmlns:o="urn:schemas-microsoft-com:office:office" xmlns:r="http://schemas.openxmlformats.org/officeDocument/2006/relationships" xmlns:m="http://schemas.openxmlformats.org/officeDocument/2006/math" xmlns:v="urn:schemas-microsoft-com:vml" xmlns:wp14="http://schemas.microsoft.com/office/word/2010/wordprocessingDrawing" xmlns:wp="http://schemas.openxmlformats.org/drawingml/2006/wordprocessingDrawing" xmlns:w10="urn:schemas-microsoft-com:office:word" xmlns:w="http://schemas.openxmlformats.org/wordprocessingml/2006/main" xmlns:w14="http://schemas.microsoft.com/office/word/2010/wordml" xmlns:w15="http://schemas.microsoft.com/office/word/2012/wordml" xmlns:w16cex="http://schemas.microsoft.com/office/word/2018/wordml/cex" xmlns:w16cid="http://schemas.microsoft.com/office/word/2016/wordml/cid" xmlns:w16="http://schemas.microsoft.com/office/word/2018/wordml" xmlns:w16se="http://schemas.microsoft.com/office/word/2015/wordml/symex" xmlns:wpg="http://schemas.microsoft.com/office/word/2010/wordprocessingGroup" xmlns:wpi="http://schemas.microsoft.com/office/word/2010/wordprocessingInk" xmlns:wne="http://schemas.microsoft.com/office/word/2006/wordml" xmlns:wps="http://schemas.microsoft.com/office/word/2010/wordprocessingShape" mc:Ignorable="w14 w15 w16se w16cid w16 w16cex wp14">
   <w:p>
     <w:pPr>
       <w:pStyle w:val="Header"/>
@@ -3424,7 +3708,7 @@
 </file>
 
 <file path=word/numbering.xml><?xml version="1.0" encoding="utf-8"?>
-<w:numbering xmlns:wpc="http://schemas.microsoft.com/office/word/2010/wordprocessingCanvas" xmlns:cx="http://schemas.microsoft.com/office/drawing/2014/chartex" xmlns:cx1="http://schemas.microsoft.com/office/drawing/2015/9/8/chartex" xmlns:cx2="http://schemas.microsoft.com/office/drawing/2015/10/21/chartex" xmlns:cx3="http://schemas.microsoft.com/office/drawing/2016/5/9/chartex" xmlns:cx4="http://schemas.microsoft.com/office/drawing/2016/5/10/chartex" xmlns:cx5="http://schemas.microsoft.com/office/drawing/2016/5/11/chartex" xmlns:cx6="http://schemas.microsoft.com/office/drawing/2016/5/12/chartex" xmlns:cx7="http://schemas.microsoft.com/office/drawing/2016/5/13/chartex" xmlns:cx8="http://schemas.microsoft.com/office/drawing/2016/5/14/chartex" xmlns:mc="http://schemas.openxmlformats.org/markup-compatibility/2006" xmlns:aink="http://schemas.microsoft.com/office/drawing/2016/ink" xmlns:am3d="http://schemas.microsoft.com/office/drawing/2017/model3d" xmlns:o="urn:schemas-microsoft-com:office:office" xmlns:r="http://schemas.openxmlformats.org/officeDocument/2006/relationships" xmlns:m="http://schemas.openxmlformats.org/officeDocument/2006/math" xmlns:v="urn:schemas-microsoft-com:vml" xmlns:wp14="http://schemas.microsoft.com/office/word/2010/wordprocessingDrawing" xmlns:wp="http://schemas.openxmlformats.org/drawingml/2006/wordprocessingDrawing" xmlns:w10="urn:schemas-microsoft-com:office:word" xmlns:w="http://schemas.openxmlformats.org/wordprocessingml/2006/main" xmlns:w14="http://schemas.microsoft.com/office/word/2010/wordml" xmlns:w15="http://schemas.microsoft.com/office/word/2012/wordml" xmlns:w16cid="http://schemas.microsoft.com/office/word/2016/wordml/cid" xmlns:w16se="http://schemas.microsoft.com/office/word/2015/wordml/symex" xmlns:wpg="http://schemas.microsoft.com/office/word/2010/wordprocessingGroup" xmlns:wpi="http://schemas.microsoft.com/office/word/2010/wordprocessingInk" xmlns:wne="http://schemas.microsoft.com/office/word/2006/wordml" xmlns:wps="http://schemas.microsoft.com/office/word/2010/wordprocessingShape" mc:Ignorable="w14 w15 w16se w16cid wp14">
+<w:numbering xmlns:wpc="http://schemas.microsoft.com/office/word/2010/wordprocessingCanvas" xmlns:cx="http://schemas.microsoft.com/office/drawing/2014/chartex" xmlns:cx1="http://schemas.microsoft.com/office/drawing/2015/9/8/chartex" xmlns:cx2="http://schemas.microsoft.com/office/drawing/2015/10/21/chartex" xmlns:cx3="http://schemas.microsoft.com/office/drawing/2016/5/9/chartex" xmlns:cx4="http://schemas.microsoft.com/office/drawing/2016/5/10/chartex" xmlns:cx5="http://schemas.microsoft.com/office/drawing/2016/5/11/chartex" xmlns:cx6="http://schemas.microsoft.com/office/drawing/2016/5/12/chartex" xmlns:cx7="http://schemas.microsoft.com/office/drawing/2016/5/13/chartex" xmlns:cx8="http://schemas.microsoft.com/office/drawing/2016/5/14/chartex" xmlns:mc="http://schemas.openxmlformats.org/markup-compatibility/2006" xmlns:aink="http://schemas.microsoft.com/office/drawing/2016/ink" xmlns:am3d="http://schemas.microsoft.com/office/drawing/2017/model3d" xmlns:o="urn:schemas-microsoft-com:office:office" xmlns:r="http://schemas.openxmlformats.org/officeDocument/2006/relationships" xmlns:m="http://schemas.openxmlformats.org/officeDocument/2006/math" xmlns:v="urn:schemas-microsoft-com:vml" xmlns:wp14="http://schemas.microsoft.com/office/word/2010/wordprocessingDrawing" xmlns:wp="http://schemas.openxmlformats.org/drawingml/2006/wordprocessingDrawing" xmlns:w10="urn:schemas-microsoft-com:office:word" xmlns:w="http://schemas.openxmlformats.org/wordprocessingml/2006/main" xmlns:w14="http://schemas.microsoft.com/office/word/2010/wordml" xmlns:w15="http://schemas.microsoft.com/office/word/2012/wordml" xmlns:w16cex="http://schemas.microsoft.com/office/word/2018/wordml/cex" xmlns:w16cid="http://schemas.microsoft.com/office/word/2016/wordml/cid" xmlns:w16="http://schemas.microsoft.com/office/word/2018/wordml" xmlns:w16se="http://schemas.microsoft.com/office/word/2015/wordml/symex" xmlns:wpg="http://schemas.microsoft.com/office/word/2010/wordprocessingGroup" xmlns:wpi="http://schemas.microsoft.com/office/word/2010/wordprocessingInk" xmlns:wne="http://schemas.microsoft.com/office/word/2006/wordml" xmlns:wps="http://schemas.microsoft.com/office/word/2010/wordprocessingShape" mc:Ignorable="w14 w15 w16se w16cid w16 w16cex wp14">
   <w:abstractNum w:abstractNumId="0" w15:restartNumberingAfterBreak="0">
     <w:nsid w:val="0DED62A3"/>
     <w:multiLevelType w:val="hybridMultilevel"/>
@@ -3874,6 +4158,118 @@
     </w:lvl>
   </w:abstractNum>
   <w:abstractNum w:abstractNumId="4" w15:restartNumberingAfterBreak="0">
+    <w:nsid w:val="60060CEC"/>
+    <w:multiLevelType w:val="hybridMultilevel"/>
+    <w:tmpl w:val="39747ADC"/>
+    <w:lvl w:ilvl="0" w:tplc="FC9E0320">
+      <w:numFmt w:val="bullet"/>
+      <w:lvlText w:val="-"/>
+      <w:lvlJc w:val="left"/>
+      <w:pPr>
+        <w:ind w:left="1080" w:hanging="360"/>
+      </w:pPr>
+      <w:rPr>
+        <w:rFonts w:ascii="Calibri" w:eastAsiaTheme="minorHAnsi" w:hAnsi="Calibri" w:cs="Calibri" w:hint="default"/>
+      </w:rPr>
+    </w:lvl>
+    <w:lvl w:ilvl="1" w:tplc="10090003" w:tentative="1">
+      <w:start w:val="1"/>
+      <w:numFmt w:val="bullet"/>
+      <w:lvlText w:val="o"/>
+      <w:lvlJc w:val="left"/>
+      <w:pPr>
+        <w:ind w:left="1800" w:hanging="360"/>
+      </w:pPr>
+      <w:rPr>
+        <w:rFonts w:ascii="Courier New" w:hAnsi="Courier New" w:cs="Courier New" w:hint="default"/>
+      </w:rPr>
+    </w:lvl>
+    <w:lvl w:ilvl="2" w:tplc="10090005" w:tentative="1">
+      <w:start w:val="1"/>
+      <w:numFmt w:val="bullet"/>
+      <w:lvlText w:val=""/>
+      <w:lvlJc w:val="left"/>
+      <w:pPr>
+        <w:ind w:left="2520" w:hanging="360"/>
+      </w:pPr>
+      <w:rPr>
+        <w:rFonts w:ascii="Wingdings" w:hAnsi="Wingdings" w:hint="default"/>
+      </w:rPr>
+    </w:lvl>
+    <w:lvl w:ilvl="3" w:tplc="10090001" w:tentative="1">
+      <w:start w:val="1"/>
+      <w:numFmt w:val="bullet"/>
+      <w:lvlText w:val=""/>
+      <w:lvlJc w:val="left"/>
+      <w:pPr>
+        <w:ind w:left="3240" w:hanging="360"/>
+      </w:pPr>
+      <w:rPr>
+        <w:rFonts w:ascii="Symbol" w:hAnsi="Symbol" w:hint="default"/>
+      </w:rPr>
+    </w:lvl>
+    <w:lvl w:ilvl="4" w:tplc="10090003" w:tentative="1">
+      <w:start w:val="1"/>
+      <w:numFmt w:val="bullet"/>
+      <w:lvlText w:val="o"/>
+      <w:lvlJc w:val="left"/>
+      <w:pPr>
+        <w:ind w:left="3960" w:hanging="360"/>
+      </w:pPr>
+      <w:rPr>
+        <w:rFonts w:ascii="Courier New" w:hAnsi="Courier New" w:cs="Courier New" w:hint="default"/>
+      </w:rPr>
+    </w:lvl>
+    <w:lvl w:ilvl="5" w:tplc="10090005" w:tentative="1">
+      <w:start w:val="1"/>
+      <w:numFmt w:val="bullet"/>
+      <w:lvlText w:val=""/>
+      <w:lvlJc w:val="left"/>
+      <w:pPr>
+        <w:ind w:left="4680" w:hanging="360"/>
+      </w:pPr>
+      <w:rPr>
+        <w:rFonts w:ascii="Wingdings" w:hAnsi="Wingdings" w:hint="default"/>
+      </w:rPr>
+    </w:lvl>
+    <w:lvl w:ilvl="6" w:tplc="10090001" w:tentative="1">
+      <w:start w:val="1"/>
+      <w:numFmt w:val="bullet"/>
+      <w:lvlText w:val=""/>
+      <w:lvlJc w:val="left"/>
+      <w:pPr>
+        <w:ind w:left="5400" w:hanging="360"/>
+      </w:pPr>
+      <w:rPr>
+        <w:rFonts w:ascii="Symbol" w:hAnsi="Symbol" w:hint="default"/>
+      </w:rPr>
+    </w:lvl>
+    <w:lvl w:ilvl="7" w:tplc="10090003" w:tentative="1">
+      <w:start w:val="1"/>
+      <w:numFmt w:val="bullet"/>
+      <w:lvlText w:val="o"/>
+      <w:lvlJc w:val="left"/>
+      <w:pPr>
+        <w:ind w:left="6120" w:hanging="360"/>
+      </w:pPr>
+      <w:rPr>
+        <w:rFonts w:ascii="Courier New" w:hAnsi="Courier New" w:cs="Courier New" w:hint="default"/>
+      </w:rPr>
+    </w:lvl>
+    <w:lvl w:ilvl="8" w:tplc="10090005" w:tentative="1">
+      <w:start w:val="1"/>
+      <w:numFmt w:val="bullet"/>
+      <w:lvlText w:val=""/>
+      <w:lvlJc w:val="left"/>
+      <w:pPr>
+        <w:ind w:left="6840" w:hanging="360"/>
+      </w:pPr>
+      <w:rPr>
+        <w:rFonts w:ascii="Wingdings" w:hAnsi="Wingdings" w:hint="default"/>
+      </w:rPr>
+    </w:lvl>
+  </w:abstractNum>
+  <w:abstractNum w:abstractNumId="5" w15:restartNumberingAfterBreak="0">
     <w:nsid w:val="61456F95"/>
     <w:multiLevelType w:val="hybridMultilevel"/>
     <w:tmpl w:val="02108690"/>
@@ -3985,7 +4381,7 @@
       </w:rPr>
     </w:lvl>
   </w:abstractNum>
-  <w:abstractNum w:abstractNumId="5" w15:restartNumberingAfterBreak="0">
+  <w:abstractNum w:abstractNumId="6" w15:restartNumberingAfterBreak="0">
     <w:nsid w:val="68F43710"/>
     <w:multiLevelType w:val="hybridMultilevel"/>
     <w:tmpl w:val="37040018"/>
@@ -4084,16 +4480,19 @@
     <w:abstractNumId w:val="3"/>
   </w:num>
   <w:num w:numId="5">
+    <w:abstractNumId w:val="6"/>
+  </w:num>
+  <w:num w:numId="6">
     <w:abstractNumId w:val="5"/>
   </w:num>
-  <w:num w:numId="6">
+  <w:num w:numId="7">
     <w:abstractNumId w:val="4"/>
   </w:num>
 </w:numbering>
 </file>
 
 <file path=word/styles.xml><?xml version="1.0" encoding="utf-8"?>
-<w:styles xmlns:mc="http://schemas.openxmlformats.org/markup-compatibility/2006" xmlns:r="http://schemas.openxmlformats.org/officeDocument/2006/relationships" xmlns:w="http://schemas.openxmlformats.org/wordprocessingml/2006/main" xmlns:w14="http://schemas.microsoft.com/office/word/2010/wordml" xmlns:w15="http://schemas.microsoft.com/office/word/2012/wordml" xmlns:w16cid="http://schemas.microsoft.com/office/word/2016/wordml/cid" xmlns:w16se="http://schemas.microsoft.com/office/word/2015/wordml/symex" mc:Ignorable="w14 w15 w16se w16cid">
+<w:styles xmlns:mc="http://schemas.openxmlformats.org/markup-compatibility/2006" xmlns:r="http://schemas.openxmlformats.org/officeDocument/2006/relationships" xmlns:w="http://schemas.openxmlformats.org/wordprocessingml/2006/main" xmlns:w14="http://schemas.microsoft.com/office/word/2010/wordml" xmlns:w15="http://schemas.microsoft.com/office/word/2012/wordml" xmlns:w16cex="http://schemas.microsoft.com/office/word/2018/wordml/cex" xmlns:w16cid="http://schemas.microsoft.com/office/word/2016/wordml/cid" xmlns:w16="http://schemas.microsoft.com/office/word/2018/wordml" xmlns:w16se="http://schemas.microsoft.com/office/word/2015/wordml/symex" mc:Ignorable="w14 w15 w16se w16cid w16 w16cex">
   <w:docDefaults>
     <w:rPrDefault>
       <w:rPr>

</xml_diff>

<commit_message>
Added tile's patrol mode
</commit_message>
<xml_diff>
--- a/Design Docs/DevLog/Developer's Log.docx
+++ b/Design Docs/DevLog/Developer's Log.docx
@@ -49,6 +49,102 @@
         <w:pStyle w:val="Heading1"/>
       </w:pPr>
       <w:r>
+        <w:t>May 13:</w:t>
+      </w:r>
+    </w:p>
+    <w:p>
+      <w:pPr>
+        <w:pStyle w:val="ListParagraph"/>
+        <w:numPr>
+          <w:ilvl w:val="0"/>
+          <w:numId w:val="7"/>
+        </w:numPr>
+        <w:shd w:val="clear" w:color="auto" w:fill="F6F8FA"/>
+        <w:tabs>
+          <w:tab w:val="left" w:pos="916"/>
+          <w:tab w:val="left" w:pos="1832"/>
+          <w:tab w:val="left" w:pos="2748"/>
+          <w:tab w:val="left" w:pos="3664"/>
+          <w:tab w:val="left" w:pos="4580"/>
+          <w:tab w:val="left" w:pos="5496"/>
+          <w:tab w:val="left" w:pos="6412"/>
+          <w:tab w:val="left" w:pos="7328"/>
+          <w:tab w:val="left" w:pos="8244"/>
+          <w:tab w:val="left" w:pos="9160"/>
+          <w:tab w:val="left" w:pos="10076"/>
+          <w:tab w:val="left" w:pos="10992"/>
+          <w:tab w:val="left" w:pos="11908"/>
+          <w:tab w:val="left" w:pos="12824"/>
+          <w:tab w:val="left" w:pos="13740"/>
+          <w:tab w:val="left" w:pos="14656"/>
+        </w:tabs>
+        <w:spacing w:before="150" w:after="0" w:line="240" w:lineRule="auto"/>
+      </w:pPr>
+      <w:r>
+        <w:rPr>
+          <w:rFonts w:ascii="Consolas" w:eastAsia="Times New Roman" w:hAnsi="Consolas" w:cs="Courier New"/>
+          <w:color w:val="444D56"/>
+          <w:sz w:val="18"/>
+          <w:szCs w:val="18"/>
+          <w:lang w:eastAsia="en-CA"/>
+        </w:rPr>
+        <w:t>[dev] Increased game version to 0.7</w:t>
+      </w:r>
+      <w:r>
+        <w:rPr>
+          <w:rFonts w:ascii="Consolas" w:eastAsia="Times New Roman" w:hAnsi="Consolas" w:cs="Courier New"/>
+          <w:color w:val="444D56"/>
+          <w:sz w:val="18"/>
+          <w:szCs w:val="18"/>
+          <w:lang w:eastAsia="en-CA"/>
+        </w:rPr>
+        <w:t>a</w:t>
+      </w:r>
+    </w:p>
+    <w:p>
+      <w:pPr>
+        <w:pStyle w:val="ListParagraph"/>
+        <w:numPr>
+          <w:ilvl w:val="0"/>
+          <w:numId w:val="7"/>
+        </w:numPr>
+        <w:shd w:val="clear" w:color="auto" w:fill="F6F8FA"/>
+        <w:tabs>
+          <w:tab w:val="left" w:pos="916"/>
+          <w:tab w:val="left" w:pos="1832"/>
+          <w:tab w:val="left" w:pos="2748"/>
+          <w:tab w:val="left" w:pos="3664"/>
+          <w:tab w:val="left" w:pos="4580"/>
+          <w:tab w:val="left" w:pos="5496"/>
+          <w:tab w:val="left" w:pos="6412"/>
+          <w:tab w:val="left" w:pos="7328"/>
+          <w:tab w:val="left" w:pos="8244"/>
+          <w:tab w:val="left" w:pos="9160"/>
+          <w:tab w:val="left" w:pos="10076"/>
+          <w:tab w:val="left" w:pos="10992"/>
+          <w:tab w:val="left" w:pos="11908"/>
+          <w:tab w:val="left" w:pos="12824"/>
+          <w:tab w:val="left" w:pos="13740"/>
+          <w:tab w:val="left" w:pos="14656"/>
+        </w:tabs>
+        <w:spacing w:before="150" w:after="0" w:line="240" w:lineRule="auto"/>
+      </w:pPr>
+      <w:r>
+        <w:rPr>
+          <w:rFonts w:ascii="Consolas" w:eastAsia="Times New Roman" w:hAnsi="Consolas" w:cs="Courier New"/>
+          <w:color w:val="444D56"/>
+          <w:sz w:val="18"/>
+          <w:szCs w:val="18"/>
+          <w:lang w:eastAsia="en-CA"/>
+        </w:rPr>
+        <w:t>[dev] Added new tile property: Patrol Mode</w:t>
+      </w:r>
+    </w:p>
+    <w:p>
+      <w:pPr>
+        <w:pStyle w:val="Heading1"/>
+      </w:pPr>
+      <w:r>
         <w:t>May 12:</w:t>
       </w:r>
     </w:p>
@@ -1245,2020 +1341,2020 @@
           <w:szCs w:val="18"/>
           <w:lang w:eastAsia="en-CA"/>
         </w:rPr>
+        <w:t>[dev] Added the ocean floor tiles</w:t>
+      </w:r>
+    </w:p>
+    <w:p>
+      <w:pPr>
+        <w:pStyle w:val="ListParagraph"/>
+        <w:numPr>
+          <w:ilvl w:val="0"/>
+          <w:numId w:val="1"/>
+        </w:numPr>
+        <w:shd w:val="clear" w:color="auto" w:fill="F6F8FA"/>
+        <w:tabs>
+          <w:tab w:val="left" w:pos="916"/>
+          <w:tab w:val="left" w:pos="1832"/>
+          <w:tab w:val="left" w:pos="2748"/>
+          <w:tab w:val="left" w:pos="3664"/>
+          <w:tab w:val="left" w:pos="4580"/>
+          <w:tab w:val="left" w:pos="5496"/>
+          <w:tab w:val="left" w:pos="6412"/>
+          <w:tab w:val="left" w:pos="7328"/>
+          <w:tab w:val="left" w:pos="8244"/>
+          <w:tab w:val="left" w:pos="9160"/>
+          <w:tab w:val="left" w:pos="10076"/>
+          <w:tab w:val="left" w:pos="10992"/>
+          <w:tab w:val="left" w:pos="11908"/>
+          <w:tab w:val="left" w:pos="12824"/>
+          <w:tab w:val="left" w:pos="13740"/>
+          <w:tab w:val="left" w:pos="14656"/>
+        </w:tabs>
+        <w:spacing w:before="150" w:after="0" w:line="240" w:lineRule="auto"/>
+        <w:rPr>
+          <w:rFonts w:ascii="Consolas" w:eastAsia="Times New Roman" w:hAnsi="Consolas" w:cs="Courier New"/>
+          <w:color w:val="444D56"/>
+          <w:sz w:val="18"/>
+          <w:szCs w:val="18"/>
+          <w:lang w:eastAsia="en-CA"/>
+        </w:rPr>
+      </w:pPr>
+      <w:r>
+        <w:rPr>
+          <w:rFonts w:ascii="Consolas" w:eastAsia="Times New Roman" w:hAnsi="Consolas" w:cs="Courier New"/>
+          <w:color w:val="444D56"/>
+          <w:sz w:val="18"/>
+          <w:szCs w:val="18"/>
+          <w:lang w:eastAsia="en-CA"/>
+        </w:rPr>
+        <w:t>[dev] Improved Tile Procedural Generator</w:t>
+      </w:r>
+    </w:p>
+    <w:p>
+      <w:pPr>
+        <w:pStyle w:val="ListParagraph"/>
+        <w:numPr>
+          <w:ilvl w:val="0"/>
+          <w:numId w:val="1"/>
+        </w:numPr>
+        <w:shd w:val="clear" w:color="auto" w:fill="F6F8FA"/>
+        <w:tabs>
+          <w:tab w:val="left" w:pos="916"/>
+          <w:tab w:val="left" w:pos="1832"/>
+          <w:tab w:val="left" w:pos="2748"/>
+          <w:tab w:val="left" w:pos="3664"/>
+          <w:tab w:val="left" w:pos="4580"/>
+          <w:tab w:val="left" w:pos="5496"/>
+          <w:tab w:val="left" w:pos="6412"/>
+          <w:tab w:val="left" w:pos="7328"/>
+          <w:tab w:val="left" w:pos="8244"/>
+          <w:tab w:val="left" w:pos="9160"/>
+          <w:tab w:val="left" w:pos="10076"/>
+          <w:tab w:val="left" w:pos="10992"/>
+          <w:tab w:val="left" w:pos="11908"/>
+          <w:tab w:val="left" w:pos="12824"/>
+          <w:tab w:val="left" w:pos="13740"/>
+          <w:tab w:val="left" w:pos="14656"/>
+        </w:tabs>
+        <w:spacing w:before="150" w:after="0" w:line="240" w:lineRule="auto"/>
+        <w:rPr>
+          <w:rFonts w:ascii="Consolas" w:eastAsia="Times New Roman" w:hAnsi="Consolas" w:cs="Courier New"/>
+          <w:color w:val="444D56"/>
+          <w:sz w:val="18"/>
+          <w:szCs w:val="18"/>
+          <w:lang w:eastAsia="en-CA"/>
+        </w:rPr>
+      </w:pPr>
+      <w:r>
+        <w:rPr>
+          <w:rFonts w:ascii="Consolas" w:eastAsia="Times New Roman" w:hAnsi="Consolas" w:cs="Courier New"/>
+          <w:color w:val="444D56"/>
+          <w:sz w:val="18"/>
+          <w:szCs w:val="18"/>
+          <w:lang w:eastAsia="en-CA"/>
+        </w:rPr>
+        <w:t>[dev] Improved Visual</w:t>
+      </w:r>
+    </w:p>
+    <w:p>
+      <w:pPr>
+        <w:pStyle w:val="ListParagraph"/>
+        <w:numPr>
+          <w:ilvl w:val="0"/>
+          <w:numId w:val="1"/>
+        </w:numPr>
+        <w:shd w:val="clear" w:color="auto" w:fill="F6F8FA"/>
+        <w:tabs>
+          <w:tab w:val="left" w:pos="916"/>
+          <w:tab w:val="left" w:pos="1832"/>
+          <w:tab w:val="left" w:pos="2748"/>
+          <w:tab w:val="left" w:pos="3664"/>
+          <w:tab w:val="left" w:pos="4580"/>
+          <w:tab w:val="left" w:pos="5496"/>
+          <w:tab w:val="left" w:pos="6412"/>
+          <w:tab w:val="left" w:pos="7328"/>
+          <w:tab w:val="left" w:pos="8244"/>
+          <w:tab w:val="left" w:pos="9160"/>
+          <w:tab w:val="left" w:pos="10076"/>
+          <w:tab w:val="left" w:pos="10992"/>
+          <w:tab w:val="left" w:pos="11908"/>
+          <w:tab w:val="left" w:pos="12824"/>
+          <w:tab w:val="left" w:pos="13740"/>
+          <w:tab w:val="left" w:pos="14656"/>
+        </w:tabs>
+        <w:spacing w:before="150" w:after="0" w:line="240" w:lineRule="auto"/>
+        <w:rPr>
+          <w:rFonts w:ascii="Consolas" w:eastAsia="Times New Roman" w:hAnsi="Consolas" w:cs="Courier New"/>
+          <w:color w:val="444D56"/>
+          <w:sz w:val="18"/>
+          <w:szCs w:val="18"/>
+          <w:lang w:eastAsia="en-CA"/>
+        </w:rPr>
+      </w:pPr>
+      <w:r>
+        <w:rPr>
+          <w:rFonts w:ascii="Consolas" w:eastAsia="Times New Roman" w:hAnsi="Consolas" w:cs="Courier New"/>
+          <w:color w:val="444D56"/>
+          <w:sz w:val="18"/>
+          <w:szCs w:val="18"/>
+          <w:lang w:eastAsia="en-CA"/>
+        </w:rPr>
+        <w:t>[dev] Increased game version to 0.5a</w:t>
+      </w:r>
+    </w:p>
+    <w:p>
+      <w:pPr>
+        <w:pStyle w:val="ListParagraph"/>
+        <w:numPr>
+          <w:ilvl w:val="0"/>
+          <w:numId w:val="1"/>
+        </w:numPr>
+        <w:shd w:val="clear" w:color="auto" w:fill="F6F8FA"/>
+        <w:tabs>
+          <w:tab w:val="left" w:pos="916"/>
+          <w:tab w:val="left" w:pos="1832"/>
+          <w:tab w:val="left" w:pos="2748"/>
+          <w:tab w:val="left" w:pos="3664"/>
+          <w:tab w:val="left" w:pos="4580"/>
+          <w:tab w:val="left" w:pos="5496"/>
+          <w:tab w:val="left" w:pos="6412"/>
+          <w:tab w:val="left" w:pos="7328"/>
+          <w:tab w:val="left" w:pos="8244"/>
+          <w:tab w:val="left" w:pos="9160"/>
+          <w:tab w:val="left" w:pos="10076"/>
+          <w:tab w:val="left" w:pos="10992"/>
+          <w:tab w:val="left" w:pos="11908"/>
+          <w:tab w:val="left" w:pos="12824"/>
+          <w:tab w:val="left" w:pos="13740"/>
+          <w:tab w:val="left" w:pos="14656"/>
+        </w:tabs>
+        <w:spacing w:before="150" w:after="0" w:line="240" w:lineRule="auto"/>
+        <w:rPr>
+          <w:rFonts w:ascii="Consolas" w:eastAsia="Times New Roman" w:hAnsi="Consolas" w:cs="Courier New"/>
+          <w:color w:val="444D56"/>
+          <w:sz w:val="18"/>
+          <w:szCs w:val="18"/>
+          <w:lang w:eastAsia="en-CA"/>
+        </w:rPr>
+      </w:pPr>
+      <w:r>
+        <w:rPr>
+          <w:rFonts w:ascii="Consolas" w:eastAsia="Times New Roman" w:hAnsi="Consolas" w:cs="Courier New"/>
+          <w:color w:val="444D56"/>
+          <w:sz w:val="18"/>
+          <w:szCs w:val="18"/>
+          <w:lang w:eastAsia="en-CA"/>
+        </w:rPr>
+        <w:t>[dev] Added bitmap font</w:t>
+      </w:r>
+    </w:p>
+    <w:p>
+      <w:pPr>
+        <w:pStyle w:val="ListParagraph"/>
+        <w:numPr>
+          <w:ilvl w:val="0"/>
+          <w:numId w:val="1"/>
+        </w:numPr>
+        <w:shd w:val="clear" w:color="auto" w:fill="F6F8FA"/>
+        <w:tabs>
+          <w:tab w:val="left" w:pos="916"/>
+          <w:tab w:val="left" w:pos="1832"/>
+          <w:tab w:val="left" w:pos="2748"/>
+          <w:tab w:val="left" w:pos="3664"/>
+          <w:tab w:val="left" w:pos="4580"/>
+          <w:tab w:val="left" w:pos="5496"/>
+          <w:tab w:val="left" w:pos="6412"/>
+          <w:tab w:val="left" w:pos="7328"/>
+          <w:tab w:val="left" w:pos="8244"/>
+          <w:tab w:val="left" w:pos="9160"/>
+          <w:tab w:val="left" w:pos="10076"/>
+          <w:tab w:val="left" w:pos="10992"/>
+          <w:tab w:val="left" w:pos="11908"/>
+          <w:tab w:val="left" w:pos="12824"/>
+          <w:tab w:val="left" w:pos="13740"/>
+          <w:tab w:val="left" w:pos="14656"/>
+        </w:tabs>
+        <w:spacing w:before="150" w:after="0" w:line="240" w:lineRule="auto"/>
+        <w:rPr>
+          <w:rFonts w:ascii="Consolas" w:eastAsia="Times New Roman" w:hAnsi="Consolas" w:cs="Courier New"/>
+          <w:color w:val="444D56"/>
+          <w:sz w:val="18"/>
+          <w:szCs w:val="18"/>
+          <w:lang w:eastAsia="en-CA"/>
+        </w:rPr>
+      </w:pPr>
+      <w:r>
+        <w:rPr>
+          <w:rFonts w:ascii="Consolas" w:eastAsia="Times New Roman" w:hAnsi="Consolas" w:cs="Courier New"/>
+          <w:color w:val="444D56"/>
+          <w:sz w:val="18"/>
+          <w:szCs w:val="18"/>
+          <w:lang w:eastAsia="en-CA"/>
+        </w:rPr>
+        <w:t>[dev] Added score</w:t>
+      </w:r>
+    </w:p>
+    <w:p>
+      <w:pPr>
+        <w:pStyle w:val="ListParagraph"/>
+        <w:numPr>
+          <w:ilvl w:val="0"/>
+          <w:numId w:val="1"/>
+        </w:numPr>
+        <w:shd w:val="clear" w:color="auto" w:fill="F6F8FA"/>
+        <w:tabs>
+          <w:tab w:val="left" w:pos="916"/>
+          <w:tab w:val="left" w:pos="1832"/>
+          <w:tab w:val="left" w:pos="2748"/>
+          <w:tab w:val="left" w:pos="3664"/>
+          <w:tab w:val="left" w:pos="4580"/>
+          <w:tab w:val="left" w:pos="5496"/>
+          <w:tab w:val="left" w:pos="6412"/>
+          <w:tab w:val="left" w:pos="7328"/>
+          <w:tab w:val="left" w:pos="8244"/>
+          <w:tab w:val="left" w:pos="9160"/>
+          <w:tab w:val="left" w:pos="10076"/>
+          <w:tab w:val="left" w:pos="10992"/>
+          <w:tab w:val="left" w:pos="11908"/>
+          <w:tab w:val="left" w:pos="12824"/>
+          <w:tab w:val="left" w:pos="13740"/>
+          <w:tab w:val="left" w:pos="14656"/>
+        </w:tabs>
+        <w:spacing w:before="150" w:after="0" w:line="240" w:lineRule="auto"/>
+        <w:rPr>
+          <w:rFonts w:ascii="Consolas" w:eastAsia="Times New Roman" w:hAnsi="Consolas" w:cs="Courier New"/>
+          <w:color w:val="444D56"/>
+          <w:sz w:val="18"/>
+          <w:szCs w:val="18"/>
+          <w:lang w:eastAsia="en-CA"/>
+        </w:rPr>
+      </w:pPr>
+      <w:r>
+        <w:rPr>
+          <w:rFonts w:ascii="Consolas" w:eastAsia="Times New Roman" w:hAnsi="Consolas" w:cs="Courier New"/>
+          <w:color w:val="444D56"/>
+          <w:sz w:val="18"/>
+          <w:szCs w:val="18"/>
+          <w:lang w:eastAsia="en-CA"/>
+        </w:rPr>
+        <w:t>[dev] Increased game version to 0.</w:t>
+      </w:r>
+      <w:r>
+        <w:rPr>
+          <w:rFonts w:ascii="Consolas" w:eastAsia="Times New Roman" w:hAnsi="Consolas" w:cs="Courier New"/>
+          <w:color w:val="444D56"/>
+          <w:sz w:val="18"/>
+          <w:szCs w:val="18"/>
+          <w:lang w:eastAsia="en-CA"/>
+        </w:rPr>
+        <w:t>5</w:t>
+      </w:r>
+    </w:p>
+    <w:p>
+      <w:pPr>
+        <w:pStyle w:val="ListParagraph"/>
+        <w:numPr>
+          <w:ilvl w:val="0"/>
+          <w:numId w:val="1"/>
+        </w:numPr>
+        <w:shd w:val="clear" w:color="auto" w:fill="F6F8FA"/>
+        <w:tabs>
+          <w:tab w:val="left" w:pos="916"/>
+          <w:tab w:val="left" w:pos="1832"/>
+          <w:tab w:val="left" w:pos="2748"/>
+          <w:tab w:val="left" w:pos="3664"/>
+          <w:tab w:val="left" w:pos="4580"/>
+          <w:tab w:val="left" w:pos="5496"/>
+          <w:tab w:val="left" w:pos="6412"/>
+          <w:tab w:val="left" w:pos="7328"/>
+          <w:tab w:val="left" w:pos="8244"/>
+          <w:tab w:val="left" w:pos="9160"/>
+          <w:tab w:val="left" w:pos="10076"/>
+          <w:tab w:val="left" w:pos="10992"/>
+          <w:tab w:val="left" w:pos="11908"/>
+          <w:tab w:val="left" w:pos="12824"/>
+          <w:tab w:val="left" w:pos="13740"/>
+          <w:tab w:val="left" w:pos="14656"/>
+        </w:tabs>
+        <w:spacing w:before="150" w:after="0" w:line="240" w:lineRule="auto"/>
+        <w:rPr>
+          <w:rFonts w:ascii="Consolas" w:eastAsia="Times New Roman" w:hAnsi="Consolas" w:cs="Courier New"/>
+          <w:color w:val="444D56"/>
+          <w:sz w:val="18"/>
+          <w:szCs w:val="18"/>
+          <w:lang w:eastAsia="en-CA"/>
+        </w:rPr>
+      </w:pPr>
+      <w:r>
+        <w:rPr>
+          <w:rFonts w:ascii="Consolas" w:eastAsia="Times New Roman" w:hAnsi="Consolas" w:cs="Courier New"/>
+          <w:color w:val="444D56"/>
+          <w:sz w:val="18"/>
+          <w:szCs w:val="18"/>
+          <w:lang w:eastAsia="en-CA"/>
+        </w:rPr>
+        <w:t>[dev] Implemented new Main character visual</w:t>
+      </w:r>
+    </w:p>
+    <w:p>
+      <w:pPr>
+        <w:pStyle w:val="ListParagraph"/>
+        <w:numPr>
+          <w:ilvl w:val="0"/>
+          <w:numId w:val="1"/>
+        </w:numPr>
+        <w:shd w:val="clear" w:color="auto" w:fill="F6F8FA"/>
+        <w:tabs>
+          <w:tab w:val="left" w:pos="916"/>
+          <w:tab w:val="left" w:pos="1832"/>
+          <w:tab w:val="left" w:pos="2748"/>
+          <w:tab w:val="left" w:pos="3664"/>
+          <w:tab w:val="left" w:pos="4580"/>
+          <w:tab w:val="left" w:pos="5496"/>
+          <w:tab w:val="left" w:pos="6412"/>
+          <w:tab w:val="left" w:pos="7328"/>
+          <w:tab w:val="left" w:pos="8244"/>
+          <w:tab w:val="left" w:pos="9160"/>
+          <w:tab w:val="left" w:pos="10076"/>
+          <w:tab w:val="left" w:pos="10992"/>
+          <w:tab w:val="left" w:pos="11908"/>
+          <w:tab w:val="left" w:pos="12824"/>
+          <w:tab w:val="left" w:pos="13740"/>
+          <w:tab w:val="left" w:pos="14656"/>
+        </w:tabs>
+        <w:spacing w:before="150" w:after="0" w:line="240" w:lineRule="auto"/>
+        <w:rPr>
+          <w:rFonts w:ascii="Consolas" w:eastAsia="Times New Roman" w:hAnsi="Consolas" w:cs="Courier New"/>
+          <w:color w:val="444D56"/>
+          <w:sz w:val="18"/>
+          <w:szCs w:val="18"/>
+          <w:lang w:eastAsia="en-CA"/>
+        </w:rPr>
+      </w:pPr>
+      <w:r>
+        <w:rPr>
+          <w:rFonts w:ascii="Consolas" w:eastAsia="Times New Roman" w:hAnsi="Consolas" w:cs="Courier New"/>
+          <w:color w:val="444D56"/>
+          <w:sz w:val="18"/>
+          <w:szCs w:val="18"/>
+          <w:lang w:eastAsia="en-CA"/>
+        </w:rPr>
+        <w:t>[dev] Increased game version to 0.3a</w:t>
+      </w:r>
+    </w:p>
+    <w:p>
+      <w:pPr>
+        <w:pStyle w:val="ListParagraph"/>
+        <w:numPr>
+          <w:ilvl w:val="0"/>
+          <w:numId w:val="1"/>
+        </w:numPr>
+        <w:shd w:val="clear" w:color="auto" w:fill="F6F8FA"/>
+        <w:tabs>
+          <w:tab w:val="left" w:pos="916"/>
+          <w:tab w:val="left" w:pos="1832"/>
+          <w:tab w:val="left" w:pos="2748"/>
+          <w:tab w:val="left" w:pos="3664"/>
+          <w:tab w:val="left" w:pos="4580"/>
+          <w:tab w:val="left" w:pos="5496"/>
+          <w:tab w:val="left" w:pos="6412"/>
+          <w:tab w:val="left" w:pos="7328"/>
+          <w:tab w:val="left" w:pos="8244"/>
+          <w:tab w:val="left" w:pos="9160"/>
+          <w:tab w:val="left" w:pos="10076"/>
+          <w:tab w:val="left" w:pos="10992"/>
+          <w:tab w:val="left" w:pos="11908"/>
+          <w:tab w:val="left" w:pos="12824"/>
+          <w:tab w:val="left" w:pos="13740"/>
+          <w:tab w:val="left" w:pos="14656"/>
+        </w:tabs>
+        <w:spacing w:before="150" w:after="0" w:line="240" w:lineRule="auto"/>
+        <w:rPr>
+          <w:rFonts w:ascii="Consolas" w:eastAsia="Times New Roman" w:hAnsi="Consolas" w:cs="Courier New"/>
+          <w:color w:val="444D56"/>
+          <w:sz w:val="18"/>
+          <w:szCs w:val="18"/>
+          <w:lang w:eastAsia="en-CA"/>
+        </w:rPr>
+      </w:pPr>
+      <w:r>
+        <w:rPr>
+          <w:rFonts w:ascii="Consolas" w:eastAsia="Times New Roman" w:hAnsi="Consolas" w:cs="Courier New"/>
+          <w:color w:val="444D56"/>
+          <w:sz w:val="18"/>
+          <w:szCs w:val="18"/>
+          <w:lang w:eastAsia="en-CA"/>
+        </w:rPr>
+        <w:t>[</w:t>
+      </w:r>
+      <w:r>
+        <w:rPr>
+          <w:rFonts w:ascii="Consolas" w:eastAsia="Times New Roman" w:hAnsi="Consolas" w:cs="Courier New"/>
+          <w:color w:val="444D56"/>
+          <w:sz w:val="18"/>
+          <w:szCs w:val="18"/>
+          <w:lang w:eastAsia="en-CA"/>
+        </w:rPr>
+        <w:t>art</w:t>
+      </w:r>
+      <w:r>
+        <w:rPr>
+          <w:rFonts w:ascii="Consolas" w:eastAsia="Times New Roman" w:hAnsi="Consolas" w:cs="Courier New"/>
+          <w:color w:val="444D56"/>
+          <w:sz w:val="18"/>
+          <w:szCs w:val="18"/>
+          <w:lang w:eastAsia="en-CA"/>
+        </w:rPr>
+        <w:t>] Finished main character jump animation</w:t>
+      </w:r>
+    </w:p>
+    <w:p>
+      <w:pPr>
+        <w:pStyle w:val="ListParagraph"/>
+        <w:numPr>
+          <w:ilvl w:val="0"/>
+          <w:numId w:val="1"/>
+        </w:numPr>
+        <w:shd w:val="clear" w:color="auto" w:fill="F6F8FA"/>
+        <w:tabs>
+          <w:tab w:val="left" w:pos="916"/>
+          <w:tab w:val="left" w:pos="1832"/>
+          <w:tab w:val="left" w:pos="2748"/>
+          <w:tab w:val="left" w:pos="3664"/>
+          <w:tab w:val="left" w:pos="4580"/>
+          <w:tab w:val="left" w:pos="5496"/>
+          <w:tab w:val="left" w:pos="6412"/>
+          <w:tab w:val="left" w:pos="7328"/>
+          <w:tab w:val="left" w:pos="8244"/>
+          <w:tab w:val="left" w:pos="9160"/>
+          <w:tab w:val="left" w:pos="10076"/>
+          <w:tab w:val="left" w:pos="10992"/>
+          <w:tab w:val="left" w:pos="11908"/>
+          <w:tab w:val="left" w:pos="12824"/>
+          <w:tab w:val="left" w:pos="13740"/>
+          <w:tab w:val="left" w:pos="14656"/>
+        </w:tabs>
+        <w:spacing w:before="150" w:after="0" w:line="240" w:lineRule="auto"/>
+        <w:rPr>
+          <w:rFonts w:ascii="Consolas" w:eastAsia="Times New Roman" w:hAnsi="Consolas" w:cs="Courier New"/>
+          <w:color w:val="444D56"/>
+          <w:sz w:val="18"/>
+          <w:szCs w:val="18"/>
+          <w:lang w:eastAsia="en-CA"/>
+        </w:rPr>
+      </w:pPr>
+      <w:r>
+        <w:rPr>
+          <w:rFonts w:ascii="Consolas" w:eastAsia="Times New Roman" w:hAnsi="Consolas" w:cs="Courier New"/>
+          <w:color w:val="444D56"/>
+          <w:sz w:val="18"/>
+          <w:szCs w:val="18"/>
+          <w:lang w:eastAsia="en-CA"/>
+        </w:rPr>
+        <w:t>[</w:t>
+      </w:r>
+      <w:r>
+        <w:rPr>
+          <w:rFonts w:ascii="Consolas" w:eastAsia="Times New Roman" w:hAnsi="Consolas" w:cs="Courier New"/>
+          <w:color w:val="444D56"/>
+          <w:sz w:val="18"/>
+          <w:szCs w:val="18"/>
+          <w:lang w:eastAsia="en-CA"/>
+        </w:rPr>
+        <w:t>art</w:t>
+      </w:r>
+      <w:r>
+        <w:rPr>
+          <w:rFonts w:ascii="Consolas" w:eastAsia="Times New Roman" w:hAnsi="Consolas" w:cs="Courier New"/>
+          <w:color w:val="444D56"/>
+          <w:sz w:val="18"/>
+          <w:szCs w:val="18"/>
+          <w:lang w:eastAsia="en-CA"/>
+        </w:rPr>
+        <w:t>] Started creating background images</w:t>
+      </w:r>
+    </w:p>
+    <w:p>
+      <w:pPr>
+        <w:pStyle w:val="Heading1"/>
+      </w:pPr>
+      <w:r>
+        <w:t>May 5:</w:t>
+      </w:r>
+    </w:p>
+    <w:p>
+      <w:pPr>
+        <w:pStyle w:val="ListParagraph"/>
+        <w:numPr>
+          <w:ilvl w:val="0"/>
+          <w:numId w:val="1"/>
+        </w:numPr>
+        <w:shd w:val="clear" w:color="auto" w:fill="F6F8FA"/>
+        <w:tabs>
+          <w:tab w:val="left" w:pos="916"/>
+          <w:tab w:val="left" w:pos="1832"/>
+          <w:tab w:val="left" w:pos="2748"/>
+          <w:tab w:val="left" w:pos="3664"/>
+          <w:tab w:val="left" w:pos="4580"/>
+          <w:tab w:val="left" w:pos="5496"/>
+          <w:tab w:val="left" w:pos="6412"/>
+          <w:tab w:val="left" w:pos="7328"/>
+          <w:tab w:val="left" w:pos="8244"/>
+          <w:tab w:val="left" w:pos="9160"/>
+          <w:tab w:val="left" w:pos="10076"/>
+          <w:tab w:val="left" w:pos="10992"/>
+          <w:tab w:val="left" w:pos="11908"/>
+          <w:tab w:val="left" w:pos="12824"/>
+          <w:tab w:val="left" w:pos="13740"/>
+          <w:tab w:val="left" w:pos="14656"/>
+        </w:tabs>
+        <w:spacing w:before="150" w:after="0" w:line="240" w:lineRule="auto"/>
+        <w:rPr>
+          <w:rFonts w:ascii="Consolas" w:eastAsia="Times New Roman" w:hAnsi="Consolas" w:cs="Courier New"/>
+          <w:color w:val="444D56"/>
+          <w:sz w:val="18"/>
+          <w:szCs w:val="18"/>
+          <w:lang w:eastAsia="en-CA"/>
+        </w:rPr>
+      </w:pPr>
+      <w:r>
+        <w:rPr>
+          <w:rFonts w:ascii="Consolas" w:eastAsia="Times New Roman" w:hAnsi="Consolas" w:cs="Courier New"/>
+          <w:color w:val="444D56"/>
+          <w:sz w:val="18"/>
+          <w:szCs w:val="18"/>
+          <w:lang w:eastAsia="en-CA"/>
+        </w:rPr>
+        <w:t>[dev] Increased game version to 0.3</w:t>
+      </w:r>
+    </w:p>
+    <w:p>
+      <w:pPr>
+        <w:pStyle w:val="ListParagraph"/>
+        <w:numPr>
+          <w:ilvl w:val="0"/>
+          <w:numId w:val="1"/>
+        </w:numPr>
+        <w:shd w:val="clear" w:color="auto" w:fill="F6F8FA"/>
+        <w:tabs>
+          <w:tab w:val="left" w:pos="916"/>
+          <w:tab w:val="left" w:pos="1832"/>
+          <w:tab w:val="left" w:pos="2748"/>
+          <w:tab w:val="left" w:pos="3664"/>
+          <w:tab w:val="left" w:pos="4580"/>
+          <w:tab w:val="left" w:pos="5496"/>
+          <w:tab w:val="left" w:pos="6412"/>
+          <w:tab w:val="left" w:pos="7328"/>
+          <w:tab w:val="left" w:pos="8244"/>
+          <w:tab w:val="left" w:pos="9160"/>
+          <w:tab w:val="left" w:pos="10076"/>
+          <w:tab w:val="left" w:pos="10992"/>
+          <w:tab w:val="left" w:pos="11908"/>
+          <w:tab w:val="left" w:pos="12824"/>
+          <w:tab w:val="left" w:pos="13740"/>
+          <w:tab w:val="left" w:pos="14656"/>
+        </w:tabs>
+        <w:spacing w:before="150" w:after="0" w:line="240" w:lineRule="auto"/>
+        <w:rPr>
+          <w:rFonts w:ascii="Consolas" w:eastAsia="Times New Roman" w:hAnsi="Consolas" w:cs="Courier New"/>
+          <w:color w:val="444D56"/>
+          <w:sz w:val="18"/>
+          <w:szCs w:val="18"/>
+          <w:lang w:eastAsia="en-CA"/>
+        </w:rPr>
+      </w:pPr>
+      <w:r>
+        <w:rPr>
+          <w:rFonts w:ascii="Consolas" w:eastAsia="Times New Roman" w:hAnsi="Consolas" w:cs="Courier New"/>
+          <w:color w:val="444D56"/>
+          <w:sz w:val="18"/>
+          <w:szCs w:val="18"/>
+          <w:lang w:eastAsia="en-CA"/>
+        </w:rPr>
+        <w:t xml:space="preserve">[dev] </w:t>
+      </w:r>
+      <w:r>
+        <w:rPr>
+          <w:rFonts w:ascii="Consolas" w:eastAsia="Times New Roman" w:hAnsi="Consolas" w:cs="Courier New"/>
+          <w:color w:val="444D56"/>
+          <w:sz w:val="18"/>
+          <w:szCs w:val="18"/>
+          <w:lang w:eastAsia="en-CA"/>
+        </w:rPr>
+        <w:t>Improved gameplay experience generally</w:t>
+      </w:r>
+    </w:p>
+    <w:p>
+      <w:pPr>
+        <w:pStyle w:val="ListParagraph"/>
+        <w:numPr>
+          <w:ilvl w:val="0"/>
+          <w:numId w:val="1"/>
+        </w:numPr>
+        <w:shd w:val="clear" w:color="auto" w:fill="F6F8FA"/>
+        <w:tabs>
+          <w:tab w:val="left" w:pos="916"/>
+          <w:tab w:val="left" w:pos="1832"/>
+          <w:tab w:val="left" w:pos="2748"/>
+          <w:tab w:val="left" w:pos="3664"/>
+          <w:tab w:val="left" w:pos="4580"/>
+          <w:tab w:val="left" w:pos="5496"/>
+          <w:tab w:val="left" w:pos="6412"/>
+          <w:tab w:val="left" w:pos="7328"/>
+          <w:tab w:val="left" w:pos="8244"/>
+          <w:tab w:val="left" w:pos="9160"/>
+          <w:tab w:val="left" w:pos="10076"/>
+          <w:tab w:val="left" w:pos="10992"/>
+          <w:tab w:val="left" w:pos="11908"/>
+          <w:tab w:val="left" w:pos="12824"/>
+          <w:tab w:val="left" w:pos="13740"/>
+          <w:tab w:val="left" w:pos="14656"/>
+        </w:tabs>
+        <w:spacing w:before="150" w:after="0" w:line="240" w:lineRule="auto"/>
+        <w:rPr>
+          <w:rFonts w:ascii="Consolas" w:eastAsia="Times New Roman" w:hAnsi="Consolas" w:cs="Courier New"/>
+          <w:color w:val="444D56"/>
+          <w:sz w:val="18"/>
+          <w:szCs w:val="18"/>
+          <w:lang w:eastAsia="en-CA"/>
+        </w:rPr>
+      </w:pPr>
+      <w:r>
+        <w:rPr>
+          <w:rFonts w:ascii="Consolas" w:eastAsia="Times New Roman" w:hAnsi="Consolas" w:cs="Courier New"/>
+          <w:color w:val="444D56"/>
+          <w:sz w:val="18"/>
+          <w:szCs w:val="18"/>
+          <w:lang w:eastAsia="en-CA"/>
+        </w:rPr>
+        <w:t xml:space="preserve">[dev] </w:t>
+      </w:r>
+      <w:r>
+        <w:rPr>
+          <w:rFonts w:ascii="Consolas" w:eastAsia="Times New Roman" w:hAnsi="Consolas" w:cs="Courier New"/>
+          <w:color w:val="444D56"/>
+          <w:sz w:val="18"/>
+          <w:szCs w:val="18"/>
+          <w:lang w:eastAsia="en-CA"/>
+        </w:rPr>
+        <w:t>Added screen scrolling function</w:t>
+      </w:r>
+    </w:p>
+    <w:p>
+      <w:pPr>
+        <w:pStyle w:val="ListParagraph"/>
+        <w:numPr>
+          <w:ilvl w:val="0"/>
+          <w:numId w:val="1"/>
+        </w:numPr>
+        <w:shd w:val="clear" w:color="auto" w:fill="F6F8FA"/>
+        <w:tabs>
+          <w:tab w:val="left" w:pos="916"/>
+          <w:tab w:val="left" w:pos="1832"/>
+          <w:tab w:val="left" w:pos="2748"/>
+          <w:tab w:val="left" w:pos="3664"/>
+          <w:tab w:val="left" w:pos="4580"/>
+          <w:tab w:val="left" w:pos="5496"/>
+          <w:tab w:val="left" w:pos="6412"/>
+          <w:tab w:val="left" w:pos="7328"/>
+          <w:tab w:val="left" w:pos="8244"/>
+          <w:tab w:val="left" w:pos="9160"/>
+          <w:tab w:val="left" w:pos="10076"/>
+          <w:tab w:val="left" w:pos="10992"/>
+          <w:tab w:val="left" w:pos="11908"/>
+          <w:tab w:val="left" w:pos="12824"/>
+          <w:tab w:val="left" w:pos="13740"/>
+          <w:tab w:val="left" w:pos="14656"/>
+        </w:tabs>
+        <w:spacing w:before="150" w:after="0" w:line="240" w:lineRule="auto"/>
+        <w:rPr>
+          <w:rFonts w:ascii="Consolas" w:eastAsia="Times New Roman" w:hAnsi="Consolas" w:cs="Courier New"/>
+          <w:color w:val="444D56"/>
+          <w:sz w:val="18"/>
+          <w:szCs w:val="18"/>
+          <w:lang w:eastAsia="en-CA"/>
+        </w:rPr>
+      </w:pPr>
+      <w:r>
+        <w:rPr>
+          <w:rFonts w:ascii="Consolas" w:eastAsia="Times New Roman" w:hAnsi="Consolas" w:cs="Courier New"/>
+          <w:color w:val="444D56"/>
+          <w:sz w:val="18"/>
+          <w:szCs w:val="18"/>
+          <w:lang w:eastAsia="en-CA"/>
+        </w:rPr>
+        <w:t xml:space="preserve">[dev] </w:t>
+      </w:r>
+      <w:r>
+        <w:rPr>
+          <w:rFonts w:ascii="Consolas" w:eastAsia="Times New Roman" w:hAnsi="Consolas" w:cs="Courier New"/>
+          <w:color w:val="444D56"/>
+          <w:sz w:val="18"/>
+          <w:szCs w:val="18"/>
+          <w:lang w:eastAsia="en-CA"/>
+        </w:rPr>
+        <w:t>Added a game over screen</w:t>
+      </w:r>
+    </w:p>
+    <w:p>
+      <w:pPr>
+        <w:pStyle w:val="ListParagraph"/>
+        <w:numPr>
+          <w:ilvl w:val="0"/>
+          <w:numId w:val="1"/>
+        </w:numPr>
+        <w:shd w:val="clear" w:color="auto" w:fill="F6F8FA"/>
+        <w:tabs>
+          <w:tab w:val="left" w:pos="916"/>
+          <w:tab w:val="left" w:pos="1832"/>
+          <w:tab w:val="left" w:pos="2748"/>
+          <w:tab w:val="left" w:pos="3664"/>
+          <w:tab w:val="left" w:pos="4580"/>
+          <w:tab w:val="left" w:pos="5496"/>
+          <w:tab w:val="left" w:pos="6412"/>
+          <w:tab w:val="left" w:pos="7328"/>
+          <w:tab w:val="left" w:pos="8244"/>
+          <w:tab w:val="left" w:pos="9160"/>
+          <w:tab w:val="left" w:pos="10076"/>
+          <w:tab w:val="left" w:pos="10992"/>
+          <w:tab w:val="left" w:pos="11908"/>
+          <w:tab w:val="left" w:pos="12824"/>
+          <w:tab w:val="left" w:pos="13740"/>
+          <w:tab w:val="left" w:pos="14656"/>
+        </w:tabs>
+        <w:spacing w:before="150" w:after="0" w:line="240" w:lineRule="auto"/>
+        <w:rPr>
+          <w:rFonts w:ascii="Consolas" w:eastAsia="Times New Roman" w:hAnsi="Consolas" w:cs="Courier New"/>
+          <w:color w:val="444D56"/>
+          <w:sz w:val="18"/>
+          <w:szCs w:val="18"/>
+          <w:lang w:eastAsia="en-CA"/>
+        </w:rPr>
+      </w:pPr>
+      <w:r>
+        <w:rPr>
+          <w:rFonts w:ascii="Consolas" w:eastAsia="Times New Roman" w:hAnsi="Consolas" w:cs="Courier New"/>
+          <w:color w:val="444D56"/>
+          <w:sz w:val="18"/>
+          <w:szCs w:val="18"/>
+          <w:lang w:eastAsia="en-CA"/>
+        </w:rPr>
+        <w:t xml:space="preserve">[dev] </w:t>
+      </w:r>
+      <w:r>
+        <w:rPr>
+          <w:rFonts w:ascii="Consolas" w:eastAsia="Times New Roman" w:hAnsi="Consolas" w:cs="Courier New"/>
+          <w:color w:val="444D56"/>
+          <w:sz w:val="18"/>
+          <w:szCs w:val="18"/>
+          <w:lang w:eastAsia="en-CA"/>
+        </w:rPr>
+        <w:t>Improved collision detection</w:t>
+      </w:r>
+    </w:p>
+    <w:p>
+      <w:pPr>
+        <w:pStyle w:val="ListParagraph"/>
+        <w:numPr>
+          <w:ilvl w:val="0"/>
+          <w:numId w:val="1"/>
+        </w:numPr>
+        <w:shd w:val="clear" w:color="auto" w:fill="F6F8FA"/>
+        <w:tabs>
+          <w:tab w:val="left" w:pos="916"/>
+          <w:tab w:val="left" w:pos="1832"/>
+          <w:tab w:val="left" w:pos="2748"/>
+          <w:tab w:val="left" w:pos="3664"/>
+          <w:tab w:val="left" w:pos="4580"/>
+          <w:tab w:val="left" w:pos="5496"/>
+          <w:tab w:val="left" w:pos="6412"/>
+          <w:tab w:val="left" w:pos="7328"/>
+          <w:tab w:val="left" w:pos="8244"/>
+          <w:tab w:val="left" w:pos="9160"/>
+          <w:tab w:val="left" w:pos="10076"/>
+          <w:tab w:val="left" w:pos="10992"/>
+          <w:tab w:val="left" w:pos="11908"/>
+          <w:tab w:val="left" w:pos="12824"/>
+          <w:tab w:val="left" w:pos="13740"/>
+          <w:tab w:val="left" w:pos="14656"/>
+        </w:tabs>
+        <w:spacing w:before="150" w:after="0" w:line="240" w:lineRule="auto"/>
+        <w:rPr>
+          <w:rFonts w:ascii="Consolas" w:eastAsia="Times New Roman" w:hAnsi="Consolas" w:cs="Courier New"/>
+          <w:color w:val="444D56"/>
+          <w:sz w:val="18"/>
+          <w:szCs w:val="18"/>
+          <w:lang w:eastAsia="en-CA"/>
+        </w:rPr>
+      </w:pPr>
+      <w:r>
+        <w:rPr>
+          <w:rFonts w:ascii="Consolas" w:eastAsia="Times New Roman" w:hAnsi="Consolas" w:cs="Courier New"/>
+          <w:color w:val="444D56"/>
+          <w:sz w:val="18"/>
+          <w:szCs w:val="18"/>
+          <w:lang w:eastAsia="en-CA"/>
+        </w:rPr>
+        <w:t>[</w:t>
+      </w:r>
+      <w:r>
+        <w:rPr>
+          <w:rFonts w:ascii="Consolas" w:eastAsia="Times New Roman" w:hAnsi="Consolas" w:cs="Courier New"/>
+          <w:color w:val="444D56"/>
+          <w:sz w:val="18"/>
+          <w:szCs w:val="18"/>
+          <w:lang w:eastAsia="en-CA"/>
+        </w:rPr>
+        <w:t>art</w:t>
+      </w:r>
+      <w:r>
+        <w:rPr>
+          <w:rFonts w:ascii="Consolas" w:eastAsia="Times New Roman" w:hAnsi="Consolas" w:cs="Courier New"/>
+          <w:color w:val="444D56"/>
+          <w:sz w:val="18"/>
+          <w:szCs w:val="18"/>
+          <w:lang w:eastAsia="en-CA"/>
+        </w:rPr>
+        <w:t>] Started creating main character jump animation</w:t>
+      </w:r>
+    </w:p>
+    <w:p>
+      <w:pPr>
+        <w:pStyle w:val="Heading1"/>
+      </w:pPr>
+      <w:r>
+        <w:t>May 4:</w:t>
+      </w:r>
+    </w:p>
+    <w:p>
+      <w:pPr>
+        <w:pStyle w:val="ListParagraph"/>
+        <w:numPr>
+          <w:ilvl w:val="0"/>
+          <w:numId w:val="1"/>
+        </w:numPr>
+        <w:shd w:val="clear" w:color="auto" w:fill="F6F8FA"/>
+        <w:tabs>
+          <w:tab w:val="left" w:pos="916"/>
+          <w:tab w:val="left" w:pos="1832"/>
+          <w:tab w:val="left" w:pos="2748"/>
+          <w:tab w:val="left" w:pos="3664"/>
+          <w:tab w:val="left" w:pos="4580"/>
+          <w:tab w:val="left" w:pos="5496"/>
+          <w:tab w:val="left" w:pos="6412"/>
+          <w:tab w:val="left" w:pos="7328"/>
+          <w:tab w:val="left" w:pos="8244"/>
+          <w:tab w:val="left" w:pos="9160"/>
+          <w:tab w:val="left" w:pos="10076"/>
+          <w:tab w:val="left" w:pos="10992"/>
+          <w:tab w:val="left" w:pos="11908"/>
+          <w:tab w:val="left" w:pos="12824"/>
+          <w:tab w:val="left" w:pos="13740"/>
+          <w:tab w:val="left" w:pos="14656"/>
+        </w:tabs>
+        <w:spacing w:before="150" w:after="0" w:line="240" w:lineRule="auto"/>
+        <w:rPr>
+          <w:rFonts w:ascii="Consolas" w:eastAsia="Times New Roman" w:hAnsi="Consolas" w:cs="Courier New"/>
+          <w:color w:val="444D56"/>
+          <w:sz w:val="18"/>
+          <w:szCs w:val="18"/>
+          <w:lang w:eastAsia="en-CA"/>
+        </w:rPr>
+      </w:pPr>
+      <w:r>
+        <w:rPr>
+          <w:rFonts w:ascii="Consolas" w:eastAsia="Times New Roman" w:hAnsi="Consolas" w:cs="Courier New"/>
+          <w:color w:val="444D56"/>
+          <w:sz w:val="18"/>
+          <w:szCs w:val="18"/>
+          <w:lang w:eastAsia="en-CA"/>
+        </w:rPr>
+        <w:t>[dev] Increased game version to 0.2</w:t>
+      </w:r>
+    </w:p>
+    <w:p>
+      <w:pPr>
+        <w:pStyle w:val="ListParagraph"/>
+        <w:numPr>
+          <w:ilvl w:val="0"/>
+          <w:numId w:val="1"/>
+        </w:numPr>
+        <w:shd w:val="clear" w:color="auto" w:fill="F6F8FA"/>
+        <w:tabs>
+          <w:tab w:val="left" w:pos="916"/>
+          <w:tab w:val="left" w:pos="1832"/>
+          <w:tab w:val="left" w:pos="2748"/>
+          <w:tab w:val="left" w:pos="3664"/>
+          <w:tab w:val="left" w:pos="4580"/>
+          <w:tab w:val="left" w:pos="5496"/>
+          <w:tab w:val="left" w:pos="6412"/>
+          <w:tab w:val="left" w:pos="7328"/>
+          <w:tab w:val="left" w:pos="8244"/>
+          <w:tab w:val="left" w:pos="9160"/>
+          <w:tab w:val="left" w:pos="10076"/>
+          <w:tab w:val="left" w:pos="10992"/>
+          <w:tab w:val="left" w:pos="11908"/>
+          <w:tab w:val="left" w:pos="12824"/>
+          <w:tab w:val="left" w:pos="13740"/>
+          <w:tab w:val="left" w:pos="14656"/>
+        </w:tabs>
+        <w:spacing w:before="150" w:after="0" w:line="240" w:lineRule="auto"/>
+        <w:rPr>
+          <w:rFonts w:ascii="Consolas" w:eastAsia="Times New Roman" w:hAnsi="Consolas" w:cs="Courier New"/>
+          <w:color w:val="444D56"/>
+          <w:sz w:val="18"/>
+          <w:szCs w:val="18"/>
+          <w:lang w:eastAsia="en-CA"/>
+        </w:rPr>
+      </w:pPr>
+      <w:r>
+        <w:rPr>
+          <w:rFonts w:ascii="Consolas" w:eastAsia="Times New Roman" w:hAnsi="Consolas" w:cs="Courier New"/>
+          <w:color w:val="444D56"/>
+          <w:sz w:val="18"/>
+          <w:szCs w:val="18"/>
+          <w:lang w:eastAsia="en-CA"/>
+        </w:rPr>
+        <w:t xml:space="preserve">[dev] Created </w:t>
+      </w:r>
+      <w:r>
+        <w:rPr>
+          <w:rFonts w:ascii="Consolas" w:eastAsia="Times New Roman" w:hAnsi="Consolas" w:cs="Courier New"/>
+          <w:color w:val="444D56"/>
+          <w:sz w:val="18"/>
+          <w:szCs w:val="18"/>
+          <w:lang w:eastAsia="en-CA"/>
+        </w:rPr>
+        <w:t>Tile Generator</w:t>
+      </w:r>
+    </w:p>
+    <w:p>
+      <w:pPr>
+        <w:pStyle w:val="ListParagraph"/>
+        <w:numPr>
+          <w:ilvl w:val="0"/>
+          <w:numId w:val="1"/>
+        </w:numPr>
+        <w:shd w:val="clear" w:color="auto" w:fill="F6F8FA"/>
+        <w:tabs>
+          <w:tab w:val="left" w:pos="916"/>
+          <w:tab w:val="left" w:pos="1832"/>
+          <w:tab w:val="left" w:pos="2748"/>
+          <w:tab w:val="left" w:pos="3664"/>
+          <w:tab w:val="left" w:pos="4580"/>
+          <w:tab w:val="left" w:pos="5496"/>
+          <w:tab w:val="left" w:pos="6412"/>
+          <w:tab w:val="left" w:pos="7328"/>
+          <w:tab w:val="left" w:pos="8244"/>
+          <w:tab w:val="left" w:pos="9160"/>
+          <w:tab w:val="left" w:pos="10076"/>
+          <w:tab w:val="left" w:pos="10992"/>
+          <w:tab w:val="left" w:pos="11908"/>
+          <w:tab w:val="left" w:pos="12824"/>
+          <w:tab w:val="left" w:pos="13740"/>
+          <w:tab w:val="left" w:pos="14656"/>
+        </w:tabs>
+        <w:spacing w:before="150" w:after="0" w:line="240" w:lineRule="auto"/>
+        <w:rPr>
+          <w:rFonts w:ascii="Consolas" w:eastAsia="Times New Roman" w:hAnsi="Consolas" w:cs="Courier New"/>
+          <w:color w:val="444D56"/>
+          <w:sz w:val="18"/>
+          <w:szCs w:val="18"/>
+          <w:lang w:eastAsia="en-CA"/>
+        </w:rPr>
+      </w:pPr>
+      <w:r>
+        <w:rPr>
+          <w:rFonts w:ascii="Consolas" w:eastAsia="Times New Roman" w:hAnsi="Consolas" w:cs="Courier New"/>
+          <w:color w:val="444D56"/>
+          <w:sz w:val="18"/>
+          <w:szCs w:val="18"/>
+          <w:lang w:eastAsia="en-CA"/>
+        </w:rPr>
+        <w:t>[dev] Improved main character controller</w:t>
+      </w:r>
+    </w:p>
+    <w:p>
+      <w:pPr>
+        <w:pStyle w:val="ListParagraph"/>
+        <w:numPr>
+          <w:ilvl w:val="0"/>
+          <w:numId w:val="1"/>
+        </w:numPr>
+        <w:shd w:val="clear" w:color="auto" w:fill="F6F8FA"/>
+        <w:tabs>
+          <w:tab w:val="left" w:pos="916"/>
+          <w:tab w:val="left" w:pos="1832"/>
+          <w:tab w:val="left" w:pos="2748"/>
+          <w:tab w:val="left" w:pos="3664"/>
+          <w:tab w:val="left" w:pos="4580"/>
+          <w:tab w:val="left" w:pos="5496"/>
+          <w:tab w:val="left" w:pos="6412"/>
+          <w:tab w:val="left" w:pos="7328"/>
+          <w:tab w:val="left" w:pos="8244"/>
+          <w:tab w:val="left" w:pos="9160"/>
+          <w:tab w:val="left" w:pos="10076"/>
+          <w:tab w:val="left" w:pos="10992"/>
+          <w:tab w:val="left" w:pos="11908"/>
+          <w:tab w:val="left" w:pos="12824"/>
+          <w:tab w:val="left" w:pos="13740"/>
+          <w:tab w:val="left" w:pos="14656"/>
+        </w:tabs>
+        <w:spacing w:before="150" w:after="0" w:line="240" w:lineRule="auto"/>
+        <w:rPr>
+          <w:rFonts w:ascii="Consolas" w:eastAsia="Times New Roman" w:hAnsi="Consolas" w:cs="Courier New"/>
+          <w:color w:val="444D56"/>
+          <w:sz w:val="18"/>
+          <w:szCs w:val="18"/>
+          <w:lang w:eastAsia="en-CA"/>
+        </w:rPr>
+      </w:pPr>
+      <w:r>
+        <w:rPr>
+          <w:rFonts w:ascii="Consolas" w:eastAsia="Times New Roman" w:hAnsi="Consolas" w:cs="Courier New"/>
+          <w:color w:val="444D56"/>
+          <w:sz w:val="18"/>
+          <w:szCs w:val="18"/>
+          <w:lang w:eastAsia="en-CA"/>
+        </w:rPr>
+        <w:t>[dev] Created collision detection</w:t>
+      </w:r>
+    </w:p>
+    <w:p>
+      <w:pPr>
+        <w:pStyle w:val="ListParagraph"/>
+        <w:numPr>
+          <w:ilvl w:val="0"/>
+          <w:numId w:val="1"/>
+        </w:numPr>
+        <w:shd w:val="clear" w:color="auto" w:fill="F6F8FA"/>
+        <w:tabs>
+          <w:tab w:val="left" w:pos="916"/>
+          <w:tab w:val="left" w:pos="1832"/>
+          <w:tab w:val="left" w:pos="2748"/>
+          <w:tab w:val="left" w:pos="3664"/>
+          <w:tab w:val="left" w:pos="4580"/>
+          <w:tab w:val="left" w:pos="5496"/>
+          <w:tab w:val="left" w:pos="6412"/>
+          <w:tab w:val="left" w:pos="7328"/>
+          <w:tab w:val="left" w:pos="8244"/>
+          <w:tab w:val="left" w:pos="9160"/>
+          <w:tab w:val="left" w:pos="10076"/>
+          <w:tab w:val="left" w:pos="10992"/>
+          <w:tab w:val="left" w:pos="11908"/>
+          <w:tab w:val="left" w:pos="12824"/>
+          <w:tab w:val="left" w:pos="13740"/>
+          <w:tab w:val="left" w:pos="14656"/>
+        </w:tabs>
+        <w:spacing w:before="150" w:after="0" w:line="240" w:lineRule="auto"/>
+        <w:rPr>
+          <w:rFonts w:ascii="Consolas" w:eastAsia="Times New Roman" w:hAnsi="Consolas" w:cs="Courier New"/>
+          <w:color w:val="444D56"/>
+          <w:sz w:val="18"/>
+          <w:szCs w:val="18"/>
+          <w:lang w:eastAsia="en-CA"/>
+        </w:rPr>
+      </w:pPr>
+      <w:r>
+        <w:rPr>
+          <w:rFonts w:ascii="Consolas" w:eastAsia="Times New Roman" w:hAnsi="Consolas" w:cs="Courier New"/>
+          <w:color w:val="444D56"/>
+          <w:sz w:val="18"/>
+          <w:szCs w:val="18"/>
+          <w:lang w:eastAsia="en-CA"/>
+        </w:rPr>
+        <w:t>[</w:t>
+      </w:r>
+      <w:r>
+        <w:rPr>
+          <w:rFonts w:ascii="Consolas" w:eastAsia="Times New Roman" w:hAnsi="Consolas" w:cs="Courier New"/>
+          <w:color w:val="444D56"/>
+          <w:sz w:val="18"/>
+          <w:szCs w:val="18"/>
+          <w:lang w:eastAsia="en-CA"/>
+        </w:rPr>
+        <w:t>art</w:t>
+      </w:r>
+      <w:r>
+        <w:rPr>
+          <w:rFonts w:ascii="Consolas" w:eastAsia="Times New Roman" w:hAnsi="Consolas" w:cs="Courier New"/>
+          <w:color w:val="444D56"/>
+          <w:sz w:val="18"/>
+          <w:szCs w:val="18"/>
+          <w:lang w:eastAsia="en-CA"/>
+        </w:rPr>
+        <w:t>] Created main character idle animation</w:t>
+      </w:r>
+    </w:p>
+    <w:p/>
+    <w:p>
+      <w:pPr>
+        <w:pStyle w:val="Heading1"/>
+      </w:pPr>
+      <w:r>
+        <w:t>May 1:</w:t>
+      </w:r>
+    </w:p>
+    <w:p>
+      <w:pPr>
+        <w:pStyle w:val="ListParagraph"/>
+        <w:numPr>
+          <w:ilvl w:val="0"/>
+          <w:numId w:val="1"/>
+        </w:numPr>
+        <w:shd w:val="clear" w:color="auto" w:fill="F6F8FA"/>
+        <w:tabs>
+          <w:tab w:val="left" w:pos="916"/>
+          <w:tab w:val="left" w:pos="1832"/>
+          <w:tab w:val="left" w:pos="2748"/>
+          <w:tab w:val="left" w:pos="3664"/>
+          <w:tab w:val="left" w:pos="4580"/>
+          <w:tab w:val="left" w:pos="5496"/>
+          <w:tab w:val="left" w:pos="6412"/>
+          <w:tab w:val="left" w:pos="7328"/>
+          <w:tab w:val="left" w:pos="8244"/>
+          <w:tab w:val="left" w:pos="9160"/>
+          <w:tab w:val="left" w:pos="10076"/>
+          <w:tab w:val="left" w:pos="10992"/>
+          <w:tab w:val="left" w:pos="11908"/>
+          <w:tab w:val="left" w:pos="12824"/>
+          <w:tab w:val="left" w:pos="13740"/>
+          <w:tab w:val="left" w:pos="14656"/>
+        </w:tabs>
+        <w:spacing w:before="150" w:after="0" w:line="240" w:lineRule="auto"/>
+        <w:rPr>
+          <w:rFonts w:ascii="Consolas" w:eastAsia="Times New Roman" w:hAnsi="Consolas" w:cs="Courier New"/>
+          <w:color w:val="444D56"/>
+          <w:sz w:val="18"/>
+          <w:szCs w:val="18"/>
+          <w:lang w:eastAsia="en-CA"/>
+        </w:rPr>
+      </w:pPr>
+      <w:r>
+        <w:rPr>
+          <w:rFonts w:ascii="Consolas" w:eastAsia="Times New Roman" w:hAnsi="Consolas" w:cs="Courier New"/>
+          <w:color w:val="444D56"/>
+          <w:sz w:val="18"/>
+          <w:szCs w:val="18"/>
+          <w:lang w:eastAsia="en-CA"/>
+        </w:rPr>
+        <w:t>[dev] Increased game version to 0.1</w:t>
+      </w:r>
+    </w:p>
+    <w:p>
+      <w:pPr>
+        <w:pStyle w:val="ListParagraph"/>
+        <w:numPr>
+          <w:ilvl w:val="0"/>
+          <w:numId w:val="1"/>
+        </w:numPr>
+        <w:shd w:val="clear" w:color="auto" w:fill="F6F8FA"/>
+        <w:tabs>
+          <w:tab w:val="left" w:pos="916"/>
+          <w:tab w:val="left" w:pos="1832"/>
+          <w:tab w:val="left" w:pos="2748"/>
+          <w:tab w:val="left" w:pos="3664"/>
+          <w:tab w:val="left" w:pos="4580"/>
+          <w:tab w:val="left" w:pos="5496"/>
+          <w:tab w:val="left" w:pos="6412"/>
+          <w:tab w:val="left" w:pos="7328"/>
+          <w:tab w:val="left" w:pos="8244"/>
+          <w:tab w:val="left" w:pos="9160"/>
+          <w:tab w:val="left" w:pos="10076"/>
+          <w:tab w:val="left" w:pos="10992"/>
+          <w:tab w:val="left" w:pos="11908"/>
+          <w:tab w:val="left" w:pos="12824"/>
+          <w:tab w:val="left" w:pos="13740"/>
+          <w:tab w:val="left" w:pos="14656"/>
+        </w:tabs>
+        <w:spacing w:before="150" w:after="0" w:line="240" w:lineRule="auto"/>
+        <w:rPr>
+          <w:rFonts w:ascii="Consolas" w:eastAsia="Times New Roman" w:hAnsi="Consolas" w:cs="Courier New"/>
+          <w:color w:val="444D56"/>
+          <w:sz w:val="18"/>
+          <w:szCs w:val="18"/>
+          <w:lang w:eastAsia="en-CA"/>
+        </w:rPr>
+      </w:pPr>
+      <w:r>
+        <w:rPr>
+          <w:rFonts w:ascii="Consolas" w:eastAsia="Times New Roman" w:hAnsi="Consolas" w:cs="Courier New"/>
+          <w:color w:val="444D56"/>
+          <w:sz w:val="18"/>
+          <w:szCs w:val="18"/>
+          <w:lang w:eastAsia="en-CA"/>
+        </w:rPr>
+        <w:t>[dev] Created main character sprite</w:t>
+      </w:r>
+    </w:p>
+    <w:p>
+      <w:pPr>
+        <w:pStyle w:val="ListParagraph"/>
+        <w:numPr>
+          <w:ilvl w:val="0"/>
+          <w:numId w:val="1"/>
+        </w:numPr>
+        <w:shd w:val="clear" w:color="auto" w:fill="F6F8FA"/>
+        <w:tabs>
+          <w:tab w:val="left" w:pos="916"/>
+          <w:tab w:val="left" w:pos="1832"/>
+          <w:tab w:val="left" w:pos="2748"/>
+          <w:tab w:val="left" w:pos="3664"/>
+          <w:tab w:val="left" w:pos="4580"/>
+          <w:tab w:val="left" w:pos="5496"/>
+          <w:tab w:val="left" w:pos="6412"/>
+          <w:tab w:val="left" w:pos="7328"/>
+          <w:tab w:val="left" w:pos="8244"/>
+          <w:tab w:val="left" w:pos="9160"/>
+          <w:tab w:val="left" w:pos="10076"/>
+          <w:tab w:val="left" w:pos="10992"/>
+          <w:tab w:val="left" w:pos="11908"/>
+          <w:tab w:val="left" w:pos="12824"/>
+          <w:tab w:val="left" w:pos="13740"/>
+          <w:tab w:val="left" w:pos="14656"/>
+        </w:tabs>
+        <w:spacing w:before="150" w:after="0" w:line="240" w:lineRule="auto"/>
+        <w:rPr>
+          <w:rFonts w:ascii="Consolas" w:eastAsia="Times New Roman" w:hAnsi="Consolas" w:cs="Courier New"/>
+          <w:color w:val="444D56"/>
+          <w:sz w:val="18"/>
+          <w:szCs w:val="18"/>
+          <w:lang w:eastAsia="en-CA"/>
+        </w:rPr>
+      </w:pPr>
+      <w:r>
+        <w:rPr>
+          <w:rFonts w:ascii="Consolas" w:eastAsia="Times New Roman" w:hAnsi="Consolas" w:cs="Courier New"/>
+          <w:color w:val="444D56"/>
+          <w:sz w:val="18"/>
+          <w:szCs w:val="18"/>
+          <w:lang w:eastAsia="en-CA"/>
+        </w:rPr>
+        <w:t>[dev &amp; art] Pitched idea got approval</w:t>
+      </w:r>
+    </w:p>
+    <w:p>
+      <w:pPr>
+        <w:pStyle w:val="ListParagraph"/>
+        <w:numPr>
+          <w:ilvl w:val="0"/>
+          <w:numId w:val="1"/>
+        </w:numPr>
+        <w:shd w:val="clear" w:color="auto" w:fill="F6F8FA"/>
+        <w:tabs>
+          <w:tab w:val="left" w:pos="916"/>
+          <w:tab w:val="left" w:pos="1832"/>
+          <w:tab w:val="left" w:pos="2748"/>
+          <w:tab w:val="left" w:pos="3664"/>
+          <w:tab w:val="left" w:pos="4580"/>
+          <w:tab w:val="left" w:pos="5496"/>
+          <w:tab w:val="left" w:pos="6412"/>
+          <w:tab w:val="left" w:pos="7328"/>
+          <w:tab w:val="left" w:pos="8244"/>
+          <w:tab w:val="left" w:pos="9160"/>
+          <w:tab w:val="left" w:pos="10076"/>
+          <w:tab w:val="left" w:pos="10992"/>
+          <w:tab w:val="left" w:pos="11908"/>
+          <w:tab w:val="left" w:pos="12824"/>
+          <w:tab w:val="left" w:pos="13740"/>
+          <w:tab w:val="left" w:pos="14656"/>
+        </w:tabs>
+        <w:spacing w:before="150" w:after="0" w:line="240" w:lineRule="auto"/>
+        <w:rPr>
+          <w:rFonts w:ascii="Consolas" w:eastAsia="Times New Roman" w:hAnsi="Consolas" w:cs="Courier New"/>
+          <w:color w:val="444D56"/>
+          <w:sz w:val="18"/>
+          <w:szCs w:val="18"/>
+          <w:lang w:eastAsia="en-CA"/>
+        </w:rPr>
+      </w:pPr>
+      <w:r>
+        <w:rPr>
+          <w:rFonts w:ascii="Consolas" w:eastAsia="Times New Roman" w:hAnsi="Consolas" w:cs="Courier New"/>
+          <w:color w:val="444D56"/>
+          <w:sz w:val="18"/>
+          <w:szCs w:val="18"/>
+          <w:lang w:eastAsia="en-CA"/>
+        </w:rPr>
+        <w:t>[dev &amp; art] Retrospective meeting</w:t>
+      </w:r>
+    </w:p>
+    <w:p>
+      <w:pPr>
+        <w:pStyle w:val="ListParagraph"/>
+        <w:numPr>
+          <w:ilvl w:val="0"/>
+          <w:numId w:val="1"/>
+        </w:numPr>
+        <w:shd w:val="clear" w:color="auto" w:fill="F6F8FA"/>
+        <w:tabs>
+          <w:tab w:val="left" w:pos="916"/>
+          <w:tab w:val="left" w:pos="1832"/>
+          <w:tab w:val="left" w:pos="2748"/>
+          <w:tab w:val="left" w:pos="3664"/>
+          <w:tab w:val="left" w:pos="4580"/>
+          <w:tab w:val="left" w:pos="5496"/>
+          <w:tab w:val="left" w:pos="6412"/>
+          <w:tab w:val="left" w:pos="7328"/>
+          <w:tab w:val="left" w:pos="8244"/>
+          <w:tab w:val="left" w:pos="9160"/>
+          <w:tab w:val="left" w:pos="10076"/>
+          <w:tab w:val="left" w:pos="10992"/>
+          <w:tab w:val="left" w:pos="11908"/>
+          <w:tab w:val="left" w:pos="12824"/>
+          <w:tab w:val="left" w:pos="13740"/>
+          <w:tab w:val="left" w:pos="14656"/>
+        </w:tabs>
+        <w:spacing w:before="150" w:after="0" w:line="240" w:lineRule="auto"/>
+        <w:rPr>
+          <w:rFonts w:ascii="Consolas" w:eastAsia="Times New Roman" w:hAnsi="Consolas" w:cs="Courier New"/>
+          <w:color w:val="444D56"/>
+          <w:sz w:val="18"/>
+          <w:szCs w:val="18"/>
+          <w:lang w:eastAsia="en-CA"/>
+        </w:rPr>
+      </w:pPr>
+      <w:r>
+        <w:rPr>
+          <w:rFonts w:ascii="Consolas" w:eastAsia="Times New Roman" w:hAnsi="Consolas" w:cs="Courier New"/>
+          <w:color w:val="444D56"/>
+          <w:sz w:val="18"/>
+          <w:szCs w:val="18"/>
+          <w:lang w:eastAsia="en-CA"/>
+        </w:rPr>
+        <w:t>[dev] Added Main Menu &amp; Gameplay screen</w:t>
+      </w:r>
+    </w:p>
+    <w:p>
+      <w:pPr>
+        <w:pStyle w:val="ListParagraph"/>
+        <w:numPr>
+          <w:ilvl w:val="0"/>
+          <w:numId w:val="1"/>
+        </w:numPr>
+        <w:shd w:val="clear" w:color="auto" w:fill="F6F8FA"/>
+        <w:tabs>
+          <w:tab w:val="left" w:pos="916"/>
+          <w:tab w:val="left" w:pos="1832"/>
+          <w:tab w:val="left" w:pos="2748"/>
+          <w:tab w:val="left" w:pos="3664"/>
+          <w:tab w:val="left" w:pos="4580"/>
+          <w:tab w:val="left" w:pos="5496"/>
+          <w:tab w:val="left" w:pos="6412"/>
+          <w:tab w:val="left" w:pos="7328"/>
+          <w:tab w:val="left" w:pos="8244"/>
+          <w:tab w:val="left" w:pos="9160"/>
+          <w:tab w:val="left" w:pos="10076"/>
+          <w:tab w:val="left" w:pos="10992"/>
+          <w:tab w:val="left" w:pos="11908"/>
+          <w:tab w:val="left" w:pos="12824"/>
+          <w:tab w:val="left" w:pos="13740"/>
+          <w:tab w:val="left" w:pos="14656"/>
+        </w:tabs>
+        <w:spacing w:before="150" w:after="0" w:line="240" w:lineRule="auto"/>
+        <w:rPr>
+          <w:rFonts w:ascii="Consolas" w:eastAsia="Times New Roman" w:hAnsi="Consolas" w:cs="Courier New"/>
+          <w:color w:val="444D56"/>
+          <w:sz w:val="18"/>
+          <w:szCs w:val="18"/>
+          <w:lang w:eastAsia="en-CA"/>
+        </w:rPr>
+      </w:pPr>
+      <w:r>
+        <w:rPr>
+          <w:rFonts w:ascii="Consolas" w:eastAsia="Times New Roman" w:hAnsi="Consolas" w:cs="Courier New"/>
+          <w:color w:val="444D56"/>
+          <w:sz w:val="18"/>
+          <w:szCs w:val="18"/>
+          <w:lang w:eastAsia="en-CA"/>
+        </w:rPr>
+        <w:t>[dev] Added player character on screen with temporary art assets</w:t>
+      </w:r>
+    </w:p>
+    <w:p>
+      <w:pPr>
+        <w:pStyle w:val="ListParagraph"/>
+        <w:numPr>
+          <w:ilvl w:val="0"/>
+          <w:numId w:val="1"/>
+        </w:numPr>
+        <w:shd w:val="clear" w:color="auto" w:fill="F6F8FA"/>
+        <w:tabs>
+          <w:tab w:val="left" w:pos="916"/>
+          <w:tab w:val="left" w:pos="1832"/>
+          <w:tab w:val="left" w:pos="2748"/>
+          <w:tab w:val="left" w:pos="3664"/>
+          <w:tab w:val="left" w:pos="4580"/>
+          <w:tab w:val="left" w:pos="5496"/>
+          <w:tab w:val="left" w:pos="6412"/>
+          <w:tab w:val="left" w:pos="7328"/>
+          <w:tab w:val="left" w:pos="8244"/>
+          <w:tab w:val="left" w:pos="9160"/>
+          <w:tab w:val="left" w:pos="10076"/>
+          <w:tab w:val="left" w:pos="10992"/>
+          <w:tab w:val="left" w:pos="11908"/>
+          <w:tab w:val="left" w:pos="12824"/>
+          <w:tab w:val="left" w:pos="13740"/>
+          <w:tab w:val="left" w:pos="14656"/>
+        </w:tabs>
+        <w:spacing w:before="150" w:after="0" w:line="240" w:lineRule="auto"/>
+        <w:rPr>
+          <w:rFonts w:ascii="Consolas" w:eastAsia="Times New Roman" w:hAnsi="Consolas" w:cs="Courier New"/>
+          <w:color w:val="444D56"/>
+          <w:sz w:val="18"/>
+          <w:szCs w:val="18"/>
+          <w:lang w:eastAsia="en-CA"/>
+        </w:rPr>
+      </w:pPr>
+      <w:r>
+        <w:rPr>
+          <w:rFonts w:ascii="Consolas" w:eastAsia="Times New Roman" w:hAnsi="Consolas" w:cs="Courier New"/>
+          <w:color w:val="444D56"/>
+          <w:sz w:val="18"/>
+          <w:szCs w:val="18"/>
+          <w:lang w:eastAsia="en-CA"/>
+        </w:rPr>
+        <w:t>[dev] Added basic controls</w:t>
+      </w:r>
+    </w:p>
+    <w:p>
+      <w:pPr>
+        <w:pStyle w:val="ListParagraph"/>
+        <w:numPr>
+          <w:ilvl w:val="0"/>
+          <w:numId w:val="1"/>
+        </w:numPr>
+        <w:shd w:val="clear" w:color="auto" w:fill="F6F8FA"/>
+        <w:tabs>
+          <w:tab w:val="left" w:pos="916"/>
+          <w:tab w:val="left" w:pos="1832"/>
+          <w:tab w:val="left" w:pos="2748"/>
+          <w:tab w:val="left" w:pos="3664"/>
+          <w:tab w:val="left" w:pos="4580"/>
+          <w:tab w:val="left" w:pos="5496"/>
+          <w:tab w:val="left" w:pos="6412"/>
+          <w:tab w:val="left" w:pos="7328"/>
+          <w:tab w:val="left" w:pos="8244"/>
+          <w:tab w:val="left" w:pos="9160"/>
+          <w:tab w:val="left" w:pos="10076"/>
+          <w:tab w:val="left" w:pos="10992"/>
+          <w:tab w:val="left" w:pos="11908"/>
+          <w:tab w:val="left" w:pos="12824"/>
+          <w:tab w:val="left" w:pos="13740"/>
+          <w:tab w:val="left" w:pos="14656"/>
+        </w:tabs>
+        <w:spacing w:before="150" w:after="0" w:line="240" w:lineRule="auto"/>
+        <w:rPr>
+          <w:rFonts w:ascii="Consolas" w:eastAsia="Times New Roman" w:hAnsi="Consolas" w:cs="Courier New"/>
+          <w:color w:val="444D56"/>
+          <w:sz w:val="18"/>
+          <w:szCs w:val="18"/>
+          <w:lang w:eastAsia="en-CA"/>
+        </w:rPr>
+      </w:pPr>
+      <w:r>
+        <w:rPr>
+          <w:rFonts w:ascii="Consolas" w:eastAsia="Times New Roman" w:hAnsi="Consolas" w:cs="Courier New"/>
+          <w:color w:val="444D56"/>
+          <w:sz w:val="18"/>
+          <w:szCs w:val="18"/>
+          <w:lang w:eastAsia="en-CA"/>
+        </w:rPr>
+        <w:t>[dev] Added basic jump function</w:t>
+      </w:r>
+    </w:p>
+    <w:p>
+      <w:pPr>
+        <w:pStyle w:val="Heading1"/>
+      </w:pPr>
+      <w:r>
+        <w:t>April 30</w:t>
+      </w:r>
+      <w:r>
+        <w:rPr>
+          <w:vertAlign w:val="superscript"/>
+        </w:rPr>
+        <w:t>th</w:t>
+      </w:r>
+      <w:r>
+        <w:t xml:space="preserve"> </w:t>
+      </w:r>
+    </w:p>
+    <w:p>
+      <w:pPr>
+        <w:pStyle w:val="ListParagraph"/>
+        <w:numPr>
+          <w:ilvl w:val="0"/>
+          <w:numId w:val="1"/>
+        </w:numPr>
+        <w:shd w:val="clear" w:color="auto" w:fill="F6F8FA"/>
+        <w:tabs>
+          <w:tab w:val="left" w:pos="916"/>
+          <w:tab w:val="left" w:pos="1832"/>
+          <w:tab w:val="left" w:pos="2748"/>
+          <w:tab w:val="left" w:pos="3664"/>
+          <w:tab w:val="left" w:pos="4580"/>
+          <w:tab w:val="left" w:pos="5496"/>
+          <w:tab w:val="left" w:pos="6412"/>
+          <w:tab w:val="left" w:pos="7328"/>
+          <w:tab w:val="left" w:pos="8244"/>
+          <w:tab w:val="left" w:pos="9160"/>
+          <w:tab w:val="left" w:pos="10076"/>
+          <w:tab w:val="left" w:pos="10992"/>
+          <w:tab w:val="left" w:pos="11908"/>
+          <w:tab w:val="left" w:pos="12824"/>
+          <w:tab w:val="left" w:pos="13740"/>
+          <w:tab w:val="left" w:pos="14656"/>
+        </w:tabs>
+        <w:spacing w:before="150" w:after="0" w:line="240" w:lineRule="auto"/>
+        <w:rPr>
+          <w:rFonts w:ascii="Consolas" w:eastAsia="Times New Roman" w:hAnsi="Consolas" w:cs="Courier New"/>
+          <w:color w:val="444D56"/>
+          <w:sz w:val="18"/>
+          <w:szCs w:val="18"/>
+          <w:lang w:eastAsia="en-CA"/>
+        </w:rPr>
+      </w:pPr>
+      <w:r>
+        <w:rPr>
+          <w:rFonts w:ascii="Consolas" w:eastAsia="Times New Roman" w:hAnsi="Consolas" w:cs="Courier New"/>
+          <w:color w:val="444D56"/>
+          <w:sz w:val="18"/>
+          <w:szCs w:val="18"/>
+          <w:lang w:eastAsia="en-CA"/>
+        </w:rPr>
+        <w:t xml:space="preserve">[dev &amp; art] </w:t>
+      </w:r>
+      <w:r>
+        <w:rPr>
+          <w:rFonts w:ascii="Consolas" w:eastAsia="Times New Roman" w:hAnsi="Consolas" w:cs="Courier New"/>
+          <w:color w:val="444D56"/>
+          <w:sz w:val="18"/>
+          <w:szCs w:val="18"/>
+          <w:lang w:eastAsia="en-CA"/>
+        </w:rPr>
+        <w:t>R</w:t>
+      </w:r>
+      <w:r>
+        <w:rPr>
+          <w:rFonts w:ascii="Consolas" w:eastAsia="Times New Roman" w:hAnsi="Consolas" w:cs="Courier New"/>
+          <w:color w:val="444D56"/>
+          <w:sz w:val="18"/>
+          <w:szCs w:val="18"/>
+          <w:lang w:eastAsia="en-CA"/>
+        </w:rPr>
+        <w:t>eview</w:t>
+      </w:r>
+      <w:r>
+        <w:rPr>
+          <w:rFonts w:ascii="Consolas" w:eastAsia="Times New Roman" w:hAnsi="Consolas" w:cs="Courier New"/>
+          <w:color w:val="444D56"/>
+          <w:sz w:val="18"/>
+          <w:szCs w:val="18"/>
+          <w:lang w:eastAsia="en-CA"/>
+        </w:rPr>
+        <w:t>ed</w:t>
+      </w:r>
+      <w:r>
+        <w:rPr>
+          <w:rFonts w:ascii="Consolas" w:eastAsia="Times New Roman" w:hAnsi="Consolas" w:cs="Courier New"/>
+          <w:color w:val="444D56"/>
+          <w:sz w:val="18"/>
+          <w:szCs w:val="18"/>
+          <w:lang w:eastAsia="en-CA"/>
+        </w:rPr>
+        <w:t xml:space="preserve"> design docs for submission</w:t>
+      </w:r>
+    </w:p>
+    <w:p>
+      <w:pPr>
+        <w:pStyle w:val="ListParagraph"/>
+        <w:numPr>
+          <w:ilvl w:val="0"/>
+          <w:numId w:val="1"/>
+        </w:numPr>
+        <w:shd w:val="clear" w:color="auto" w:fill="F6F8FA"/>
+        <w:tabs>
+          <w:tab w:val="left" w:pos="916"/>
+          <w:tab w:val="left" w:pos="1832"/>
+          <w:tab w:val="left" w:pos="2748"/>
+          <w:tab w:val="left" w:pos="3664"/>
+          <w:tab w:val="left" w:pos="4580"/>
+          <w:tab w:val="left" w:pos="5496"/>
+          <w:tab w:val="left" w:pos="6412"/>
+          <w:tab w:val="left" w:pos="7328"/>
+          <w:tab w:val="left" w:pos="8244"/>
+          <w:tab w:val="left" w:pos="9160"/>
+          <w:tab w:val="left" w:pos="10076"/>
+          <w:tab w:val="left" w:pos="10992"/>
+          <w:tab w:val="left" w:pos="11908"/>
+          <w:tab w:val="left" w:pos="12824"/>
+          <w:tab w:val="left" w:pos="13740"/>
+          <w:tab w:val="left" w:pos="14656"/>
+        </w:tabs>
+        <w:spacing w:before="150" w:after="0" w:line="240" w:lineRule="auto"/>
+        <w:rPr>
+          <w:rFonts w:ascii="Consolas" w:eastAsia="Times New Roman" w:hAnsi="Consolas" w:cs="Courier New"/>
+          <w:color w:val="444D56"/>
+          <w:sz w:val="18"/>
+          <w:szCs w:val="18"/>
+          <w:lang w:eastAsia="en-CA"/>
+        </w:rPr>
+      </w:pPr>
+      <w:r>
+        <w:rPr>
+          <w:rFonts w:ascii="Consolas" w:eastAsia="Times New Roman" w:hAnsi="Consolas" w:cs="Courier New"/>
+          <w:color w:val="444D56"/>
+          <w:sz w:val="18"/>
+          <w:szCs w:val="18"/>
+          <w:lang w:eastAsia="en-CA"/>
+        </w:rPr>
+        <w:t xml:space="preserve">[dev &amp; art] </w:t>
+      </w:r>
+      <w:r>
+        <w:rPr>
+          <w:rFonts w:ascii="Consolas" w:eastAsia="Times New Roman" w:hAnsi="Consolas" w:cs="Courier New"/>
+          <w:color w:val="444D56"/>
+          <w:sz w:val="18"/>
+          <w:szCs w:val="18"/>
+          <w:lang w:eastAsia="en-CA"/>
+        </w:rPr>
+        <w:t>R</w:t>
+      </w:r>
+      <w:r>
+        <w:rPr>
+          <w:rFonts w:ascii="Consolas" w:eastAsia="Times New Roman" w:hAnsi="Consolas" w:cs="Courier New"/>
+          <w:color w:val="444D56"/>
+          <w:sz w:val="18"/>
+          <w:szCs w:val="18"/>
+          <w:lang w:eastAsia="en-CA"/>
+        </w:rPr>
+        <w:t>etrieve</w:t>
+      </w:r>
+      <w:r>
+        <w:rPr>
+          <w:rFonts w:ascii="Consolas" w:eastAsia="Times New Roman" w:hAnsi="Consolas" w:cs="Courier New"/>
+          <w:color w:val="444D56"/>
+          <w:sz w:val="18"/>
+          <w:szCs w:val="18"/>
+          <w:lang w:eastAsia="en-CA"/>
+        </w:rPr>
+        <w:t>d</w:t>
+      </w:r>
+      <w:r>
+        <w:rPr>
+          <w:rFonts w:ascii="Consolas" w:eastAsia="Times New Roman" w:hAnsi="Consolas" w:cs="Courier New"/>
+          <w:color w:val="444D56"/>
+          <w:sz w:val="18"/>
+          <w:szCs w:val="18"/>
+          <w:lang w:eastAsia="en-CA"/>
+        </w:rPr>
+        <w:t xml:space="preserve"> TexturePacker license codes</w:t>
+      </w:r>
+    </w:p>
+    <w:p>
+      <w:pPr>
+        <w:pStyle w:val="ListParagraph"/>
+        <w:numPr>
+          <w:ilvl w:val="0"/>
+          <w:numId w:val="1"/>
+        </w:numPr>
+        <w:shd w:val="clear" w:color="auto" w:fill="F6F8FA"/>
+        <w:tabs>
+          <w:tab w:val="left" w:pos="916"/>
+          <w:tab w:val="left" w:pos="1832"/>
+          <w:tab w:val="left" w:pos="2748"/>
+          <w:tab w:val="left" w:pos="3664"/>
+          <w:tab w:val="left" w:pos="4580"/>
+          <w:tab w:val="left" w:pos="5496"/>
+          <w:tab w:val="left" w:pos="6412"/>
+          <w:tab w:val="left" w:pos="7328"/>
+          <w:tab w:val="left" w:pos="8244"/>
+          <w:tab w:val="left" w:pos="9160"/>
+          <w:tab w:val="left" w:pos="10076"/>
+          <w:tab w:val="left" w:pos="10992"/>
+          <w:tab w:val="left" w:pos="11908"/>
+          <w:tab w:val="left" w:pos="12824"/>
+          <w:tab w:val="left" w:pos="13740"/>
+          <w:tab w:val="left" w:pos="14656"/>
+        </w:tabs>
+        <w:spacing w:before="150" w:after="0" w:line="240" w:lineRule="auto"/>
+      </w:pPr>
+      <w:r>
+        <w:rPr>
+          <w:rFonts w:ascii="Consolas" w:eastAsia="Times New Roman" w:hAnsi="Consolas" w:cs="Courier New"/>
+          <w:color w:val="444D56"/>
+          <w:sz w:val="18"/>
+          <w:szCs w:val="18"/>
+          <w:lang w:eastAsia="en-CA"/>
+        </w:rPr>
+        <w:t>[dev] Created a TexturePacker guide for artist to use</w:t>
+      </w:r>
+    </w:p>
+    <w:p>
+      <w:pPr>
+        <w:pStyle w:val="Heading1"/>
+      </w:pPr>
+      <w:r>
+        <w:t>April 29</w:t>
+      </w:r>
+      <w:r>
+        <w:rPr>
+          <w:vertAlign w:val="superscript"/>
+        </w:rPr>
+        <w:t>th</w:t>
+      </w:r>
+      <w:r>
+        <w:t xml:space="preserve"> </w:t>
+      </w:r>
+    </w:p>
+    <w:p>
+      <w:pPr>
+        <w:pStyle w:val="ListParagraph"/>
+        <w:numPr>
+          <w:ilvl w:val="0"/>
+          <w:numId w:val="1"/>
+        </w:numPr>
+        <w:shd w:val="clear" w:color="auto" w:fill="F6F8FA"/>
+        <w:tabs>
+          <w:tab w:val="left" w:pos="916"/>
+          <w:tab w:val="left" w:pos="1832"/>
+          <w:tab w:val="left" w:pos="2748"/>
+          <w:tab w:val="left" w:pos="3664"/>
+          <w:tab w:val="left" w:pos="4580"/>
+          <w:tab w:val="left" w:pos="5496"/>
+          <w:tab w:val="left" w:pos="6412"/>
+          <w:tab w:val="left" w:pos="7328"/>
+          <w:tab w:val="left" w:pos="8244"/>
+          <w:tab w:val="left" w:pos="9160"/>
+          <w:tab w:val="left" w:pos="10076"/>
+          <w:tab w:val="left" w:pos="10992"/>
+          <w:tab w:val="left" w:pos="11908"/>
+          <w:tab w:val="left" w:pos="12824"/>
+          <w:tab w:val="left" w:pos="13740"/>
+          <w:tab w:val="left" w:pos="14656"/>
+        </w:tabs>
+        <w:spacing w:before="150" w:after="0" w:line="240" w:lineRule="auto"/>
+        <w:rPr>
+          <w:rFonts w:ascii="Consolas" w:eastAsia="Times New Roman" w:hAnsi="Consolas" w:cs="Courier New"/>
+          <w:color w:val="444D56"/>
+          <w:sz w:val="18"/>
+          <w:szCs w:val="18"/>
+          <w:lang w:eastAsia="en-CA"/>
+        </w:rPr>
+      </w:pPr>
+      <w:r>
+        <w:rPr>
+          <w:rFonts w:ascii="Consolas" w:eastAsia="Times New Roman" w:hAnsi="Consolas" w:cs="Courier New"/>
+          <w:color w:val="444D56"/>
+          <w:sz w:val="18"/>
+          <w:szCs w:val="18"/>
+          <w:lang w:eastAsia="en-CA"/>
+        </w:rPr>
+        <w:t>[dev] Finished first version of Game Design document</w:t>
+      </w:r>
+    </w:p>
+    <w:p>
+      <w:pPr>
+        <w:pStyle w:val="ListParagraph"/>
+        <w:numPr>
+          <w:ilvl w:val="0"/>
+          <w:numId w:val="1"/>
+        </w:numPr>
+        <w:shd w:val="clear" w:color="auto" w:fill="F6F8FA"/>
+        <w:tabs>
+          <w:tab w:val="left" w:pos="916"/>
+          <w:tab w:val="left" w:pos="1832"/>
+          <w:tab w:val="left" w:pos="2748"/>
+          <w:tab w:val="left" w:pos="3664"/>
+          <w:tab w:val="left" w:pos="4580"/>
+          <w:tab w:val="left" w:pos="5496"/>
+          <w:tab w:val="left" w:pos="6412"/>
+          <w:tab w:val="left" w:pos="7328"/>
+          <w:tab w:val="left" w:pos="8244"/>
+          <w:tab w:val="left" w:pos="9160"/>
+          <w:tab w:val="left" w:pos="10076"/>
+          <w:tab w:val="left" w:pos="10992"/>
+          <w:tab w:val="left" w:pos="11908"/>
+          <w:tab w:val="left" w:pos="12824"/>
+          <w:tab w:val="left" w:pos="13740"/>
+          <w:tab w:val="left" w:pos="14656"/>
+        </w:tabs>
+        <w:spacing w:before="150" w:after="0" w:line="240" w:lineRule="auto"/>
+        <w:rPr>
+          <w:rFonts w:ascii="Consolas" w:eastAsia="Times New Roman" w:hAnsi="Consolas" w:cs="Courier New"/>
+          <w:color w:val="444D56"/>
+          <w:sz w:val="18"/>
+          <w:szCs w:val="18"/>
+          <w:lang w:eastAsia="en-CA"/>
+        </w:rPr>
+      </w:pPr>
+      <w:r>
+        <w:rPr>
+          <w:rFonts w:ascii="Consolas" w:eastAsia="Times New Roman" w:hAnsi="Consolas" w:cs="Courier New"/>
+          <w:color w:val="444D56"/>
+          <w:sz w:val="18"/>
+          <w:szCs w:val="18"/>
+          <w:lang w:eastAsia="en-CA"/>
+        </w:rPr>
+        <w:t>[dev] Finished Code Architecture</w:t>
+      </w:r>
+    </w:p>
+    <w:p>
+      <w:pPr>
+        <w:pStyle w:val="ListParagraph"/>
+        <w:numPr>
+          <w:ilvl w:val="0"/>
+          <w:numId w:val="1"/>
+        </w:numPr>
+        <w:shd w:val="clear" w:color="auto" w:fill="F6F8FA"/>
+        <w:tabs>
+          <w:tab w:val="left" w:pos="916"/>
+          <w:tab w:val="left" w:pos="1832"/>
+          <w:tab w:val="left" w:pos="2748"/>
+          <w:tab w:val="left" w:pos="3664"/>
+          <w:tab w:val="left" w:pos="4580"/>
+          <w:tab w:val="left" w:pos="5496"/>
+          <w:tab w:val="left" w:pos="6412"/>
+          <w:tab w:val="left" w:pos="7328"/>
+          <w:tab w:val="left" w:pos="8244"/>
+          <w:tab w:val="left" w:pos="9160"/>
+          <w:tab w:val="left" w:pos="10076"/>
+          <w:tab w:val="left" w:pos="10992"/>
+          <w:tab w:val="left" w:pos="11908"/>
+          <w:tab w:val="left" w:pos="12824"/>
+          <w:tab w:val="left" w:pos="13740"/>
+          <w:tab w:val="left" w:pos="14656"/>
+        </w:tabs>
+        <w:spacing w:before="150" w:after="0" w:line="240" w:lineRule="auto"/>
+        <w:rPr>
+          <w:rFonts w:ascii="Consolas" w:eastAsia="Times New Roman" w:hAnsi="Consolas" w:cs="Courier New"/>
+          <w:color w:val="444D56"/>
+          <w:sz w:val="18"/>
+          <w:szCs w:val="18"/>
+          <w:lang w:eastAsia="en-CA"/>
+        </w:rPr>
+      </w:pPr>
+      <w:r>
+        <w:rPr>
+          <w:rFonts w:ascii="Consolas" w:eastAsia="Times New Roman" w:hAnsi="Consolas" w:cs="Courier New"/>
+          <w:color w:val="444D56"/>
+          <w:sz w:val="18"/>
+          <w:szCs w:val="18"/>
+          <w:lang w:eastAsia="en-CA"/>
+        </w:rPr>
+        <w:t>[dev] Finished Presentation file</w:t>
+      </w:r>
+    </w:p>
+    <w:p>
+      <w:pPr>
+        <w:pStyle w:val="ListParagraph"/>
+        <w:numPr>
+          <w:ilvl w:val="0"/>
+          <w:numId w:val="1"/>
+        </w:numPr>
+        <w:shd w:val="clear" w:color="auto" w:fill="F6F8FA"/>
+        <w:tabs>
+          <w:tab w:val="left" w:pos="916"/>
+          <w:tab w:val="left" w:pos="1832"/>
+          <w:tab w:val="left" w:pos="2748"/>
+          <w:tab w:val="left" w:pos="3664"/>
+          <w:tab w:val="left" w:pos="4580"/>
+          <w:tab w:val="left" w:pos="5496"/>
+          <w:tab w:val="left" w:pos="6412"/>
+          <w:tab w:val="left" w:pos="7328"/>
+          <w:tab w:val="left" w:pos="8244"/>
+          <w:tab w:val="left" w:pos="9160"/>
+          <w:tab w:val="left" w:pos="10076"/>
+          <w:tab w:val="left" w:pos="10992"/>
+          <w:tab w:val="left" w:pos="11908"/>
+          <w:tab w:val="left" w:pos="12824"/>
+          <w:tab w:val="left" w:pos="13740"/>
+          <w:tab w:val="left" w:pos="14656"/>
+        </w:tabs>
+        <w:spacing w:before="150" w:after="0" w:line="240" w:lineRule="auto"/>
+        <w:rPr>
+          <w:rFonts w:ascii="Consolas" w:eastAsia="Times New Roman" w:hAnsi="Consolas" w:cs="Courier New"/>
+          <w:color w:val="444D56"/>
+          <w:sz w:val="18"/>
+          <w:szCs w:val="18"/>
+          <w:lang w:eastAsia="en-CA"/>
+        </w:rPr>
+      </w:pPr>
+      <w:r>
+        <w:rPr>
+          <w:rFonts w:ascii="Consolas" w:eastAsia="Times New Roman" w:hAnsi="Consolas" w:cs="Courier New"/>
+          <w:color w:val="444D56"/>
+          <w:sz w:val="18"/>
+          <w:szCs w:val="18"/>
+          <w:lang w:eastAsia="en-CA"/>
+        </w:rPr>
+        <w:t>[art] Created game setting</w:t>
+      </w:r>
+    </w:p>
+    <w:p>
+      <w:pPr>
+        <w:pStyle w:val="ListParagraph"/>
+        <w:numPr>
+          <w:ilvl w:val="0"/>
+          <w:numId w:val="1"/>
+        </w:numPr>
+        <w:shd w:val="clear" w:color="auto" w:fill="F6F8FA"/>
+        <w:tabs>
+          <w:tab w:val="left" w:pos="916"/>
+          <w:tab w:val="left" w:pos="1832"/>
+          <w:tab w:val="left" w:pos="2748"/>
+          <w:tab w:val="left" w:pos="3664"/>
+          <w:tab w:val="left" w:pos="4580"/>
+          <w:tab w:val="left" w:pos="5496"/>
+          <w:tab w:val="left" w:pos="6412"/>
+          <w:tab w:val="left" w:pos="7328"/>
+          <w:tab w:val="left" w:pos="8244"/>
+          <w:tab w:val="left" w:pos="9160"/>
+          <w:tab w:val="left" w:pos="10076"/>
+          <w:tab w:val="left" w:pos="10992"/>
+          <w:tab w:val="left" w:pos="11908"/>
+          <w:tab w:val="left" w:pos="12824"/>
+          <w:tab w:val="left" w:pos="13740"/>
+          <w:tab w:val="left" w:pos="14656"/>
+        </w:tabs>
+        <w:spacing w:before="150" w:after="0" w:line="240" w:lineRule="auto"/>
+        <w:rPr>
+          <w:rFonts w:ascii="Consolas" w:eastAsia="Times New Roman" w:hAnsi="Consolas" w:cs="Courier New"/>
+          <w:color w:val="444D56"/>
+          <w:sz w:val="18"/>
+          <w:szCs w:val="18"/>
+          <w:lang w:eastAsia="en-CA"/>
+        </w:rPr>
+      </w:pPr>
+      <w:r>
+        <w:rPr>
+          <w:rFonts w:ascii="Consolas" w:eastAsia="Times New Roman" w:hAnsi="Consolas" w:cs="Courier New"/>
+          <w:color w:val="444D56"/>
+          <w:sz w:val="18"/>
+          <w:szCs w:val="18"/>
+          <w:lang w:eastAsia="en-CA"/>
+        </w:rPr>
+        <w:t>[art] Created a few game concepts including world and main character</w:t>
+      </w:r>
+    </w:p>
+    <w:p>
+      <w:pPr>
+        <w:pStyle w:val="ListParagraph"/>
+        <w:numPr>
+          <w:ilvl w:val="0"/>
+          <w:numId w:val="1"/>
+        </w:numPr>
+        <w:shd w:val="clear" w:color="auto" w:fill="F6F8FA"/>
+        <w:tabs>
+          <w:tab w:val="left" w:pos="916"/>
+          <w:tab w:val="left" w:pos="1832"/>
+          <w:tab w:val="left" w:pos="2748"/>
+          <w:tab w:val="left" w:pos="3664"/>
+          <w:tab w:val="left" w:pos="4580"/>
+          <w:tab w:val="left" w:pos="5496"/>
+          <w:tab w:val="left" w:pos="6412"/>
+          <w:tab w:val="left" w:pos="7328"/>
+          <w:tab w:val="left" w:pos="8244"/>
+          <w:tab w:val="left" w:pos="9160"/>
+          <w:tab w:val="left" w:pos="10076"/>
+          <w:tab w:val="left" w:pos="10992"/>
+          <w:tab w:val="left" w:pos="11908"/>
+          <w:tab w:val="left" w:pos="12824"/>
+          <w:tab w:val="left" w:pos="13740"/>
+          <w:tab w:val="left" w:pos="14656"/>
+        </w:tabs>
+        <w:spacing w:before="150" w:after="0" w:line="240" w:lineRule="auto"/>
+      </w:pPr>
+      <w:r>
+        <w:rPr>
+          <w:rFonts w:ascii="Consolas" w:eastAsia="Times New Roman" w:hAnsi="Consolas" w:cs="Courier New"/>
+          <w:color w:val="444D56"/>
+          <w:sz w:val="18"/>
+          <w:szCs w:val="18"/>
+          <w:lang w:eastAsia="en-CA"/>
+        </w:rPr>
         <w:lastRenderedPageBreak/>
-        <w:t>[dev] Added the ocean floor tiles</w:t>
-      </w:r>
-    </w:p>
-    <w:p>
-      <w:pPr>
-        <w:pStyle w:val="ListParagraph"/>
-        <w:numPr>
-          <w:ilvl w:val="0"/>
-          <w:numId w:val="1"/>
-        </w:numPr>
-        <w:shd w:val="clear" w:color="auto" w:fill="F6F8FA"/>
-        <w:tabs>
-          <w:tab w:val="left" w:pos="916"/>
-          <w:tab w:val="left" w:pos="1832"/>
-          <w:tab w:val="left" w:pos="2748"/>
-          <w:tab w:val="left" w:pos="3664"/>
-          <w:tab w:val="left" w:pos="4580"/>
-          <w:tab w:val="left" w:pos="5496"/>
-          <w:tab w:val="left" w:pos="6412"/>
-          <w:tab w:val="left" w:pos="7328"/>
-          <w:tab w:val="left" w:pos="8244"/>
-          <w:tab w:val="left" w:pos="9160"/>
-          <w:tab w:val="left" w:pos="10076"/>
-          <w:tab w:val="left" w:pos="10992"/>
-          <w:tab w:val="left" w:pos="11908"/>
-          <w:tab w:val="left" w:pos="12824"/>
-          <w:tab w:val="left" w:pos="13740"/>
-          <w:tab w:val="left" w:pos="14656"/>
-        </w:tabs>
-        <w:spacing w:before="150" w:after="0" w:line="240" w:lineRule="auto"/>
-        <w:rPr>
-          <w:rFonts w:ascii="Consolas" w:eastAsia="Times New Roman" w:hAnsi="Consolas" w:cs="Courier New"/>
-          <w:color w:val="444D56"/>
-          <w:sz w:val="18"/>
-          <w:szCs w:val="18"/>
-          <w:lang w:eastAsia="en-CA"/>
-        </w:rPr>
-      </w:pPr>
-      <w:r>
-        <w:rPr>
-          <w:rFonts w:ascii="Consolas" w:eastAsia="Times New Roman" w:hAnsi="Consolas" w:cs="Courier New"/>
-          <w:color w:val="444D56"/>
-          <w:sz w:val="18"/>
-          <w:szCs w:val="18"/>
-          <w:lang w:eastAsia="en-CA"/>
-        </w:rPr>
-        <w:t>[dev] Improved Tile Procedural Generator</w:t>
-      </w:r>
-    </w:p>
-    <w:p>
-      <w:pPr>
-        <w:pStyle w:val="ListParagraph"/>
-        <w:numPr>
-          <w:ilvl w:val="0"/>
-          <w:numId w:val="1"/>
-        </w:numPr>
-        <w:shd w:val="clear" w:color="auto" w:fill="F6F8FA"/>
-        <w:tabs>
-          <w:tab w:val="left" w:pos="916"/>
-          <w:tab w:val="left" w:pos="1832"/>
-          <w:tab w:val="left" w:pos="2748"/>
-          <w:tab w:val="left" w:pos="3664"/>
-          <w:tab w:val="left" w:pos="4580"/>
-          <w:tab w:val="left" w:pos="5496"/>
-          <w:tab w:val="left" w:pos="6412"/>
-          <w:tab w:val="left" w:pos="7328"/>
-          <w:tab w:val="left" w:pos="8244"/>
-          <w:tab w:val="left" w:pos="9160"/>
-          <w:tab w:val="left" w:pos="10076"/>
-          <w:tab w:val="left" w:pos="10992"/>
-          <w:tab w:val="left" w:pos="11908"/>
-          <w:tab w:val="left" w:pos="12824"/>
-          <w:tab w:val="left" w:pos="13740"/>
-          <w:tab w:val="left" w:pos="14656"/>
-        </w:tabs>
-        <w:spacing w:before="150" w:after="0" w:line="240" w:lineRule="auto"/>
-        <w:rPr>
-          <w:rFonts w:ascii="Consolas" w:eastAsia="Times New Roman" w:hAnsi="Consolas" w:cs="Courier New"/>
-          <w:color w:val="444D56"/>
-          <w:sz w:val="18"/>
-          <w:szCs w:val="18"/>
-          <w:lang w:eastAsia="en-CA"/>
-        </w:rPr>
-      </w:pPr>
-      <w:r>
-        <w:rPr>
-          <w:rFonts w:ascii="Consolas" w:eastAsia="Times New Roman" w:hAnsi="Consolas" w:cs="Courier New"/>
-          <w:color w:val="444D56"/>
-          <w:sz w:val="18"/>
-          <w:szCs w:val="18"/>
-          <w:lang w:eastAsia="en-CA"/>
-        </w:rPr>
-        <w:t>[dev] Improved Visual</w:t>
-      </w:r>
-    </w:p>
-    <w:p>
-      <w:pPr>
-        <w:pStyle w:val="ListParagraph"/>
-        <w:numPr>
-          <w:ilvl w:val="0"/>
-          <w:numId w:val="1"/>
-        </w:numPr>
-        <w:shd w:val="clear" w:color="auto" w:fill="F6F8FA"/>
-        <w:tabs>
-          <w:tab w:val="left" w:pos="916"/>
-          <w:tab w:val="left" w:pos="1832"/>
-          <w:tab w:val="left" w:pos="2748"/>
-          <w:tab w:val="left" w:pos="3664"/>
-          <w:tab w:val="left" w:pos="4580"/>
-          <w:tab w:val="left" w:pos="5496"/>
-          <w:tab w:val="left" w:pos="6412"/>
-          <w:tab w:val="left" w:pos="7328"/>
-          <w:tab w:val="left" w:pos="8244"/>
-          <w:tab w:val="left" w:pos="9160"/>
-          <w:tab w:val="left" w:pos="10076"/>
-          <w:tab w:val="left" w:pos="10992"/>
-          <w:tab w:val="left" w:pos="11908"/>
-          <w:tab w:val="left" w:pos="12824"/>
-          <w:tab w:val="left" w:pos="13740"/>
-          <w:tab w:val="left" w:pos="14656"/>
-        </w:tabs>
-        <w:spacing w:before="150" w:after="0" w:line="240" w:lineRule="auto"/>
-        <w:rPr>
-          <w:rFonts w:ascii="Consolas" w:eastAsia="Times New Roman" w:hAnsi="Consolas" w:cs="Courier New"/>
-          <w:color w:val="444D56"/>
-          <w:sz w:val="18"/>
-          <w:szCs w:val="18"/>
-          <w:lang w:eastAsia="en-CA"/>
-        </w:rPr>
-      </w:pPr>
-      <w:r>
-        <w:rPr>
-          <w:rFonts w:ascii="Consolas" w:eastAsia="Times New Roman" w:hAnsi="Consolas" w:cs="Courier New"/>
-          <w:color w:val="444D56"/>
-          <w:sz w:val="18"/>
-          <w:szCs w:val="18"/>
-          <w:lang w:eastAsia="en-CA"/>
-        </w:rPr>
-        <w:t>[dev] Increased game version to 0.5a</w:t>
-      </w:r>
-    </w:p>
-    <w:p>
-      <w:pPr>
-        <w:pStyle w:val="ListParagraph"/>
-        <w:numPr>
-          <w:ilvl w:val="0"/>
-          <w:numId w:val="1"/>
-        </w:numPr>
-        <w:shd w:val="clear" w:color="auto" w:fill="F6F8FA"/>
-        <w:tabs>
-          <w:tab w:val="left" w:pos="916"/>
-          <w:tab w:val="left" w:pos="1832"/>
-          <w:tab w:val="left" w:pos="2748"/>
-          <w:tab w:val="left" w:pos="3664"/>
-          <w:tab w:val="left" w:pos="4580"/>
-          <w:tab w:val="left" w:pos="5496"/>
-          <w:tab w:val="left" w:pos="6412"/>
-          <w:tab w:val="left" w:pos="7328"/>
-          <w:tab w:val="left" w:pos="8244"/>
-          <w:tab w:val="left" w:pos="9160"/>
-          <w:tab w:val="left" w:pos="10076"/>
-          <w:tab w:val="left" w:pos="10992"/>
-          <w:tab w:val="left" w:pos="11908"/>
-          <w:tab w:val="left" w:pos="12824"/>
-          <w:tab w:val="left" w:pos="13740"/>
-          <w:tab w:val="left" w:pos="14656"/>
-        </w:tabs>
-        <w:spacing w:before="150" w:after="0" w:line="240" w:lineRule="auto"/>
-        <w:rPr>
-          <w:rFonts w:ascii="Consolas" w:eastAsia="Times New Roman" w:hAnsi="Consolas" w:cs="Courier New"/>
-          <w:color w:val="444D56"/>
-          <w:sz w:val="18"/>
-          <w:szCs w:val="18"/>
-          <w:lang w:eastAsia="en-CA"/>
-        </w:rPr>
-      </w:pPr>
-      <w:r>
-        <w:rPr>
-          <w:rFonts w:ascii="Consolas" w:eastAsia="Times New Roman" w:hAnsi="Consolas" w:cs="Courier New"/>
-          <w:color w:val="444D56"/>
-          <w:sz w:val="18"/>
-          <w:szCs w:val="18"/>
-          <w:lang w:eastAsia="en-CA"/>
-        </w:rPr>
-        <w:t>[dev] Added bitmap font</w:t>
-      </w:r>
-    </w:p>
-    <w:p>
-      <w:pPr>
-        <w:pStyle w:val="ListParagraph"/>
-        <w:numPr>
-          <w:ilvl w:val="0"/>
-          <w:numId w:val="1"/>
-        </w:numPr>
-        <w:shd w:val="clear" w:color="auto" w:fill="F6F8FA"/>
-        <w:tabs>
-          <w:tab w:val="left" w:pos="916"/>
-          <w:tab w:val="left" w:pos="1832"/>
-          <w:tab w:val="left" w:pos="2748"/>
-          <w:tab w:val="left" w:pos="3664"/>
-          <w:tab w:val="left" w:pos="4580"/>
-          <w:tab w:val="left" w:pos="5496"/>
-          <w:tab w:val="left" w:pos="6412"/>
-          <w:tab w:val="left" w:pos="7328"/>
-          <w:tab w:val="left" w:pos="8244"/>
-          <w:tab w:val="left" w:pos="9160"/>
-          <w:tab w:val="left" w:pos="10076"/>
-          <w:tab w:val="left" w:pos="10992"/>
-          <w:tab w:val="left" w:pos="11908"/>
-          <w:tab w:val="left" w:pos="12824"/>
-          <w:tab w:val="left" w:pos="13740"/>
-          <w:tab w:val="left" w:pos="14656"/>
-        </w:tabs>
-        <w:spacing w:before="150" w:after="0" w:line="240" w:lineRule="auto"/>
-        <w:rPr>
-          <w:rFonts w:ascii="Consolas" w:eastAsia="Times New Roman" w:hAnsi="Consolas" w:cs="Courier New"/>
-          <w:color w:val="444D56"/>
-          <w:sz w:val="18"/>
-          <w:szCs w:val="18"/>
-          <w:lang w:eastAsia="en-CA"/>
-        </w:rPr>
-      </w:pPr>
-      <w:r>
-        <w:rPr>
-          <w:rFonts w:ascii="Consolas" w:eastAsia="Times New Roman" w:hAnsi="Consolas" w:cs="Courier New"/>
-          <w:color w:val="444D56"/>
-          <w:sz w:val="18"/>
-          <w:szCs w:val="18"/>
-          <w:lang w:eastAsia="en-CA"/>
-        </w:rPr>
-        <w:t>[dev] Added score</w:t>
-      </w:r>
-    </w:p>
-    <w:p>
-      <w:pPr>
-        <w:pStyle w:val="ListParagraph"/>
-        <w:numPr>
-          <w:ilvl w:val="0"/>
-          <w:numId w:val="1"/>
-        </w:numPr>
-        <w:shd w:val="clear" w:color="auto" w:fill="F6F8FA"/>
-        <w:tabs>
-          <w:tab w:val="left" w:pos="916"/>
-          <w:tab w:val="left" w:pos="1832"/>
-          <w:tab w:val="left" w:pos="2748"/>
-          <w:tab w:val="left" w:pos="3664"/>
-          <w:tab w:val="left" w:pos="4580"/>
-          <w:tab w:val="left" w:pos="5496"/>
-          <w:tab w:val="left" w:pos="6412"/>
-          <w:tab w:val="left" w:pos="7328"/>
-          <w:tab w:val="left" w:pos="8244"/>
-          <w:tab w:val="left" w:pos="9160"/>
-          <w:tab w:val="left" w:pos="10076"/>
-          <w:tab w:val="left" w:pos="10992"/>
-          <w:tab w:val="left" w:pos="11908"/>
-          <w:tab w:val="left" w:pos="12824"/>
-          <w:tab w:val="left" w:pos="13740"/>
-          <w:tab w:val="left" w:pos="14656"/>
-        </w:tabs>
-        <w:spacing w:before="150" w:after="0" w:line="240" w:lineRule="auto"/>
-        <w:rPr>
-          <w:rFonts w:ascii="Consolas" w:eastAsia="Times New Roman" w:hAnsi="Consolas" w:cs="Courier New"/>
-          <w:color w:val="444D56"/>
-          <w:sz w:val="18"/>
-          <w:szCs w:val="18"/>
-          <w:lang w:eastAsia="en-CA"/>
-        </w:rPr>
-      </w:pPr>
-      <w:r>
-        <w:rPr>
-          <w:rFonts w:ascii="Consolas" w:eastAsia="Times New Roman" w:hAnsi="Consolas" w:cs="Courier New"/>
-          <w:color w:val="444D56"/>
-          <w:sz w:val="18"/>
-          <w:szCs w:val="18"/>
-          <w:lang w:eastAsia="en-CA"/>
-        </w:rPr>
-        <w:t>[dev] Increased game version to 0.</w:t>
-      </w:r>
-      <w:r>
-        <w:rPr>
-          <w:rFonts w:ascii="Consolas" w:eastAsia="Times New Roman" w:hAnsi="Consolas" w:cs="Courier New"/>
-          <w:color w:val="444D56"/>
-          <w:sz w:val="18"/>
-          <w:szCs w:val="18"/>
-          <w:lang w:eastAsia="en-CA"/>
-        </w:rPr>
-        <w:t>5</w:t>
-      </w:r>
-    </w:p>
-    <w:p>
-      <w:pPr>
-        <w:pStyle w:val="ListParagraph"/>
-        <w:numPr>
-          <w:ilvl w:val="0"/>
-          <w:numId w:val="1"/>
-        </w:numPr>
-        <w:shd w:val="clear" w:color="auto" w:fill="F6F8FA"/>
-        <w:tabs>
-          <w:tab w:val="left" w:pos="916"/>
-          <w:tab w:val="left" w:pos="1832"/>
-          <w:tab w:val="left" w:pos="2748"/>
-          <w:tab w:val="left" w:pos="3664"/>
-          <w:tab w:val="left" w:pos="4580"/>
-          <w:tab w:val="left" w:pos="5496"/>
-          <w:tab w:val="left" w:pos="6412"/>
-          <w:tab w:val="left" w:pos="7328"/>
-          <w:tab w:val="left" w:pos="8244"/>
-          <w:tab w:val="left" w:pos="9160"/>
-          <w:tab w:val="left" w:pos="10076"/>
-          <w:tab w:val="left" w:pos="10992"/>
-          <w:tab w:val="left" w:pos="11908"/>
-          <w:tab w:val="left" w:pos="12824"/>
-          <w:tab w:val="left" w:pos="13740"/>
-          <w:tab w:val="left" w:pos="14656"/>
-        </w:tabs>
-        <w:spacing w:before="150" w:after="0" w:line="240" w:lineRule="auto"/>
-        <w:rPr>
-          <w:rFonts w:ascii="Consolas" w:eastAsia="Times New Roman" w:hAnsi="Consolas" w:cs="Courier New"/>
-          <w:color w:val="444D56"/>
-          <w:sz w:val="18"/>
-          <w:szCs w:val="18"/>
-          <w:lang w:eastAsia="en-CA"/>
-        </w:rPr>
-      </w:pPr>
-      <w:r>
-        <w:rPr>
-          <w:rFonts w:ascii="Consolas" w:eastAsia="Times New Roman" w:hAnsi="Consolas" w:cs="Courier New"/>
-          <w:color w:val="444D56"/>
-          <w:sz w:val="18"/>
-          <w:szCs w:val="18"/>
-          <w:lang w:eastAsia="en-CA"/>
-        </w:rPr>
-        <w:t>[dev] Implemented new Main character visual</w:t>
-      </w:r>
-    </w:p>
-    <w:p>
-      <w:pPr>
-        <w:pStyle w:val="ListParagraph"/>
-        <w:numPr>
-          <w:ilvl w:val="0"/>
-          <w:numId w:val="1"/>
-        </w:numPr>
-        <w:shd w:val="clear" w:color="auto" w:fill="F6F8FA"/>
-        <w:tabs>
-          <w:tab w:val="left" w:pos="916"/>
-          <w:tab w:val="left" w:pos="1832"/>
-          <w:tab w:val="left" w:pos="2748"/>
-          <w:tab w:val="left" w:pos="3664"/>
-          <w:tab w:val="left" w:pos="4580"/>
-          <w:tab w:val="left" w:pos="5496"/>
-          <w:tab w:val="left" w:pos="6412"/>
-          <w:tab w:val="left" w:pos="7328"/>
-          <w:tab w:val="left" w:pos="8244"/>
-          <w:tab w:val="left" w:pos="9160"/>
-          <w:tab w:val="left" w:pos="10076"/>
-          <w:tab w:val="left" w:pos="10992"/>
-          <w:tab w:val="left" w:pos="11908"/>
-          <w:tab w:val="left" w:pos="12824"/>
-          <w:tab w:val="left" w:pos="13740"/>
-          <w:tab w:val="left" w:pos="14656"/>
-        </w:tabs>
-        <w:spacing w:before="150" w:after="0" w:line="240" w:lineRule="auto"/>
-        <w:rPr>
-          <w:rFonts w:ascii="Consolas" w:eastAsia="Times New Roman" w:hAnsi="Consolas" w:cs="Courier New"/>
-          <w:color w:val="444D56"/>
-          <w:sz w:val="18"/>
-          <w:szCs w:val="18"/>
-          <w:lang w:eastAsia="en-CA"/>
-        </w:rPr>
-      </w:pPr>
-      <w:r>
-        <w:rPr>
-          <w:rFonts w:ascii="Consolas" w:eastAsia="Times New Roman" w:hAnsi="Consolas" w:cs="Courier New"/>
-          <w:color w:val="444D56"/>
-          <w:sz w:val="18"/>
-          <w:szCs w:val="18"/>
-          <w:lang w:eastAsia="en-CA"/>
-        </w:rPr>
-        <w:t>[dev] Increased game version to 0.3a</w:t>
-      </w:r>
-    </w:p>
-    <w:p>
-      <w:pPr>
-        <w:pStyle w:val="ListParagraph"/>
-        <w:numPr>
-          <w:ilvl w:val="0"/>
-          <w:numId w:val="1"/>
-        </w:numPr>
-        <w:shd w:val="clear" w:color="auto" w:fill="F6F8FA"/>
-        <w:tabs>
-          <w:tab w:val="left" w:pos="916"/>
-          <w:tab w:val="left" w:pos="1832"/>
-          <w:tab w:val="left" w:pos="2748"/>
-          <w:tab w:val="left" w:pos="3664"/>
-          <w:tab w:val="left" w:pos="4580"/>
-          <w:tab w:val="left" w:pos="5496"/>
-          <w:tab w:val="left" w:pos="6412"/>
-          <w:tab w:val="left" w:pos="7328"/>
-          <w:tab w:val="left" w:pos="8244"/>
-          <w:tab w:val="left" w:pos="9160"/>
-          <w:tab w:val="left" w:pos="10076"/>
-          <w:tab w:val="left" w:pos="10992"/>
-          <w:tab w:val="left" w:pos="11908"/>
-          <w:tab w:val="left" w:pos="12824"/>
-          <w:tab w:val="left" w:pos="13740"/>
-          <w:tab w:val="left" w:pos="14656"/>
-        </w:tabs>
-        <w:spacing w:before="150" w:after="0" w:line="240" w:lineRule="auto"/>
-        <w:rPr>
-          <w:rFonts w:ascii="Consolas" w:eastAsia="Times New Roman" w:hAnsi="Consolas" w:cs="Courier New"/>
-          <w:color w:val="444D56"/>
-          <w:sz w:val="18"/>
-          <w:szCs w:val="18"/>
-          <w:lang w:eastAsia="en-CA"/>
-        </w:rPr>
-      </w:pPr>
-      <w:r>
-        <w:rPr>
-          <w:rFonts w:ascii="Consolas" w:eastAsia="Times New Roman" w:hAnsi="Consolas" w:cs="Courier New"/>
-          <w:color w:val="444D56"/>
-          <w:sz w:val="18"/>
-          <w:szCs w:val="18"/>
-          <w:lang w:eastAsia="en-CA"/>
-        </w:rPr>
-        <w:t>[</w:t>
-      </w:r>
-      <w:r>
-        <w:rPr>
-          <w:rFonts w:ascii="Consolas" w:eastAsia="Times New Roman" w:hAnsi="Consolas" w:cs="Courier New"/>
-          <w:color w:val="444D56"/>
-          <w:sz w:val="18"/>
-          <w:szCs w:val="18"/>
-          <w:lang w:eastAsia="en-CA"/>
-        </w:rPr>
-        <w:t>art</w:t>
-      </w:r>
-      <w:r>
-        <w:rPr>
-          <w:rFonts w:ascii="Consolas" w:eastAsia="Times New Roman" w:hAnsi="Consolas" w:cs="Courier New"/>
-          <w:color w:val="444D56"/>
-          <w:sz w:val="18"/>
-          <w:szCs w:val="18"/>
-          <w:lang w:eastAsia="en-CA"/>
-        </w:rPr>
-        <w:t>] Finished main character jump animation</w:t>
-      </w:r>
-    </w:p>
-    <w:p>
-      <w:pPr>
-        <w:pStyle w:val="ListParagraph"/>
-        <w:numPr>
-          <w:ilvl w:val="0"/>
-          <w:numId w:val="1"/>
-        </w:numPr>
-        <w:shd w:val="clear" w:color="auto" w:fill="F6F8FA"/>
-        <w:tabs>
-          <w:tab w:val="left" w:pos="916"/>
-          <w:tab w:val="left" w:pos="1832"/>
-          <w:tab w:val="left" w:pos="2748"/>
-          <w:tab w:val="left" w:pos="3664"/>
-          <w:tab w:val="left" w:pos="4580"/>
-          <w:tab w:val="left" w:pos="5496"/>
-          <w:tab w:val="left" w:pos="6412"/>
-          <w:tab w:val="left" w:pos="7328"/>
-          <w:tab w:val="left" w:pos="8244"/>
-          <w:tab w:val="left" w:pos="9160"/>
-          <w:tab w:val="left" w:pos="10076"/>
-          <w:tab w:val="left" w:pos="10992"/>
-          <w:tab w:val="left" w:pos="11908"/>
-          <w:tab w:val="left" w:pos="12824"/>
-          <w:tab w:val="left" w:pos="13740"/>
-          <w:tab w:val="left" w:pos="14656"/>
-        </w:tabs>
-        <w:spacing w:before="150" w:after="0" w:line="240" w:lineRule="auto"/>
-        <w:rPr>
-          <w:rFonts w:ascii="Consolas" w:eastAsia="Times New Roman" w:hAnsi="Consolas" w:cs="Courier New"/>
-          <w:color w:val="444D56"/>
-          <w:sz w:val="18"/>
-          <w:szCs w:val="18"/>
-          <w:lang w:eastAsia="en-CA"/>
-        </w:rPr>
-      </w:pPr>
-      <w:r>
-        <w:rPr>
-          <w:rFonts w:ascii="Consolas" w:eastAsia="Times New Roman" w:hAnsi="Consolas" w:cs="Courier New"/>
-          <w:color w:val="444D56"/>
-          <w:sz w:val="18"/>
-          <w:szCs w:val="18"/>
-          <w:lang w:eastAsia="en-CA"/>
-        </w:rPr>
-        <w:t>[</w:t>
-      </w:r>
-      <w:r>
-        <w:rPr>
-          <w:rFonts w:ascii="Consolas" w:eastAsia="Times New Roman" w:hAnsi="Consolas" w:cs="Courier New"/>
-          <w:color w:val="444D56"/>
-          <w:sz w:val="18"/>
-          <w:szCs w:val="18"/>
-          <w:lang w:eastAsia="en-CA"/>
-        </w:rPr>
-        <w:t>art</w:t>
-      </w:r>
-      <w:r>
-        <w:rPr>
-          <w:rFonts w:ascii="Consolas" w:eastAsia="Times New Roman" w:hAnsi="Consolas" w:cs="Courier New"/>
-          <w:color w:val="444D56"/>
-          <w:sz w:val="18"/>
-          <w:szCs w:val="18"/>
-          <w:lang w:eastAsia="en-CA"/>
-        </w:rPr>
-        <w:t>] Started creating background images</w:t>
-      </w:r>
-    </w:p>
-    <w:p>
-      <w:pPr>
-        <w:pStyle w:val="Heading1"/>
-      </w:pPr>
-      <w:r>
-        <w:t>May 5:</w:t>
-      </w:r>
-    </w:p>
-    <w:p>
-      <w:pPr>
-        <w:pStyle w:val="ListParagraph"/>
-        <w:numPr>
-          <w:ilvl w:val="0"/>
-          <w:numId w:val="1"/>
-        </w:numPr>
-        <w:shd w:val="clear" w:color="auto" w:fill="F6F8FA"/>
-        <w:tabs>
-          <w:tab w:val="left" w:pos="916"/>
-          <w:tab w:val="left" w:pos="1832"/>
-          <w:tab w:val="left" w:pos="2748"/>
-          <w:tab w:val="left" w:pos="3664"/>
-          <w:tab w:val="left" w:pos="4580"/>
-          <w:tab w:val="left" w:pos="5496"/>
-          <w:tab w:val="left" w:pos="6412"/>
-          <w:tab w:val="left" w:pos="7328"/>
-          <w:tab w:val="left" w:pos="8244"/>
-          <w:tab w:val="left" w:pos="9160"/>
-          <w:tab w:val="left" w:pos="10076"/>
-          <w:tab w:val="left" w:pos="10992"/>
-          <w:tab w:val="left" w:pos="11908"/>
-          <w:tab w:val="left" w:pos="12824"/>
-          <w:tab w:val="left" w:pos="13740"/>
-          <w:tab w:val="left" w:pos="14656"/>
-        </w:tabs>
-        <w:spacing w:before="150" w:after="0" w:line="240" w:lineRule="auto"/>
-        <w:rPr>
-          <w:rFonts w:ascii="Consolas" w:eastAsia="Times New Roman" w:hAnsi="Consolas" w:cs="Courier New"/>
-          <w:color w:val="444D56"/>
-          <w:sz w:val="18"/>
-          <w:szCs w:val="18"/>
-          <w:lang w:eastAsia="en-CA"/>
-        </w:rPr>
-      </w:pPr>
-      <w:r>
-        <w:rPr>
-          <w:rFonts w:ascii="Consolas" w:eastAsia="Times New Roman" w:hAnsi="Consolas" w:cs="Courier New"/>
-          <w:color w:val="444D56"/>
-          <w:sz w:val="18"/>
-          <w:szCs w:val="18"/>
-          <w:lang w:eastAsia="en-CA"/>
-        </w:rPr>
-        <w:t>[dev] Increased game version to 0.3</w:t>
-      </w:r>
-    </w:p>
-    <w:p>
-      <w:pPr>
-        <w:pStyle w:val="ListParagraph"/>
-        <w:numPr>
-          <w:ilvl w:val="0"/>
-          <w:numId w:val="1"/>
-        </w:numPr>
-        <w:shd w:val="clear" w:color="auto" w:fill="F6F8FA"/>
-        <w:tabs>
-          <w:tab w:val="left" w:pos="916"/>
-          <w:tab w:val="left" w:pos="1832"/>
-          <w:tab w:val="left" w:pos="2748"/>
-          <w:tab w:val="left" w:pos="3664"/>
-          <w:tab w:val="left" w:pos="4580"/>
-          <w:tab w:val="left" w:pos="5496"/>
-          <w:tab w:val="left" w:pos="6412"/>
-          <w:tab w:val="left" w:pos="7328"/>
-          <w:tab w:val="left" w:pos="8244"/>
-          <w:tab w:val="left" w:pos="9160"/>
-          <w:tab w:val="left" w:pos="10076"/>
-          <w:tab w:val="left" w:pos="10992"/>
-          <w:tab w:val="left" w:pos="11908"/>
-          <w:tab w:val="left" w:pos="12824"/>
-          <w:tab w:val="left" w:pos="13740"/>
-          <w:tab w:val="left" w:pos="14656"/>
-        </w:tabs>
-        <w:spacing w:before="150" w:after="0" w:line="240" w:lineRule="auto"/>
-        <w:rPr>
-          <w:rFonts w:ascii="Consolas" w:eastAsia="Times New Roman" w:hAnsi="Consolas" w:cs="Courier New"/>
-          <w:color w:val="444D56"/>
-          <w:sz w:val="18"/>
-          <w:szCs w:val="18"/>
-          <w:lang w:eastAsia="en-CA"/>
-        </w:rPr>
-      </w:pPr>
-      <w:r>
-        <w:rPr>
-          <w:rFonts w:ascii="Consolas" w:eastAsia="Times New Roman" w:hAnsi="Consolas" w:cs="Courier New"/>
-          <w:color w:val="444D56"/>
-          <w:sz w:val="18"/>
-          <w:szCs w:val="18"/>
-          <w:lang w:eastAsia="en-CA"/>
-        </w:rPr>
-        <w:t xml:space="preserve">[dev] </w:t>
-      </w:r>
-      <w:r>
-        <w:rPr>
-          <w:rFonts w:ascii="Consolas" w:eastAsia="Times New Roman" w:hAnsi="Consolas" w:cs="Courier New"/>
-          <w:color w:val="444D56"/>
-          <w:sz w:val="18"/>
-          <w:szCs w:val="18"/>
-          <w:lang w:eastAsia="en-CA"/>
-        </w:rPr>
-        <w:t>Improved gameplay experience generally</w:t>
-      </w:r>
-    </w:p>
-    <w:p>
-      <w:pPr>
-        <w:pStyle w:val="ListParagraph"/>
-        <w:numPr>
-          <w:ilvl w:val="0"/>
-          <w:numId w:val="1"/>
-        </w:numPr>
-        <w:shd w:val="clear" w:color="auto" w:fill="F6F8FA"/>
-        <w:tabs>
-          <w:tab w:val="left" w:pos="916"/>
-          <w:tab w:val="left" w:pos="1832"/>
-          <w:tab w:val="left" w:pos="2748"/>
-          <w:tab w:val="left" w:pos="3664"/>
-          <w:tab w:val="left" w:pos="4580"/>
-          <w:tab w:val="left" w:pos="5496"/>
-          <w:tab w:val="left" w:pos="6412"/>
-          <w:tab w:val="left" w:pos="7328"/>
-          <w:tab w:val="left" w:pos="8244"/>
-          <w:tab w:val="left" w:pos="9160"/>
-          <w:tab w:val="left" w:pos="10076"/>
-          <w:tab w:val="left" w:pos="10992"/>
-          <w:tab w:val="left" w:pos="11908"/>
-          <w:tab w:val="left" w:pos="12824"/>
-          <w:tab w:val="left" w:pos="13740"/>
-          <w:tab w:val="left" w:pos="14656"/>
-        </w:tabs>
-        <w:spacing w:before="150" w:after="0" w:line="240" w:lineRule="auto"/>
-        <w:rPr>
-          <w:rFonts w:ascii="Consolas" w:eastAsia="Times New Roman" w:hAnsi="Consolas" w:cs="Courier New"/>
-          <w:color w:val="444D56"/>
-          <w:sz w:val="18"/>
-          <w:szCs w:val="18"/>
-          <w:lang w:eastAsia="en-CA"/>
-        </w:rPr>
-      </w:pPr>
-      <w:r>
-        <w:rPr>
-          <w:rFonts w:ascii="Consolas" w:eastAsia="Times New Roman" w:hAnsi="Consolas" w:cs="Courier New"/>
-          <w:color w:val="444D56"/>
-          <w:sz w:val="18"/>
-          <w:szCs w:val="18"/>
-          <w:lang w:eastAsia="en-CA"/>
-        </w:rPr>
-        <w:t xml:space="preserve">[dev] </w:t>
-      </w:r>
-      <w:r>
-        <w:rPr>
-          <w:rFonts w:ascii="Consolas" w:eastAsia="Times New Roman" w:hAnsi="Consolas" w:cs="Courier New"/>
-          <w:color w:val="444D56"/>
-          <w:sz w:val="18"/>
-          <w:szCs w:val="18"/>
-          <w:lang w:eastAsia="en-CA"/>
-        </w:rPr>
-        <w:t>Added screen scrolling function</w:t>
-      </w:r>
-    </w:p>
-    <w:p>
-      <w:pPr>
-        <w:pStyle w:val="ListParagraph"/>
-        <w:numPr>
-          <w:ilvl w:val="0"/>
-          <w:numId w:val="1"/>
-        </w:numPr>
-        <w:shd w:val="clear" w:color="auto" w:fill="F6F8FA"/>
-        <w:tabs>
-          <w:tab w:val="left" w:pos="916"/>
-          <w:tab w:val="left" w:pos="1832"/>
-          <w:tab w:val="left" w:pos="2748"/>
-          <w:tab w:val="left" w:pos="3664"/>
-          <w:tab w:val="left" w:pos="4580"/>
-          <w:tab w:val="left" w:pos="5496"/>
-          <w:tab w:val="left" w:pos="6412"/>
-          <w:tab w:val="left" w:pos="7328"/>
-          <w:tab w:val="left" w:pos="8244"/>
-          <w:tab w:val="left" w:pos="9160"/>
-          <w:tab w:val="left" w:pos="10076"/>
-          <w:tab w:val="left" w:pos="10992"/>
-          <w:tab w:val="left" w:pos="11908"/>
-          <w:tab w:val="left" w:pos="12824"/>
-          <w:tab w:val="left" w:pos="13740"/>
-          <w:tab w:val="left" w:pos="14656"/>
-        </w:tabs>
-        <w:spacing w:before="150" w:after="0" w:line="240" w:lineRule="auto"/>
-        <w:rPr>
-          <w:rFonts w:ascii="Consolas" w:eastAsia="Times New Roman" w:hAnsi="Consolas" w:cs="Courier New"/>
-          <w:color w:val="444D56"/>
-          <w:sz w:val="18"/>
-          <w:szCs w:val="18"/>
-          <w:lang w:eastAsia="en-CA"/>
-        </w:rPr>
-      </w:pPr>
-      <w:r>
-        <w:rPr>
-          <w:rFonts w:ascii="Consolas" w:eastAsia="Times New Roman" w:hAnsi="Consolas" w:cs="Courier New"/>
-          <w:color w:val="444D56"/>
-          <w:sz w:val="18"/>
-          <w:szCs w:val="18"/>
-          <w:lang w:eastAsia="en-CA"/>
-        </w:rPr>
-        <w:t xml:space="preserve">[dev] </w:t>
-      </w:r>
-      <w:r>
-        <w:rPr>
-          <w:rFonts w:ascii="Consolas" w:eastAsia="Times New Roman" w:hAnsi="Consolas" w:cs="Courier New"/>
-          <w:color w:val="444D56"/>
-          <w:sz w:val="18"/>
-          <w:szCs w:val="18"/>
-          <w:lang w:eastAsia="en-CA"/>
-        </w:rPr>
-        <w:t>Added a game over screen</w:t>
-      </w:r>
-    </w:p>
-    <w:p>
-      <w:pPr>
-        <w:pStyle w:val="ListParagraph"/>
-        <w:numPr>
-          <w:ilvl w:val="0"/>
-          <w:numId w:val="1"/>
-        </w:numPr>
-        <w:shd w:val="clear" w:color="auto" w:fill="F6F8FA"/>
-        <w:tabs>
-          <w:tab w:val="left" w:pos="916"/>
-          <w:tab w:val="left" w:pos="1832"/>
-          <w:tab w:val="left" w:pos="2748"/>
-          <w:tab w:val="left" w:pos="3664"/>
-          <w:tab w:val="left" w:pos="4580"/>
-          <w:tab w:val="left" w:pos="5496"/>
-          <w:tab w:val="left" w:pos="6412"/>
-          <w:tab w:val="left" w:pos="7328"/>
-          <w:tab w:val="left" w:pos="8244"/>
-          <w:tab w:val="left" w:pos="9160"/>
-          <w:tab w:val="left" w:pos="10076"/>
-          <w:tab w:val="left" w:pos="10992"/>
-          <w:tab w:val="left" w:pos="11908"/>
-          <w:tab w:val="left" w:pos="12824"/>
-          <w:tab w:val="left" w:pos="13740"/>
-          <w:tab w:val="left" w:pos="14656"/>
-        </w:tabs>
-        <w:spacing w:before="150" w:after="0" w:line="240" w:lineRule="auto"/>
-        <w:rPr>
-          <w:rFonts w:ascii="Consolas" w:eastAsia="Times New Roman" w:hAnsi="Consolas" w:cs="Courier New"/>
-          <w:color w:val="444D56"/>
-          <w:sz w:val="18"/>
-          <w:szCs w:val="18"/>
-          <w:lang w:eastAsia="en-CA"/>
-        </w:rPr>
-      </w:pPr>
-      <w:r>
-        <w:rPr>
-          <w:rFonts w:ascii="Consolas" w:eastAsia="Times New Roman" w:hAnsi="Consolas" w:cs="Courier New"/>
-          <w:color w:val="444D56"/>
-          <w:sz w:val="18"/>
-          <w:szCs w:val="18"/>
-          <w:lang w:eastAsia="en-CA"/>
-        </w:rPr>
-        <w:t xml:space="preserve">[dev] </w:t>
-      </w:r>
-      <w:r>
-        <w:rPr>
-          <w:rFonts w:ascii="Consolas" w:eastAsia="Times New Roman" w:hAnsi="Consolas" w:cs="Courier New"/>
-          <w:color w:val="444D56"/>
-          <w:sz w:val="18"/>
-          <w:szCs w:val="18"/>
-          <w:lang w:eastAsia="en-CA"/>
-        </w:rPr>
-        <w:t>Improved collision detection</w:t>
-      </w:r>
-    </w:p>
-    <w:p>
-      <w:pPr>
-        <w:pStyle w:val="ListParagraph"/>
-        <w:numPr>
-          <w:ilvl w:val="0"/>
-          <w:numId w:val="1"/>
-        </w:numPr>
-        <w:shd w:val="clear" w:color="auto" w:fill="F6F8FA"/>
-        <w:tabs>
-          <w:tab w:val="left" w:pos="916"/>
-          <w:tab w:val="left" w:pos="1832"/>
-          <w:tab w:val="left" w:pos="2748"/>
-          <w:tab w:val="left" w:pos="3664"/>
-          <w:tab w:val="left" w:pos="4580"/>
-          <w:tab w:val="left" w:pos="5496"/>
-          <w:tab w:val="left" w:pos="6412"/>
-          <w:tab w:val="left" w:pos="7328"/>
-          <w:tab w:val="left" w:pos="8244"/>
-          <w:tab w:val="left" w:pos="9160"/>
-          <w:tab w:val="left" w:pos="10076"/>
-          <w:tab w:val="left" w:pos="10992"/>
-          <w:tab w:val="left" w:pos="11908"/>
-          <w:tab w:val="left" w:pos="12824"/>
-          <w:tab w:val="left" w:pos="13740"/>
-          <w:tab w:val="left" w:pos="14656"/>
-        </w:tabs>
-        <w:spacing w:before="150" w:after="0" w:line="240" w:lineRule="auto"/>
-        <w:rPr>
-          <w:rFonts w:ascii="Consolas" w:eastAsia="Times New Roman" w:hAnsi="Consolas" w:cs="Courier New"/>
-          <w:color w:val="444D56"/>
-          <w:sz w:val="18"/>
-          <w:szCs w:val="18"/>
-          <w:lang w:eastAsia="en-CA"/>
-        </w:rPr>
-      </w:pPr>
-      <w:r>
-        <w:rPr>
-          <w:rFonts w:ascii="Consolas" w:eastAsia="Times New Roman" w:hAnsi="Consolas" w:cs="Courier New"/>
-          <w:color w:val="444D56"/>
-          <w:sz w:val="18"/>
-          <w:szCs w:val="18"/>
-          <w:lang w:eastAsia="en-CA"/>
-        </w:rPr>
-        <w:t>[</w:t>
-      </w:r>
-      <w:r>
-        <w:rPr>
-          <w:rFonts w:ascii="Consolas" w:eastAsia="Times New Roman" w:hAnsi="Consolas" w:cs="Courier New"/>
-          <w:color w:val="444D56"/>
-          <w:sz w:val="18"/>
-          <w:szCs w:val="18"/>
-          <w:lang w:eastAsia="en-CA"/>
-        </w:rPr>
-        <w:t>art</w:t>
-      </w:r>
-      <w:r>
-        <w:rPr>
-          <w:rFonts w:ascii="Consolas" w:eastAsia="Times New Roman" w:hAnsi="Consolas" w:cs="Courier New"/>
-          <w:color w:val="444D56"/>
-          <w:sz w:val="18"/>
-          <w:szCs w:val="18"/>
-          <w:lang w:eastAsia="en-CA"/>
-        </w:rPr>
-        <w:t>] Started creating main character jump animation</w:t>
-      </w:r>
-    </w:p>
-    <w:p>
-      <w:pPr>
-        <w:pStyle w:val="Heading1"/>
-      </w:pPr>
-      <w:r>
-        <w:t>May 4:</w:t>
-      </w:r>
-    </w:p>
-    <w:p>
-      <w:pPr>
-        <w:pStyle w:val="ListParagraph"/>
-        <w:numPr>
-          <w:ilvl w:val="0"/>
-          <w:numId w:val="1"/>
-        </w:numPr>
-        <w:shd w:val="clear" w:color="auto" w:fill="F6F8FA"/>
-        <w:tabs>
-          <w:tab w:val="left" w:pos="916"/>
-          <w:tab w:val="left" w:pos="1832"/>
-          <w:tab w:val="left" w:pos="2748"/>
-          <w:tab w:val="left" w:pos="3664"/>
-          <w:tab w:val="left" w:pos="4580"/>
-          <w:tab w:val="left" w:pos="5496"/>
-          <w:tab w:val="left" w:pos="6412"/>
-          <w:tab w:val="left" w:pos="7328"/>
-          <w:tab w:val="left" w:pos="8244"/>
-          <w:tab w:val="left" w:pos="9160"/>
-          <w:tab w:val="left" w:pos="10076"/>
-          <w:tab w:val="left" w:pos="10992"/>
-          <w:tab w:val="left" w:pos="11908"/>
-          <w:tab w:val="left" w:pos="12824"/>
-          <w:tab w:val="left" w:pos="13740"/>
-          <w:tab w:val="left" w:pos="14656"/>
-        </w:tabs>
-        <w:spacing w:before="150" w:after="0" w:line="240" w:lineRule="auto"/>
-        <w:rPr>
-          <w:rFonts w:ascii="Consolas" w:eastAsia="Times New Roman" w:hAnsi="Consolas" w:cs="Courier New"/>
-          <w:color w:val="444D56"/>
-          <w:sz w:val="18"/>
-          <w:szCs w:val="18"/>
-          <w:lang w:eastAsia="en-CA"/>
-        </w:rPr>
-      </w:pPr>
-      <w:r>
-        <w:rPr>
-          <w:rFonts w:ascii="Consolas" w:eastAsia="Times New Roman" w:hAnsi="Consolas" w:cs="Courier New"/>
-          <w:color w:val="444D56"/>
-          <w:sz w:val="18"/>
-          <w:szCs w:val="18"/>
-          <w:lang w:eastAsia="en-CA"/>
-        </w:rPr>
-        <w:t>[dev] Increased game version to 0.2</w:t>
-      </w:r>
-    </w:p>
-    <w:p>
-      <w:pPr>
-        <w:pStyle w:val="ListParagraph"/>
-        <w:numPr>
-          <w:ilvl w:val="0"/>
-          <w:numId w:val="1"/>
-        </w:numPr>
-        <w:shd w:val="clear" w:color="auto" w:fill="F6F8FA"/>
-        <w:tabs>
-          <w:tab w:val="left" w:pos="916"/>
-          <w:tab w:val="left" w:pos="1832"/>
-          <w:tab w:val="left" w:pos="2748"/>
-          <w:tab w:val="left" w:pos="3664"/>
-          <w:tab w:val="left" w:pos="4580"/>
-          <w:tab w:val="left" w:pos="5496"/>
-          <w:tab w:val="left" w:pos="6412"/>
-          <w:tab w:val="left" w:pos="7328"/>
-          <w:tab w:val="left" w:pos="8244"/>
-          <w:tab w:val="left" w:pos="9160"/>
-          <w:tab w:val="left" w:pos="10076"/>
-          <w:tab w:val="left" w:pos="10992"/>
-          <w:tab w:val="left" w:pos="11908"/>
-          <w:tab w:val="left" w:pos="12824"/>
-          <w:tab w:val="left" w:pos="13740"/>
-          <w:tab w:val="left" w:pos="14656"/>
-        </w:tabs>
-        <w:spacing w:before="150" w:after="0" w:line="240" w:lineRule="auto"/>
-        <w:rPr>
-          <w:rFonts w:ascii="Consolas" w:eastAsia="Times New Roman" w:hAnsi="Consolas" w:cs="Courier New"/>
-          <w:color w:val="444D56"/>
-          <w:sz w:val="18"/>
-          <w:szCs w:val="18"/>
-          <w:lang w:eastAsia="en-CA"/>
-        </w:rPr>
-      </w:pPr>
-      <w:r>
-        <w:rPr>
-          <w:rFonts w:ascii="Consolas" w:eastAsia="Times New Roman" w:hAnsi="Consolas" w:cs="Courier New"/>
-          <w:color w:val="444D56"/>
-          <w:sz w:val="18"/>
-          <w:szCs w:val="18"/>
-          <w:lang w:eastAsia="en-CA"/>
-        </w:rPr>
-        <w:t xml:space="preserve">[dev] Created </w:t>
-      </w:r>
-      <w:r>
-        <w:rPr>
-          <w:rFonts w:ascii="Consolas" w:eastAsia="Times New Roman" w:hAnsi="Consolas" w:cs="Courier New"/>
-          <w:color w:val="444D56"/>
-          <w:sz w:val="18"/>
-          <w:szCs w:val="18"/>
-          <w:lang w:eastAsia="en-CA"/>
-        </w:rPr>
-        <w:t>Tile Generator</w:t>
-      </w:r>
-    </w:p>
-    <w:p>
-      <w:pPr>
-        <w:pStyle w:val="ListParagraph"/>
-        <w:numPr>
-          <w:ilvl w:val="0"/>
-          <w:numId w:val="1"/>
-        </w:numPr>
-        <w:shd w:val="clear" w:color="auto" w:fill="F6F8FA"/>
-        <w:tabs>
-          <w:tab w:val="left" w:pos="916"/>
-          <w:tab w:val="left" w:pos="1832"/>
-          <w:tab w:val="left" w:pos="2748"/>
-          <w:tab w:val="left" w:pos="3664"/>
-          <w:tab w:val="left" w:pos="4580"/>
-          <w:tab w:val="left" w:pos="5496"/>
-          <w:tab w:val="left" w:pos="6412"/>
-          <w:tab w:val="left" w:pos="7328"/>
-          <w:tab w:val="left" w:pos="8244"/>
-          <w:tab w:val="left" w:pos="9160"/>
-          <w:tab w:val="left" w:pos="10076"/>
-          <w:tab w:val="left" w:pos="10992"/>
-          <w:tab w:val="left" w:pos="11908"/>
-          <w:tab w:val="left" w:pos="12824"/>
-          <w:tab w:val="left" w:pos="13740"/>
-          <w:tab w:val="left" w:pos="14656"/>
-        </w:tabs>
-        <w:spacing w:before="150" w:after="0" w:line="240" w:lineRule="auto"/>
-        <w:rPr>
-          <w:rFonts w:ascii="Consolas" w:eastAsia="Times New Roman" w:hAnsi="Consolas" w:cs="Courier New"/>
-          <w:color w:val="444D56"/>
-          <w:sz w:val="18"/>
-          <w:szCs w:val="18"/>
-          <w:lang w:eastAsia="en-CA"/>
-        </w:rPr>
-      </w:pPr>
-      <w:r>
-        <w:rPr>
-          <w:rFonts w:ascii="Consolas" w:eastAsia="Times New Roman" w:hAnsi="Consolas" w:cs="Courier New"/>
-          <w:color w:val="444D56"/>
-          <w:sz w:val="18"/>
-          <w:szCs w:val="18"/>
-          <w:lang w:eastAsia="en-CA"/>
-        </w:rPr>
-        <w:t>[dev] Improved main character controller</w:t>
-      </w:r>
-    </w:p>
-    <w:p>
-      <w:pPr>
-        <w:pStyle w:val="ListParagraph"/>
-        <w:numPr>
-          <w:ilvl w:val="0"/>
-          <w:numId w:val="1"/>
-        </w:numPr>
-        <w:shd w:val="clear" w:color="auto" w:fill="F6F8FA"/>
-        <w:tabs>
-          <w:tab w:val="left" w:pos="916"/>
-          <w:tab w:val="left" w:pos="1832"/>
-          <w:tab w:val="left" w:pos="2748"/>
-          <w:tab w:val="left" w:pos="3664"/>
-          <w:tab w:val="left" w:pos="4580"/>
-          <w:tab w:val="left" w:pos="5496"/>
-          <w:tab w:val="left" w:pos="6412"/>
-          <w:tab w:val="left" w:pos="7328"/>
-          <w:tab w:val="left" w:pos="8244"/>
-          <w:tab w:val="left" w:pos="9160"/>
-          <w:tab w:val="left" w:pos="10076"/>
-          <w:tab w:val="left" w:pos="10992"/>
-          <w:tab w:val="left" w:pos="11908"/>
-          <w:tab w:val="left" w:pos="12824"/>
-          <w:tab w:val="left" w:pos="13740"/>
-          <w:tab w:val="left" w:pos="14656"/>
-        </w:tabs>
-        <w:spacing w:before="150" w:after="0" w:line="240" w:lineRule="auto"/>
-        <w:rPr>
-          <w:rFonts w:ascii="Consolas" w:eastAsia="Times New Roman" w:hAnsi="Consolas" w:cs="Courier New"/>
-          <w:color w:val="444D56"/>
-          <w:sz w:val="18"/>
-          <w:szCs w:val="18"/>
-          <w:lang w:eastAsia="en-CA"/>
-        </w:rPr>
-      </w:pPr>
-      <w:r>
-        <w:rPr>
-          <w:rFonts w:ascii="Consolas" w:eastAsia="Times New Roman" w:hAnsi="Consolas" w:cs="Courier New"/>
-          <w:color w:val="444D56"/>
-          <w:sz w:val="18"/>
-          <w:szCs w:val="18"/>
-          <w:lang w:eastAsia="en-CA"/>
-        </w:rPr>
-        <w:t>[dev] Created collision detection</w:t>
-      </w:r>
-    </w:p>
-    <w:p>
-      <w:pPr>
-        <w:pStyle w:val="ListParagraph"/>
-        <w:numPr>
-          <w:ilvl w:val="0"/>
-          <w:numId w:val="1"/>
-        </w:numPr>
-        <w:shd w:val="clear" w:color="auto" w:fill="F6F8FA"/>
-        <w:tabs>
-          <w:tab w:val="left" w:pos="916"/>
-          <w:tab w:val="left" w:pos="1832"/>
-          <w:tab w:val="left" w:pos="2748"/>
-          <w:tab w:val="left" w:pos="3664"/>
-          <w:tab w:val="left" w:pos="4580"/>
-          <w:tab w:val="left" w:pos="5496"/>
-          <w:tab w:val="left" w:pos="6412"/>
-          <w:tab w:val="left" w:pos="7328"/>
-          <w:tab w:val="left" w:pos="8244"/>
-          <w:tab w:val="left" w:pos="9160"/>
-          <w:tab w:val="left" w:pos="10076"/>
-          <w:tab w:val="left" w:pos="10992"/>
-          <w:tab w:val="left" w:pos="11908"/>
-          <w:tab w:val="left" w:pos="12824"/>
-          <w:tab w:val="left" w:pos="13740"/>
-          <w:tab w:val="left" w:pos="14656"/>
-        </w:tabs>
-        <w:spacing w:before="150" w:after="0" w:line="240" w:lineRule="auto"/>
-        <w:rPr>
-          <w:rFonts w:ascii="Consolas" w:eastAsia="Times New Roman" w:hAnsi="Consolas" w:cs="Courier New"/>
-          <w:color w:val="444D56"/>
-          <w:sz w:val="18"/>
-          <w:szCs w:val="18"/>
-          <w:lang w:eastAsia="en-CA"/>
-        </w:rPr>
-      </w:pPr>
-      <w:r>
-        <w:rPr>
-          <w:rFonts w:ascii="Consolas" w:eastAsia="Times New Roman" w:hAnsi="Consolas" w:cs="Courier New"/>
-          <w:color w:val="444D56"/>
-          <w:sz w:val="18"/>
-          <w:szCs w:val="18"/>
-          <w:lang w:eastAsia="en-CA"/>
-        </w:rPr>
-        <w:t>[</w:t>
-      </w:r>
-      <w:r>
-        <w:rPr>
-          <w:rFonts w:ascii="Consolas" w:eastAsia="Times New Roman" w:hAnsi="Consolas" w:cs="Courier New"/>
-          <w:color w:val="444D56"/>
-          <w:sz w:val="18"/>
-          <w:szCs w:val="18"/>
-          <w:lang w:eastAsia="en-CA"/>
-        </w:rPr>
-        <w:t>art</w:t>
-      </w:r>
-      <w:r>
-        <w:rPr>
-          <w:rFonts w:ascii="Consolas" w:eastAsia="Times New Roman" w:hAnsi="Consolas" w:cs="Courier New"/>
-          <w:color w:val="444D56"/>
-          <w:sz w:val="18"/>
-          <w:szCs w:val="18"/>
-          <w:lang w:eastAsia="en-CA"/>
-        </w:rPr>
-        <w:t>] Created main character idle animation</w:t>
-      </w:r>
-    </w:p>
-    <w:p/>
-    <w:p>
-      <w:pPr>
-        <w:pStyle w:val="Heading1"/>
-      </w:pPr>
-      <w:r>
-        <w:t>May 1:</w:t>
-      </w:r>
-    </w:p>
-    <w:p>
-      <w:pPr>
-        <w:pStyle w:val="ListParagraph"/>
-        <w:numPr>
-          <w:ilvl w:val="0"/>
-          <w:numId w:val="1"/>
-        </w:numPr>
-        <w:shd w:val="clear" w:color="auto" w:fill="F6F8FA"/>
-        <w:tabs>
-          <w:tab w:val="left" w:pos="916"/>
-          <w:tab w:val="left" w:pos="1832"/>
-          <w:tab w:val="left" w:pos="2748"/>
-          <w:tab w:val="left" w:pos="3664"/>
-          <w:tab w:val="left" w:pos="4580"/>
-          <w:tab w:val="left" w:pos="5496"/>
-          <w:tab w:val="left" w:pos="6412"/>
-          <w:tab w:val="left" w:pos="7328"/>
-          <w:tab w:val="left" w:pos="8244"/>
-          <w:tab w:val="left" w:pos="9160"/>
-          <w:tab w:val="left" w:pos="10076"/>
-          <w:tab w:val="left" w:pos="10992"/>
-          <w:tab w:val="left" w:pos="11908"/>
-          <w:tab w:val="left" w:pos="12824"/>
-          <w:tab w:val="left" w:pos="13740"/>
-          <w:tab w:val="left" w:pos="14656"/>
-        </w:tabs>
-        <w:spacing w:before="150" w:after="0" w:line="240" w:lineRule="auto"/>
-        <w:rPr>
-          <w:rFonts w:ascii="Consolas" w:eastAsia="Times New Roman" w:hAnsi="Consolas" w:cs="Courier New"/>
-          <w:color w:val="444D56"/>
-          <w:sz w:val="18"/>
-          <w:szCs w:val="18"/>
-          <w:lang w:eastAsia="en-CA"/>
-        </w:rPr>
-      </w:pPr>
-      <w:r>
-        <w:rPr>
-          <w:rFonts w:ascii="Consolas" w:eastAsia="Times New Roman" w:hAnsi="Consolas" w:cs="Courier New"/>
-          <w:color w:val="444D56"/>
-          <w:sz w:val="18"/>
-          <w:szCs w:val="18"/>
-          <w:lang w:eastAsia="en-CA"/>
-        </w:rPr>
-        <w:t>[dev] Increased game version to 0.1</w:t>
-      </w:r>
-    </w:p>
-    <w:p>
-      <w:pPr>
-        <w:pStyle w:val="ListParagraph"/>
-        <w:numPr>
-          <w:ilvl w:val="0"/>
-          <w:numId w:val="1"/>
-        </w:numPr>
-        <w:shd w:val="clear" w:color="auto" w:fill="F6F8FA"/>
-        <w:tabs>
-          <w:tab w:val="left" w:pos="916"/>
-          <w:tab w:val="left" w:pos="1832"/>
-          <w:tab w:val="left" w:pos="2748"/>
-          <w:tab w:val="left" w:pos="3664"/>
-          <w:tab w:val="left" w:pos="4580"/>
-          <w:tab w:val="left" w:pos="5496"/>
-          <w:tab w:val="left" w:pos="6412"/>
-          <w:tab w:val="left" w:pos="7328"/>
-          <w:tab w:val="left" w:pos="8244"/>
-          <w:tab w:val="left" w:pos="9160"/>
-          <w:tab w:val="left" w:pos="10076"/>
-          <w:tab w:val="left" w:pos="10992"/>
-          <w:tab w:val="left" w:pos="11908"/>
-          <w:tab w:val="left" w:pos="12824"/>
-          <w:tab w:val="left" w:pos="13740"/>
-          <w:tab w:val="left" w:pos="14656"/>
-        </w:tabs>
-        <w:spacing w:before="150" w:after="0" w:line="240" w:lineRule="auto"/>
-        <w:rPr>
-          <w:rFonts w:ascii="Consolas" w:eastAsia="Times New Roman" w:hAnsi="Consolas" w:cs="Courier New"/>
-          <w:color w:val="444D56"/>
-          <w:sz w:val="18"/>
-          <w:szCs w:val="18"/>
-          <w:lang w:eastAsia="en-CA"/>
-        </w:rPr>
-      </w:pPr>
-      <w:r>
-        <w:rPr>
-          <w:rFonts w:ascii="Consolas" w:eastAsia="Times New Roman" w:hAnsi="Consolas" w:cs="Courier New"/>
-          <w:color w:val="444D56"/>
-          <w:sz w:val="18"/>
-          <w:szCs w:val="18"/>
-          <w:lang w:eastAsia="en-CA"/>
-        </w:rPr>
-        <w:t>[dev] Created main character sprite</w:t>
-      </w:r>
-    </w:p>
-    <w:p>
-      <w:pPr>
-        <w:pStyle w:val="ListParagraph"/>
-        <w:numPr>
-          <w:ilvl w:val="0"/>
-          <w:numId w:val="1"/>
-        </w:numPr>
-        <w:shd w:val="clear" w:color="auto" w:fill="F6F8FA"/>
-        <w:tabs>
-          <w:tab w:val="left" w:pos="916"/>
-          <w:tab w:val="left" w:pos="1832"/>
-          <w:tab w:val="left" w:pos="2748"/>
-          <w:tab w:val="left" w:pos="3664"/>
-          <w:tab w:val="left" w:pos="4580"/>
-          <w:tab w:val="left" w:pos="5496"/>
-          <w:tab w:val="left" w:pos="6412"/>
-          <w:tab w:val="left" w:pos="7328"/>
-          <w:tab w:val="left" w:pos="8244"/>
-          <w:tab w:val="left" w:pos="9160"/>
-          <w:tab w:val="left" w:pos="10076"/>
-          <w:tab w:val="left" w:pos="10992"/>
-          <w:tab w:val="left" w:pos="11908"/>
-          <w:tab w:val="left" w:pos="12824"/>
-          <w:tab w:val="left" w:pos="13740"/>
-          <w:tab w:val="left" w:pos="14656"/>
-        </w:tabs>
-        <w:spacing w:before="150" w:after="0" w:line="240" w:lineRule="auto"/>
-        <w:rPr>
-          <w:rFonts w:ascii="Consolas" w:eastAsia="Times New Roman" w:hAnsi="Consolas" w:cs="Courier New"/>
-          <w:color w:val="444D56"/>
-          <w:sz w:val="18"/>
-          <w:szCs w:val="18"/>
-          <w:lang w:eastAsia="en-CA"/>
-        </w:rPr>
-      </w:pPr>
-      <w:r>
-        <w:rPr>
-          <w:rFonts w:ascii="Consolas" w:eastAsia="Times New Roman" w:hAnsi="Consolas" w:cs="Courier New"/>
-          <w:color w:val="444D56"/>
-          <w:sz w:val="18"/>
-          <w:szCs w:val="18"/>
-          <w:lang w:eastAsia="en-CA"/>
-        </w:rPr>
-        <w:t>[dev &amp; art] Pitched idea got approval</w:t>
-      </w:r>
-    </w:p>
-    <w:p>
-      <w:pPr>
-        <w:pStyle w:val="ListParagraph"/>
-        <w:numPr>
-          <w:ilvl w:val="0"/>
-          <w:numId w:val="1"/>
-        </w:numPr>
-        <w:shd w:val="clear" w:color="auto" w:fill="F6F8FA"/>
-        <w:tabs>
-          <w:tab w:val="left" w:pos="916"/>
-          <w:tab w:val="left" w:pos="1832"/>
-          <w:tab w:val="left" w:pos="2748"/>
-          <w:tab w:val="left" w:pos="3664"/>
-          <w:tab w:val="left" w:pos="4580"/>
-          <w:tab w:val="left" w:pos="5496"/>
-          <w:tab w:val="left" w:pos="6412"/>
-          <w:tab w:val="left" w:pos="7328"/>
-          <w:tab w:val="left" w:pos="8244"/>
-          <w:tab w:val="left" w:pos="9160"/>
-          <w:tab w:val="left" w:pos="10076"/>
-          <w:tab w:val="left" w:pos="10992"/>
-          <w:tab w:val="left" w:pos="11908"/>
-          <w:tab w:val="left" w:pos="12824"/>
-          <w:tab w:val="left" w:pos="13740"/>
-          <w:tab w:val="left" w:pos="14656"/>
-        </w:tabs>
-        <w:spacing w:before="150" w:after="0" w:line="240" w:lineRule="auto"/>
-        <w:rPr>
-          <w:rFonts w:ascii="Consolas" w:eastAsia="Times New Roman" w:hAnsi="Consolas" w:cs="Courier New"/>
-          <w:color w:val="444D56"/>
-          <w:sz w:val="18"/>
-          <w:szCs w:val="18"/>
-          <w:lang w:eastAsia="en-CA"/>
-        </w:rPr>
-      </w:pPr>
-      <w:r>
-        <w:rPr>
-          <w:rFonts w:ascii="Consolas" w:eastAsia="Times New Roman" w:hAnsi="Consolas" w:cs="Courier New"/>
-          <w:color w:val="444D56"/>
-          <w:sz w:val="18"/>
-          <w:szCs w:val="18"/>
-          <w:lang w:eastAsia="en-CA"/>
-        </w:rPr>
-        <w:t>[dev &amp; art] Retrospective meeting</w:t>
-      </w:r>
-    </w:p>
-    <w:p>
-      <w:pPr>
-        <w:pStyle w:val="ListParagraph"/>
-        <w:numPr>
-          <w:ilvl w:val="0"/>
-          <w:numId w:val="1"/>
-        </w:numPr>
-        <w:shd w:val="clear" w:color="auto" w:fill="F6F8FA"/>
-        <w:tabs>
-          <w:tab w:val="left" w:pos="916"/>
-          <w:tab w:val="left" w:pos="1832"/>
-          <w:tab w:val="left" w:pos="2748"/>
-          <w:tab w:val="left" w:pos="3664"/>
-          <w:tab w:val="left" w:pos="4580"/>
-          <w:tab w:val="left" w:pos="5496"/>
-          <w:tab w:val="left" w:pos="6412"/>
-          <w:tab w:val="left" w:pos="7328"/>
-          <w:tab w:val="left" w:pos="8244"/>
-          <w:tab w:val="left" w:pos="9160"/>
-          <w:tab w:val="left" w:pos="10076"/>
-          <w:tab w:val="left" w:pos="10992"/>
-          <w:tab w:val="left" w:pos="11908"/>
-          <w:tab w:val="left" w:pos="12824"/>
-          <w:tab w:val="left" w:pos="13740"/>
-          <w:tab w:val="left" w:pos="14656"/>
-        </w:tabs>
-        <w:spacing w:before="150" w:after="0" w:line="240" w:lineRule="auto"/>
-        <w:rPr>
-          <w:rFonts w:ascii="Consolas" w:eastAsia="Times New Roman" w:hAnsi="Consolas" w:cs="Courier New"/>
-          <w:color w:val="444D56"/>
-          <w:sz w:val="18"/>
-          <w:szCs w:val="18"/>
-          <w:lang w:eastAsia="en-CA"/>
-        </w:rPr>
-      </w:pPr>
-      <w:r>
-        <w:rPr>
-          <w:rFonts w:ascii="Consolas" w:eastAsia="Times New Roman" w:hAnsi="Consolas" w:cs="Courier New"/>
-          <w:color w:val="444D56"/>
-          <w:sz w:val="18"/>
-          <w:szCs w:val="18"/>
-          <w:lang w:eastAsia="en-CA"/>
-        </w:rPr>
-        <w:t>[dev] Added Main Menu &amp; Gameplay screen</w:t>
-      </w:r>
-    </w:p>
-    <w:p>
-      <w:pPr>
-        <w:pStyle w:val="ListParagraph"/>
-        <w:numPr>
-          <w:ilvl w:val="0"/>
-          <w:numId w:val="1"/>
-        </w:numPr>
-        <w:shd w:val="clear" w:color="auto" w:fill="F6F8FA"/>
-        <w:tabs>
-          <w:tab w:val="left" w:pos="916"/>
-          <w:tab w:val="left" w:pos="1832"/>
-          <w:tab w:val="left" w:pos="2748"/>
-          <w:tab w:val="left" w:pos="3664"/>
-          <w:tab w:val="left" w:pos="4580"/>
-          <w:tab w:val="left" w:pos="5496"/>
-          <w:tab w:val="left" w:pos="6412"/>
-          <w:tab w:val="left" w:pos="7328"/>
-          <w:tab w:val="left" w:pos="8244"/>
-          <w:tab w:val="left" w:pos="9160"/>
-          <w:tab w:val="left" w:pos="10076"/>
-          <w:tab w:val="left" w:pos="10992"/>
-          <w:tab w:val="left" w:pos="11908"/>
-          <w:tab w:val="left" w:pos="12824"/>
-          <w:tab w:val="left" w:pos="13740"/>
-          <w:tab w:val="left" w:pos="14656"/>
-        </w:tabs>
-        <w:spacing w:before="150" w:after="0" w:line="240" w:lineRule="auto"/>
-        <w:rPr>
-          <w:rFonts w:ascii="Consolas" w:eastAsia="Times New Roman" w:hAnsi="Consolas" w:cs="Courier New"/>
-          <w:color w:val="444D56"/>
-          <w:sz w:val="18"/>
-          <w:szCs w:val="18"/>
-          <w:lang w:eastAsia="en-CA"/>
-        </w:rPr>
-      </w:pPr>
-      <w:r>
-        <w:rPr>
-          <w:rFonts w:ascii="Consolas" w:eastAsia="Times New Roman" w:hAnsi="Consolas" w:cs="Courier New"/>
-          <w:color w:val="444D56"/>
-          <w:sz w:val="18"/>
-          <w:szCs w:val="18"/>
-          <w:lang w:eastAsia="en-CA"/>
-        </w:rPr>
-        <w:t>[dev] Added player character on screen with temporary art assets</w:t>
-      </w:r>
-    </w:p>
-    <w:p>
-      <w:pPr>
-        <w:pStyle w:val="ListParagraph"/>
-        <w:numPr>
-          <w:ilvl w:val="0"/>
-          <w:numId w:val="1"/>
-        </w:numPr>
-        <w:shd w:val="clear" w:color="auto" w:fill="F6F8FA"/>
-        <w:tabs>
-          <w:tab w:val="left" w:pos="916"/>
-          <w:tab w:val="left" w:pos="1832"/>
-          <w:tab w:val="left" w:pos="2748"/>
-          <w:tab w:val="left" w:pos="3664"/>
-          <w:tab w:val="left" w:pos="4580"/>
-          <w:tab w:val="left" w:pos="5496"/>
-          <w:tab w:val="left" w:pos="6412"/>
-          <w:tab w:val="left" w:pos="7328"/>
-          <w:tab w:val="left" w:pos="8244"/>
-          <w:tab w:val="left" w:pos="9160"/>
-          <w:tab w:val="left" w:pos="10076"/>
-          <w:tab w:val="left" w:pos="10992"/>
-          <w:tab w:val="left" w:pos="11908"/>
-          <w:tab w:val="left" w:pos="12824"/>
-          <w:tab w:val="left" w:pos="13740"/>
-          <w:tab w:val="left" w:pos="14656"/>
-        </w:tabs>
-        <w:spacing w:before="150" w:after="0" w:line="240" w:lineRule="auto"/>
-        <w:rPr>
-          <w:rFonts w:ascii="Consolas" w:eastAsia="Times New Roman" w:hAnsi="Consolas" w:cs="Courier New"/>
-          <w:color w:val="444D56"/>
-          <w:sz w:val="18"/>
-          <w:szCs w:val="18"/>
-          <w:lang w:eastAsia="en-CA"/>
-        </w:rPr>
-      </w:pPr>
-      <w:r>
-        <w:rPr>
-          <w:rFonts w:ascii="Consolas" w:eastAsia="Times New Roman" w:hAnsi="Consolas" w:cs="Courier New"/>
-          <w:color w:val="444D56"/>
-          <w:sz w:val="18"/>
-          <w:szCs w:val="18"/>
-          <w:lang w:eastAsia="en-CA"/>
-        </w:rPr>
-        <w:t>[dev] Added basic controls</w:t>
-      </w:r>
-    </w:p>
-    <w:p>
-      <w:pPr>
-        <w:pStyle w:val="ListParagraph"/>
-        <w:numPr>
-          <w:ilvl w:val="0"/>
-          <w:numId w:val="1"/>
-        </w:numPr>
-        <w:shd w:val="clear" w:color="auto" w:fill="F6F8FA"/>
-        <w:tabs>
-          <w:tab w:val="left" w:pos="916"/>
-          <w:tab w:val="left" w:pos="1832"/>
-          <w:tab w:val="left" w:pos="2748"/>
-          <w:tab w:val="left" w:pos="3664"/>
-          <w:tab w:val="left" w:pos="4580"/>
-          <w:tab w:val="left" w:pos="5496"/>
-          <w:tab w:val="left" w:pos="6412"/>
-          <w:tab w:val="left" w:pos="7328"/>
-          <w:tab w:val="left" w:pos="8244"/>
-          <w:tab w:val="left" w:pos="9160"/>
-          <w:tab w:val="left" w:pos="10076"/>
-          <w:tab w:val="left" w:pos="10992"/>
-          <w:tab w:val="left" w:pos="11908"/>
-          <w:tab w:val="left" w:pos="12824"/>
-          <w:tab w:val="left" w:pos="13740"/>
-          <w:tab w:val="left" w:pos="14656"/>
-        </w:tabs>
-        <w:spacing w:before="150" w:after="0" w:line="240" w:lineRule="auto"/>
-        <w:rPr>
-          <w:rFonts w:ascii="Consolas" w:eastAsia="Times New Roman" w:hAnsi="Consolas" w:cs="Courier New"/>
-          <w:color w:val="444D56"/>
-          <w:sz w:val="18"/>
-          <w:szCs w:val="18"/>
-          <w:lang w:eastAsia="en-CA"/>
-        </w:rPr>
-      </w:pPr>
-      <w:r>
-        <w:rPr>
-          <w:rFonts w:ascii="Consolas" w:eastAsia="Times New Roman" w:hAnsi="Consolas" w:cs="Courier New"/>
-          <w:color w:val="444D56"/>
-          <w:sz w:val="18"/>
-          <w:szCs w:val="18"/>
-          <w:lang w:eastAsia="en-CA"/>
-        </w:rPr>
-        <w:t>[dev] Added basic jump function</w:t>
-      </w:r>
-    </w:p>
-    <w:p>
-      <w:pPr>
-        <w:pStyle w:val="Heading1"/>
-      </w:pPr>
-      <w:r>
-        <w:t>April 30</w:t>
-      </w:r>
-      <w:r>
-        <w:rPr>
-          <w:vertAlign w:val="superscript"/>
-        </w:rPr>
-        <w:t>th</w:t>
-      </w:r>
-      <w:r>
-        <w:t xml:space="preserve"> </w:t>
-      </w:r>
-    </w:p>
-    <w:p>
-      <w:pPr>
-        <w:pStyle w:val="ListParagraph"/>
-        <w:numPr>
-          <w:ilvl w:val="0"/>
-          <w:numId w:val="1"/>
-        </w:numPr>
-        <w:shd w:val="clear" w:color="auto" w:fill="F6F8FA"/>
-        <w:tabs>
-          <w:tab w:val="left" w:pos="916"/>
-          <w:tab w:val="left" w:pos="1832"/>
-          <w:tab w:val="left" w:pos="2748"/>
-          <w:tab w:val="left" w:pos="3664"/>
-          <w:tab w:val="left" w:pos="4580"/>
-          <w:tab w:val="left" w:pos="5496"/>
-          <w:tab w:val="left" w:pos="6412"/>
-          <w:tab w:val="left" w:pos="7328"/>
-          <w:tab w:val="left" w:pos="8244"/>
-          <w:tab w:val="left" w:pos="9160"/>
-          <w:tab w:val="left" w:pos="10076"/>
-          <w:tab w:val="left" w:pos="10992"/>
-          <w:tab w:val="left" w:pos="11908"/>
-          <w:tab w:val="left" w:pos="12824"/>
-          <w:tab w:val="left" w:pos="13740"/>
-          <w:tab w:val="left" w:pos="14656"/>
-        </w:tabs>
-        <w:spacing w:before="150" w:after="0" w:line="240" w:lineRule="auto"/>
-        <w:rPr>
-          <w:rFonts w:ascii="Consolas" w:eastAsia="Times New Roman" w:hAnsi="Consolas" w:cs="Courier New"/>
-          <w:color w:val="444D56"/>
-          <w:sz w:val="18"/>
-          <w:szCs w:val="18"/>
-          <w:lang w:eastAsia="en-CA"/>
-        </w:rPr>
-      </w:pPr>
-      <w:r>
-        <w:rPr>
-          <w:rFonts w:ascii="Consolas" w:eastAsia="Times New Roman" w:hAnsi="Consolas" w:cs="Courier New"/>
-          <w:color w:val="444D56"/>
-          <w:sz w:val="18"/>
-          <w:szCs w:val="18"/>
-          <w:lang w:eastAsia="en-CA"/>
-        </w:rPr>
-        <w:t xml:space="preserve">[dev &amp; art] </w:t>
-      </w:r>
-      <w:r>
-        <w:rPr>
-          <w:rFonts w:ascii="Consolas" w:eastAsia="Times New Roman" w:hAnsi="Consolas" w:cs="Courier New"/>
-          <w:color w:val="444D56"/>
-          <w:sz w:val="18"/>
-          <w:szCs w:val="18"/>
-          <w:lang w:eastAsia="en-CA"/>
-        </w:rPr>
-        <w:t>R</w:t>
-      </w:r>
-      <w:r>
-        <w:rPr>
-          <w:rFonts w:ascii="Consolas" w:eastAsia="Times New Roman" w:hAnsi="Consolas" w:cs="Courier New"/>
-          <w:color w:val="444D56"/>
-          <w:sz w:val="18"/>
-          <w:szCs w:val="18"/>
-          <w:lang w:eastAsia="en-CA"/>
-        </w:rPr>
-        <w:t>eview</w:t>
-      </w:r>
-      <w:r>
-        <w:rPr>
-          <w:rFonts w:ascii="Consolas" w:eastAsia="Times New Roman" w:hAnsi="Consolas" w:cs="Courier New"/>
-          <w:color w:val="444D56"/>
-          <w:sz w:val="18"/>
-          <w:szCs w:val="18"/>
-          <w:lang w:eastAsia="en-CA"/>
-        </w:rPr>
-        <w:t>ed</w:t>
-      </w:r>
-      <w:r>
-        <w:rPr>
-          <w:rFonts w:ascii="Consolas" w:eastAsia="Times New Roman" w:hAnsi="Consolas" w:cs="Courier New"/>
-          <w:color w:val="444D56"/>
-          <w:sz w:val="18"/>
-          <w:szCs w:val="18"/>
-          <w:lang w:eastAsia="en-CA"/>
-        </w:rPr>
-        <w:t xml:space="preserve"> design docs for submission</w:t>
-      </w:r>
-    </w:p>
-    <w:p>
-      <w:pPr>
-        <w:pStyle w:val="ListParagraph"/>
-        <w:numPr>
-          <w:ilvl w:val="0"/>
-          <w:numId w:val="1"/>
-        </w:numPr>
-        <w:shd w:val="clear" w:color="auto" w:fill="F6F8FA"/>
-        <w:tabs>
-          <w:tab w:val="left" w:pos="916"/>
-          <w:tab w:val="left" w:pos="1832"/>
-          <w:tab w:val="left" w:pos="2748"/>
-          <w:tab w:val="left" w:pos="3664"/>
-          <w:tab w:val="left" w:pos="4580"/>
-          <w:tab w:val="left" w:pos="5496"/>
-          <w:tab w:val="left" w:pos="6412"/>
-          <w:tab w:val="left" w:pos="7328"/>
-          <w:tab w:val="left" w:pos="8244"/>
-          <w:tab w:val="left" w:pos="9160"/>
-          <w:tab w:val="left" w:pos="10076"/>
-          <w:tab w:val="left" w:pos="10992"/>
-          <w:tab w:val="left" w:pos="11908"/>
-          <w:tab w:val="left" w:pos="12824"/>
-          <w:tab w:val="left" w:pos="13740"/>
-          <w:tab w:val="left" w:pos="14656"/>
-        </w:tabs>
-        <w:spacing w:before="150" w:after="0" w:line="240" w:lineRule="auto"/>
-        <w:rPr>
-          <w:rFonts w:ascii="Consolas" w:eastAsia="Times New Roman" w:hAnsi="Consolas" w:cs="Courier New"/>
-          <w:color w:val="444D56"/>
-          <w:sz w:val="18"/>
-          <w:szCs w:val="18"/>
-          <w:lang w:eastAsia="en-CA"/>
-        </w:rPr>
-      </w:pPr>
-      <w:r>
-        <w:rPr>
-          <w:rFonts w:ascii="Consolas" w:eastAsia="Times New Roman" w:hAnsi="Consolas" w:cs="Courier New"/>
-          <w:color w:val="444D56"/>
-          <w:sz w:val="18"/>
-          <w:szCs w:val="18"/>
-          <w:lang w:eastAsia="en-CA"/>
-        </w:rPr>
-        <w:t xml:space="preserve">[dev &amp; art] </w:t>
-      </w:r>
-      <w:r>
-        <w:rPr>
-          <w:rFonts w:ascii="Consolas" w:eastAsia="Times New Roman" w:hAnsi="Consolas" w:cs="Courier New"/>
-          <w:color w:val="444D56"/>
-          <w:sz w:val="18"/>
-          <w:szCs w:val="18"/>
-          <w:lang w:eastAsia="en-CA"/>
-        </w:rPr>
-        <w:t>R</w:t>
-      </w:r>
-      <w:r>
-        <w:rPr>
-          <w:rFonts w:ascii="Consolas" w:eastAsia="Times New Roman" w:hAnsi="Consolas" w:cs="Courier New"/>
-          <w:color w:val="444D56"/>
-          <w:sz w:val="18"/>
-          <w:szCs w:val="18"/>
-          <w:lang w:eastAsia="en-CA"/>
-        </w:rPr>
-        <w:t>etrieve</w:t>
-      </w:r>
-      <w:r>
-        <w:rPr>
-          <w:rFonts w:ascii="Consolas" w:eastAsia="Times New Roman" w:hAnsi="Consolas" w:cs="Courier New"/>
-          <w:color w:val="444D56"/>
-          <w:sz w:val="18"/>
-          <w:szCs w:val="18"/>
-          <w:lang w:eastAsia="en-CA"/>
-        </w:rPr>
-        <w:t>d</w:t>
-      </w:r>
-      <w:r>
-        <w:rPr>
-          <w:rFonts w:ascii="Consolas" w:eastAsia="Times New Roman" w:hAnsi="Consolas" w:cs="Courier New"/>
-          <w:color w:val="444D56"/>
-          <w:sz w:val="18"/>
-          <w:szCs w:val="18"/>
-          <w:lang w:eastAsia="en-CA"/>
-        </w:rPr>
-        <w:t xml:space="preserve"> TexturePacker license codes</w:t>
-      </w:r>
-    </w:p>
-    <w:p>
-      <w:pPr>
-        <w:pStyle w:val="ListParagraph"/>
-        <w:numPr>
-          <w:ilvl w:val="0"/>
-          <w:numId w:val="1"/>
-        </w:numPr>
-        <w:shd w:val="clear" w:color="auto" w:fill="F6F8FA"/>
-        <w:tabs>
-          <w:tab w:val="left" w:pos="916"/>
-          <w:tab w:val="left" w:pos="1832"/>
-          <w:tab w:val="left" w:pos="2748"/>
-          <w:tab w:val="left" w:pos="3664"/>
-          <w:tab w:val="left" w:pos="4580"/>
-          <w:tab w:val="left" w:pos="5496"/>
-          <w:tab w:val="left" w:pos="6412"/>
-          <w:tab w:val="left" w:pos="7328"/>
-          <w:tab w:val="left" w:pos="8244"/>
-          <w:tab w:val="left" w:pos="9160"/>
-          <w:tab w:val="left" w:pos="10076"/>
-          <w:tab w:val="left" w:pos="10992"/>
-          <w:tab w:val="left" w:pos="11908"/>
-          <w:tab w:val="left" w:pos="12824"/>
-          <w:tab w:val="left" w:pos="13740"/>
-          <w:tab w:val="left" w:pos="14656"/>
-        </w:tabs>
-        <w:spacing w:before="150" w:after="0" w:line="240" w:lineRule="auto"/>
-      </w:pPr>
-      <w:r>
-        <w:rPr>
-          <w:rFonts w:ascii="Consolas" w:eastAsia="Times New Roman" w:hAnsi="Consolas" w:cs="Courier New"/>
-          <w:color w:val="444D56"/>
-          <w:sz w:val="18"/>
-          <w:szCs w:val="18"/>
-          <w:lang w:eastAsia="en-CA"/>
-        </w:rPr>
-        <w:t>[dev] Created a TexturePacker guide for artist to use</w:t>
-      </w:r>
-    </w:p>
-    <w:p>
-      <w:pPr>
-        <w:pStyle w:val="Heading1"/>
-      </w:pPr>
-      <w:r>
-        <w:t>April 29</w:t>
-      </w:r>
-      <w:r>
-        <w:rPr>
-          <w:vertAlign w:val="superscript"/>
-        </w:rPr>
-        <w:t>th</w:t>
-      </w:r>
-      <w:r>
-        <w:t xml:space="preserve"> </w:t>
-      </w:r>
-    </w:p>
-    <w:p>
-      <w:pPr>
-        <w:pStyle w:val="ListParagraph"/>
-        <w:numPr>
-          <w:ilvl w:val="0"/>
-          <w:numId w:val="1"/>
-        </w:numPr>
-        <w:shd w:val="clear" w:color="auto" w:fill="F6F8FA"/>
-        <w:tabs>
-          <w:tab w:val="left" w:pos="916"/>
-          <w:tab w:val="left" w:pos="1832"/>
-          <w:tab w:val="left" w:pos="2748"/>
-          <w:tab w:val="left" w:pos="3664"/>
-          <w:tab w:val="left" w:pos="4580"/>
-          <w:tab w:val="left" w:pos="5496"/>
-          <w:tab w:val="left" w:pos="6412"/>
-          <w:tab w:val="left" w:pos="7328"/>
-          <w:tab w:val="left" w:pos="8244"/>
-          <w:tab w:val="left" w:pos="9160"/>
-          <w:tab w:val="left" w:pos="10076"/>
-          <w:tab w:val="left" w:pos="10992"/>
-          <w:tab w:val="left" w:pos="11908"/>
-          <w:tab w:val="left" w:pos="12824"/>
-          <w:tab w:val="left" w:pos="13740"/>
-          <w:tab w:val="left" w:pos="14656"/>
-        </w:tabs>
-        <w:spacing w:before="150" w:after="0" w:line="240" w:lineRule="auto"/>
-        <w:rPr>
-          <w:rFonts w:ascii="Consolas" w:eastAsia="Times New Roman" w:hAnsi="Consolas" w:cs="Courier New"/>
-          <w:color w:val="444D56"/>
-          <w:sz w:val="18"/>
-          <w:szCs w:val="18"/>
-          <w:lang w:eastAsia="en-CA"/>
-        </w:rPr>
-      </w:pPr>
-      <w:r>
-        <w:rPr>
-          <w:rFonts w:ascii="Consolas" w:eastAsia="Times New Roman" w:hAnsi="Consolas" w:cs="Courier New"/>
-          <w:color w:val="444D56"/>
-          <w:sz w:val="18"/>
-          <w:szCs w:val="18"/>
-          <w:lang w:eastAsia="en-CA"/>
-        </w:rPr>
-        <w:t>[dev] Finished first version of Game Design document</w:t>
-      </w:r>
-    </w:p>
-    <w:p>
-      <w:pPr>
-        <w:pStyle w:val="ListParagraph"/>
-        <w:numPr>
-          <w:ilvl w:val="0"/>
-          <w:numId w:val="1"/>
-        </w:numPr>
-        <w:shd w:val="clear" w:color="auto" w:fill="F6F8FA"/>
-        <w:tabs>
-          <w:tab w:val="left" w:pos="916"/>
-          <w:tab w:val="left" w:pos="1832"/>
-          <w:tab w:val="left" w:pos="2748"/>
-          <w:tab w:val="left" w:pos="3664"/>
-          <w:tab w:val="left" w:pos="4580"/>
-          <w:tab w:val="left" w:pos="5496"/>
-          <w:tab w:val="left" w:pos="6412"/>
-          <w:tab w:val="left" w:pos="7328"/>
-          <w:tab w:val="left" w:pos="8244"/>
-          <w:tab w:val="left" w:pos="9160"/>
-          <w:tab w:val="left" w:pos="10076"/>
-          <w:tab w:val="left" w:pos="10992"/>
-          <w:tab w:val="left" w:pos="11908"/>
-          <w:tab w:val="left" w:pos="12824"/>
-          <w:tab w:val="left" w:pos="13740"/>
-          <w:tab w:val="left" w:pos="14656"/>
-        </w:tabs>
-        <w:spacing w:before="150" w:after="0" w:line="240" w:lineRule="auto"/>
-        <w:rPr>
-          <w:rFonts w:ascii="Consolas" w:eastAsia="Times New Roman" w:hAnsi="Consolas" w:cs="Courier New"/>
-          <w:color w:val="444D56"/>
-          <w:sz w:val="18"/>
-          <w:szCs w:val="18"/>
-          <w:lang w:eastAsia="en-CA"/>
-        </w:rPr>
-      </w:pPr>
-      <w:r>
-        <w:rPr>
-          <w:rFonts w:ascii="Consolas" w:eastAsia="Times New Roman" w:hAnsi="Consolas" w:cs="Courier New"/>
-          <w:color w:val="444D56"/>
-          <w:sz w:val="18"/>
-          <w:szCs w:val="18"/>
-          <w:lang w:eastAsia="en-CA"/>
-        </w:rPr>
-        <w:t>[dev] Finished Code Architecture</w:t>
-      </w:r>
-    </w:p>
-    <w:p>
-      <w:pPr>
-        <w:pStyle w:val="ListParagraph"/>
-        <w:numPr>
-          <w:ilvl w:val="0"/>
-          <w:numId w:val="1"/>
-        </w:numPr>
-        <w:shd w:val="clear" w:color="auto" w:fill="F6F8FA"/>
-        <w:tabs>
-          <w:tab w:val="left" w:pos="916"/>
-          <w:tab w:val="left" w:pos="1832"/>
-          <w:tab w:val="left" w:pos="2748"/>
-          <w:tab w:val="left" w:pos="3664"/>
-          <w:tab w:val="left" w:pos="4580"/>
-          <w:tab w:val="left" w:pos="5496"/>
-          <w:tab w:val="left" w:pos="6412"/>
-          <w:tab w:val="left" w:pos="7328"/>
-          <w:tab w:val="left" w:pos="8244"/>
-          <w:tab w:val="left" w:pos="9160"/>
-          <w:tab w:val="left" w:pos="10076"/>
-          <w:tab w:val="left" w:pos="10992"/>
-          <w:tab w:val="left" w:pos="11908"/>
-          <w:tab w:val="left" w:pos="12824"/>
-          <w:tab w:val="left" w:pos="13740"/>
-          <w:tab w:val="left" w:pos="14656"/>
-        </w:tabs>
-        <w:spacing w:before="150" w:after="0" w:line="240" w:lineRule="auto"/>
-        <w:rPr>
-          <w:rFonts w:ascii="Consolas" w:eastAsia="Times New Roman" w:hAnsi="Consolas" w:cs="Courier New"/>
-          <w:color w:val="444D56"/>
-          <w:sz w:val="18"/>
-          <w:szCs w:val="18"/>
-          <w:lang w:eastAsia="en-CA"/>
-        </w:rPr>
-      </w:pPr>
-      <w:r>
-        <w:rPr>
-          <w:rFonts w:ascii="Consolas" w:eastAsia="Times New Roman" w:hAnsi="Consolas" w:cs="Courier New"/>
-          <w:color w:val="444D56"/>
-          <w:sz w:val="18"/>
-          <w:szCs w:val="18"/>
-          <w:lang w:eastAsia="en-CA"/>
-        </w:rPr>
-        <w:t>[dev] Finished Presentation file</w:t>
-      </w:r>
-    </w:p>
-    <w:p>
-      <w:pPr>
-        <w:pStyle w:val="ListParagraph"/>
-        <w:numPr>
-          <w:ilvl w:val="0"/>
-          <w:numId w:val="1"/>
-        </w:numPr>
-        <w:shd w:val="clear" w:color="auto" w:fill="F6F8FA"/>
-        <w:tabs>
-          <w:tab w:val="left" w:pos="916"/>
-          <w:tab w:val="left" w:pos="1832"/>
-          <w:tab w:val="left" w:pos="2748"/>
-          <w:tab w:val="left" w:pos="3664"/>
-          <w:tab w:val="left" w:pos="4580"/>
-          <w:tab w:val="left" w:pos="5496"/>
-          <w:tab w:val="left" w:pos="6412"/>
-          <w:tab w:val="left" w:pos="7328"/>
-          <w:tab w:val="left" w:pos="8244"/>
-          <w:tab w:val="left" w:pos="9160"/>
-          <w:tab w:val="left" w:pos="10076"/>
-          <w:tab w:val="left" w:pos="10992"/>
-          <w:tab w:val="left" w:pos="11908"/>
-          <w:tab w:val="left" w:pos="12824"/>
-          <w:tab w:val="left" w:pos="13740"/>
-          <w:tab w:val="left" w:pos="14656"/>
-        </w:tabs>
-        <w:spacing w:before="150" w:after="0" w:line="240" w:lineRule="auto"/>
-        <w:rPr>
-          <w:rFonts w:ascii="Consolas" w:eastAsia="Times New Roman" w:hAnsi="Consolas" w:cs="Courier New"/>
-          <w:color w:val="444D56"/>
-          <w:sz w:val="18"/>
-          <w:szCs w:val="18"/>
-          <w:lang w:eastAsia="en-CA"/>
-        </w:rPr>
-      </w:pPr>
-      <w:r>
-        <w:rPr>
-          <w:rFonts w:ascii="Consolas" w:eastAsia="Times New Roman" w:hAnsi="Consolas" w:cs="Courier New"/>
-          <w:color w:val="444D56"/>
-          <w:sz w:val="18"/>
-          <w:szCs w:val="18"/>
-          <w:lang w:eastAsia="en-CA"/>
-        </w:rPr>
-        <w:t>[art] Created game setting</w:t>
-      </w:r>
-    </w:p>
-    <w:p>
-      <w:pPr>
-        <w:pStyle w:val="ListParagraph"/>
-        <w:numPr>
-          <w:ilvl w:val="0"/>
-          <w:numId w:val="1"/>
-        </w:numPr>
-        <w:shd w:val="clear" w:color="auto" w:fill="F6F8FA"/>
-        <w:tabs>
-          <w:tab w:val="left" w:pos="916"/>
-          <w:tab w:val="left" w:pos="1832"/>
-          <w:tab w:val="left" w:pos="2748"/>
-          <w:tab w:val="left" w:pos="3664"/>
-          <w:tab w:val="left" w:pos="4580"/>
-          <w:tab w:val="left" w:pos="5496"/>
-          <w:tab w:val="left" w:pos="6412"/>
-          <w:tab w:val="left" w:pos="7328"/>
-          <w:tab w:val="left" w:pos="8244"/>
-          <w:tab w:val="left" w:pos="9160"/>
-          <w:tab w:val="left" w:pos="10076"/>
-          <w:tab w:val="left" w:pos="10992"/>
-          <w:tab w:val="left" w:pos="11908"/>
-          <w:tab w:val="left" w:pos="12824"/>
-          <w:tab w:val="left" w:pos="13740"/>
-          <w:tab w:val="left" w:pos="14656"/>
-        </w:tabs>
-        <w:spacing w:before="150" w:after="0" w:line="240" w:lineRule="auto"/>
-        <w:rPr>
-          <w:rFonts w:ascii="Consolas" w:eastAsia="Times New Roman" w:hAnsi="Consolas" w:cs="Courier New"/>
-          <w:color w:val="444D56"/>
-          <w:sz w:val="18"/>
-          <w:szCs w:val="18"/>
-          <w:lang w:eastAsia="en-CA"/>
-        </w:rPr>
-      </w:pPr>
-      <w:r>
-        <w:rPr>
-          <w:rFonts w:ascii="Consolas" w:eastAsia="Times New Roman" w:hAnsi="Consolas" w:cs="Courier New"/>
-          <w:color w:val="444D56"/>
-          <w:sz w:val="18"/>
-          <w:szCs w:val="18"/>
-          <w:lang w:eastAsia="en-CA"/>
-        </w:rPr>
-        <w:t>[art] Created a few game concepts including world and main character</w:t>
-      </w:r>
-    </w:p>
-    <w:p>
-      <w:pPr>
-        <w:pStyle w:val="ListParagraph"/>
-        <w:numPr>
-          <w:ilvl w:val="0"/>
-          <w:numId w:val="1"/>
-        </w:numPr>
-        <w:shd w:val="clear" w:color="auto" w:fill="F6F8FA"/>
-        <w:tabs>
-          <w:tab w:val="left" w:pos="916"/>
-          <w:tab w:val="left" w:pos="1832"/>
-          <w:tab w:val="left" w:pos="2748"/>
-          <w:tab w:val="left" w:pos="3664"/>
-          <w:tab w:val="left" w:pos="4580"/>
-          <w:tab w:val="left" w:pos="5496"/>
-          <w:tab w:val="left" w:pos="6412"/>
-          <w:tab w:val="left" w:pos="7328"/>
-          <w:tab w:val="left" w:pos="8244"/>
-          <w:tab w:val="left" w:pos="9160"/>
-          <w:tab w:val="left" w:pos="10076"/>
-          <w:tab w:val="left" w:pos="10992"/>
-          <w:tab w:val="left" w:pos="11908"/>
-          <w:tab w:val="left" w:pos="12824"/>
-          <w:tab w:val="left" w:pos="13740"/>
-          <w:tab w:val="left" w:pos="14656"/>
-        </w:tabs>
-        <w:spacing w:before="150" w:after="0" w:line="240" w:lineRule="auto"/>
-      </w:pPr>
-      <w:r>
-        <w:rPr>
-          <w:rFonts w:ascii="Consolas" w:eastAsia="Times New Roman" w:hAnsi="Consolas" w:cs="Courier New"/>
-          <w:color w:val="444D56"/>
-          <w:sz w:val="18"/>
-          <w:szCs w:val="18"/>
-          <w:lang w:eastAsia="en-CA"/>
-        </w:rPr>
         <w:t>[art] Get familiar with GitHub and TexturePacker</w:t>
       </w:r>
     </w:p>
@@ -3382,7 +3478,6 @@
         <w:pStyle w:val="Heading1"/>
       </w:pPr>
       <w:r>
-        <w:lastRenderedPageBreak/>
         <w:t>April 27</w:t>
       </w:r>
       <w:r>

</xml_diff>

<commit_message>
Updated with artist logs
</commit_message>
<xml_diff>
--- a/Design Docs/DevLog/Developer's Log.docx
+++ b/Design Docs/DevLog/Developer's Log.docx
@@ -349,6 +349,84 @@
     </w:p>
     <w:p>
       <w:pPr>
+        <w:pStyle w:val="ListParagraph"/>
+        <w:numPr>
+          <w:ilvl w:val="0"/>
+          <w:numId w:val="7"/>
+        </w:numPr>
+        <w:shd w:val="clear" w:color="auto" w:fill="F6F8FA"/>
+        <w:tabs>
+          <w:tab w:val="left" w:pos="916"/>
+          <w:tab w:val="left" w:pos="1832"/>
+          <w:tab w:val="left" w:pos="2748"/>
+          <w:tab w:val="left" w:pos="3664"/>
+          <w:tab w:val="left" w:pos="4580"/>
+          <w:tab w:val="left" w:pos="5496"/>
+          <w:tab w:val="left" w:pos="6412"/>
+          <w:tab w:val="left" w:pos="7328"/>
+          <w:tab w:val="left" w:pos="8244"/>
+          <w:tab w:val="left" w:pos="9160"/>
+          <w:tab w:val="left" w:pos="10076"/>
+          <w:tab w:val="left" w:pos="10992"/>
+          <w:tab w:val="left" w:pos="11908"/>
+          <w:tab w:val="left" w:pos="12824"/>
+          <w:tab w:val="left" w:pos="13740"/>
+          <w:tab w:val="left" w:pos="14656"/>
+        </w:tabs>
+        <w:spacing w:before="150" w:after="0" w:line="240" w:lineRule="auto"/>
+      </w:pPr>
+      <w:r>
+        <w:rPr>
+          <w:rFonts w:ascii="Consolas" w:eastAsia="Times New Roman" w:hAnsi="Consolas" w:cs="Courier New"/>
+          <w:color w:val="444D56"/>
+          <w:sz w:val="18"/>
+          <w:szCs w:val="18"/>
+          <w:lang w:eastAsia="en-CA"/>
+        </w:rPr>
+        <w:t>[art] Created button assets for menu screens</w:t>
+      </w:r>
+    </w:p>
+    <w:p>
+      <w:pPr>
+        <w:pStyle w:val="ListParagraph"/>
+        <w:numPr>
+          <w:ilvl w:val="0"/>
+          <w:numId w:val="7"/>
+        </w:numPr>
+        <w:shd w:val="clear" w:color="auto" w:fill="F6F8FA"/>
+        <w:tabs>
+          <w:tab w:val="left" w:pos="916"/>
+          <w:tab w:val="left" w:pos="1832"/>
+          <w:tab w:val="left" w:pos="2748"/>
+          <w:tab w:val="left" w:pos="3664"/>
+          <w:tab w:val="left" w:pos="4580"/>
+          <w:tab w:val="left" w:pos="5496"/>
+          <w:tab w:val="left" w:pos="6412"/>
+          <w:tab w:val="left" w:pos="7328"/>
+          <w:tab w:val="left" w:pos="8244"/>
+          <w:tab w:val="left" w:pos="9160"/>
+          <w:tab w:val="left" w:pos="10076"/>
+          <w:tab w:val="left" w:pos="10992"/>
+          <w:tab w:val="left" w:pos="11908"/>
+          <w:tab w:val="left" w:pos="12824"/>
+          <w:tab w:val="left" w:pos="13740"/>
+          <w:tab w:val="left" w:pos="14656"/>
+        </w:tabs>
+        <w:spacing w:before="150" w:after="0" w:line="240" w:lineRule="auto"/>
+      </w:pPr>
+      <w:r>
+        <w:rPr>
+          <w:rFonts w:ascii="Consolas" w:eastAsia="Times New Roman" w:hAnsi="Consolas" w:cs="Courier New"/>
+          <w:color w:val="444D56"/>
+          <w:sz w:val="18"/>
+          <w:szCs w:val="18"/>
+          <w:lang w:eastAsia="en-CA"/>
+        </w:rPr>
+        <w:t>[art] Created 8 out of 16 platform tiles</w:t>
+      </w:r>
+    </w:p>
+    <w:p>
+      <w:pPr>
         <w:pStyle w:val="Heading1"/>
       </w:pPr>
       <w:r>
@@ -607,6 +685,190 @@
     </w:p>
     <w:p>
       <w:pPr>
+        <w:pStyle w:val="ListParagraph"/>
+        <w:numPr>
+          <w:ilvl w:val="0"/>
+          <w:numId w:val="7"/>
+        </w:numPr>
+        <w:shd w:val="clear" w:color="auto" w:fill="F6F8FA"/>
+        <w:tabs>
+          <w:tab w:val="left" w:pos="916"/>
+          <w:tab w:val="left" w:pos="1832"/>
+          <w:tab w:val="left" w:pos="2748"/>
+          <w:tab w:val="left" w:pos="3664"/>
+          <w:tab w:val="left" w:pos="4580"/>
+          <w:tab w:val="left" w:pos="5496"/>
+          <w:tab w:val="left" w:pos="6412"/>
+          <w:tab w:val="left" w:pos="7328"/>
+          <w:tab w:val="left" w:pos="8244"/>
+          <w:tab w:val="left" w:pos="9160"/>
+          <w:tab w:val="left" w:pos="10076"/>
+          <w:tab w:val="left" w:pos="10992"/>
+          <w:tab w:val="left" w:pos="11908"/>
+          <w:tab w:val="left" w:pos="12824"/>
+          <w:tab w:val="left" w:pos="13740"/>
+          <w:tab w:val="left" w:pos="14656"/>
+        </w:tabs>
+        <w:spacing w:before="150" w:after="0" w:line="240" w:lineRule="auto"/>
+        <w:rPr>
+          <w:rFonts w:ascii="Consolas" w:eastAsia="Times New Roman" w:hAnsi="Consolas" w:cs="Courier New"/>
+          <w:color w:val="444D56"/>
+          <w:sz w:val="18"/>
+          <w:szCs w:val="18"/>
+          <w:lang w:eastAsia="en-CA"/>
+        </w:rPr>
+      </w:pPr>
+      <w:r>
+        <w:rPr>
+          <w:rFonts w:ascii="Consolas" w:eastAsia="Times New Roman" w:hAnsi="Consolas" w:cs="Courier New"/>
+          <w:color w:val="444D56"/>
+          <w:sz w:val="18"/>
+          <w:szCs w:val="18"/>
+          <w:lang w:eastAsia="en-CA"/>
+        </w:rPr>
+        <w:t>[art] Improved jump animation</w:t>
+      </w:r>
+    </w:p>
+    <w:p>
+      <w:pPr>
+        <w:pStyle w:val="ListParagraph"/>
+        <w:numPr>
+          <w:ilvl w:val="0"/>
+          <w:numId w:val="7"/>
+        </w:numPr>
+        <w:shd w:val="clear" w:color="auto" w:fill="F6F8FA"/>
+        <w:tabs>
+          <w:tab w:val="left" w:pos="916"/>
+          <w:tab w:val="left" w:pos="1832"/>
+          <w:tab w:val="left" w:pos="2748"/>
+          <w:tab w:val="left" w:pos="3664"/>
+          <w:tab w:val="left" w:pos="4580"/>
+          <w:tab w:val="left" w:pos="5496"/>
+          <w:tab w:val="left" w:pos="6412"/>
+          <w:tab w:val="left" w:pos="7328"/>
+          <w:tab w:val="left" w:pos="8244"/>
+          <w:tab w:val="left" w:pos="9160"/>
+          <w:tab w:val="left" w:pos="10076"/>
+          <w:tab w:val="left" w:pos="10992"/>
+          <w:tab w:val="left" w:pos="11908"/>
+          <w:tab w:val="left" w:pos="12824"/>
+          <w:tab w:val="left" w:pos="13740"/>
+          <w:tab w:val="left" w:pos="14656"/>
+        </w:tabs>
+        <w:spacing w:before="150" w:after="0" w:line="240" w:lineRule="auto"/>
+        <w:rPr>
+          <w:rFonts w:ascii="Consolas" w:eastAsia="Times New Roman" w:hAnsi="Consolas" w:cs="Courier New"/>
+          <w:color w:val="444D56"/>
+          <w:sz w:val="18"/>
+          <w:szCs w:val="18"/>
+          <w:lang w:eastAsia="en-CA"/>
+        </w:rPr>
+      </w:pPr>
+      <w:r>
+        <w:rPr>
+          <w:rFonts w:ascii="Consolas" w:eastAsia="Times New Roman" w:hAnsi="Consolas" w:cs="Courier New"/>
+          <w:color w:val="444D56"/>
+          <w:sz w:val="18"/>
+          <w:szCs w:val="18"/>
+          <w:lang w:eastAsia="en-CA"/>
+        </w:rPr>
+        <w:t>[art] Created death animation</w:t>
+      </w:r>
+    </w:p>
+    <w:p>
+      <w:pPr>
+        <w:pStyle w:val="ListParagraph"/>
+        <w:numPr>
+          <w:ilvl w:val="0"/>
+          <w:numId w:val="7"/>
+        </w:numPr>
+        <w:shd w:val="clear" w:color="auto" w:fill="F6F8FA"/>
+        <w:tabs>
+          <w:tab w:val="left" w:pos="916"/>
+          <w:tab w:val="left" w:pos="1832"/>
+          <w:tab w:val="left" w:pos="2748"/>
+          <w:tab w:val="left" w:pos="3664"/>
+          <w:tab w:val="left" w:pos="4580"/>
+          <w:tab w:val="left" w:pos="5496"/>
+          <w:tab w:val="left" w:pos="6412"/>
+          <w:tab w:val="left" w:pos="7328"/>
+          <w:tab w:val="left" w:pos="8244"/>
+          <w:tab w:val="left" w:pos="9160"/>
+          <w:tab w:val="left" w:pos="10076"/>
+          <w:tab w:val="left" w:pos="10992"/>
+          <w:tab w:val="left" w:pos="11908"/>
+          <w:tab w:val="left" w:pos="12824"/>
+          <w:tab w:val="left" w:pos="13740"/>
+          <w:tab w:val="left" w:pos="14656"/>
+        </w:tabs>
+        <w:spacing w:before="150" w:after="0" w:line="240" w:lineRule="auto"/>
+        <w:rPr>
+          <w:rFonts w:ascii="Consolas" w:eastAsia="Times New Roman" w:hAnsi="Consolas" w:cs="Courier New"/>
+          <w:color w:val="444D56"/>
+          <w:sz w:val="18"/>
+          <w:szCs w:val="18"/>
+          <w:lang w:eastAsia="en-CA"/>
+        </w:rPr>
+      </w:pPr>
+      <w:r>
+        <w:rPr>
+          <w:rFonts w:ascii="Consolas" w:eastAsia="Times New Roman" w:hAnsi="Consolas" w:cs="Courier New"/>
+          <w:color w:val="444D56"/>
+          <w:sz w:val="18"/>
+          <w:szCs w:val="18"/>
+          <w:lang w:eastAsia="en-CA"/>
+        </w:rPr>
+        <w:t>[art] Created Main Menu background</w:t>
+      </w:r>
+    </w:p>
+    <w:p>
+      <w:pPr>
+        <w:pStyle w:val="ListParagraph"/>
+        <w:numPr>
+          <w:ilvl w:val="0"/>
+          <w:numId w:val="7"/>
+        </w:numPr>
+        <w:shd w:val="clear" w:color="auto" w:fill="F6F8FA"/>
+        <w:tabs>
+          <w:tab w:val="left" w:pos="916"/>
+          <w:tab w:val="left" w:pos="1832"/>
+          <w:tab w:val="left" w:pos="2748"/>
+          <w:tab w:val="left" w:pos="3664"/>
+          <w:tab w:val="left" w:pos="4580"/>
+          <w:tab w:val="left" w:pos="5496"/>
+          <w:tab w:val="left" w:pos="6412"/>
+          <w:tab w:val="left" w:pos="7328"/>
+          <w:tab w:val="left" w:pos="8244"/>
+          <w:tab w:val="left" w:pos="9160"/>
+          <w:tab w:val="left" w:pos="10076"/>
+          <w:tab w:val="left" w:pos="10992"/>
+          <w:tab w:val="left" w:pos="11908"/>
+          <w:tab w:val="left" w:pos="12824"/>
+          <w:tab w:val="left" w:pos="13740"/>
+          <w:tab w:val="left" w:pos="14656"/>
+        </w:tabs>
+        <w:spacing w:before="150" w:after="0" w:line="240" w:lineRule="auto"/>
+        <w:rPr>
+          <w:rFonts w:ascii="Consolas" w:eastAsia="Times New Roman" w:hAnsi="Consolas" w:cs="Courier New"/>
+          <w:color w:val="444D56"/>
+          <w:sz w:val="18"/>
+          <w:szCs w:val="18"/>
+          <w:lang w:eastAsia="en-CA"/>
+        </w:rPr>
+      </w:pPr>
+      <w:r>
+        <w:rPr>
+          <w:rFonts w:ascii="Consolas" w:eastAsia="Times New Roman" w:hAnsi="Consolas" w:cs="Courier New"/>
+          <w:color w:val="444D56"/>
+          <w:sz w:val="18"/>
+          <w:szCs w:val="18"/>
+          <w:lang w:eastAsia="en-CA"/>
+        </w:rPr>
+        <w:t>[art] Created death screen background</w:t>
+      </w:r>
+    </w:p>
+    <w:p>
+      <w:pPr>
         <w:pStyle w:val="Heading1"/>
       </w:pPr>
       <w:r>
@@ -753,6 +1015,38 @@
     </w:p>
     <w:p>
       <w:pPr>
+        <w:shd w:val="clear" w:color="auto" w:fill="F6F8FA"/>
+        <w:tabs>
+          <w:tab w:val="left" w:pos="916"/>
+          <w:tab w:val="left" w:pos="1832"/>
+          <w:tab w:val="left" w:pos="2748"/>
+          <w:tab w:val="left" w:pos="3664"/>
+          <w:tab w:val="left" w:pos="4580"/>
+          <w:tab w:val="left" w:pos="5496"/>
+          <w:tab w:val="left" w:pos="6412"/>
+          <w:tab w:val="left" w:pos="7328"/>
+          <w:tab w:val="left" w:pos="8244"/>
+          <w:tab w:val="left" w:pos="9160"/>
+          <w:tab w:val="left" w:pos="10076"/>
+          <w:tab w:val="left" w:pos="10992"/>
+          <w:tab w:val="left" w:pos="11908"/>
+          <w:tab w:val="left" w:pos="12824"/>
+          <w:tab w:val="left" w:pos="13740"/>
+          <w:tab w:val="left" w:pos="14656"/>
+        </w:tabs>
+        <w:spacing w:before="150" w:after="0" w:line="240" w:lineRule="auto"/>
+        <w:ind w:left="720"/>
+        <w:rPr>
+          <w:rFonts w:ascii="Consolas" w:eastAsia="Times New Roman" w:hAnsi="Consolas" w:cs="Courier New"/>
+          <w:color w:val="444D56"/>
+          <w:sz w:val="18"/>
+          <w:szCs w:val="18"/>
+          <w:lang w:eastAsia="en-CA"/>
+        </w:rPr>
+      </w:pPr>
+    </w:p>
+    <w:p>
+      <w:pPr>
         <w:pStyle w:val="Heading1"/>
       </w:pPr>
       <w:r>
@@ -1162,6 +1456,7 @@
         <w:pStyle w:val="Heading1"/>
       </w:pPr>
       <w:r>
+        <w:lastRenderedPageBreak/>
         <w:t>May 8:</w:t>
       </w:r>
     </w:p>
@@ -1263,2028 +1558,2027 @@
         <w:pStyle w:val="Heading1"/>
       </w:pPr>
       <w:r>
+        <w:t>May 7:</w:t>
+      </w:r>
+    </w:p>
+    <w:p>
+      <w:pPr>
+        <w:pStyle w:val="ListParagraph"/>
+        <w:numPr>
+          <w:ilvl w:val="0"/>
+          <w:numId w:val="1"/>
+        </w:numPr>
+        <w:shd w:val="clear" w:color="auto" w:fill="F6F8FA"/>
+        <w:tabs>
+          <w:tab w:val="left" w:pos="916"/>
+          <w:tab w:val="left" w:pos="1832"/>
+          <w:tab w:val="left" w:pos="2748"/>
+          <w:tab w:val="left" w:pos="3664"/>
+          <w:tab w:val="left" w:pos="4580"/>
+          <w:tab w:val="left" w:pos="5496"/>
+          <w:tab w:val="left" w:pos="6412"/>
+          <w:tab w:val="left" w:pos="7328"/>
+          <w:tab w:val="left" w:pos="8244"/>
+          <w:tab w:val="left" w:pos="9160"/>
+          <w:tab w:val="left" w:pos="10076"/>
+          <w:tab w:val="left" w:pos="10992"/>
+          <w:tab w:val="left" w:pos="11908"/>
+          <w:tab w:val="left" w:pos="12824"/>
+          <w:tab w:val="left" w:pos="13740"/>
+          <w:tab w:val="left" w:pos="14656"/>
+        </w:tabs>
+        <w:spacing w:before="150" w:after="0" w:line="240" w:lineRule="auto"/>
+        <w:rPr>
+          <w:rFonts w:ascii="Consolas" w:eastAsia="Times New Roman" w:hAnsi="Consolas" w:cs="Courier New"/>
+          <w:color w:val="444D56"/>
+          <w:sz w:val="18"/>
+          <w:szCs w:val="18"/>
+          <w:lang w:eastAsia="en-CA"/>
+        </w:rPr>
+      </w:pPr>
+      <w:r>
+        <w:rPr>
+          <w:rFonts w:ascii="Consolas" w:eastAsia="Times New Roman" w:hAnsi="Consolas" w:cs="Courier New"/>
+          <w:color w:val="444D56"/>
+          <w:sz w:val="18"/>
+          <w:szCs w:val="18"/>
+          <w:lang w:eastAsia="en-CA"/>
+        </w:rPr>
+        <w:t>[dev] Increased game version to 0.5c</w:t>
+      </w:r>
+    </w:p>
+    <w:p>
+      <w:pPr>
+        <w:pStyle w:val="ListParagraph"/>
+        <w:numPr>
+          <w:ilvl w:val="0"/>
+          <w:numId w:val="1"/>
+        </w:numPr>
+        <w:shd w:val="clear" w:color="auto" w:fill="F6F8FA"/>
+        <w:tabs>
+          <w:tab w:val="left" w:pos="916"/>
+          <w:tab w:val="left" w:pos="1832"/>
+          <w:tab w:val="left" w:pos="2748"/>
+          <w:tab w:val="left" w:pos="3664"/>
+          <w:tab w:val="left" w:pos="4580"/>
+          <w:tab w:val="left" w:pos="5496"/>
+          <w:tab w:val="left" w:pos="6412"/>
+          <w:tab w:val="left" w:pos="7328"/>
+          <w:tab w:val="left" w:pos="8244"/>
+          <w:tab w:val="left" w:pos="9160"/>
+          <w:tab w:val="left" w:pos="10076"/>
+          <w:tab w:val="left" w:pos="10992"/>
+          <w:tab w:val="left" w:pos="11908"/>
+          <w:tab w:val="left" w:pos="12824"/>
+          <w:tab w:val="left" w:pos="13740"/>
+          <w:tab w:val="left" w:pos="14656"/>
+        </w:tabs>
+        <w:spacing w:before="150" w:after="0" w:line="240" w:lineRule="auto"/>
+        <w:rPr>
+          <w:rFonts w:ascii="Consolas" w:eastAsia="Times New Roman" w:hAnsi="Consolas" w:cs="Courier New"/>
+          <w:color w:val="444D56"/>
+          <w:sz w:val="18"/>
+          <w:szCs w:val="18"/>
+          <w:lang w:eastAsia="en-CA"/>
+        </w:rPr>
+      </w:pPr>
+      <w:r>
+        <w:rPr>
+          <w:rFonts w:ascii="Consolas" w:eastAsia="Times New Roman" w:hAnsi="Consolas" w:cs="Courier New"/>
+          <w:color w:val="444D56"/>
+          <w:sz w:val="18"/>
+          <w:szCs w:val="18"/>
+          <w:lang w:eastAsia="en-CA"/>
+        </w:rPr>
+        <w:t>[dev] Added some parallax backgrounds</w:t>
+      </w:r>
+    </w:p>
+    <w:p>
+      <w:pPr>
+        <w:pStyle w:val="ListParagraph"/>
+        <w:numPr>
+          <w:ilvl w:val="0"/>
+          <w:numId w:val="1"/>
+        </w:numPr>
+        <w:shd w:val="clear" w:color="auto" w:fill="F6F8FA"/>
+        <w:tabs>
+          <w:tab w:val="left" w:pos="916"/>
+          <w:tab w:val="left" w:pos="1832"/>
+          <w:tab w:val="left" w:pos="2748"/>
+          <w:tab w:val="left" w:pos="3664"/>
+          <w:tab w:val="left" w:pos="4580"/>
+          <w:tab w:val="left" w:pos="5496"/>
+          <w:tab w:val="left" w:pos="6412"/>
+          <w:tab w:val="left" w:pos="7328"/>
+          <w:tab w:val="left" w:pos="8244"/>
+          <w:tab w:val="left" w:pos="9160"/>
+          <w:tab w:val="left" w:pos="10076"/>
+          <w:tab w:val="left" w:pos="10992"/>
+          <w:tab w:val="left" w:pos="11908"/>
+          <w:tab w:val="left" w:pos="12824"/>
+          <w:tab w:val="left" w:pos="13740"/>
+          <w:tab w:val="left" w:pos="14656"/>
+        </w:tabs>
+        <w:spacing w:before="150" w:after="0" w:line="240" w:lineRule="auto"/>
+        <w:rPr>
+          <w:rFonts w:ascii="Consolas" w:eastAsia="Times New Roman" w:hAnsi="Consolas" w:cs="Courier New"/>
+          <w:color w:val="444D56"/>
+          <w:sz w:val="18"/>
+          <w:szCs w:val="18"/>
+          <w:lang w:eastAsia="en-CA"/>
+        </w:rPr>
+      </w:pPr>
+      <w:r>
+        <w:rPr>
+          <w:rFonts w:ascii="Consolas" w:eastAsia="Times New Roman" w:hAnsi="Consolas" w:cs="Courier New"/>
+          <w:color w:val="444D56"/>
+          <w:sz w:val="18"/>
+          <w:szCs w:val="18"/>
+          <w:lang w:eastAsia="en-CA"/>
+        </w:rPr>
+        <w:t>[dev] Added interactive tile type</w:t>
+      </w:r>
+    </w:p>
+    <w:p>
+      <w:pPr>
+        <w:pStyle w:val="ListParagraph"/>
+        <w:numPr>
+          <w:ilvl w:val="0"/>
+          <w:numId w:val="1"/>
+        </w:numPr>
+        <w:shd w:val="clear" w:color="auto" w:fill="F6F8FA"/>
+        <w:tabs>
+          <w:tab w:val="left" w:pos="916"/>
+          <w:tab w:val="left" w:pos="1832"/>
+          <w:tab w:val="left" w:pos="2748"/>
+          <w:tab w:val="left" w:pos="3664"/>
+          <w:tab w:val="left" w:pos="4580"/>
+          <w:tab w:val="left" w:pos="5496"/>
+          <w:tab w:val="left" w:pos="6412"/>
+          <w:tab w:val="left" w:pos="7328"/>
+          <w:tab w:val="left" w:pos="8244"/>
+          <w:tab w:val="left" w:pos="9160"/>
+          <w:tab w:val="left" w:pos="10076"/>
+          <w:tab w:val="left" w:pos="10992"/>
+          <w:tab w:val="left" w:pos="11908"/>
+          <w:tab w:val="left" w:pos="12824"/>
+          <w:tab w:val="left" w:pos="13740"/>
+          <w:tab w:val="left" w:pos="14656"/>
+        </w:tabs>
+        <w:spacing w:before="150" w:after="0" w:line="240" w:lineRule="auto"/>
+        <w:rPr>
+          <w:rFonts w:ascii="Consolas" w:eastAsia="Times New Roman" w:hAnsi="Consolas" w:cs="Courier New"/>
+          <w:color w:val="444D56"/>
+          <w:sz w:val="18"/>
+          <w:szCs w:val="18"/>
+          <w:lang w:eastAsia="en-CA"/>
+        </w:rPr>
+      </w:pPr>
+      <w:r>
+        <w:rPr>
+          <w:rFonts w:ascii="Consolas" w:eastAsia="Times New Roman" w:hAnsi="Consolas" w:cs="Courier New"/>
+          <w:color w:val="444D56"/>
+          <w:sz w:val="18"/>
+          <w:szCs w:val="18"/>
+          <w:lang w:eastAsia="en-CA"/>
+        </w:rPr>
+        <w:t>[dev] Added trampolines to the game</w:t>
+      </w:r>
+    </w:p>
+    <w:p/>
+    <w:p>
+      <w:pPr>
+        <w:pStyle w:val="Heading1"/>
+      </w:pPr>
+      <w:r>
+        <w:t>May 6:</w:t>
+      </w:r>
+    </w:p>
+    <w:p>
+      <w:pPr>
+        <w:pStyle w:val="ListParagraph"/>
+        <w:numPr>
+          <w:ilvl w:val="0"/>
+          <w:numId w:val="1"/>
+        </w:numPr>
+        <w:shd w:val="clear" w:color="auto" w:fill="F6F8FA"/>
+        <w:tabs>
+          <w:tab w:val="left" w:pos="916"/>
+          <w:tab w:val="left" w:pos="1832"/>
+          <w:tab w:val="left" w:pos="2748"/>
+          <w:tab w:val="left" w:pos="3664"/>
+          <w:tab w:val="left" w:pos="4580"/>
+          <w:tab w:val="left" w:pos="5496"/>
+          <w:tab w:val="left" w:pos="6412"/>
+          <w:tab w:val="left" w:pos="7328"/>
+          <w:tab w:val="left" w:pos="8244"/>
+          <w:tab w:val="left" w:pos="9160"/>
+          <w:tab w:val="left" w:pos="10076"/>
+          <w:tab w:val="left" w:pos="10992"/>
+          <w:tab w:val="left" w:pos="11908"/>
+          <w:tab w:val="left" w:pos="12824"/>
+          <w:tab w:val="left" w:pos="13740"/>
+          <w:tab w:val="left" w:pos="14656"/>
+        </w:tabs>
+        <w:spacing w:before="150" w:after="0" w:line="240" w:lineRule="auto"/>
+        <w:rPr>
+          <w:rFonts w:ascii="Consolas" w:eastAsia="Times New Roman" w:hAnsi="Consolas" w:cs="Courier New"/>
+          <w:color w:val="444D56"/>
+          <w:sz w:val="18"/>
+          <w:szCs w:val="18"/>
+          <w:lang w:eastAsia="en-CA"/>
+        </w:rPr>
+      </w:pPr>
+      <w:r>
+        <w:rPr>
+          <w:rFonts w:ascii="Consolas" w:eastAsia="Times New Roman" w:hAnsi="Consolas" w:cs="Courier New"/>
+          <w:color w:val="444D56"/>
+          <w:sz w:val="18"/>
+          <w:szCs w:val="18"/>
+          <w:lang w:eastAsia="en-CA"/>
+        </w:rPr>
+        <w:t>[dev] Increased game version to 0.5b</w:t>
+      </w:r>
+    </w:p>
+    <w:p>
+      <w:pPr>
+        <w:pStyle w:val="ListParagraph"/>
+        <w:numPr>
+          <w:ilvl w:val="0"/>
+          <w:numId w:val="1"/>
+        </w:numPr>
+        <w:shd w:val="clear" w:color="auto" w:fill="F6F8FA"/>
+        <w:tabs>
+          <w:tab w:val="left" w:pos="916"/>
+          <w:tab w:val="left" w:pos="1832"/>
+          <w:tab w:val="left" w:pos="2748"/>
+          <w:tab w:val="left" w:pos="3664"/>
+          <w:tab w:val="left" w:pos="4580"/>
+          <w:tab w:val="left" w:pos="5496"/>
+          <w:tab w:val="left" w:pos="6412"/>
+          <w:tab w:val="left" w:pos="7328"/>
+          <w:tab w:val="left" w:pos="8244"/>
+          <w:tab w:val="left" w:pos="9160"/>
+          <w:tab w:val="left" w:pos="10076"/>
+          <w:tab w:val="left" w:pos="10992"/>
+          <w:tab w:val="left" w:pos="11908"/>
+          <w:tab w:val="left" w:pos="12824"/>
+          <w:tab w:val="left" w:pos="13740"/>
+          <w:tab w:val="left" w:pos="14656"/>
+        </w:tabs>
+        <w:spacing w:before="150" w:after="0" w:line="240" w:lineRule="auto"/>
+        <w:rPr>
+          <w:rFonts w:ascii="Consolas" w:eastAsia="Times New Roman" w:hAnsi="Consolas" w:cs="Courier New"/>
+          <w:color w:val="444D56"/>
+          <w:sz w:val="18"/>
+          <w:szCs w:val="18"/>
+          <w:lang w:eastAsia="en-CA"/>
+        </w:rPr>
+      </w:pPr>
+      <w:r>
+        <w:rPr>
+          <w:rFonts w:ascii="Consolas" w:eastAsia="Times New Roman" w:hAnsi="Consolas" w:cs="Courier New"/>
+          <w:color w:val="444D56"/>
+          <w:sz w:val="18"/>
+          <w:szCs w:val="18"/>
+          <w:lang w:eastAsia="en-CA"/>
+        </w:rPr>
+        <w:t>[dev] Added the ocean floor tiles</w:t>
+      </w:r>
+    </w:p>
+    <w:p>
+      <w:pPr>
+        <w:pStyle w:val="ListParagraph"/>
+        <w:numPr>
+          <w:ilvl w:val="0"/>
+          <w:numId w:val="1"/>
+        </w:numPr>
+        <w:shd w:val="clear" w:color="auto" w:fill="F6F8FA"/>
+        <w:tabs>
+          <w:tab w:val="left" w:pos="916"/>
+          <w:tab w:val="left" w:pos="1832"/>
+          <w:tab w:val="left" w:pos="2748"/>
+          <w:tab w:val="left" w:pos="3664"/>
+          <w:tab w:val="left" w:pos="4580"/>
+          <w:tab w:val="left" w:pos="5496"/>
+          <w:tab w:val="left" w:pos="6412"/>
+          <w:tab w:val="left" w:pos="7328"/>
+          <w:tab w:val="left" w:pos="8244"/>
+          <w:tab w:val="left" w:pos="9160"/>
+          <w:tab w:val="left" w:pos="10076"/>
+          <w:tab w:val="left" w:pos="10992"/>
+          <w:tab w:val="left" w:pos="11908"/>
+          <w:tab w:val="left" w:pos="12824"/>
+          <w:tab w:val="left" w:pos="13740"/>
+          <w:tab w:val="left" w:pos="14656"/>
+        </w:tabs>
+        <w:spacing w:before="150" w:after="0" w:line="240" w:lineRule="auto"/>
+        <w:rPr>
+          <w:rFonts w:ascii="Consolas" w:eastAsia="Times New Roman" w:hAnsi="Consolas" w:cs="Courier New"/>
+          <w:color w:val="444D56"/>
+          <w:sz w:val="18"/>
+          <w:szCs w:val="18"/>
+          <w:lang w:eastAsia="en-CA"/>
+        </w:rPr>
+      </w:pPr>
+      <w:r>
+        <w:rPr>
+          <w:rFonts w:ascii="Consolas" w:eastAsia="Times New Roman" w:hAnsi="Consolas" w:cs="Courier New"/>
+          <w:color w:val="444D56"/>
+          <w:sz w:val="18"/>
+          <w:szCs w:val="18"/>
+          <w:lang w:eastAsia="en-CA"/>
+        </w:rPr>
+        <w:t>[dev] Improved Tile Procedural Generator</w:t>
+      </w:r>
+    </w:p>
+    <w:p>
+      <w:pPr>
+        <w:pStyle w:val="ListParagraph"/>
+        <w:numPr>
+          <w:ilvl w:val="0"/>
+          <w:numId w:val="1"/>
+        </w:numPr>
+        <w:shd w:val="clear" w:color="auto" w:fill="F6F8FA"/>
+        <w:tabs>
+          <w:tab w:val="left" w:pos="916"/>
+          <w:tab w:val="left" w:pos="1832"/>
+          <w:tab w:val="left" w:pos="2748"/>
+          <w:tab w:val="left" w:pos="3664"/>
+          <w:tab w:val="left" w:pos="4580"/>
+          <w:tab w:val="left" w:pos="5496"/>
+          <w:tab w:val="left" w:pos="6412"/>
+          <w:tab w:val="left" w:pos="7328"/>
+          <w:tab w:val="left" w:pos="8244"/>
+          <w:tab w:val="left" w:pos="9160"/>
+          <w:tab w:val="left" w:pos="10076"/>
+          <w:tab w:val="left" w:pos="10992"/>
+          <w:tab w:val="left" w:pos="11908"/>
+          <w:tab w:val="left" w:pos="12824"/>
+          <w:tab w:val="left" w:pos="13740"/>
+          <w:tab w:val="left" w:pos="14656"/>
+        </w:tabs>
+        <w:spacing w:before="150" w:after="0" w:line="240" w:lineRule="auto"/>
+        <w:rPr>
+          <w:rFonts w:ascii="Consolas" w:eastAsia="Times New Roman" w:hAnsi="Consolas" w:cs="Courier New"/>
+          <w:color w:val="444D56"/>
+          <w:sz w:val="18"/>
+          <w:szCs w:val="18"/>
+          <w:lang w:eastAsia="en-CA"/>
+        </w:rPr>
+      </w:pPr>
+      <w:r>
+        <w:rPr>
+          <w:rFonts w:ascii="Consolas" w:eastAsia="Times New Roman" w:hAnsi="Consolas" w:cs="Courier New"/>
+          <w:color w:val="444D56"/>
+          <w:sz w:val="18"/>
+          <w:szCs w:val="18"/>
+          <w:lang w:eastAsia="en-CA"/>
+        </w:rPr>
+        <w:t>[dev] Improved Visual</w:t>
+      </w:r>
+    </w:p>
+    <w:p>
+      <w:pPr>
+        <w:pStyle w:val="ListParagraph"/>
+        <w:numPr>
+          <w:ilvl w:val="0"/>
+          <w:numId w:val="1"/>
+        </w:numPr>
+        <w:shd w:val="clear" w:color="auto" w:fill="F6F8FA"/>
+        <w:tabs>
+          <w:tab w:val="left" w:pos="916"/>
+          <w:tab w:val="left" w:pos="1832"/>
+          <w:tab w:val="left" w:pos="2748"/>
+          <w:tab w:val="left" w:pos="3664"/>
+          <w:tab w:val="left" w:pos="4580"/>
+          <w:tab w:val="left" w:pos="5496"/>
+          <w:tab w:val="left" w:pos="6412"/>
+          <w:tab w:val="left" w:pos="7328"/>
+          <w:tab w:val="left" w:pos="8244"/>
+          <w:tab w:val="left" w:pos="9160"/>
+          <w:tab w:val="left" w:pos="10076"/>
+          <w:tab w:val="left" w:pos="10992"/>
+          <w:tab w:val="left" w:pos="11908"/>
+          <w:tab w:val="left" w:pos="12824"/>
+          <w:tab w:val="left" w:pos="13740"/>
+          <w:tab w:val="left" w:pos="14656"/>
+        </w:tabs>
+        <w:spacing w:before="150" w:after="0" w:line="240" w:lineRule="auto"/>
+        <w:rPr>
+          <w:rFonts w:ascii="Consolas" w:eastAsia="Times New Roman" w:hAnsi="Consolas" w:cs="Courier New"/>
+          <w:color w:val="444D56"/>
+          <w:sz w:val="18"/>
+          <w:szCs w:val="18"/>
+          <w:lang w:eastAsia="en-CA"/>
+        </w:rPr>
+      </w:pPr>
+      <w:r>
+        <w:rPr>
+          <w:rFonts w:ascii="Consolas" w:eastAsia="Times New Roman" w:hAnsi="Consolas" w:cs="Courier New"/>
+          <w:color w:val="444D56"/>
+          <w:sz w:val="18"/>
+          <w:szCs w:val="18"/>
+          <w:lang w:eastAsia="en-CA"/>
+        </w:rPr>
+        <w:t>[dev] Increased game version to 0.5a</w:t>
+      </w:r>
+    </w:p>
+    <w:p>
+      <w:pPr>
+        <w:pStyle w:val="ListParagraph"/>
+        <w:numPr>
+          <w:ilvl w:val="0"/>
+          <w:numId w:val="1"/>
+        </w:numPr>
+        <w:shd w:val="clear" w:color="auto" w:fill="F6F8FA"/>
+        <w:tabs>
+          <w:tab w:val="left" w:pos="916"/>
+          <w:tab w:val="left" w:pos="1832"/>
+          <w:tab w:val="left" w:pos="2748"/>
+          <w:tab w:val="left" w:pos="3664"/>
+          <w:tab w:val="left" w:pos="4580"/>
+          <w:tab w:val="left" w:pos="5496"/>
+          <w:tab w:val="left" w:pos="6412"/>
+          <w:tab w:val="left" w:pos="7328"/>
+          <w:tab w:val="left" w:pos="8244"/>
+          <w:tab w:val="left" w:pos="9160"/>
+          <w:tab w:val="left" w:pos="10076"/>
+          <w:tab w:val="left" w:pos="10992"/>
+          <w:tab w:val="left" w:pos="11908"/>
+          <w:tab w:val="left" w:pos="12824"/>
+          <w:tab w:val="left" w:pos="13740"/>
+          <w:tab w:val="left" w:pos="14656"/>
+        </w:tabs>
+        <w:spacing w:before="150" w:after="0" w:line="240" w:lineRule="auto"/>
+        <w:rPr>
+          <w:rFonts w:ascii="Consolas" w:eastAsia="Times New Roman" w:hAnsi="Consolas" w:cs="Courier New"/>
+          <w:color w:val="444D56"/>
+          <w:sz w:val="18"/>
+          <w:szCs w:val="18"/>
+          <w:lang w:eastAsia="en-CA"/>
+        </w:rPr>
+      </w:pPr>
+      <w:r>
+        <w:rPr>
+          <w:rFonts w:ascii="Consolas" w:eastAsia="Times New Roman" w:hAnsi="Consolas" w:cs="Courier New"/>
+          <w:color w:val="444D56"/>
+          <w:sz w:val="18"/>
+          <w:szCs w:val="18"/>
+          <w:lang w:eastAsia="en-CA"/>
+        </w:rPr>
+        <w:t>[dev] Added bitmap font</w:t>
+      </w:r>
+    </w:p>
+    <w:p>
+      <w:pPr>
+        <w:pStyle w:val="ListParagraph"/>
+        <w:numPr>
+          <w:ilvl w:val="0"/>
+          <w:numId w:val="1"/>
+        </w:numPr>
+        <w:shd w:val="clear" w:color="auto" w:fill="F6F8FA"/>
+        <w:tabs>
+          <w:tab w:val="left" w:pos="916"/>
+          <w:tab w:val="left" w:pos="1832"/>
+          <w:tab w:val="left" w:pos="2748"/>
+          <w:tab w:val="left" w:pos="3664"/>
+          <w:tab w:val="left" w:pos="4580"/>
+          <w:tab w:val="left" w:pos="5496"/>
+          <w:tab w:val="left" w:pos="6412"/>
+          <w:tab w:val="left" w:pos="7328"/>
+          <w:tab w:val="left" w:pos="8244"/>
+          <w:tab w:val="left" w:pos="9160"/>
+          <w:tab w:val="left" w:pos="10076"/>
+          <w:tab w:val="left" w:pos="10992"/>
+          <w:tab w:val="left" w:pos="11908"/>
+          <w:tab w:val="left" w:pos="12824"/>
+          <w:tab w:val="left" w:pos="13740"/>
+          <w:tab w:val="left" w:pos="14656"/>
+        </w:tabs>
+        <w:spacing w:before="150" w:after="0" w:line="240" w:lineRule="auto"/>
+        <w:rPr>
+          <w:rFonts w:ascii="Consolas" w:eastAsia="Times New Roman" w:hAnsi="Consolas" w:cs="Courier New"/>
+          <w:color w:val="444D56"/>
+          <w:sz w:val="18"/>
+          <w:szCs w:val="18"/>
+          <w:lang w:eastAsia="en-CA"/>
+        </w:rPr>
+      </w:pPr>
+      <w:r>
+        <w:rPr>
+          <w:rFonts w:ascii="Consolas" w:eastAsia="Times New Roman" w:hAnsi="Consolas" w:cs="Courier New"/>
+          <w:color w:val="444D56"/>
+          <w:sz w:val="18"/>
+          <w:szCs w:val="18"/>
+          <w:lang w:eastAsia="en-CA"/>
+        </w:rPr>
+        <w:t>[dev] Added score</w:t>
+      </w:r>
+    </w:p>
+    <w:p>
+      <w:pPr>
+        <w:pStyle w:val="ListParagraph"/>
+        <w:numPr>
+          <w:ilvl w:val="0"/>
+          <w:numId w:val="1"/>
+        </w:numPr>
+        <w:shd w:val="clear" w:color="auto" w:fill="F6F8FA"/>
+        <w:tabs>
+          <w:tab w:val="left" w:pos="916"/>
+          <w:tab w:val="left" w:pos="1832"/>
+          <w:tab w:val="left" w:pos="2748"/>
+          <w:tab w:val="left" w:pos="3664"/>
+          <w:tab w:val="left" w:pos="4580"/>
+          <w:tab w:val="left" w:pos="5496"/>
+          <w:tab w:val="left" w:pos="6412"/>
+          <w:tab w:val="left" w:pos="7328"/>
+          <w:tab w:val="left" w:pos="8244"/>
+          <w:tab w:val="left" w:pos="9160"/>
+          <w:tab w:val="left" w:pos="10076"/>
+          <w:tab w:val="left" w:pos="10992"/>
+          <w:tab w:val="left" w:pos="11908"/>
+          <w:tab w:val="left" w:pos="12824"/>
+          <w:tab w:val="left" w:pos="13740"/>
+          <w:tab w:val="left" w:pos="14656"/>
+        </w:tabs>
+        <w:spacing w:before="150" w:after="0" w:line="240" w:lineRule="auto"/>
+        <w:rPr>
+          <w:rFonts w:ascii="Consolas" w:eastAsia="Times New Roman" w:hAnsi="Consolas" w:cs="Courier New"/>
+          <w:color w:val="444D56"/>
+          <w:sz w:val="18"/>
+          <w:szCs w:val="18"/>
+          <w:lang w:eastAsia="en-CA"/>
+        </w:rPr>
+      </w:pPr>
+      <w:r>
+        <w:rPr>
+          <w:rFonts w:ascii="Consolas" w:eastAsia="Times New Roman" w:hAnsi="Consolas" w:cs="Courier New"/>
+          <w:color w:val="444D56"/>
+          <w:sz w:val="18"/>
+          <w:szCs w:val="18"/>
+          <w:lang w:eastAsia="en-CA"/>
+        </w:rPr>
+        <w:t>[dev] Increased game version to 0.</w:t>
+      </w:r>
+      <w:r>
+        <w:rPr>
+          <w:rFonts w:ascii="Consolas" w:eastAsia="Times New Roman" w:hAnsi="Consolas" w:cs="Courier New"/>
+          <w:color w:val="444D56"/>
+          <w:sz w:val="18"/>
+          <w:szCs w:val="18"/>
+          <w:lang w:eastAsia="en-CA"/>
+        </w:rPr>
+        <w:t>5</w:t>
+      </w:r>
+    </w:p>
+    <w:p>
+      <w:pPr>
+        <w:pStyle w:val="ListParagraph"/>
+        <w:numPr>
+          <w:ilvl w:val="0"/>
+          <w:numId w:val="1"/>
+        </w:numPr>
+        <w:shd w:val="clear" w:color="auto" w:fill="F6F8FA"/>
+        <w:tabs>
+          <w:tab w:val="left" w:pos="916"/>
+          <w:tab w:val="left" w:pos="1832"/>
+          <w:tab w:val="left" w:pos="2748"/>
+          <w:tab w:val="left" w:pos="3664"/>
+          <w:tab w:val="left" w:pos="4580"/>
+          <w:tab w:val="left" w:pos="5496"/>
+          <w:tab w:val="left" w:pos="6412"/>
+          <w:tab w:val="left" w:pos="7328"/>
+          <w:tab w:val="left" w:pos="8244"/>
+          <w:tab w:val="left" w:pos="9160"/>
+          <w:tab w:val="left" w:pos="10076"/>
+          <w:tab w:val="left" w:pos="10992"/>
+          <w:tab w:val="left" w:pos="11908"/>
+          <w:tab w:val="left" w:pos="12824"/>
+          <w:tab w:val="left" w:pos="13740"/>
+          <w:tab w:val="left" w:pos="14656"/>
+        </w:tabs>
+        <w:spacing w:before="150" w:after="0" w:line="240" w:lineRule="auto"/>
+        <w:rPr>
+          <w:rFonts w:ascii="Consolas" w:eastAsia="Times New Roman" w:hAnsi="Consolas" w:cs="Courier New"/>
+          <w:color w:val="444D56"/>
+          <w:sz w:val="18"/>
+          <w:szCs w:val="18"/>
+          <w:lang w:eastAsia="en-CA"/>
+        </w:rPr>
+      </w:pPr>
+      <w:r>
+        <w:rPr>
+          <w:rFonts w:ascii="Consolas" w:eastAsia="Times New Roman" w:hAnsi="Consolas" w:cs="Courier New"/>
+          <w:color w:val="444D56"/>
+          <w:sz w:val="18"/>
+          <w:szCs w:val="18"/>
+          <w:lang w:eastAsia="en-CA"/>
+        </w:rPr>
+        <w:t>[dev] Implemented new Main character visual</w:t>
+      </w:r>
+    </w:p>
+    <w:p>
+      <w:pPr>
+        <w:pStyle w:val="ListParagraph"/>
+        <w:numPr>
+          <w:ilvl w:val="0"/>
+          <w:numId w:val="1"/>
+        </w:numPr>
+        <w:shd w:val="clear" w:color="auto" w:fill="F6F8FA"/>
+        <w:tabs>
+          <w:tab w:val="left" w:pos="916"/>
+          <w:tab w:val="left" w:pos="1832"/>
+          <w:tab w:val="left" w:pos="2748"/>
+          <w:tab w:val="left" w:pos="3664"/>
+          <w:tab w:val="left" w:pos="4580"/>
+          <w:tab w:val="left" w:pos="5496"/>
+          <w:tab w:val="left" w:pos="6412"/>
+          <w:tab w:val="left" w:pos="7328"/>
+          <w:tab w:val="left" w:pos="8244"/>
+          <w:tab w:val="left" w:pos="9160"/>
+          <w:tab w:val="left" w:pos="10076"/>
+          <w:tab w:val="left" w:pos="10992"/>
+          <w:tab w:val="left" w:pos="11908"/>
+          <w:tab w:val="left" w:pos="12824"/>
+          <w:tab w:val="left" w:pos="13740"/>
+          <w:tab w:val="left" w:pos="14656"/>
+        </w:tabs>
+        <w:spacing w:before="150" w:after="0" w:line="240" w:lineRule="auto"/>
+        <w:rPr>
+          <w:rFonts w:ascii="Consolas" w:eastAsia="Times New Roman" w:hAnsi="Consolas" w:cs="Courier New"/>
+          <w:color w:val="444D56"/>
+          <w:sz w:val="18"/>
+          <w:szCs w:val="18"/>
+          <w:lang w:eastAsia="en-CA"/>
+        </w:rPr>
+      </w:pPr>
+      <w:r>
+        <w:rPr>
+          <w:rFonts w:ascii="Consolas" w:eastAsia="Times New Roman" w:hAnsi="Consolas" w:cs="Courier New"/>
+          <w:color w:val="444D56"/>
+          <w:sz w:val="18"/>
+          <w:szCs w:val="18"/>
+          <w:lang w:eastAsia="en-CA"/>
+        </w:rPr>
+        <w:t>[dev] Increased game version to 0.3a</w:t>
+      </w:r>
+    </w:p>
+    <w:p>
+      <w:pPr>
+        <w:pStyle w:val="ListParagraph"/>
+        <w:numPr>
+          <w:ilvl w:val="0"/>
+          <w:numId w:val="1"/>
+        </w:numPr>
+        <w:shd w:val="clear" w:color="auto" w:fill="F6F8FA"/>
+        <w:tabs>
+          <w:tab w:val="left" w:pos="916"/>
+          <w:tab w:val="left" w:pos="1832"/>
+          <w:tab w:val="left" w:pos="2748"/>
+          <w:tab w:val="left" w:pos="3664"/>
+          <w:tab w:val="left" w:pos="4580"/>
+          <w:tab w:val="left" w:pos="5496"/>
+          <w:tab w:val="left" w:pos="6412"/>
+          <w:tab w:val="left" w:pos="7328"/>
+          <w:tab w:val="left" w:pos="8244"/>
+          <w:tab w:val="left" w:pos="9160"/>
+          <w:tab w:val="left" w:pos="10076"/>
+          <w:tab w:val="left" w:pos="10992"/>
+          <w:tab w:val="left" w:pos="11908"/>
+          <w:tab w:val="left" w:pos="12824"/>
+          <w:tab w:val="left" w:pos="13740"/>
+          <w:tab w:val="left" w:pos="14656"/>
+        </w:tabs>
+        <w:spacing w:before="150" w:after="0" w:line="240" w:lineRule="auto"/>
+        <w:rPr>
+          <w:rFonts w:ascii="Consolas" w:eastAsia="Times New Roman" w:hAnsi="Consolas" w:cs="Courier New"/>
+          <w:color w:val="444D56"/>
+          <w:sz w:val="18"/>
+          <w:szCs w:val="18"/>
+          <w:lang w:eastAsia="en-CA"/>
+        </w:rPr>
+      </w:pPr>
+      <w:r>
+        <w:rPr>
+          <w:rFonts w:ascii="Consolas" w:eastAsia="Times New Roman" w:hAnsi="Consolas" w:cs="Courier New"/>
+          <w:color w:val="444D56"/>
+          <w:sz w:val="18"/>
+          <w:szCs w:val="18"/>
+          <w:lang w:eastAsia="en-CA"/>
+        </w:rPr>
+        <w:t>[</w:t>
+      </w:r>
+      <w:r>
+        <w:rPr>
+          <w:rFonts w:ascii="Consolas" w:eastAsia="Times New Roman" w:hAnsi="Consolas" w:cs="Courier New"/>
+          <w:color w:val="444D56"/>
+          <w:sz w:val="18"/>
+          <w:szCs w:val="18"/>
+          <w:lang w:eastAsia="en-CA"/>
+        </w:rPr>
+        <w:t>art</w:t>
+      </w:r>
+      <w:r>
+        <w:rPr>
+          <w:rFonts w:ascii="Consolas" w:eastAsia="Times New Roman" w:hAnsi="Consolas" w:cs="Courier New"/>
+          <w:color w:val="444D56"/>
+          <w:sz w:val="18"/>
+          <w:szCs w:val="18"/>
+          <w:lang w:eastAsia="en-CA"/>
+        </w:rPr>
+        <w:t>] Finished main character jump animation</w:t>
+      </w:r>
+    </w:p>
+    <w:p>
+      <w:pPr>
+        <w:pStyle w:val="ListParagraph"/>
+        <w:numPr>
+          <w:ilvl w:val="0"/>
+          <w:numId w:val="1"/>
+        </w:numPr>
+        <w:shd w:val="clear" w:color="auto" w:fill="F6F8FA"/>
+        <w:tabs>
+          <w:tab w:val="left" w:pos="916"/>
+          <w:tab w:val="left" w:pos="1832"/>
+          <w:tab w:val="left" w:pos="2748"/>
+          <w:tab w:val="left" w:pos="3664"/>
+          <w:tab w:val="left" w:pos="4580"/>
+          <w:tab w:val="left" w:pos="5496"/>
+          <w:tab w:val="left" w:pos="6412"/>
+          <w:tab w:val="left" w:pos="7328"/>
+          <w:tab w:val="left" w:pos="8244"/>
+          <w:tab w:val="left" w:pos="9160"/>
+          <w:tab w:val="left" w:pos="10076"/>
+          <w:tab w:val="left" w:pos="10992"/>
+          <w:tab w:val="left" w:pos="11908"/>
+          <w:tab w:val="left" w:pos="12824"/>
+          <w:tab w:val="left" w:pos="13740"/>
+          <w:tab w:val="left" w:pos="14656"/>
+        </w:tabs>
+        <w:spacing w:before="150" w:after="0" w:line="240" w:lineRule="auto"/>
+        <w:rPr>
+          <w:rFonts w:ascii="Consolas" w:eastAsia="Times New Roman" w:hAnsi="Consolas" w:cs="Courier New"/>
+          <w:color w:val="444D56"/>
+          <w:sz w:val="18"/>
+          <w:szCs w:val="18"/>
+          <w:lang w:eastAsia="en-CA"/>
+        </w:rPr>
+      </w:pPr>
+      <w:r>
+        <w:rPr>
+          <w:rFonts w:ascii="Consolas" w:eastAsia="Times New Roman" w:hAnsi="Consolas" w:cs="Courier New"/>
+          <w:color w:val="444D56"/>
+          <w:sz w:val="18"/>
+          <w:szCs w:val="18"/>
+          <w:lang w:eastAsia="en-CA"/>
+        </w:rPr>
+        <w:t>[</w:t>
+      </w:r>
+      <w:r>
+        <w:rPr>
+          <w:rFonts w:ascii="Consolas" w:eastAsia="Times New Roman" w:hAnsi="Consolas" w:cs="Courier New"/>
+          <w:color w:val="444D56"/>
+          <w:sz w:val="18"/>
+          <w:szCs w:val="18"/>
+          <w:lang w:eastAsia="en-CA"/>
+        </w:rPr>
+        <w:t>art</w:t>
+      </w:r>
+      <w:r>
+        <w:rPr>
+          <w:rFonts w:ascii="Consolas" w:eastAsia="Times New Roman" w:hAnsi="Consolas" w:cs="Courier New"/>
+          <w:color w:val="444D56"/>
+          <w:sz w:val="18"/>
+          <w:szCs w:val="18"/>
+          <w:lang w:eastAsia="en-CA"/>
+        </w:rPr>
+        <w:t>] Started creating background images</w:t>
+      </w:r>
+    </w:p>
+    <w:p>
+      <w:pPr>
+        <w:pStyle w:val="Heading1"/>
+      </w:pPr>
+      <w:r>
+        <w:t>May 5:</w:t>
+      </w:r>
+    </w:p>
+    <w:p>
+      <w:pPr>
+        <w:pStyle w:val="ListParagraph"/>
+        <w:numPr>
+          <w:ilvl w:val="0"/>
+          <w:numId w:val="1"/>
+        </w:numPr>
+        <w:shd w:val="clear" w:color="auto" w:fill="F6F8FA"/>
+        <w:tabs>
+          <w:tab w:val="left" w:pos="916"/>
+          <w:tab w:val="left" w:pos="1832"/>
+          <w:tab w:val="left" w:pos="2748"/>
+          <w:tab w:val="left" w:pos="3664"/>
+          <w:tab w:val="left" w:pos="4580"/>
+          <w:tab w:val="left" w:pos="5496"/>
+          <w:tab w:val="left" w:pos="6412"/>
+          <w:tab w:val="left" w:pos="7328"/>
+          <w:tab w:val="left" w:pos="8244"/>
+          <w:tab w:val="left" w:pos="9160"/>
+          <w:tab w:val="left" w:pos="10076"/>
+          <w:tab w:val="left" w:pos="10992"/>
+          <w:tab w:val="left" w:pos="11908"/>
+          <w:tab w:val="left" w:pos="12824"/>
+          <w:tab w:val="left" w:pos="13740"/>
+          <w:tab w:val="left" w:pos="14656"/>
+        </w:tabs>
+        <w:spacing w:before="150" w:after="0" w:line="240" w:lineRule="auto"/>
+        <w:rPr>
+          <w:rFonts w:ascii="Consolas" w:eastAsia="Times New Roman" w:hAnsi="Consolas" w:cs="Courier New"/>
+          <w:color w:val="444D56"/>
+          <w:sz w:val="18"/>
+          <w:szCs w:val="18"/>
+          <w:lang w:eastAsia="en-CA"/>
+        </w:rPr>
+      </w:pPr>
+      <w:r>
+        <w:rPr>
+          <w:rFonts w:ascii="Consolas" w:eastAsia="Times New Roman" w:hAnsi="Consolas" w:cs="Courier New"/>
+          <w:color w:val="444D56"/>
+          <w:sz w:val="18"/>
+          <w:szCs w:val="18"/>
+          <w:lang w:eastAsia="en-CA"/>
+        </w:rPr>
+        <w:t>[dev] Increased game version to 0.3</w:t>
+      </w:r>
+    </w:p>
+    <w:p>
+      <w:pPr>
+        <w:pStyle w:val="ListParagraph"/>
+        <w:numPr>
+          <w:ilvl w:val="0"/>
+          <w:numId w:val="1"/>
+        </w:numPr>
+        <w:shd w:val="clear" w:color="auto" w:fill="F6F8FA"/>
+        <w:tabs>
+          <w:tab w:val="left" w:pos="916"/>
+          <w:tab w:val="left" w:pos="1832"/>
+          <w:tab w:val="left" w:pos="2748"/>
+          <w:tab w:val="left" w:pos="3664"/>
+          <w:tab w:val="left" w:pos="4580"/>
+          <w:tab w:val="left" w:pos="5496"/>
+          <w:tab w:val="left" w:pos="6412"/>
+          <w:tab w:val="left" w:pos="7328"/>
+          <w:tab w:val="left" w:pos="8244"/>
+          <w:tab w:val="left" w:pos="9160"/>
+          <w:tab w:val="left" w:pos="10076"/>
+          <w:tab w:val="left" w:pos="10992"/>
+          <w:tab w:val="left" w:pos="11908"/>
+          <w:tab w:val="left" w:pos="12824"/>
+          <w:tab w:val="left" w:pos="13740"/>
+          <w:tab w:val="left" w:pos="14656"/>
+        </w:tabs>
+        <w:spacing w:before="150" w:after="0" w:line="240" w:lineRule="auto"/>
+        <w:rPr>
+          <w:rFonts w:ascii="Consolas" w:eastAsia="Times New Roman" w:hAnsi="Consolas" w:cs="Courier New"/>
+          <w:color w:val="444D56"/>
+          <w:sz w:val="18"/>
+          <w:szCs w:val="18"/>
+          <w:lang w:eastAsia="en-CA"/>
+        </w:rPr>
+      </w:pPr>
+      <w:r>
+        <w:rPr>
+          <w:rFonts w:ascii="Consolas" w:eastAsia="Times New Roman" w:hAnsi="Consolas" w:cs="Courier New"/>
+          <w:color w:val="444D56"/>
+          <w:sz w:val="18"/>
+          <w:szCs w:val="18"/>
+          <w:lang w:eastAsia="en-CA"/>
+        </w:rPr>
+        <w:t xml:space="preserve">[dev] </w:t>
+      </w:r>
+      <w:r>
+        <w:rPr>
+          <w:rFonts w:ascii="Consolas" w:eastAsia="Times New Roman" w:hAnsi="Consolas" w:cs="Courier New"/>
+          <w:color w:val="444D56"/>
+          <w:sz w:val="18"/>
+          <w:szCs w:val="18"/>
+          <w:lang w:eastAsia="en-CA"/>
+        </w:rPr>
+        <w:t>Improved gameplay experience generally</w:t>
+      </w:r>
+    </w:p>
+    <w:p>
+      <w:pPr>
+        <w:pStyle w:val="ListParagraph"/>
+        <w:numPr>
+          <w:ilvl w:val="0"/>
+          <w:numId w:val="1"/>
+        </w:numPr>
+        <w:shd w:val="clear" w:color="auto" w:fill="F6F8FA"/>
+        <w:tabs>
+          <w:tab w:val="left" w:pos="916"/>
+          <w:tab w:val="left" w:pos="1832"/>
+          <w:tab w:val="left" w:pos="2748"/>
+          <w:tab w:val="left" w:pos="3664"/>
+          <w:tab w:val="left" w:pos="4580"/>
+          <w:tab w:val="left" w:pos="5496"/>
+          <w:tab w:val="left" w:pos="6412"/>
+          <w:tab w:val="left" w:pos="7328"/>
+          <w:tab w:val="left" w:pos="8244"/>
+          <w:tab w:val="left" w:pos="9160"/>
+          <w:tab w:val="left" w:pos="10076"/>
+          <w:tab w:val="left" w:pos="10992"/>
+          <w:tab w:val="left" w:pos="11908"/>
+          <w:tab w:val="left" w:pos="12824"/>
+          <w:tab w:val="left" w:pos="13740"/>
+          <w:tab w:val="left" w:pos="14656"/>
+        </w:tabs>
+        <w:spacing w:before="150" w:after="0" w:line="240" w:lineRule="auto"/>
+        <w:rPr>
+          <w:rFonts w:ascii="Consolas" w:eastAsia="Times New Roman" w:hAnsi="Consolas" w:cs="Courier New"/>
+          <w:color w:val="444D56"/>
+          <w:sz w:val="18"/>
+          <w:szCs w:val="18"/>
+          <w:lang w:eastAsia="en-CA"/>
+        </w:rPr>
+      </w:pPr>
+      <w:r>
+        <w:rPr>
+          <w:rFonts w:ascii="Consolas" w:eastAsia="Times New Roman" w:hAnsi="Consolas" w:cs="Courier New"/>
+          <w:color w:val="444D56"/>
+          <w:sz w:val="18"/>
+          <w:szCs w:val="18"/>
+          <w:lang w:eastAsia="en-CA"/>
+        </w:rPr>
+        <w:t xml:space="preserve">[dev] </w:t>
+      </w:r>
+      <w:r>
+        <w:rPr>
+          <w:rFonts w:ascii="Consolas" w:eastAsia="Times New Roman" w:hAnsi="Consolas" w:cs="Courier New"/>
+          <w:color w:val="444D56"/>
+          <w:sz w:val="18"/>
+          <w:szCs w:val="18"/>
+          <w:lang w:eastAsia="en-CA"/>
+        </w:rPr>
+        <w:t>Added screen scrolling function</w:t>
+      </w:r>
+    </w:p>
+    <w:p>
+      <w:pPr>
+        <w:pStyle w:val="ListParagraph"/>
+        <w:numPr>
+          <w:ilvl w:val="0"/>
+          <w:numId w:val="1"/>
+        </w:numPr>
+        <w:shd w:val="clear" w:color="auto" w:fill="F6F8FA"/>
+        <w:tabs>
+          <w:tab w:val="left" w:pos="916"/>
+          <w:tab w:val="left" w:pos="1832"/>
+          <w:tab w:val="left" w:pos="2748"/>
+          <w:tab w:val="left" w:pos="3664"/>
+          <w:tab w:val="left" w:pos="4580"/>
+          <w:tab w:val="left" w:pos="5496"/>
+          <w:tab w:val="left" w:pos="6412"/>
+          <w:tab w:val="left" w:pos="7328"/>
+          <w:tab w:val="left" w:pos="8244"/>
+          <w:tab w:val="left" w:pos="9160"/>
+          <w:tab w:val="left" w:pos="10076"/>
+          <w:tab w:val="left" w:pos="10992"/>
+          <w:tab w:val="left" w:pos="11908"/>
+          <w:tab w:val="left" w:pos="12824"/>
+          <w:tab w:val="left" w:pos="13740"/>
+          <w:tab w:val="left" w:pos="14656"/>
+        </w:tabs>
+        <w:spacing w:before="150" w:after="0" w:line="240" w:lineRule="auto"/>
+        <w:rPr>
+          <w:rFonts w:ascii="Consolas" w:eastAsia="Times New Roman" w:hAnsi="Consolas" w:cs="Courier New"/>
+          <w:color w:val="444D56"/>
+          <w:sz w:val="18"/>
+          <w:szCs w:val="18"/>
+          <w:lang w:eastAsia="en-CA"/>
+        </w:rPr>
+      </w:pPr>
+      <w:r>
+        <w:rPr>
+          <w:rFonts w:ascii="Consolas" w:eastAsia="Times New Roman" w:hAnsi="Consolas" w:cs="Courier New"/>
+          <w:color w:val="444D56"/>
+          <w:sz w:val="18"/>
+          <w:szCs w:val="18"/>
+          <w:lang w:eastAsia="en-CA"/>
+        </w:rPr>
+        <w:t xml:space="preserve">[dev] </w:t>
+      </w:r>
+      <w:r>
+        <w:rPr>
+          <w:rFonts w:ascii="Consolas" w:eastAsia="Times New Roman" w:hAnsi="Consolas" w:cs="Courier New"/>
+          <w:color w:val="444D56"/>
+          <w:sz w:val="18"/>
+          <w:szCs w:val="18"/>
+          <w:lang w:eastAsia="en-CA"/>
+        </w:rPr>
+        <w:t>Added a game over screen</w:t>
+      </w:r>
+    </w:p>
+    <w:p>
+      <w:pPr>
+        <w:pStyle w:val="ListParagraph"/>
+        <w:numPr>
+          <w:ilvl w:val="0"/>
+          <w:numId w:val="1"/>
+        </w:numPr>
+        <w:shd w:val="clear" w:color="auto" w:fill="F6F8FA"/>
+        <w:tabs>
+          <w:tab w:val="left" w:pos="916"/>
+          <w:tab w:val="left" w:pos="1832"/>
+          <w:tab w:val="left" w:pos="2748"/>
+          <w:tab w:val="left" w:pos="3664"/>
+          <w:tab w:val="left" w:pos="4580"/>
+          <w:tab w:val="left" w:pos="5496"/>
+          <w:tab w:val="left" w:pos="6412"/>
+          <w:tab w:val="left" w:pos="7328"/>
+          <w:tab w:val="left" w:pos="8244"/>
+          <w:tab w:val="left" w:pos="9160"/>
+          <w:tab w:val="left" w:pos="10076"/>
+          <w:tab w:val="left" w:pos="10992"/>
+          <w:tab w:val="left" w:pos="11908"/>
+          <w:tab w:val="left" w:pos="12824"/>
+          <w:tab w:val="left" w:pos="13740"/>
+          <w:tab w:val="left" w:pos="14656"/>
+        </w:tabs>
+        <w:spacing w:before="150" w:after="0" w:line="240" w:lineRule="auto"/>
+        <w:rPr>
+          <w:rFonts w:ascii="Consolas" w:eastAsia="Times New Roman" w:hAnsi="Consolas" w:cs="Courier New"/>
+          <w:color w:val="444D56"/>
+          <w:sz w:val="18"/>
+          <w:szCs w:val="18"/>
+          <w:lang w:eastAsia="en-CA"/>
+        </w:rPr>
+      </w:pPr>
+      <w:r>
+        <w:rPr>
+          <w:rFonts w:ascii="Consolas" w:eastAsia="Times New Roman" w:hAnsi="Consolas" w:cs="Courier New"/>
+          <w:color w:val="444D56"/>
+          <w:sz w:val="18"/>
+          <w:szCs w:val="18"/>
+          <w:lang w:eastAsia="en-CA"/>
+        </w:rPr>
+        <w:t xml:space="preserve">[dev] </w:t>
+      </w:r>
+      <w:r>
+        <w:rPr>
+          <w:rFonts w:ascii="Consolas" w:eastAsia="Times New Roman" w:hAnsi="Consolas" w:cs="Courier New"/>
+          <w:color w:val="444D56"/>
+          <w:sz w:val="18"/>
+          <w:szCs w:val="18"/>
+          <w:lang w:eastAsia="en-CA"/>
+        </w:rPr>
+        <w:t>Improved collision detection</w:t>
+      </w:r>
+    </w:p>
+    <w:p>
+      <w:pPr>
+        <w:pStyle w:val="ListParagraph"/>
+        <w:numPr>
+          <w:ilvl w:val="0"/>
+          <w:numId w:val="1"/>
+        </w:numPr>
+        <w:shd w:val="clear" w:color="auto" w:fill="F6F8FA"/>
+        <w:tabs>
+          <w:tab w:val="left" w:pos="916"/>
+          <w:tab w:val="left" w:pos="1832"/>
+          <w:tab w:val="left" w:pos="2748"/>
+          <w:tab w:val="left" w:pos="3664"/>
+          <w:tab w:val="left" w:pos="4580"/>
+          <w:tab w:val="left" w:pos="5496"/>
+          <w:tab w:val="left" w:pos="6412"/>
+          <w:tab w:val="left" w:pos="7328"/>
+          <w:tab w:val="left" w:pos="8244"/>
+          <w:tab w:val="left" w:pos="9160"/>
+          <w:tab w:val="left" w:pos="10076"/>
+          <w:tab w:val="left" w:pos="10992"/>
+          <w:tab w:val="left" w:pos="11908"/>
+          <w:tab w:val="left" w:pos="12824"/>
+          <w:tab w:val="left" w:pos="13740"/>
+          <w:tab w:val="left" w:pos="14656"/>
+        </w:tabs>
+        <w:spacing w:before="150" w:after="0" w:line="240" w:lineRule="auto"/>
+        <w:rPr>
+          <w:rFonts w:ascii="Consolas" w:eastAsia="Times New Roman" w:hAnsi="Consolas" w:cs="Courier New"/>
+          <w:color w:val="444D56"/>
+          <w:sz w:val="18"/>
+          <w:szCs w:val="18"/>
+          <w:lang w:eastAsia="en-CA"/>
+        </w:rPr>
+      </w:pPr>
+      <w:r>
+        <w:rPr>
+          <w:rFonts w:ascii="Consolas" w:eastAsia="Times New Roman" w:hAnsi="Consolas" w:cs="Courier New"/>
+          <w:color w:val="444D56"/>
+          <w:sz w:val="18"/>
+          <w:szCs w:val="18"/>
+          <w:lang w:eastAsia="en-CA"/>
+        </w:rPr>
+        <w:t>[</w:t>
+      </w:r>
+      <w:r>
+        <w:rPr>
+          <w:rFonts w:ascii="Consolas" w:eastAsia="Times New Roman" w:hAnsi="Consolas" w:cs="Courier New"/>
+          <w:color w:val="444D56"/>
+          <w:sz w:val="18"/>
+          <w:szCs w:val="18"/>
+          <w:lang w:eastAsia="en-CA"/>
+        </w:rPr>
+        <w:t>art</w:t>
+      </w:r>
+      <w:r>
+        <w:rPr>
+          <w:rFonts w:ascii="Consolas" w:eastAsia="Times New Roman" w:hAnsi="Consolas" w:cs="Courier New"/>
+          <w:color w:val="444D56"/>
+          <w:sz w:val="18"/>
+          <w:szCs w:val="18"/>
+          <w:lang w:eastAsia="en-CA"/>
+        </w:rPr>
+        <w:t>] Started creating main character jump animation</w:t>
+      </w:r>
+    </w:p>
+    <w:p>
+      <w:pPr>
+        <w:pStyle w:val="Heading1"/>
+      </w:pPr>
+      <w:r>
+        <w:t>May 4:</w:t>
+      </w:r>
+    </w:p>
+    <w:p>
+      <w:pPr>
+        <w:pStyle w:val="ListParagraph"/>
+        <w:numPr>
+          <w:ilvl w:val="0"/>
+          <w:numId w:val="1"/>
+        </w:numPr>
+        <w:shd w:val="clear" w:color="auto" w:fill="F6F8FA"/>
+        <w:tabs>
+          <w:tab w:val="left" w:pos="916"/>
+          <w:tab w:val="left" w:pos="1832"/>
+          <w:tab w:val="left" w:pos="2748"/>
+          <w:tab w:val="left" w:pos="3664"/>
+          <w:tab w:val="left" w:pos="4580"/>
+          <w:tab w:val="left" w:pos="5496"/>
+          <w:tab w:val="left" w:pos="6412"/>
+          <w:tab w:val="left" w:pos="7328"/>
+          <w:tab w:val="left" w:pos="8244"/>
+          <w:tab w:val="left" w:pos="9160"/>
+          <w:tab w:val="left" w:pos="10076"/>
+          <w:tab w:val="left" w:pos="10992"/>
+          <w:tab w:val="left" w:pos="11908"/>
+          <w:tab w:val="left" w:pos="12824"/>
+          <w:tab w:val="left" w:pos="13740"/>
+          <w:tab w:val="left" w:pos="14656"/>
+        </w:tabs>
+        <w:spacing w:before="150" w:after="0" w:line="240" w:lineRule="auto"/>
+        <w:rPr>
+          <w:rFonts w:ascii="Consolas" w:eastAsia="Times New Roman" w:hAnsi="Consolas" w:cs="Courier New"/>
+          <w:color w:val="444D56"/>
+          <w:sz w:val="18"/>
+          <w:szCs w:val="18"/>
+          <w:lang w:eastAsia="en-CA"/>
+        </w:rPr>
+      </w:pPr>
+      <w:r>
+        <w:rPr>
+          <w:rFonts w:ascii="Consolas" w:eastAsia="Times New Roman" w:hAnsi="Consolas" w:cs="Courier New"/>
+          <w:color w:val="444D56"/>
+          <w:sz w:val="18"/>
+          <w:szCs w:val="18"/>
+          <w:lang w:eastAsia="en-CA"/>
+        </w:rPr>
+        <w:t>[dev] Increased game version to 0.2</w:t>
+      </w:r>
+    </w:p>
+    <w:p>
+      <w:pPr>
+        <w:pStyle w:val="ListParagraph"/>
+        <w:numPr>
+          <w:ilvl w:val="0"/>
+          <w:numId w:val="1"/>
+        </w:numPr>
+        <w:shd w:val="clear" w:color="auto" w:fill="F6F8FA"/>
+        <w:tabs>
+          <w:tab w:val="left" w:pos="916"/>
+          <w:tab w:val="left" w:pos="1832"/>
+          <w:tab w:val="left" w:pos="2748"/>
+          <w:tab w:val="left" w:pos="3664"/>
+          <w:tab w:val="left" w:pos="4580"/>
+          <w:tab w:val="left" w:pos="5496"/>
+          <w:tab w:val="left" w:pos="6412"/>
+          <w:tab w:val="left" w:pos="7328"/>
+          <w:tab w:val="left" w:pos="8244"/>
+          <w:tab w:val="left" w:pos="9160"/>
+          <w:tab w:val="left" w:pos="10076"/>
+          <w:tab w:val="left" w:pos="10992"/>
+          <w:tab w:val="left" w:pos="11908"/>
+          <w:tab w:val="left" w:pos="12824"/>
+          <w:tab w:val="left" w:pos="13740"/>
+          <w:tab w:val="left" w:pos="14656"/>
+        </w:tabs>
+        <w:spacing w:before="150" w:after="0" w:line="240" w:lineRule="auto"/>
+        <w:rPr>
+          <w:rFonts w:ascii="Consolas" w:eastAsia="Times New Roman" w:hAnsi="Consolas" w:cs="Courier New"/>
+          <w:color w:val="444D56"/>
+          <w:sz w:val="18"/>
+          <w:szCs w:val="18"/>
+          <w:lang w:eastAsia="en-CA"/>
+        </w:rPr>
+      </w:pPr>
+      <w:r>
+        <w:rPr>
+          <w:rFonts w:ascii="Consolas" w:eastAsia="Times New Roman" w:hAnsi="Consolas" w:cs="Courier New"/>
+          <w:color w:val="444D56"/>
+          <w:sz w:val="18"/>
+          <w:szCs w:val="18"/>
+          <w:lang w:eastAsia="en-CA"/>
+        </w:rPr>
+        <w:t xml:space="preserve">[dev] Created </w:t>
+      </w:r>
+      <w:r>
+        <w:rPr>
+          <w:rFonts w:ascii="Consolas" w:eastAsia="Times New Roman" w:hAnsi="Consolas" w:cs="Courier New"/>
+          <w:color w:val="444D56"/>
+          <w:sz w:val="18"/>
+          <w:szCs w:val="18"/>
+          <w:lang w:eastAsia="en-CA"/>
+        </w:rPr>
+        <w:t>Tile Generator</w:t>
+      </w:r>
+    </w:p>
+    <w:p>
+      <w:pPr>
+        <w:pStyle w:val="ListParagraph"/>
+        <w:numPr>
+          <w:ilvl w:val="0"/>
+          <w:numId w:val="1"/>
+        </w:numPr>
+        <w:shd w:val="clear" w:color="auto" w:fill="F6F8FA"/>
+        <w:tabs>
+          <w:tab w:val="left" w:pos="916"/>
+          <w:tab w:val="left" w:pos="1832"/>
+          <w:tab w:val="left" w:pos="2748"/>
+          <w:tab w:val="left" w:pos="3664"/>
+          <w:tab w:val="left" w:pos="4580"/>
+          <w:tab w:val="left" w:pos="5496"/>
+          <w:tab w:val="left" w:pos="6412"/>
+          <w:tab w:val="left" w:pos="7328"/>
+          <w:tab w:val="left" w:pos="8244"/>
+          <w:tab w:val="left" w:pos="9160"/>
+          <w:tab w:val="left" w:pos="10076"/>
+          <w:tab w:val="left" w:pos="10992"/>
+          <w:tab w:val="left" w:pos="11908"/>
+          <w:tab w:val="left" w:pos="12824"/>
+          <w:tab w:val="left" w:pos="13740"/>
+          <w:tab w:val="left" w:pos="14656"/>
+        </w:tabs>
+        <w:spacing w:before="150" w:after="0" w:line="240" w:lineRule="auto"/>
+        <w:rPr>
+          <w:rFonts w:ascii="Consolas" w:eastAsia="Times New Roman" w:hAnsi="Consolas" w:cs="Courier New"/>
+          <w:color w:val="444D56"/>
+          <w:sz w:val="18"/>
+          <w:szCs w:val="18"/>
+          <w:lang w:eastAsia="en-CA"/>
+        </w:rPr>
+      </w:pPr>
+      <w:r>
+        <w:rPr>
+          <w:rFonts w:ascii="Consolas" w:eastAsia="Times New Roman" w:hAnsi="Consolas" w:cs="Courier New"/>
+          <w:color w:val="444D56"/>
+          <w:sz w:val="18"/>
+          <w:szCs w:val="18"/>
+          <w:lang w:eastAsia="en-CA"/>
+        </w:rPr>
+        <w:t>[dev] Improved main character controller</w:t>
+      </w:r>
+    </w:p>
+    <w:p>
+      <w:pPr>
+        <w:pStyle w:val="ListParagraph"/>
+        <w:numPr>
+          <w:ilvl w:val="0"/>
+          <w:numId w:val="1"/>
+        </w:numPr>
+        <w:shd w:val="clear" w:color="auto" w:fill="F6F8FA"/>
+        <w:tabs>
+          <w:tab w:val="left" w:pos="916"/>
+          <w:tab w:val="left" w:pos="1832"/>
+          <w:tab w:val="left" w:pos="2748"/>
+          <w:tab w:val="left" w:pos="3664"/>
+          <w:tab w:val="left" w:pos="4580"/>
+          <w:tab w:val="left" w:pos="5496"/>
+          <w:tab w:val="left" w:pos="6412"/>
+          <w:tab w:val="left" w:pos="7328"/>
+          <w:tab w:val="left" w:pos="8244"/>
+          <w:tab w:val="left" w:pos="9160"/>
+          <w:tab w:val="left" w:pos="10076"/>
+          <w:tab w:val="left" w:pos="10992"/>
+          <w:tab w:val="left" w:pos="11908"/>
+          <w:tab w:val="left" w:pos="12824"/>
+          <w:tab w:val="left" w:pos="13740"/>
+          <w:tab w:val="left" w:pos="14656"/>
+        </w:tabs>
+        <w:spacing w:before="150" w:after="0" w:line="240" w:lineRule="auto"/>
+        <w:rPr>
+          <w:rFonts w:ascii="Consolas" w:eastAsia="Times New Roman" w:hAnsi="Consolas" w:cs="Courier New"/>
+          <w:color w:val="444D56"/>
+          <w:sz w:val="18"/>
+          <w:szCs w:val="18"/>
+          <w:lang w:eastAsia="en-CA"/>
+        </w:rPr>
+      </w:pPr>
+      <w:r>
+        <w:rPr>
+          <w:rFonts w:ascii="Consolas" w:eastAsia="Times New Roman" w:hAnsi="Consolas" w:cs="Courier New"/>
+          <w:color w:val="444D56"/>
+          <w:sz w:val="18"/>
+          <w:szCs w:val="18"/>
+          <w:lang w:eastAsia="en-CA"/>
+        </w:rPr>
+        <w:t>[dev] Created collision detection</w:t>
+      </w:r>
+    </w:p>
+    <w:p>
+      <w:pPr>
+        <w:pStyle w:val="ListParagraph"/>
+        <w:numPr>
+          <w:ilvl w:val="0"/>
+          <w:numId w:val="1"/>
+        </w:numPr>
+        <w:shd w:val="clear" w:color="auto" w:fill="F6F8FA"/>
+        <w:tabs>
+          <w:tab w:val="left" w:pos="916"/>
+          <w:tab w:val="left" w:pos="1832"/>
+          <w:tab w:val="left" w:pos="2748"/>
+          <w:tab w:val="left" w:pos="3664"/>
+          <w:tab w:val="left" w:pos="4580"/>
+          <w:tab w:val="left" w:pos="5496"/>
+          <w:tab w:val="left" w:pos="6412"/>
+          <w:tab w:val="left" w:pos="7328"/>
+          <w:tab w:val="left" w:pos="8244"/>
+          <w:tab w:val="left" w:pos="9160"/>
+          <w:tab w:val="left" w:pos="10076"/>
+          <w:tab w:val="left" w:pos="10992"/>
+          <w:tab w:val="left" w:pos="11908"/>
+          <w:tab w:val="left" w:pos="12824"/>
+          <w:tab w:val="left" w:pos="13740"/>
+          <w:tab w:val="left" w:pos="14656"/>
+        </w:tabs>
+        <w:spacing w:before="150" w:after="0" w:line="240" w:lineRule="auto"/>
+        <w:rPr>
+          <w:rFonts w:ascii="Consolas" w:eastAsia="Times New Roman" w:hAnsi="Consolas" w:cs="Courier New"/>
+          <w:color w:val="444D56"/>
+          <w:sz w:val="18"/>
+          <w:szCs w:val="18"/>
+          <w:lang w:eastAsia="en-CA"/>
+        </w:rPr>
+      </w:pPr>
+      <w:r>
+        <w:rPr>
+          <w:rFonts w:ascii="Consolas" w:eastAsia="Times New Roman" w:hAnsi="Consolas" w:cs="Courier New"/>
+          <w:color w:val="444D56"/>
+          <w:sz w:val="18"/>
+          <w:szCs w:val="18"/>
+          <w:lang w:eastAsia="en-CA"/>
+        </w:rPr>
+        <w:t>[</w:t>
+      </w:r>
+      <w:r>
+        <w:rPr>
+          <w:rFonts w:ascii="Consolas" w:eastAsia="Times New Roman" w:hAnsi="Consolas" w:cs="Courier New"/>
+          <w:color w:val="444D56"/>
+          <w:sz w:val="18"/>
+          <w:szCs w:val="18"/>
+          <w:lang w:eastAsia="en-CA"/>
+        </w:rPr>
+        <w:t>art</w:t>
+      </w:r>
+      <w:r>
+        <w:rPr>
+          <w:rFonts w:ascii="Consolas" w:eastAsia="Times New Roman" w:hAnsi="Consolas" w:cs="Courier New"/>
+          <w:color w:val="444D56"/>
+          <w:sz w:val="18"/>
+          <w:szCs w:val="18"/>
+          <w:lang w:eastAsia="en-CA"/>
+        </w:rPr>
+        <w:t>] Created main character idle animation</w:t>
+      </w:r>
+    </w:p>
+    <w:p/>
+    <w:p>
+      <w:pPr>
+        <w:pStyle w:val="Heading1"/>
+      </w:pPr>
+      <w:r>
+        <w:t>May 1:</w:t>
+      </w:r>
+    </w:p>
+    <w:p>
+      <w:pPr>
+        <w:pStyle w:val="ListParagraph"/>
+        <w:numPr>
+          <w:ilvl w:val="0"/>
+          <w:numId w:val="1"/>
+        </w:numPr>
+        <w:shd w:val="clear" w:color="auto" w:fill="F6F8FA"/>
+        <w:tabs>
+          <w:tab w:val="left" w:pos="916"/>
+          <w:tab w:val="left" w:pos="1832"/>
+          <w:tab w:val="left" w:pos="2748"/>
+          <w:tab w:val="left" w:pos="3664"/>
+          <w:tab w:val="left" w:pos="4580"/>
+          <w:tab w:val="left" w:pos="5496"/>
+          <w:tab w:val="left" w:pos="6412"/>
+          <w:tab w:val="left" w:pos="7328"/>
+          <w:tab w:val="left" w:pos="8244"/>
+          <w:tab w:val="left" w:pos="9160"/>
+          <w:tab w:val="left" w:pos="10076"/>
+          <w:tab w:val="left" w:pos="10992"/>
+          <w:tab w:val="left" w:pos="11908"/>
+          <w:tab w:val="left" w:pos="12824"/>
+          <w:tab w:val="left" w:pos="13740"/>
+          <w:tab w:val="left" w:pos="14656"/>
+        </w:tabs>
+        <w:spacing w:before="150" w:after="0" w:line="240" w:lineRule="auto"/>
+        <w:rPr>
+          <w:rFonts w:ascii="Consolas" w:eastAsia="Times New Roman" w:hAnsi="Consolas" w:cs="Courier New"/>
+          <w:color w:val="444D56"/>
+          <w:sz w:val="18"/>
+          <w:szCs w:val="18"/>
+          <w:lang w:eastAsia="en-CA"/>
+        </w:rPr>
+      </w:pPr>
+      <w:r>
+        <w:rPr>
+          <w:rFonts w:ascii="Consolas" w:eastAsia="Times New Roman" w:hAnsi="Consolas" w:cs="Courier New"/>
+          <w:color w:val="444D56"/>
+          <w:sz w:val="18"/>
+          <w:szCs w:val="18"/>
+          <w:lang w:eastAsia="en-CA"/>
+        </w:rPr>
+        <w:t>[dev] Increased game version to 0.1</w:t>
+      </w:r>
+    </w:p>
+    <w:p>
+      <w:pPr>
+        <w:pStyle w:val="ListParagraph"/>
+        <w:numPr>
+          <w:ilvl w:val="0"/>
+          <w:numId w:val="1"/>
+        </w:numPr>
+        <w:shd w:val="clear" w:color="auto" w:fill="F6F8FA"/>
+        <w:tabs>
+          <w:tab w:val="left" w:pos="916"/>
+          <w:tab w:val="left" w:pos="1832"/>
+          <w:tab w:val="left" w:pos="2748"/>
+          <w:tab w:val="left" w:pos="3664"/>
+          <w:tab w:val="left" w:pos="4580"/>
+          <w:tab w:val="left" w:pos="5496"/>
+          <w:tab w:val="left" w:pos="6412"/>
+          <w:tab w:val="left" w:pos="7328"/>
+          <w:tab w:val="left" w:pos="8244"/>
+          <w:tab w:val="left" w:pos="9160"/>
+          <w:tab w:val="left" w:pos="10076"/>
+          <w:tab w:val="left" w:pos="10992"/>
+          <w:tab w:val="left" w:pos="11908"/>
+          <w:tab w:val="left" w:pos="12824"/>
+          <w:tab w:val="left" w:pos="13740"/>
+          <w:tab w:val="left" w:pos="14656"/>
+        </w:tabs>
+        <w:spacing w:before="150" w:after="0" w:line="240" w:lineRule="auto"/>
+        <w:rPr>
+          <w:rFonts w:ascii="Consolas" w:eastAsia="Times New Roman" w:hAnsi="Consolas" w:cs="Courier New"/>
+          <w:color w:val="444D56"/>
+          <w:sz w:val="18"/>
+          <w:szCs w:val="18"/>
+          <w:lang w:eastAsia="en-CA"/>
+        </w:rPr>
+      </w:pPr>
+      <w:r>
+        <w:rPr>
+          <w:rFonts w:ascii="Consolas" w:eastAsia="Times New Roman" w:hAnsi="Consolas" w:cs="Courier New"/>
+          <w:color w:val="444D56"/>
+          <w:sz w:val="18"/>
+          <w:szCs w:val="18"/>
+          <w:lang w:eastAsia="en-CA"/>
+        </w:rPr>
+        <w:t>[dev] Created main character sprite</w:t>
+      </w:r>
+    </w:p>
+    <w:p>
+      <w:pPr>
+        <w:pStyle w:val="ListParagraph"/>
+        <w:numPr>
+          <w:ilvl w:val="0"/>
+          <w:numId w:val="1"/>
+        </w:numPr>
+        <w:shd w:val="clear" w:color="auto" w:fill="F6F8FA"/>
+        <w:tabs>
+          <w:tab w:val="left" w:pos="916"/>
+          <w:tab w:val="left" w:pos="1832"/>
+          <w:tab w:val="left" w:pos="2748"/>
+          <w:tab w:val="left" w:pos="3664"/>
+          <w:tab w:val="left" w:pos="4580"/>
+          <w:tab w:val="left" w:pos="5496"/>
+          <w:tab w:val="left" w:pos="6412"/>
+          <w:tab w:val="left" w:pos="7328"/>
+          <w:tab w:val="left" w:pos="8244"/>
+          <w:tab w:val="left" w:pos="9160"/>
+          <w:tab w:val="left" w:pos="10076"/>
+          <w:tab w:val="left" w:pos="10992"/>
+          <w:tab w:val="left" w:pos="11908"/>
+          <w:tab w:val="left" w:pos="12824"/>
+          <w:tab w:val="left" w:pos="13740"/>
+          <w:tab w:val="left" w:pos="14656"/>
+        </w:tabs>
+        <w:spacing w:before="150" w:after="0" w:line="240" w:lineRule="auto"/>
+        <w:rPr>
+          <w:rFonts w:ascii="Consolas" w:eastAsia="Times New Roman" w:hAnsi="Consolas" w:cs="Courier New"/>
+          <w:color w:val="444D56"/>
+          <w:sz w:val="18"/>
+          <w:szCs w:val="18"/>
+          <w:lang w:eastAsia="en-CA"/>
+        </w:rPr>
+      </w:pPr>
+      <w:r>
+        <w:rPr>
+          <w:rFonts w:ascii="Consolas" w:eastAsia="Times New Roman" w:hAnsi="Consolas" w:cs="Courier New"/>
+          <w:color w:val="444D56"/>
+          <w:sz w:val="18"/>
+          <w:szCs w:val="18"/>
+          <w:lang w:eastAsia="en-CA"/>
+        </w:rPr>
+        <w:t>[dev &amp; art] Pitched idea got approval</w:t>
+      </w:r>
+    </w:p>
+    <w:p>
+      <w:pPr>
+        <w:pStyle w:val="ListParagraph"/>
+        <w:numPr>
+          <w:ilvl w:val="0"/>
+          <w:numId w:val="1"/>
+        </w:numPr>
+        <w:shd w:val="clear" w:color="auto" w:fill="F6F8FA"/>
+        <w:tabs>
+          <w:tab w:val="left" w:pos="916"/>
+          <w:tab w:val="left" w:pos="1832"/>
+          <w:tab w:val="left" w:pos="2748"/>
+          <w:tab w:val="left" w:pos="3664"/>
+          <w:tab w:val="left" w:pos="4580"/>
+          <w:tab w:val="left" w:pos="5496"/>
+          <w:tab w:val="left" w:pos="6412"/>
+          <w:tab w:val="left" w:pos="7328"/>
+          <w:tab w:val="left" w:pos="8244"/>
+          <w:tab w:val="left" w:pos="9160"/>
+          <w:tab w:val="left" w:pos="10076"/>
+          <w:tab w:val="left" w:pos="10992"/>
+          <w:tab w:val="left" w:pos="11908"/>
+          <w:tab w:val="left" w:pos="12824"/>
+          <w:tab w:val="left" w:pos="13740"/>
+          <w:tab w:val="left" w:pos="14656"/>
+        </w:tabs>
+        <w:spacing w:before="150" w:after="0" w:line="240" w:lineRule="auto"/>
+        <w:rPr>
+          <w:rFonts w:ascii="Consolas" w:eastAsia="Times New Roman" w:hAnsi="Consolas" w:cs="Courier New"/>
+          <w:color w:val="444D56"/>
+          <w:sz w:val="18"/>
+          <w:szCs w:val="18"/>
+          <w:lang w:eastAsia="en-CA"/>
+        </w:rPr>
+      </w:pPr>
+      <w:r>
+        <w:rPr>
+          <w:rFonts w:ascii="Consolas" w:eastAsia="Times New Roman" w:hAnsi="Consolas" w:cs="Courier New"/>
+          <w:color w:val="444D56"/>
+          <w:sz w:val="18"/>
+          <w:szCs w:val="18"/>
+          <w:lang w:eastAsia="en-CA"/>
+        </w:rPr>
+        <w:t>[dev &amp; art] Retrospective meeting</w:t>
+      </w:r>
+    </w:p>
+    <w:p>
+      <w:pPr>
+        <w:pStyle w:val="ListParagraph"/>
+        <w:numPr>
+          <w:ilvl w:val="0"/>
+          <w:numId w:val="1"/>
+        </w:numPr>
+        <w:shd w:val="clear" w:color="auto" w:fill="F6F8FA"/>
+        <w:tabs>
+          <w:tab w:val="left" w:pos="916"/>
+          <w:tab w:val="left" w:pos="1832"/>
+          <w:tab w:val="left" w:pos="2748"/>
+          <w:tab w:val="left" w:pos="3664"/>
+          <w:tab w:val="left" w:pos="4580"/>
+          <w:tab w:val="left" w:pos="5496"/>
+          <w:tab w:val="left" w:pos="6412"/>
+          <w:tab w:val="left" w:pos="7328"/>
+          <w:tab w:val="left" w:pos="8244"/>
+          <w:tab w:val="left" w:pos="9160"/>
+          <w:tab w:val="left" w:pos="10076"/>
+          <w:tab w:val="left" w:pos="10992"/>
+          <w:tab w:val="left" w:pos="11908"/>
+          <w:tab w:val="left" w:pos="12824"/>
+          <w:tab w:val="left" w:pos="13740"/>
+          <w:tab w:val="left" w:pos="14656"/>
+        </w:tabs>
+        <w:spacing w:before="150" w:after="0" w:line="240" w:lineRule="auto"/>
+        <w:rPr>
+          <w:rFonts w:ascii="Consolas" w:eastAsia="Times New Roman" w:hAnsi="Consolas" w:cs="Courier New"/>
+          <w:color w:val="444D56"/>
+          <w:sz w:val="18"/>
+          <w:szCs w:val="18"/>
+          <w:lang w:eastAsia="en-CA"/>
+        </w:rPr>
+      </w:pPr>
+      <w:r>
+        <w:rPr>
+          <w:rFonts w:ascii="Consolas" w:eastAsia="Times New Roman" w:hAnsi="Consolas" w:cs="Courier New"/>
+          <w:color w:val="444D56"/>
+          <w:sz w:val="18"/>
+          <w:szCs w:val="18"/>
+          <w:lang w:eastAsia="en-CA"/>
+        </w:rPr>
+        <w:t>[dev] Added Main Menu &amp; Gameplay screen</w:t>
+      </w:r>
+    </w:p>
+    <w:p>
+      <w:pPr>
+        <w:pStyle w:val="ListParagraph"/>
+        <w:numPr>
+          <w:ilvl w:val="0"/>
+          <w:numId w:val="1"/>
+        </w:numPr>
+        <w:shd w:val="clear" w:color="auto" w:fill="F6F8FA"/>
+        <w:tabs>
+          <w:tab w:val="left" w:pos="916"/>
+          <w:tab w:val="left" w:pos="1832"/>
+          <w:tab w:val="left" w:pos="2748"/>
+          <w:tab w:val="left" w:pos="3664"/>
+          <w:tab w:val="left" w:pos="4580"/>
+          <w:tab w:val="left" w:pos="5496"/>
+          <w:tab w:val="left" w:pos="6412"/>
+          <w:tab w:val="left" w:pos="7328"/>
+          <w:tab w:val="left" w:pos="8244"/>
+          <w:tab w:val="left" w:pos="9160"/>
+          <w:tab w:val="left" w:pos="10076"/>
+          <w:tab w:val="left" w:pos="10992"/>
+          <w:tab w:val="left" w:pos="11908"/>
+          <w:tab w:val="left" w:pos="12824"/>
+          <w:tab w:val="left" w:pos="13740"/>
+          <w:tab w:val="left" w:pos="14656"/>
+        </w:tabs>
+        <w:spacing w:before="150" w:after="0" w:line="240" w:lineRule="auto"/>
+        <w:rPr>
+          <w:rFonts w:ascii="Consolas" w:eastAsia="Times New Roman" w:hAnsi="Consolas" w:cs="Courier New"/>
+          <w:color w:val="444D56"/>
+          <w:sz w:val="18"/>
+          <w:szCs w:val="18"/>
+          <w:lang w:eastAsia="en-CA"/>
+        </w:rPr>
+      </w:pPr>
+      <w:r>
+        <w:rPr>
+          <w:rFonts w:ascii="Consolas" w:eastAsia="Times New Roman" w:hAnsi="Consolas" w:cs="Courier New"/>
+          <w:color w:val="444D56"/>
+          <w:sz w:val="18"/>
+          <w:szCs w:val="18"/>
+          <w:lang w:eastAsia="en-CA"/>
+        </w:rPr>
+        <w:t>[dev] Added player character on screen with temporary art assets</w:t>
+      </w:r>
+    </w:p>
+    <w:p>
+      <w:pPr>
+        <w:pStyle w:val="ListParagraph"/>
+        <w:numPr>
+          <w:ilvl w:val="0"/>
+          <w:numId w:val="1"/>
+        </w:numPr>
+        <w:shd w:val="clear" w:color="auto" w:fill="F6F8FA"/>
+        <w:tabs>
+          <w:tab w:val="left" w:pos="916"/>
+          <w:tab w:val="left" w:pos="1832"/>
+          <w:tab w:val="left" w:pos="2748"/>
+          <w:tab w:val="left" w:pos="3664"/>
+          <w:tab w:val="left" w:pos="4580"/>
+          <w:tab w:val="left" w:pos="5496"/>
+          <w:tab w:val="left" w:pos="6412"/>
+          <w:tab w:val="left" w:pos="7328"/>
+          <w:tab w:val="left" w:pos="8244"/>
+          <w:tab w:val="left" w:pos="9160"/>
+          <w:tab w:val="left" w:pos="10076"/>
+          <w:tab w:val="left" w:pos="10992"/>
+          <w:tab w:val="left" w:pos="11908"/>
+          <w:tab w:val="left" w:pos="12824"/>
+          <w:tab w:val="left" w:pos="13740"/>
+          <w:tab w:val="left" w:pos="14656"/>
+        </w:tabs>
+        <w:spacing w:before="150" w:after="0" w:line="240" w:lineRule="auto"/>
+        <w:rPr>
+          <w:rFonts w:ascii="Consolas" w:eastAsia="Times New Roman" w:hAnsi="Consolas" w:cs="Courier New"/>
+          <w:color w:val="444D56"/>
+          <w:sz w:val="18"/>
+          <w:szCs w:val="18"/>
+          <w:lang w:eastAsia="en-CA"/>
+        </w:rPr>
+      </w:pPr>
+      <w:r>
+        <w:rPr>
+          <w:rFonts w:ascii="Consolas" w:eastAsia="Times New Roman" w:hAnsi="Consolas" w:cs="Courier New"/>
+          <w:color w:val="444D56"/>
+          <w:sz w:val="18"/>
+          <w:szCs w:val="18"/>
+          <w:lang w:eastAsia="en-CA"/>
+        </w:rPr>
+        <w:t>[dev] Added basic controls</w:t>
+      </w:r>
+    </w:p>
+    <w:p>
+      <w:pPr>
+        <w:pStyle w:val="ListParagraph"/>
+        <w:numPr>
+          <w:ilvl w:val="0"/>
+          <w:numId w:val="1"/>
+        </w:numPr>
+        <w:shd w:val="clear" w:color="auto" w:fill="F6F8FA"/>
+        <w:tabs>
+          <w:tab w:val="left" w:pos="916"/>
+          <w:tab w:val="left" w:pos="1832"/>
+          <w:tab w:val="left" w:pos="2748"/>
+          <w:tab w:val="left" w:pos="3664"/>
+          <w:tab w:val="left" w:pos="4580"/>
+          <w:tab w:val="left" w:pos="5496"/>
+          <w:tab w:val="left" w:pos="6412"/>
+          <w:tab w:val="left" w:pos="7328"/>
+          <w:tab w:val="left" w:pos="8244"/>
+          <w:tab w:val="left" w:pos="9160"/>
+          <w:tab w:val="left" w:pos="10076"/>
+          <w:tab w:val="left" w:pos="10992"/>
+          <w:tab w:val="left" w:pos="11908"/>
+          <w:tab w:val="left" w:pos="12824"/>
+          <w:tab w:val="left" w:pos="13740"/>
+          <w:tab w:val="left" w:pos="14656"/>
+        </w:tabs>
+        <w:spacing w:before="150" w:after="0" w:line="240" w:lineRule="auto"/>
+        <w:rPr>
+          <w:rFonts w:ascii="Consolas" w:eastAsia="Times New Roman" w:hAnsi="Consolas" w:cs="Courier New"/>
+          <w:color w:val="444D56"/>
+          <w:sz w:val="18"/>
+          <w:szCs w:val="18"/>
+          <w:lang w:eastAsia="en-CA"/>
+        </w:rPr>
+      </w:pPr>
+      <w:r>
+        <w:rPr>
+          <w:rFonts w:ascii="Consolas" w:eastAsia="Times New Roman" w:hAnsi="Consolas" w:cs="Courier New"/>
+          <w:color w:val="444D56"/>
+          <w:sz w:val="18"/>
+          <w:szCs w:val="18"/>
+          <w:lang w:eastAsia="en-CA"/>
+        </w:rPr>
+        <w:t>[dev] Added basic jump function</w:t>
+      </w:r>
+    </w:p>
+    <w:p>
+      <w:pPr>
+        <w:pStyle w:val="Heading1"/>
+      </w:pPr>
+      <w:r>
         <w:lastRenderedPageBreak/>
-        <w:t>May 7:</w:t>
-      </w:r>
-    </w:p>
-    <w:p>
-      <w:pPr>
-        <w:pStyle w:val="ListParagraph"/>
-        <w:numPr>
-          <w:ilvl w:val="0"/>
-          <w:numId w:val="1"/>
-        </w:numPr>
-        <w:shd w:val="clear" w:color="auto" w:fill="F6F8FA"/>
-        <w:tabs>
-          <w:tab w:val="left" w:pos="916"/>
-          <w:tab w:val="left" w:pos="1832"/>
-          <w:tab w:val="left" w:pos="2748"/>
-          <w:tab w:val="left" w:pos="3664"/>
-          <w:tab w:val="left" w:pos="4580"/>
-          <w:tab w:val="left" w:pos="5496"/>
-          <w:tab w:val="left" w:pos="6412"/>
-          <w:tab w:val="left" w:pos="7328"/>
-          <w:tab w:val="left" w:pos="8244"/>
-          <w:tab w:val="left" w:pos="9160"/>
-          <w:tab w:val="left" w:pos="10076"/>
-          <w:tab w:val="left" w:pos="10992"/>
-          <w:tab w:val="left" w:pos="11908"/>
-          <w:tab w:val="left" w:pos="12824"/>
-          <w:tab w:val="left" w:pos="13740"/>
-          <w:tab w:val="left" w:pos="14656"/>
-        </w:tabs>
-        <w:spacing w:before="150" w:after="0" w:line="240" w:lineRule="auto"/>
-        <w:rPr>
-          <w:rFonts w:ascii="Consolas" w:eastAsia="Times New Roman" w:hAnsi="Consolas" w:cs="Courier New"/>
-          <w:color w:val="444D56"/>
-          <w:sz w:val="18"/>
-          <w:szCs w:val="18"/>
-          <w:lang w:eastAsia="en-CA"/>
-        </w:rPr>
-      </w:pPr>
-      <w:r>
-        <w:rPr>
-          <w:rFonts w:ascii="Consolas" w:eastAsia="Times New Roman" w:hAnsi="Consolas" w:cs="Courier New"/>
-          <w:color w:val="444D56"/>
-          <w:sz w:val="18"/>
-          <w:szCs w:val="18"/>
-          <w:lang w:eastAsia="en-CA"/>
-        </w:rPr>
-        <w:t>[dev] Increased game version to 0.5c</w:t>
-      </w:r>
-    </w:p>
-    <w:p>
-      <w:pPr>
-        <w:pStyle w:val="ListParagraph"/>
-        <w:numPr>
-          <w:ilvl w:val="0"/>
-          <w:numId w:val="1"/>
-        </w:numPr>
-        <w:shd w:val="clear" w:color="auto" w:fill="F6F8FA"/>
-        <w:tabs>
-          <w:tab w:val="left" w:pos="916"/>
-          <w:tab w:val="left" w:pos="1832"/>
-          <w:tab w:val="left" w:pos="2748"/>
-          <w:tab w:val="left" w:pos="3664"/>
-          <w:tab w:val="left" w:pos="4580"/>
-          <w:tab w:val="left" w:pos="5496"/>
-          <w:tab w:val="left" w:pos="6412"/>
-          <w:tab w:val="left" w:pos="7328"/>
-          <w:tab w:val="left" w:pos="8244"/>
-          <w:tab w:val="left" w:pos="9160"/>
-          <w:tab w:val="left" w:pos="10076"/>
-          <w:tab w:val="left" w:pos="10992"/>
-          <w:tab w:val="left" w:pos="11908"/>
-          <w:tab w:val="left" w:pos="12824"/>
-          <w:tab w:val="left" w:pos="13740"/>
-          <w:tab w:val="left" w:pos="14656"/>
-        </w:tabs>
-        <w:spacing w:before="150" w:after="0" w:line="240" w:lineRule="auto"/>
-        <w:rPr>
-          <w:rFonts w:ascii="Consolas" w:eastAsia="Times New Roman" w:hAnsi="Consolas" w:cs="Courier New"/>
-          <w:color w:val="444D56"/>
-          <w:sz w:val="18"/>
-          <w:szCs w:val="18"/>
-          <w:lang w:eastAsia="en-CA"/>
-        </w:rPr>
-      </w:pPr>
-      <w:r>
-        <w:rPr>
-          <w:rFonts w:ascii="Consolas" w:eastAsia="Times New Roman" w:hAnsi="Consolas" w:cs="Courier New"/>
-          <w:color w:val="444D56"/>
-          <w:sz w:val="18"/>
-          <w:szCs w:val="18"/>
-          <w:lang w:eastAsia="en-CA"/>
-        </w:rPr>
-        <w:t>[dev] Added some parallax backgrounds</w:t>
-      </w:r>
-    </w:p>
-    <w:p>
-      <w:pPr>
-        <w:pStyle w:val="ListParagraph"/>
-        <w:numPr>
-          <w:ilvl w:val="0"/>
-          <w:numId w:val="1"/>
-        </w:numPr>
-        <w:shd w:val="clear" w:color="auto" w:fill="F6F8FA"/>
-        <w:tabs>
-          <w:tab w:val="left" w:pos="916"/>
-          <w:tab w:val="left" w:pos="1832"/>
-          <w:tab w:val="left" w:pos="2748"/>
-          <w:tab w:val="left" w:pos="3664"/>
-          <w:tab w:val="left" w:pos="4580"/>
-          <w:tab w:val="left" w:pos="5496"/>
-          <w:tab w:val="left" w:pos="6412"/>
-          <w:tab w:val="left" w:pos="7328"/>
-          <w:tab w:val="left" w:pos="8244"/>
-          <w:tab w:val="left" w:pos="9160"/>
-          <w:tab w:val="left" w:pos="10076"/>
-          <w:tab w:val="left" w:pos="10992"/>
-          <w:tab w:val="left" w:pos="11908"/>
-          <w:tab w:val="left" w:pos="12824"/>
-          <w:tab w:val="left" w:pos="13740"/>
-          <w:tab w:val="left" w:pos="14656"/>
-        </w:tabs>
-        <w:spacing w:before="150" w:after="0" w:line="240" w:lineRule="auto"/>
-        <w:rPr>
-          <w:rFonts w:ascii="Consolas" w:eastAsia="Times New Roman" w:hAnsi="Consolas" w:cs="Courier New"/>
-          <w:color w:val="444D56"/>
-          <w:sz w:val="18"/>
-          <w:szCs w:val="18"/>
-          <w:lang w:eastAsia="en-CA"/>
-        </w:rPr>
-      </w:pPr>
-      <w:r>
-        <w:rPr>
-          <w:rFonts w:ascii="Consolas" w:eastAsia="Times New Roman" w:hAnsi="Consolas" w:cs="Courier New"/>
-          <w:color w:val="444D56"/>
-          <w:sz w:val="18"/>
-          <w:szCs w:val="18"/>
-          <w:lang w:eastAsia="en-CA"/>
-        </w:rPr>
-        <w:t>[dev] Added interactive tile type</w:t>
-      </w:r>
-    </w:p>
-    <w:p>
-      <w:pPr>
-        <w:pStyle w:val="ListParagraph"/>
-        <w:numPr>
-          <w:ilvl w:val="0"/>
-          <w:numId w:val="1"/>
-        </w:numPr>
-        <w:shd w:val="clear" w:color="auto" w:fill="F6F8FA"/>
-        <w:tabs>
-          <w:tab w:val="left" w:pos="916"/>
-          <w:tab w:val="left" w:pos="1832"/>
-          <w:tab w:val="left" w:pos="2748"/>
-          <w:tab w:val="left" w:pos="3664"/>
-          <w:tab w:val="left" w:pos="4580"/>
-          <w:tab w:val="left" w:pos="5496"/>
-          <w:tab w:val="left" w:pos="6412"/>
-          <w:tab w:val="left" w:pos="7328"/>
-          <w:tab w:val="left" w:pos="8244"/>
-          <w:tab w:val="left" w:pos="9160"/>
-          <w:tab w:val="left" w:pos="10076"/>
-          <w:tab w:val="left" w:pos="10992"/>
-          <w:tab w:val="left" w:pos="11908"/>
-          <w:tab w:val="left" w:pos="12824"/>
-          <w:tab w:val="left" w:pos="13740"/>
-          <w:tab w:val="left" w:pos="14656"/>
-        </w:tabs>
-        <w:spacing w:before="150" w:after="0" w:line="240" w:lineRule="auto"/>
-        <w:rPr>
-          <w:rFonts w:ascii="Consolas" w:eastAsia="Times New Roman" w:hAnsi="Consolas" w:cs="Courier New"/>
-          <w:color w:val="444D56"/>
-          <w:sz w:val="18"/>
-          <w:szCs w:val="18"/>
-          <w:lang w:eastAsia="en-CA"/>
-        </w:rPr>
-      </w:pPr>
-      <w:r>
-        <w:rPr>
-          <w:rFonts w:ascii="Consolas" w:eastAsia="Times New Roman" w:hAnsi="Consolas" w:cs="Courier New"/>
-          <w:color w:val="444D56"/>
-          <w:sz w:val="18"/>
-          <w:szCs w:val="18"/>
-          <w:lang w:eastAsia="en-CA"/>
-        </w:rPr>
-        <w:t>[dev] Added trampolines to the game</w:t>
-      </w:r>
-    </w:p>
-    <w:p/>
+        <w:t>April 30</w:t>
+      </w:r>
+      <w:r>
+        <w:rPr>
+          <w:vertAlign w:val="superscript"/>
+        </w:rPr>
+        <w:t>th</w:t>
+      </w:r>
+      <w:r>
+        <w:t xml:space="preserve"> </w:t>
+      </w:r>
+    </w:p>
+    <w:p>
+      <w:pPr>
+        <w:pStyle w:val="ListParagraph"/>
+        <w:numPr>
+          <w:ilvl w:val="0"/>
+          <w:numId w:val="1"/>
+        </w:numPr>
+        <w:shd w:val="clear" w:color="auto" w:fill="F6F8FA"/>
+        <w:tabs>
+          <w:tab w:val="left" w:pos="916"/>
+          <w:tab w:val="left" w:pos="1832"/>
+          <w:tab w:val="left" w:pos="2748"/>
+          <w:tab w:val="left" w:pos="3664"/>
+          <w:tab w:val="left" w:pos="4580"/>
+          <w:tab w:val="left" w:pos="5496"/>
+          <w:tab w:val="left" w:pos="6412"/>
+          <w:tab w:val="left" w:pos="7328"/>
+          <w:tab w:val="left" w:pos="8244"/>
+          <w:tab w:val="left" w:pos="9160"/>
+          <w:tab w:val="left" w:pos="10076"/>
+          <w:tab w:val="left" w:pos="10992"/>
+          <w:tab w:val="left" w:pos="11908"/>
+          <w:tab w:val="left" w:pos="12824"/>
+          <w:tab w:val="left" w:pos="13740"/>
+          <w:tab w:val="left" w:pos="14656"/>
+        </w:tabs>
+        <w:spacing w:before="150" w:after="0" w:line="240" w:lineRule="auto"/>
+        <w:rPr>
+          <w:rFonts w:ascii="Consolas" w:eastAsia="Times New Roman" w:hAnsi="Consolas" w:cs="Courier New"/>
+          <w:color w:val="444D56"/>
+          <w:sz w:val="18"/>
+          <w:szCs w:val="18"/>
+          <w:lang w:eastAsia="en-CA"/>
+        </w:rPr>
+      </w:pPr>
+      <w:r>
+        <w:rPr>
+          <w:rFonts w:ascii="Consolas" w:eastAsia="Times New Roman" w:hAnsi="Consolas" w:cs="Courier New"/>
+          <w:color w:val="444D56"/>
+          <w:sz w:val="18"/>
+          <w:szCs w:val="18"/>
+          <w:lang w:eastAsia="en-CA"/>
+        </w:rPr>
+        <w:t xml:space="preserve">[dev &amp; art] </w:t>
+      </w:r>
+      <w:r>
+        <w:rPr>
+          <w:rFonts w:ascii="Consolas" w:eastAsia="Times New Roman" w:hAnsi="Consolas" w:cs="Courier New"/>
+          <w:color w:val="444D56"/>
+          <w:sz w:val="18"/>
+          <w:szCs w:val="18"/>
+          <w:lang w:eastAsia="en-CA"/>
+        </w:rPr>
+        <w:t>R</w:t>
+      </w:r>
+      <w:r>
+        <w:rPr>
+          <w:rFonts w:ascii="Consolas" w:eastAsia="Times New Roman" w:hAnsi="Consolas" w:cs="Courier New"/>
+          <w:color w:val="444D56"/>
+          <w:sz w:val="18"/>
+          <w:szCs w:val="18"/>
+          <w:lang w:eastAsia="en-CA"/>
+        </w:rPr>
+        <w:t>eview</w:t>
+      </w:r>
+      <w:r>
+        <w:rPr>
+          <w:rFonts w:ascii="Consolas" w:eastAsia="Times New Roman" w:hAnsi="Consolas" w:cs="Courier New"/>
+          <w:color w:val="444D56"/>
+          <w:sz w:val="18"/>
+          <w:szCs w:val="18"/>
+          <w:lang w:eastAsia="en-CA"/>
+        </w:rPr>
+        <w:t>ed</w:t>
+      </w:r>
+      <w:r>
+        <w:rPr>
+          <w:rFonts w:ascii="Consolas" w:eastAsia="Times New Roman" w:hAnsi="Consolas" w:cs="Courier New"/>
+          <w:color w:val="444D56"/>
+          <w:sz w:val="18"/>
+          <w:szCs w:val="18"/>
+          <w:lang w:eastAsia="en-CA"/>
+        </w:rPr>
+        <w:t xml:space="preserve"> design docs for submission</w:t>
+      </w:r>
+    </w:p>
+    <w:p>
+      <w:pPr>
+        <w:pStyle w:val="ListParagraph"/>
+        <w:numPr>
+          <w:ilvl w:val="0"/>
+          <w:numId w:val="1"/>
+        </w:numPr>
+        <w:shd w:val="clear" w:color="auto" w:fill="F6F8FA"/>
+        <w:tabs>
+          <w:tab w:val="left" w:pos="916"/>
+          <w:tab w:val="left" w:pos="1832"/>
+          <w:tab w:val="left" w:pos="2748"/>
+          <w:tab w:val="left" w:pos="3664"/>
+          <w:tab w:val="left" w:pos="4580"/>
+          <w:tab w:val="left" w:pos="5496"/>
+          <w:tab w:val="left" w:pos="6412"/>
+          <w:tab w:val="left" w:pos="7328"/>
+          <w:tab w:val="left" w:pos="8244"/>
+          <w:tab w:val="left" w:pos="9160"/>
+          <w:tab w:val="left" w:pos="10076"/>
+          <w:tab w:val="left" w:pos="10992"/>
+          <w:tab w:val="left" w:pos="11908"/>
+          <w:tab w:val="left" w:pos="12824"/>
+          <w:tab w:val="left" w:pos="13740"/>
+          <w:tab w:val="left" w:pos="14656"/>
+        </w:tabs>
+        <w:spacing w:before="150" w:after="0" w:line="240" w:lineRule="auto"/>
+        <w:rPr>
+          <w:rFonts w:ascii="Consolas" w:eastAsia="Times New Roman" w:hAnsi="Consolas" w:cs="Courier New"/>
+          <w:color w:val="444D56"/>
+          <w:sz w:val="18"/>
+          <w:szCs w:val="18"/>
+          <w:lang w:eastAsia="en-CA"/>
+        </w:rPr>
+      </w:pPr>
+      <w:r>
+        <w:rPr>
+          <w:rFonts w:ascii="Consolas" w:eastAsia="Times New Roman" w:hAnsi="Consolas" w:cs="Courier New"/>
+          <w:color w:val="444D56"/>
+          <w:sz w:val="18"/>
+          <w:szCs w:val="18"/>
+          <w:lang w:eastAsia="en-CA"/>
+        </w:rPr>
+        <w:t xml:space="preserve">[dev &amp; art] </w:t>
+      </w:r>
+      <w:r>
+        <w:rPr>
+          <w:rFonts w:ascii="Consolas" w:eastAsia="Times New Roman" w:hAnsi="Consolas" w:cs="Courier New"/>
+          <w:color w:val="444D56"/>
+          <w:sz w:val="18"/>
+          <w:szCs w:val="18"/>
+          <w:lang w:eastAsia="en-CA"/>
+        </w:rPr>
+        <w:t>R</w:t>
+      </w:r>
+      <w:r>
+        <w:rPr>
+          <w:rFonts w:ascii="Consolas" w:eastAsia="Times New Roman" w:hAnsi="Consolas" w:cs="Courier New"/>
+          <w:color w:val="444D56"/>
+          <w:sz w:val="18"/>
+          <w:szCs w:val="18"/>
+          <w:lang w:eastAsia="en-CA"/>
+        </w:rPr>
+        <w:t>etrieve</w:t>
+      </w:r>
+      <w:r>
+        <w:rPr>
+          <w:rFonts w:ascii="Consolas" w:eastAsia="Times New Roman" w:hAnsi="Consolas" w:cs="Courier New"/>
+          <w:color w:val="444D56"/>
+          <w:sz w:val="18"/>
+          <w:szCs w:val="18"/>
+          <w:lang w:eastAsia="en-CA"/>
+        </w:rPr>
+        <w:t>d</w:t>
+      </w:r>
+      <w:r>
+        <w:rPr>
+          <w:rFonts w:ascii="Consolas" w:eastAsia="Times New Roman" w:hAnsi="Consolas" w:cs="Courier New"/>
+          <w:color w:val="444D56"/>
+          <w:sz w:val="18"/>
+          <w:szCs w:val="18"/>
+          <w:lang w:eastAsia="en-CA"/>
+        </w:rPr>
+        <w:t xml:space="preserve"> TexturePacker license codes</w:t>
+      </w:r>
+    </w:p>
+    <w:p>
+      <w:pPr>
+        <w:pStyle w:val="ListParagraph"/>
+        <w:numPr>
+          <w:ilvl w:val="0"/>
+          <w:numId w:val="1"/>
+        </w:numPr>
+        <w:shd w:val="clear" w:color="auto" w:fill="F6F8FA"/>
+        <w:tabs>
+          <w:tab w:val="left" w:pos="916"/>
+          <w:tab w:val="left" w:pos="1832"/>
+          <w:tab w:val="left" w:pos="2748"/>
+          <w:tab w:val="left" w:pos="3664"/>
+          <w:tab w:val="left" w:pos="4580"/>
+          <w:tab w:val="left" w:pos="5496"/>
+          <w:tab w:val="left" w:pos="6412"/>
+          <w:tab w:val="left" w:pos="7328"/>
+          <w:tab w:val="left" w:pos="8244"/>
+          <w:tab w:val="left" w:pos="9160"/>
+          <w:tab w:val="left" w:pos="10076"/>
+          <w:tab w:val="left" w:pos="10992"/>
+          <w:tab w:val="left" w:pos="11908"/>
+          <w:tab w:val="left" w:pos="12824"/>
+          <w:tab w:val="left" w:pos="13740"/>
+          <w:tab w:val="left" w:pos="14656"/>
+        </w:tabs>
+        <w:spacing w:before="150" w:after="0" w:line="240" w:lineRule="auto"/>
+      </w:pPr>
+      <w:r>
+        <w:rPr>
+          <w:rFonts w:ascii="Consolas" w:eastAsia="Times New Roman" w:hAnsi="Consolas" w:cs="Courier New"/>
+          <w:color w:val="444D56"/>
+          <w:sz w:val="18"/>
+          <w:szCs w:val="18"/>
+          <w:lang w:eastAsia="en-CA"/>
+        </w:rPr>
+        <w:t>[dev] Created a TexturePacker guide for artist to use</w:t>
+      </w:r>
+    </w:p>
     <w:p>
       <w:pPr>
         <w:pStyle w:val="Heading1"/>
       </w:pPr>
       <w:r>
-        <w:t>May 6:</w:t>
-      </w:r>
-    </w:p>
-    <w:p>
-      <w:pPr>
-        <w:pStyle w:val="ListParagraph"/>
-        <w:numPr>
-          <w:ilvl w:val="0"/>
-          <w:numId w:val="1"/>
-        </w:numPr>
-        <w:shd w:val="clear" w:color="auto" w:fill="F6F8FA"/>
-        <w:tabs>
-          <w:tab w:val="left" w:pos="916"/>
-          <w:tab w:val="left" w:pos="1832"/>
-          <w:tab w:val="left" w:pos="2748"/>
-          <w:tab w:val="left" w:pos="3664"/>
-          <w:tab w:val="left" w:pos="4580"/>
-          <w:tab w:val="left" w:pos="5496"/>
-          <w:tab w:val="left" w:pos="6412"/>
-          <w:tab w:val="left" w:pos="7328"/>
-          <w:tab w:val="left" w:pos="8244"/>
-          <w:tab w:val="left" w:pos="9160"/>
-          <w:tab w:val="left" w:pos="10076"/>
-          <w:tab w:val="left" w:pos="10992"/>
-          <w:tab w:val="left" w:pos="11908"/>
-          <w:tab w:val="left" w:pos="12824"/>
-          <w:tab w:val="left" w:pos="13740"/>
-          <w:tab w:val="left" w:pos="14656"/>
-        </w:tabs>
-        <w:spacing w:before="150" w:after="0" w:line="240" w:lineRule="auto"/>
-        <w:rPr>
-          <w:rFonts w:ascii="Consolas" w:eastAsia="Times New Roman" w:hAnsi="Consolas" w:cs="Courier New"/>
-          <w:color w:val="444D56"/>
-          <w:sz w:val="18"/>
-          <w:szCs w:val="18"/>
-          <w:lang w:eastAsia="en-CA"/>
-        </w:rPr>
-      </w:pPr>
-      <w:r>
-        <w:rPr>
-          <w:rFonts w:ascii="Consolas" w:eastAsia="Times New Roman" w:hAnsi="Consolas" w:cs="Courier New"/>
-          <w:color w:val="444D56"/>
-          <w:sz w:val="18"/>
-          <w:szCs w:val="18"/>
-          <w:lang w:eastAsia="en-CA"/>
-        </w:rPr>
-        <w:t>[dev] Increased game version to 0.5b</w:t>
-      </w:r>
-    </w:p>
-    <w:p>
-      <w:pPr>
-        <w:pStyle w:val="ListParagraph"/>
-        <w:numPr>
-          <w:ilvl w:val="0"/>
-          <w:numId w:val="1"/>
-        </w:numPr>
-        <w:shd w:val="clear" w:color="auto" w:fill="F6F8FA"/>
-        <w:tabs>
-          <w:tab w:val="left" w:pos="916"/>
-          <w:tab w:val="left" w:pos="1832"/>
-          <w:tab w:val="left" w:pos="2748"/>
-          <w:tab w:val="left" w:pos="3664"/>
-          <w:tab w:val="left" w:pos="4580"/>
-          <w:tab w:val="left" w:pos="5496"/>
-          <w:tab w:val="left" w:pos="6412"/>
-          <w:tab w:val="left" w:pos="7328"/>
-          <w:tab w:val="left" w:pos="8244"/>
-          <w:tab w:val="left" w:pos="9160"/>
-          <w:tab w:val="left" w:pos="10076"/>
-          <w:tab w:val="left" w:pos="10992"/>
-          <w:tab w:val="left" w:pos="11908"/>
-          <w:tab w:val="left" w:pos="12824"/>
-          <w:tab w:val="left" w:pos="13740"/>
-          <w:tab w:val="left" w:pos="14656"/>
-        </w:tabs>
-        <w:spacing w:before="150" w:after="0" w:line="240" w:lineRule="auto"/>
-        <w:rPr>
-          <w:rFonts w:ascii="Consolas" w:eastAsia="Times New Roman" w:hAnsi="Consolas" w:cs="Courier New"/>
-          <w:color w:val="444D56"/>
-          <w:sz w:val="18"/>
-          <w:szCs w:val="18"/>
-          <w:lang w:eastAsia="en-CA"/>
-        </w:rPr>
-      </w:pPr>
-      <w:r>
-        <w:rPr>
-          <w:rFonts w:ascii="Consolas" w:eastAsia="Times New Roman" w:hAnsi="Consolas" w:cs="Courier New"/>
-          <w:color w:val="444D56"/>
-          <w:sz w:val="18"/>
-          <w:szCs w:val="18"/>
-          <w:lang w:eastAsia="en-CA"/>
-        </w:rPr>
-        <w:t>[dev] Added the ocean floor tiles</w:t>
-      </w:r>
-    </w:p>
-    <w:p>
-      <w:pPr>
-        <w:pStyle w:val="ListParagraph"/>
-        <w:numPr>
-          <w:ilvl w:val="0"/>
-          <w:numId w:val="1"/>
-        </w:numPr>
-        <w:shd w:val="clear" w:color="auto" w:fill="F6F8FA"/>
-        <w:tabs>
-          <w:tab w:val="left" w:pos="916"/>
-          <w:tab w:val="left" w:pos="1832"/>
-          <w:tab w:val="left" w:pos="2748"/>
-          <w:tab w:val="left" w:pos="3664"/>
-          <w:tab w:val="left" w:pos="4580"/>
-          <w:tab w:val="left" w:pos="5496"/>
-          <w:tab w:val="left" w:pos="6412"/>
-          <w:tab w:val="left" w:pos="7328"/>
-          <w:tab w:val="left" w:pos="8244"/>
-          <w:tab w:val="left" w:pos="9160"/>
-          <w:tab w:val="left" w:pos="10076"/>
-          <w:tab w:val="left" w:pos="10992"/>
-          <w:tab w:val="left" w:pos="11908"/>
-          <w:tab w:val="left" w:pos="12824"/>
-          <w:tab w:val="left" w:pos="13740"/>
-          <w:tab w:val="left" w:pos="14656"/>
-        </w:tabs>
-        <w:spacing w:before="150" w:after="0" w:line="240" w:lineRule="auto"/>
-        <w:rPr>
-          <w:rFonts w:ascii="Consolas" w:eastAsia="Times New Roman" w:hAnsi="Consolas" w:cs="Courier New"/>
-          <w:color w:val="444D56"/>
-          <w:sz w:val="18"/>
-          <w:szCs w:val="18"/>
-          <w:lang w:eastAsia="en-CA"/>
-        </w:rPr>
-      </w:pPr>
-      <w:r>
-        <w:rPr>
-          <w:rFonts w:ascii="Consolas" w:eastAsia="Times New Roman" w:hAnsi="Consolas" w:cs="Courier New"/>
-          <w:color w:val="444D56"/>
-          <w:sz w:val="18"/>
-          <w:szCs w:val="18"/>
-          <w:lang w:eastAsia="en-CA"/>
-        </w:rPr>
-        <w:t>[dev] Improved Tile Procedural Generator</w:t>
-      </w:r>
-    </w:p>
-    <w:p>
-      <w:pPr>
-        <w:pStyle w:val="ListParagraph"/>
-        <w:numPr>
-          <w:ilvl w:val="0"/>
-          <w:numId w:val="1"/>
-        </w:numPr>
-        <w:shd w:val="clear" w:color="auto" w:fill="F6F8FA"/>
-        <w:tabs>
-          <w:tab w:val="left" w:pos="916"/>
-          <w:tab w:val="left" w:pos="1832"/>
-          <w:tab w:val="left" w:pos="2748"/>
-          <w:tab w:val="left" w:pos="3664"/>
-          <w:tab w:val="left" w:pos="4580"/>
-          <w:tab w:val="left" w:pos="5496"/>
-          <w:tab w:val="left" w:pos="6412"/>
-          <w:tab w:val="left" w:pos="7328"/>
-          <w:tab w:val="left" w:pos="8244"/>
-          <w:tab w:val="left" w:pos="9160"/>
-          <w:tab w:val="left" w:pos="10076"/>
-          <w:tab w:val="left" w:pos="10992"/>
-          <w:tab w:val="left" w:pos="11908"/>
-          <w:tab w:val="left" w:pos="12824"/>
-          <w:tab w:val="left" w:pos="13740"/>
-          <w:tab w:val="left" w:pos="14656"/>
-        </w:tabs>
-        <w:spacing w:before="150" w:after="0" w:line="240" w:lineRule="auto"/>
-        <w:rPr>
-          <w:rFonts w:ascii="Consolas" w:eastAsia="Times New Roman" w:hAnsi="Consolas" w:cs="Courier New"/>
-          <w:color w:val="444D56"/>
-          <w:sz w:val="18"/>
-          <w:szCs w:val="18"/>
-          <w:lang w:eastAsia="en-CA"/>
-        </w:rPr>
-      </w:pPr>
-      <w:r>
-        <w:rPr>
-          <w:rFonts w:ascii="Consolas" w:eastAsia="Times New Roman" w:hAnsi="Consolas" w:cs="Courier New"/>
-          <w:color w:val="444D56"/>
-          <w:sz w:val="18"/>
-          <w:szCs w:val="18"/>
-          <w:lang w:eastAsia="en-CA"/>
-        </w:rPr>
-        <w:t>[dev] Improved Visual</w:t>
-      </w:r>
-    </w:p>
-    <w:p>
-      <w:pPr>
-        <w:pStyle w:val="ListParagraph"/>
-        <w:numPr>
-          <w:ilvl w:val="0"/>
-          <w:numId w:val="1"/>
-        </w:numPr>
-        <w:shd w:val="clear" w:color="auto" w:fill="F6F8FA"/>
-        <w:tabs>
-          <w:tab w:val="left" w:pos="916"/>
-          <w:tab w:val="left" w:pos="1832"/>
-          <w:tab w:val="left" w:pos="2748"/>
-          <w:tab w:val="left" w:pos="3664"/>
-          <w:tab w:val="left" w:pos="4580"/>
-          <w:tab w:val="left" w:pos="5496"/>
-          <w:tab w:val="left" w:pos="6412"/>
-          <w:tab w:val="left" w:pos="7328"/>
-          <w:tab w:val="left" w:pos="8244"/>
-          <w:tab w:val="left" w:pos="9160"/>
-          <w:tab w:val="left" w:pos="10076"/>
-          <w:tab w:val="left" w:pos="10992"/>
-          <w:tab w:val="left" w:pos="11908"/>
-          <w:tab w:val="left" w:pos="12824"/>
-          <w:tab w:val="left" w:pos="13740"/>
-          <w:tab w:val="left" w:pos="14656"/>
-        </w:tabs>
-        <w:spacing w:before="150" w:after="0" w:line="240" w:lineRule="auto"/>
-        <w:rPr>
-          <w:rFonts w:ascii="Consolas" w:eastAsia="Times New Roman" w:hAnsi="Consolas" w:cs="Courier New"/>
-          <w:color w:val="444D56"/>
-          <w:sz w:val="18"/>
-          <w:szCs w:val="18"/>
-          <w:lang w:eastAsia="en-CA"/>
-        </w:rPr>
-      </w:pPr>
-      <w:r>
-        <w:rPr>
-          <w:rFonts w:ascii="Consolas" w:eastAsia="Times New Roman" w:hAnsi="Consolas" w:cs="Courier New"/>
-          <w:color w:val="444D56"/>
-          <w:sz w:val="18"/>
-          <w:szCs w:val="18"/>
-          <w:lang w:eastAsia="en-CA"/>
-        </w:rPr>
-        <w:t>[dev] Increased game version to 0.5a</w:t>
-      </w:r>
-    </w:p>
-    <w:p>
-      <w:pPr>
-        <w:pStyle w:val="ListParagraph"/>
-        <w:numPr>
-          <w:ilvl w:val="0"/>
-          <w:numId w:val="1"/>
-        </w:numPr>
-        <w:shd w:val="clear" w:color="auto" w:fill="F6F8FA"/>
-        <w:tabs>
-          <w:tab w:val="left" w:pos="916"/>
-          <w:tab w:val="left" w:pos="1832"/>
-          <w:tab w:val="left" w:pos="2748"/>
-          <w:tab w:val="left" w:pos="3664"/>
-          <w:tab w:val="left" w:pos="4580"/>
-          <w:tab w:val="left" w:pos="5496"/>
-          <w:tab w:val="left" w:pos="6412"/>
-          <w:tab w:val="left" w:pos="7328"/>
-          <w:tab w:val="left" w:pos="8244"/>
-          <w:tab w:val="left" w:pos="9160"/>
-          <w:tab w:val="left" w:pos="10076"/>
-          <w:tab w:val="left" w:pos="10992"/>
-          <w:tab w:val="left" w:pos="11908"/>
-          <w:tab w:val="left" w:pos="12824"/>
-          <w:tab w:val="left" w:pos="13740"/>
-          <w:tab w:val="left" w:pos="14656"/>
-        </w:tabs>
-        <w:spacing w:before="150" w:after="0" w:line="240" w:lineRule="auto"/>
-        <w:rPr>
-          <w:rFonts w:ascii="Consolas" w:eastAsia="Times New Roman" w:hAnsi="Consolas" w:cs="Courier New"/>
-          <w:color w:val="444D56"/>
-          <w:sz w:val="18"/>
-          <w:szCs w:val="18"/>
-          <w:lang w:eastAsia="en-CA"/>
-        </w:rPr>
-      </w:pPr>
-      <w:r>
-        <w:rPr>
-          <w:rFonts w:ascii="Consolas" w:eastAsia="Times New Roman" w:hAnsi="Consolas" w:cs="Courier New"/>
-          <w:color w:val="444D56"/>
-          <w:sz w:val="18"/>
-          <w:szCs w:val="18"/>
-          <w:lang w:eastAsia="en-CA"/>
-        </w:rPr>
-        <w:t>[dev] Added bitmap font</w:t>
-      </w:r>
-    </w:p>
-    <w:p>
-      <w:pPr>
-        <w:pStyle w:val="ListParagraph"/>
-        <w:numPr>
-          <w:ilvl w:val="0"/>
-          <w:numId w:val="1"/>
-        </w:numPr>
-        <w:shd w:val="clear" w:color="auto" w:fill="F6F8FA"/>
-        <w:tabs>
-          <w:tab w:val="left" w:pos="916"/>
-          <w:tab w:val="left" w:pos="1832"/>
-          <w:tab w:val="left" w:pos="2748"/>
-          <w:tab w:val="left" w:pos="3664"/>
-          <w:tab w:val="left" w:pos="4580"/>
-          <w:tab w:val="left" w:pos="5496"/>
-          <w:tab w:val="left" w:pos="6412"/>
-          <w:tab w:val="left" w:pos="7328"/>
-          <w:tab w:val="left" w:pos="8244"/>
-          <w:tab w:val="left" w:pos="9160"/>
-          <w:tab w:val="left" w:pos="10076"/>
-          <w:tab w:val="left" w:pos="10992"/>
-          <w:tab w:val="left" w:pos="11908"/>
-          <w:tab w:val="left" w:pos="12824"/>
-          <w:tab w:val="left" w:pos="13740"/>
-          <w:tab w:val="left" w:pos="14656"/>
-        </w:tabs>
-        <w:spacing w:before="150" w:after="0" w:line="240" w:lineRule="auto"/>
-        <w:rPr>
-          <w:rFonts w:ascii="Consolas" w:eastAsia="Times New Roman" w:hAnsi="Consolas" w:cs="Courier New"/>
-          <w:color w:val="444D56"/>
-          <w:sz w:val="18"/>
-          <w:szCs w:val="18"/>
-          <w:lang w:eastAsia="en-CA"/>
-        </w:rPr>
-      </w:pPr>
-      <w:r>
-        <w:rPr>
-          <w:rFonts w:ascii="Consolas" w:eastAsia="Times New Roman" w:hAnsi="Consolas" w:cs="Courier New"/>
-          <w:color w:val="444D56"/>
-          <w:sz w:val="18"/>
-          <w:szCs w:val="18"/>
-          <w:lang w:eastAsia="en-CA"/>
-        </w:rPr>
-        <w:t>[dev] Added score</w:t>
-      </w:r>
-    </w:p>
-    <w:p>
-      <w:pPr>
-        <w:pStyle w:val="ListParagraph"/>
-        <w:numPr>
-          <w:ilvl w:val="0"/>
-          <w:numId w:val="1"/>
-        </w:numPr>
-        <w:shd w:val="clear" w:color="auto" w:fill="F6F8FA"/>
-        <w:tabs>
-          <w:tab w:val="left" w:pos="916"/>
-          <w:tab w:val="left" w:pos="1832"/>
-          <w:tab w:val="left" w:pos="2748"/>
-          <w:tab w:val="left" w:pos="3664"/>
-          <w:tab w:val="left" w:pos="4580"/>
-          <w:tab w:val="left" w:pos="5496"/>
-          <w:tab w:val="left" w:pos="6412"/>
-          <w:tab w:val="left" w:pos="7328"/>
-          <w:tab w:val="left" w:pos="8244"/>
-          <w:tab w:val="left" w:pos="9160"/>
-          <w:tab w:val="left" w:pos="10076"/>
-          <w:tab w:val="left" w:pos="10992"/>
-          <w:tab w:val="left" w:pos="11908"/>
-          <w:tab w:val="left" w:pos="12824"/>
-          <w:tab w:val="left" w:pos="13740"/>
-          <w:tab w:val="left" w:pos="14656"/>
-        </w:tabs>
-        <w:spacing w:before="150" w:after="0" w:line="240" w:lineRule="auto"/>
-        <w:rPr>
-          <w:rFonts w:ascii="Consolas" w:eastAsia="Times New Roman" w:hAnsi="Consolas" w:cs="Courier New"/>
-          <w:color w:val="444D56"/>
-          <w:sz w:val="18"/>
-          <w:szCs w:val="18"/>
-          <w:lang w:eastAsia="en-CA"/>
-        </w:rPr>
-      </w:pPr>
-      <w:r>
-        <w:rPr>
-          <w:rFonts w:ascii="Consolas" w:eastAsia="Times New Roman" w:hAnsi="Consolas" w:cs="Courier New"/>
-          <w:color w:val="444D56"/>
-          <w:sz w:val="18"/>
-          <w:szCs w:val="18"/>
-          <w:lang w:eastAsia="en-CA"/>
-        </w:rPr>
-        <w:t>[dev] Increased game version to 0.</w:t>
-      </w:r>
-      <w:r>
-        <w:rPr>
-          <w:rFonts w:ascii="Consolas" w:eastAsia="Times New Roman" w:hAnsi="Consolas" w:cs="Courier New"/>
-          <w:color w:val="444D56"/>
-          <w:sz w:val="18"/>
-          <w:szCs w:val="18"/>
-          <w:lang w:eastAsia="en-CA"/>
-        </w:rPr>
-        <w:t>5</w:t>
-      </w:r>
-    </w:p>
-    <w:p>
-      <w:pPr>
-        <w:pStyle w:val="ListParagraph"/>
-        <w:numPr>
-          <w:ilvl w:val="0"/>
-          <w:numId w:val="1"/>
-        </w:numPr>
-        <w:shd w:val="clear" w:color="auto" w:fill="F6F8FA"/>
-        <w:tabs>
-          <w:tab w:val="left" w:pos="916"/>
-          <w:tab w:val="left" w:pos="1832"/>
-          <w:tab w:val="left" w:pos="2748"/>
-          <w:tab w:val="left" w:pos="3664"/>
-          <w:tab w:val="left" w:pos="4580"/>
-          <w:tab w:val="left" w:pos="5496"/>
-          <w:tab w:val="left" w:pos="6412"/>
-          <w:tab w:val="left" w:pos="7328"/>
-          <w:tab w:val="left" w:pos="8244"/>
-          <w:tab w:val="left" w:pos="9160"/>
-          <w:tab w:val="left" w:pos="10076"/>
-          <w:tab w:val="left" w:pos="10992"/>
-          <w:tab w:val="left" w:pos="11908"/>
-          <w:tab w:val="left" w:pos="12824"/>
-          <w:tab w:val="left" w:pos="13740"/>
-          <w:tab w:val="left" w:pos="14656"/>
-        </w:tabs>
-        <w:spacing w:before="150" w:after="0" w:line="240" w:lineRule="auto"/>
-        <w:rPr>
-          <w:rFonts w:ascii="Consolas" w:eastAsia="Times New Roman" w:hAnsi="Consolas" w:cs="Courier New"/>
-          <w:color w:val="444D56"/>
-          <w:sz w:val="18"/>
-          <w:szCs w:val="18"/>
-          <w:lang w:eastAsia="en-CA"/>
-        </w:rPr>
-      </w:pPr>
-      <w:r>
-        <w:rPr>
-          <w:rFonts w:ascii="Consolas" w:eastAsia="Times New Roman" w:hAnsi="Consolas" w:cs="Courier New"/>
-          <w:color w:val="444D56"/>
-          <w:sz w:val="18"/>
-          <w:szCs w:val="18"/>
-          <w:lang w:eastAsia="en-CA"/>
-        </w:rPr>
-        <w:t>[dev] Implemented new Main character visual</w:t>
-      </w:r>
-    </w:p>
-    <w:p>
-      <w:pPr>
-        <w:pStyle w:val="ListParagraph"/>
-        <w:numPr>
-          <w:ilvl w:val="0"/>
-          <w:numId w:val="1"/>
-        </w:numPr>
-        <w:shd w:val="clear" w:color="auto" w:fill="F6F8FA"/>
-        <w:tabs>
-          <w:tab w:val="left" w:pos="916"/>
-          <w:tab w:val="left" w:pos="1832"/>
-          <w:tab w:val="left" w:pos="2748"/>
-          <w:tab w:val="left" w:pos="3664"/>
-          <w:tab w:val="left" w:pos="4580"/>
-          <w:tab w:val="left" w:pos="5496"/>
-          <w:tab w:val="left" w:pos="6412"/>
-          <w:tab w:val="left" w:pos="7328"/>
-          <w:tab w:val="left" w:pos="8244"/>
-          <w:tab w:val="left" w:pos="9160"/>
-          <w:tab w:val="left" w:pos="10076"/>
-          <w:tab w:val="left" w:pos="10992"/>
-          <w:tab w:val="left" w:pos="11908"/>
-          <w:tab w:val="left" w:pos="12824"/>
-          <w:tab w:val="left" w:pos="13740"/>
-          <w:tab w:val="left" w:pos="14656"/>
-        </w:tabs>
-        <w:spacing w:before="150" w:after="0" w:line="240" w:lineRule="auto"/>
-        <w:rPr>
-          <w:rFonts w:ascii="Consolas" w:eastAsia="Times New Roman" w:hAnsi="Consolas" w:cs="Courier New"/>
-          <w:color w:val="444D56"/>
-          <w:sz w:val="18"/>
-          <w:szCs w:val="18"/>
-          <w:lang w:eastAsia="en-CA"/>
-        </w:rPr>
-      </w:pPr>
-      <w:r>
-        <w:rPr>
-          <w:rFonts w:ascii="Consolas" w:eastAsia="Times New Roman" w:hAnsi="Consolas" w:cs="Courier New"/>
-          <w:color w:val="444D56"/>
-          <w:sz w:val="18"/>
-          <w:szCs w:val="18"/>
-          <w:lang w:eastAsia="en-CA"/>
-        </w:rPr>
-        <w:t>[dev] Increased game version to 0.3a</w:t>
-      </w:r>
-    </w:p>
-    <w:p>
-      <w:pPr>
-        <w:pStyle w:val="ListParagraph"/>
-        <w:numPr>
-          <w:ilvl w:val="0"/>
-          <w:numId w:val="1"/>
-        </w:numPr>
-        <w:shd w:val="clear" w:color="auto" w:fill="F6F8FA"/>
-        <w:tabs>
-          <w:tab w:val="left" w:pos="916"/>
-          <w:tab w:val="left" w:pos="1832"/>
-          <w:tab w:val="left" w:pos="2748"/>
-          <w:tab w:val="left" w:pos="3664"/>
-          <w:tab w:val="left" w:pos="4580"/>
-          <w:tab w:val="left" w:pos="5496"/>
-          <w:tab w:val="left" w:pos="6412"/>
-          <w:tab w:val="left" w:pos="7328"/>
-          <w:tab w:val="left" w:pos="8244"/>
-          <w:tab w:val="left" w:pos="9160"/>
-          <w:tab w:val="left" w:pos="10076"/>
-          <w:tab w:val="left" w:pos="10992"/>
-          <w:tab w:val="left" w:pos="11908"/>
-          <w:tab w:val="left" w:pos="12824"/>
-          <w:tab w:val="left" w:pos="13740"/>
-          <w:tab w:val="left" w:pos="14656"/>
-        </w:tabs>
-        <w:spacing w:before="150" w:after="0" w:line="240" w:lineRule="auto"/>
-        <w:rPr>
-          <w:rFonts w:ascii="Consolas" w:eastAsia="Times New Roman" w:hAnsi="Consolas" w:cs="Courier New"/>
-          <w:color w:val="444D56"/>
-          <w:sz w:val="18"/>
-          <w:szCs w:val="18"/>
-          <w:lang w:eastAsia="en-CA"/>
-        </w:rPr>
-      </w:pPr>
-      <w:r>
-        <w:rPr>
-          <w:rFonts w:ascii="Consolas" w:eastAsia="Times New Roman" w:hAnsi="Consolas" w:cs="Courier New"/>
-          <w:color w:val="444D56"/>
-          <w:sz w:val="18"/>
-          <w:szCs w:val="18"/>
-          <w:lang w:eastAsia="en-CA"/>
-        </w:rPr>
-        <w:t>[</w:t>
-      </w:r>
-      <w:r>
-        <w:rPr>
-          <w:rFonts w:ascii="Consolas" w:eastAsia="Times New Roman" w:hAnsi="Consolas" w:cs="Courier New"/>
-          <w:color w:val="444D56"/>
-          <w:sz w:val="18"/>
-          <w:szCs w:val="18"/>
-          <w:lang w:eastAsia="en-CA"/>
-        </w:rPr>
-        <w:t>art</w:t>
-      </w:r>
-      <w:r>
-        <w:rPr>
-          <w:rFonts w:ascii="Consolas" w:eastAsia="Times New Roman" w:hAnsi="Consolas" w:cs="Courier New"/>
-          <w:color w:val="444D56"/>
-          <w:sz w:val="18"/>
-          <w:szCs w:val="18"/>
-          <w:lang w:eastAsia="en-CA"/>
-        </w:rPr>
-        <w:t>] Finished main character jump animation</w:t>
-      </w:r>
-    </w:p>
-    <w:p>
-      <w:pPr>
-        <w:pStyle w:val="ListParagraph"/>
-        <w:numPr>
-          <w:ilvl w:val="0"/>
-          <w:numId w:val="1"/>
-        </w:numPr>
-        <w:shd w:val="clear" w:color="auto" w:fill="F6F8FA"/>
-        <w:tabs>
-          <w:tab w:val="left" w:pos="916"/>
-          <w:tab w:val="left" w:pos="1832"/>
-          <w:tab w:val="left" w:pos="2748"/>
-          <w:tab w:val="left" w:pos="3664"/>
-          <w:tab w:val="left" w:pos="4580"/>
-          <w:tab w:val="left" w:pos="5496"/>
-          <w:tab w:val="left" w:pos="6412"/>
-          <w:tab w:val="left" w:pos="7328"/>
-          <w:tab w:val="left" w:pos="8244"/>
-          <w:tab w:val="left" w:pos="9160"/>
-          <w:tab w:val="left" w:pos="10076"/>
-          <w:tab w:val="left" w:pos="10992"/>
-          <w:tab w:val="left" w:pos="11908"/>
-          <w:tab w:val="left" w:pos="12824"/>
-          <w:tab w:val="left" w:pos="13740"/>
-          <w:tab w:val="left" w:pos="14656"/>
-        </w:tabs>
-        <w:spacing w:before="150" w:after="0" w:line="240" w:lineRule="auto"/>
-        <w:rPr>
-          <w:rFonts w:ascii="Consolas" w:eastAsia="Times New Roman" w:hAnsi="Consolas" w:cs="Courier New"/>
-          <w:color w:val="444D56"/>
-          <w:sz w:val="18"/>
-          <w:szCs w:val="18"/>
-          <w:lang w:eastAsia="en-CA"/>
-        </w:rPr>
-      </w:pPr>
-      <w:r>
-        <w:rPr>
-          <w:rFonts w:ascii="Consolas" w:eastAsia="Times New Roman" w:hAnsi="Consolas" w:cs="Courier New"/>
-          <w:color w:val="444D56"/>
-          <w:sz w:val="18"/>
-          <w:szCs w:val="18"/>
-          <w:lang w:eastAsia="en-CA"/>
-        </w:rPr>
-        <w:t>[</w:t>
-      </w:r>
-      <w:r>
-        <w:rPr>
-          <w:rFonts w:ascii="Consolas" w:eastAsia="Times New Roman" w:hAnsi="Consolas" w:cs="Courier New"/>
-          <w:color w:val="444D56"/>
-          <w:sz w:val="18"/>
-          <w:szCs w:val="18"/>
-          <w:lang w:eastAsia="en-CA"/>
-        </w:rPr>
-        <w:t>art</w:t>
-      </w:r>
-      <w:r>
-        <w:rPr>
-          <w:rFonts w:ascii="Consolas" w:eastAsia="Times New Roman" w:hAnsi="Consolas" w:cs="Courier New"/>
-          <w:color w:val="444D56"/>
-          <w:sz w:val="18"/>
-          <w:szCs w:val="18"/>
-          <w:lang w:eastAsia="en-CA"/>
-        </w:rPr>
-        <w:t>] Started creating background images</w:t>
-      </w:r>
-    </w:p>
-    <w:p>
-      <w:pPr>
-        <w:pStyle w:val="Heading1"/>
-      </w:pPr>
-      <w:r>
-        <w:t>May 5:</w:t>
-      </w:r>
-    </w:p>
-    <w:p>
-      <w:pPr>
-        <w:pStyle w:val="ListParagraph"/>
-        <w:numPr>
-          <w:ilvl w:val="0"/>
-          <w:numId w:val="1"/>
-        </w:numPr>
-        <w:shd w:val="clear" w:color="auto" w:fill="F6F8FA"/>
-        <w:tabs>
-          <w:tab w:val="left" w:pos="916"/>
-          <w:tab w:val="left" w:pos="1832"/>
-          <w:tab w:val="left" w:pos="2748"/>
-          <w:tab w:val="left" w:pos="3664"/>
-          <w:tab w:val="left" w:pos="4580"/>
-          <w:tab w:val="left" w:pos="5496"/>
-          <w:tab w:val="left" w:pos="6412"/>
-          <w:tab w:val="left" w:pos="7328"/>
-          <w:tab w:val="left" w:pos="8244"/>
-          <w:tab w:val="left" w:pos="9160"/>
-          <w:tab w:val="left" w:pos="10076"/>
-          <w:tab w:val="left" w:pos="10992"/>
-          <w:tab w:val="left" w:pos="11908"/>
-          <w:tab w:val="left" w:pos="12824"/>
-          <w:tab w:val="left" w:pos="13740"/>
-          <w:tab w:val="left" w:pos="14656"/>
-        </w:tabs>
-        <w:spacing w:before="150" w:after="0" w:line="240" w:lineRule="auto"/>
-        <w:rPr>
-          <w:rFonts w:ascii="Consolas" w:eastAsia="Times New Roman" w:hAnsi="Consolas" w:cs="Courier New"/>
-          <w:color w:val="444D56"/>
-          <w:sz w:val="18"/>
-          <w:szCs w:val="18"/>
-          <w:lang w:eastAsia="en-CA"/>
-        </w:rPr>
-      </w:pPr>
-      <w:r>
-        <w:rPr>
-          <w:rFonts w:ascii="Consolas" w:eastAsia="Times New Roman" w:hAnsi="Consolas" w:cs="Courier New"/>
-          <w:color w:val="444D56"/>
-          <w:sz w:val="18"/>
-          <w:szCs w:val="18"/>
-          <w:lang w:eastAsia="en-CA"/>
-        </w:rPr>
-        <w:t>[dev] Increased game version to 0.3</w:t>
-      </w:r>
-    </w:p>
-    <w:p>
-      <w:pPr>
-        <w:pStyle w:val="ListParagraph"/>
-        <w:numPr>
-          <w:ilvl w:val="0"/>
-          <w:numId w:val="1"/>
-        </w:numPr>
-        <w:shd w:val="clear" w:color="auto" w:fill="F6F8FA"/>
-        <w:tabs>
-          <w:tab w:val="left" w:pos="916"/>
-          <w:tab w:val="left" w:pos="1832"/>
-          <w:tab w:val="left" w:pos="2748"/>
-          <w:tab w:val="left" w:pos="3664"/>
-          <w:tab w:val="left" w:pos="4580"/>
-          <w:tab w:val="left" w:pos="5496"/>
-          <w:tab w:val="left" w:pos="6412"/>
-          <w:tab w:val="left" w:pos="7328"/>
-          <w:tab w:val="left" w:pos="8244"/>
-          <w:tab w:val="left" w:pos="9160"/>
-          <w:tab w:val="left" w:pos="10076"/>
-          <w:tab w:val="left" w:pos="10992"/>
-          <w:tab w:val="left" w:pos="11908"/>
-          <w:tab w:val="left" w:pos="12824"/>
-          <w:tab w:val="left" w:pos="13740"/>
-          <w:tab w:val="left" w:pos="14656"/>
-        </w:tabs>
-        <w:spacing w:before="150" w:after="0" w:line="240" w:lineRule="auto"/>
-        <w:rPr>
-          <w:rFonts w:ascii="Consolas" w:eastAsia="Times New Roman" w:hAnsi="Consolas" w:cs="Courier New"/>
-          <w:color w:val="444D56"/>
-          <w:sz w:val="18"/>
-          <w:szCs w:val="18"/>
-          <w:lang w:eastAsia="en-CA"/>
-        </w:rPr>
-      </w:pPr>
-      <w:r>
-        <w:rPr>
-          <w:rFonts w:ascii="Consolas" w:eastAsia="Times New Roman" w:hAnsi="Consolas" w:cs="Courier New"/>
-          <w:color w:val="444D56"/>
-          <w:sz w:val="18"/>
-          <w:szCs w:val="18"/>
-          <w:lang w:eastAsia="en-CA"/>
-        </w:rPr>
-        <w:t xml:space="preserve">[dev] </w:t>
-      </w:r>
-      <w:r>
-        <w:rPr>
-          <w:rFonts w:ascii="Consolas" w:eastAsia="Times New Roman" w:hAnsi="Consolas" w:cs="Courier New"/>
-          <w:color w:val="444D56"/>
-          <w:sz w:val="18"/>
-          <w:szCs w:val="18"/>
-          <w:lang w:eastAsia="en-CA"/>
-        </w:rPr>
-        <w:t>Improved gameplay experience generally</w:t>
-      </w:r>
-    </w:p>
-    <w:p>
-      <w:pPr>
-        <w:pStyle w:val="ListParagraph"/>
-        <w:numPr>
-          <w:ilvl w:val="0"/>
-          <w:numId w:val="1"/>
-        </w:numPr>
-        <w:shd w:val="clear" w:color="auto" w:fill="F6F8FA"/>
-        <w:tabs>
-          <w:tab w:val="left" w:pos="916"/>
-          <w:tab w:val="left" w:pos="1832"/>
-          <w:tab w:val="left" w:pos="2748"/>
-          <w:tab w:val="left" w:pos="3664"/>
-          <w:tab w:val="left" w:pos="4580"/>
-          <w:tab w:val="left" w:pos="5496"/>
-          <w:tab w:val="left" w:pos="6412"/>
-          <w:tab w:val="left" w:pos="7328"/>
-          <w:tab w:val="left" w:pos="8244"/>
-          <w:tab w:val="left" w:pos="9160"/>
-          <w:tab w:val="left" w:pos="10076"/>
-          <w:tab w:val="left" w:pos="10992"/>
-          <w:tab w:val="left" w:pos="11908"/>
-          <w:tab w:val="left" w:pos="12824"/>
-          <w:tab w:val="left" w:pos="13740"/>
-          <w:tab w:val="left" w:pos="14656"/>
-        </w:tabs>
-        <w:spacing w:before="150" w:after="0" w:line="240" w:lineRule="auto"/>
-        <w:rPr>
-          <w:rFonts w:ascii="Consolas" w:eastAsia="Times New Roman" w:hAnsi="Consolas" w:cs="Courier New"/>
-          <w:color w:val="444D56"/>
-          <w:sz w:val="18"/>
-          <w:szCs w:val="18"/>
-          <w:lang w:eastAsia="en-CA"/>
-        </w:rPr>
-      </w:pPr>
-      <w:r>
-        <w:rPr>
-          <w:rFonts w:ascii="Consolas" w:eastAsia="Times New Roman" w:hAnsi="Consolas" w:cs="Courier New"/>
-          <w:color w:val="444D56"/>
-          <w:sz w:val="18"/>
-          <w:szCs w:val="18"/>
-          <w:lang w:eastAsia="en-CA"/>
-        </w:rPr>
-        <w:t xml:space="preserve">[dev] </w:t>
-      </w:r>
-      <w:r>
-        <w:rPr>
-          <w:rFonts w:ascii="Consolas" w:eastAsia="Times New Roman" w:hAnsi="Consolas" w:cs="Courier New"/>
-          <w:color w:val="444D56"/>
-          <w:sz w:val="18"/>
-          <w:szCs w:val="18"/>
-          <w:lang w:eastAsia="en-CA"/>
-        </w:rPr>
-        <w:t>Added screen scrolling function</w:t>
-      </w:r>
-    </w:p>
-    <w:p>
-      <w:pPr>
-        <w:pStyle w:val="ListParagraph"/>
-        <w:numPr>
-          <w:ilvl w:val="0"/>
-          <w:numId w:val="1"/>
-        </w:numPr>
-        <w:shd w:val="clear" w:color="auto" w:fill="F6F8FA"/>
-        <w:tabs>
-          <w:tab w:val="left" w:pos="916"/>
-          <w:tab w:val="left" w:pos="1832"/>
-          <w:tab w:val="left" w:pos="2748"/>
-          <w:tab w:val="left" w:pos="3664"/>
-          <w:tab w:val="left" w:pos="4580"/>
-          <w:tab w:val="left" w:pos="5496"/>
-          <w:tab w:val="left" w:pos="6412"/>
-          <w:tab w:val="left" w:pos="7328"/>
-          <w:tab w:val="left" w:pos="8244"/>
-          <w:tab w:val="left" w:pos="9160"/>
-          <w:tab w:val="left" w:pos="10076"/>
-          <w:tab w:val="left" w:pos="10992"/>
-          <w:tab w:val="left" w:pos="11908"/>
-          <w:tab w:val="left" w:pos="12824"/>
-          <w:tab w:val="left" w:pos="13740"/>
-          <w:tab w:val="left" w:pos="14656"/>
-        </w:tabs>
-        <w:spacing w:before="150" w:after="0" w:line="240" w:lineRule="auto"/>
-        <w:rPr>
-          <w:rFonts w:ascii="Consolas" w:eastAsia="Times New Roman" w:hAnsi="Consolas" w:cs="Courier New"/>
-          <w:color w:val="444D56"/>
-          <w:sz w:val="18"/>
-          <w:szCs w:val="18"/>
-          <w:lang w:eastAsia="en-CA"/>
-        </w:rPr>
-      </w:pPr>
-      <w:r>
-        <w:rPr>
-          <w:rFonts w:ascii="Consolas" w:eastAsia="Times New Roman" w:hAnsi="Consolas" w:cs="Courier New"/>
-          <w:color w:val="444D56"/>
-          <w:sz w:val="18"/>
-          <w:szCs w:val="18"/>
-          <w:lang w:eastAsia="en-CA"/>
-        </w:rPr>
-        <w:t xml:space="preserve">[dev] </w:t>
-      </w:r>
-      <w:r>
-        <w:rPr>
-          <w:rFonts w:ascii="Consolas" w:eastAsia="Times New Roman" w:hAnsi="Consolas" w:cs="Courier New"/>
-          <w:color w:val="444D56"/>
-          <w:sz w:val="18"/>
-          <w:szCs w:val="18"/>
-          <w:lang w:eastAsia="en-CA"/>
-        </w:rPr>
-        <w:t>Added a game over screen</w:t>
-      </w:r>
-    </w:p>
-    <w:p>
-      <w:pPr>
-        <w:pStyle w:val="ListParagraph"/>
-        <w:numPr>
-          <w:ilvl w:val="0"/>
-          <w:numId w:val="1"/>
-        </w:numPr>
-        <w:shd w:val="clear" w:color="auto" w:fill="F6F8FA"/>
-        <w:tabs>
-          <w:tab w:val="left" w:pos="916"/>
-          <w:tab w:val="left" w:pos="1832"/>
-          <w:tab w:val="left" w:pos="2748"/>
-          <w:tab w:val="left" w:pos="3664"/>
-          <w:tab w:val="left" w:pos="4580"/>
-          <w:tab w:val="left" w:pos="5496"/>
-          <w:tab w:val="left" w:pos="6412"/>
-          <w:tab w:val="left" w:pos="7328"/>
-          <w:tab w:val="left" w:pos="8244"/>
-          <w:tab w:val="left" w:pos="9160"/>
-          <w:tab w:val="left" w:pos="10076"/>
-          <w:tab w:val="left" w:pos="10992"/>
-          <w:tab w:val="left" w:pos="11908"/>
-          <w:tab w:val="left" w:pos="12824"/>
-          <w:tab w:val="left" w:pos="13740"/>
-          <w:tab w:val="left" w:pos="14656"/>
-        </w:tabs>
-        <w:spacing w:before="150" w:after="0" w:line="240" w:lineRule="auto"/>
-        <w:rPr>
-          <w:rFonts w:ascii="Consolas" w:eastAsia="Times New Roman" w:hAnsi="Consolas" w:cs="Courier New"/>
-          <w:color w:val="444D56"/>
-          <w:sz w:val="18"/>
-          <w:szCs w:val="18"/>
-          <w:lang w:eastAsia="en-CA"/>
-        </w:rPr>
-      </w:pPr>
-      <w:r>
-        <w:rPr>
-          <w:rFonts w:ascii="Consolas" w:eastAsia="Times New Roman" w:hAnsi="Consolas" w:cs="Courier New"/>
-          <w:color w:val="444D56"/>
-          <w:sz w:val="18"/>
-          <w:szCs w:val="18"/>
-          <w:lang w:eastAsia="en-CA"/>
-        </w:rPr>
-        <w:t xml:space="preserve">[dev] </w:t>
-      </w:r>
-      <w:r>
-        <w:rPr>
-          <w:rFonts w:ascii="Consolas" w:eastAsia="Times New Roman" w:hAnsi="Consolas" w:cs="Courier New"/>
-          <w:color w:val="444D56"/>
-          <w:sz w:val="18"/>
-          <w:szCs w:val="18"/>
-          <w:lang w:eastAsia="en-CA"/>
-        </w:rPr>
-        <w:t>Improved collision detection</w:t>
-      </w:r>
-    </w:p>
-    <w:p>
-      <w:pPr>
-        <w:pStyle w:val="ListParagraph"/>
-        <w:numPr>
-          <w:ilvl w:val="0"/>
-          <w:numId w:val="1"/>
-        </w:numPr>
-        <w:shd w:val="clear" w:color="auto" w:fill="F6F8FA"/>
-        <w:tabs>
-          <w:tab w:val="left" w:pos="916"/>
-          <w:tab w:val="left" w:pos="1832"/>
-          <w:tab w:val="left" w:pos="2748"/>
-          <w:tab w:val="left" w:pos="3664"/>
-          <w:tab w:val="left" w:pos="4580"/>
-          <w:tab w:val="left" w:pos="5496"/>
-          <w:tab w:val="left" w:pos="6412"/>
-          <w:tab w:val="left" w:pos="7328"/>
-          <w:tab w:val="left" w:pos="8244"/>
-          <w:tab w:val="left" w:pos="9160"/>
-          <w:tab w:val="left" w:pos="10076"/>
-          <w:tab w:val="left" w:pos="10992"/>
-          <w:tab w:val="left" w:pos="11908"/>
-          <w:tab w:val="left" w:pos="12824"/>
-          <w:tab w:val="left" w:pos="13740"/>
-          <w:tab w:val="left" w:pos="14656"/>
-        </w:tabs>
-        <w:spacing w:before="150" w:after="0" w:line="240" w:lineRule="auto"/>
-        <w:rPr>
-          <w:rFonts w:ascii="Consolas" w:eastAsia="Times New Roman" w:hAnsi="Consolas" w:cs="Courier New"/>
-          <w:color w:val="444D56"/>
-          <w:sz w:val="18"/>
-          <w:szCs w:val="18"/>
-          <w:lang w:eastAsia="en-CA"/>
-        </w:rPr>
-      </w:pPr>
-      <w:r>
-        <w:rPr>
-          <w:rFonts w:ascii="Consolas" w:eastAsia="Times New Roman" w:hAnsi="Consolas" w:cs="Courier New"/>
-          <w:color w:val="444D56"/>
-          <w:sz w:val="18"/>
-          <w:szCs w:val="18"/>
-          <w:lang w:eastAsia="en-CA"/>
-        </w:rPr>
-        <w:t>[</w:t>
-      </w:r>
-      <w:r>
-        <w:rPr>
-          <w:rFonts w:ascii="Consolas" w:eastAsia="Times New Roman" w:hAnsi="Consolas" w:cs="Courier New"/>
-          <w:color w:val="444D56"/>
-          <w:sz w:val="18"/>
-          <w:szCs w:val="18"/>
-          <w:lang w:eastAsia="en-CA"/>
-        </w:rPr>
-        <w:t>art</w:t>
-      </w:r>
-      <w:r>
-        <w:rPr>
-          <w:rFonts w:ascii="Consolas" w:eastAsia="Times New Roman" w:hAnsi="Consolas" w:cs="Courier New"/>
-          <w:color w:val="444D56"/>
-          <w:sz w:val="18"/>
-          <w:szCs w:val="18"/>
-          <w:lang w:eastAsia="en-CA"/>
-        </w:rPr>
-        <w:t>] Started creating main character jump animation</w:t>
-      </w:r>
-    </w:p>
-    <w:p>
-      <w:pPr>
-        <w:pStyle w:val="Heading1"/>
-      </w:pPr>
-      <w:r>
-        <w:t>May 4:</w:t>
-      </w:r>
-    </w:p>
-    <w:p>
-      <w:pPr>
-        <w:pStyle w:val="ListParagraph"/>
-        <w:numPr>
-          <w:ilvl w:val="0"/>
-          <w:numId w:val="1"/>
-        </w:numPr>
-        <w:shd w:val="clear" w:color="auto" w:fill="F6F8FA"/>
-        <w:tabs>
-          <w:tab w:val="left" w:pos="916"/>
-          <w:tab w:val="left" w:pos="1832"/>
-          <w:tab w:val="left" w:pos="2748"/>
-          <w:tab w:val="left" w:pos="3664"/>
-          <w:tab w:val="left" w:pos="4580"/>
-          <w:tab w:val="left" w:pos="5496"/>
-          <w:tab w:val="left" w:pos="6412"/>
-          <w:tab w:val="left" w:pos="7328"/>
-          <w:tab w:val="left" w:pos="8244"/>
-          <w:tab w:val="left" w:pos="9160"/>
-          <w:tab w:val="left" w:pos="10076"/>
-          <w:tab w:val="left" w:pos="10992"/>
-          <w:tab w:val="left" w:pos="11908"/>
-          <w:tab w:val="left" w:pos="12824"/>
-          <w:tab w:val="left" w:pos="13740"/>
-          <w:tab w:val="left" w:pos="14656"/>
-        </w:tabs>
-        <w:spacing w:before="150" w:after="0" w:line="240" w:lineRule="auto"/>
-        <w:rPr>
-          <w:rFonts w:ascii="Consolas" w:eastAsia="Times New Roman" w:hAnsi="Consolas" w:cs="Courier New"/>
-          <w:color w:val="444D56"/>
-          <w:sz w:val="18"/>
-          <w:szCs w:val="18"/>
-          <w:lang w:eastAsia="en-CA"/>
-        </w:rPr>
-      </w:pPr>
-      <w:r>
-        <w:rPr>
-          <w:rFonts w:ascii="Consolas" w:eastAsia="Times New Roman" w:hAnsi="Consolas" w:cs="Courier New"/>
-          <w:color w:val="444D56"/>
-          <w:sz w:val="18"/>
-          <w:szCs w:val="18"/>
-          <w:lang w:eastAsia="en-CA"/>
-        </w:rPr>
-        <w:t>[dev] Increased game version to 0.2</w:t>
-      </w:r>
-    </w:p>
-    <w:p>
-      <w:pPr>
-        <w:pStyle w:val="ListParagraph"/>
-        <w:numPr>
-          <w:ilvl w:val="0"/>
-          <w:numId w:val="1"/>
-        </w:numPr>
-        <w:shd w:val="clear" w:color="auto" w:fill="F6F8FA"/>
-        <w:tabs>
-          <w:tab w:val="left" w:pos="916"/>
-          <w:tab w:val="left" w:pos="1832"/>
-          <w:tab w:val="left" w:pos="2748"/>
-          <w:tab w:val="left" w:pos="3664"/>
-          <w:tab w:val="left" w:pos="4580"/>
-          <w:tab w:val="left" w:pos="5496"/>
-          <w:tab w:val="left" w:pos="6412"/>
-          <w:tab w:val="left" w:pos="7328"/>
-          <w:tab w:val="left" w:pos="8244"/>
-          <w:tab w:val="left" w:pos="9160"/>
-          <w:tab w:val="left" w:pos="10076"/>
-          <w:tab w:val="left" w:pos="10992"/>
-          <w:tab w:val="left" w:pos="11908"/>
-          <w:tab w:val="left" w:pos="12824"/>
-          <w:tab w:val="left" w:pos="13740"/>
-          <w:tab w:val="left" w:pos="14656"/>
-        </w:tabs>
-        <w:spacing w:before="150" w:after="0" w:line="240" w:lineRule="auto"/>
-        <w:rPr>
-          <w:rFonts w:ascii="Consolas" w:eastAsia="Times New Roman" w:hAnsi="Consolas" w:cs="Courier New"/>
-          <w:color w:val="444D56"/>
-          <w:sz w:val="18"/>
-          <w:szCs w:val="18"/>
-          <w:lang w:eastAsia="en-CA"/>
-        </w:rPr>
-      </w:pPr>
-      <w:r>
-        <w:rPr>
-          <w:rFonts w:ascii="Consolas" w:eastAsia="Times New Roman" w:hAnsi="Consolas" w:cs="Courier New"/>
-          <w:color w:val="444D56"/>
-          <w:sz w:val="18"/>
-          <w:szCs w:val="18"/>
-          <w:lang w:eastAsia="en-CA"/>
-        </w:rPr>
-        <w:t xml:space="preserve">[dev] Created </w:t>
-      </w:r>
-      <w:r>
-        <w:rPr>
-          <w:rFonts w:ascii="Consolas" w:eastAsia="Times New Roman" w:hAnsi="Consolas" w:cs="Courier New"/>
-          <w:color w:val="444D56"/>
-          <w:sz w:val="18"/>
-          <w:szCs w:val="18"/>
-          <w:lang w:eastAsia="en-CA"/>
-        </w:rPr>
-        <w:t>Tile Generator</w:t>
-      </w:r>
-    </w:p>
-    <w:p>
-      <w:pPr>
-        <w:pStyle w:val="ListParagraph"/>
-        <w:numPr>
-          <w:ilvl w:val="0"/>
-          <w:numId w:val="1"/>
-        </w:numPr>
-        <w:shd w:val="clear" w:color="auto" w:fill="F6F8FA"/>
-        <w:tabs>
-          <w:tab w:val="left" w:pos="916"/>
-          <w:tab w:val="left" w:pos="1832"/>
-          <w:tab w:val="left" w:pos="2748"/>
-          <w:tab w:val="left" w:pos="3664"/>
-          <w:tab w:val="left" w:pos="4580"/>
-          <w:tab w:val="left" w:pos="5496"/>
-          <w:tab w:val="left" w:pos="6412"/>
-          <w:tab w:val="left" w:pos="7328"/>
-          <w:tab w:val="left" w:pos="8244"/>
-          <w:tab w:val="left" w:pos="9160"/>
-          <w:tab w:val="left" w:pos="10076"/>
-          <w:tab w:val="left" w:pos="10992"/>
-          <w:tab w:val="left" w:pos="11908"/>
-          <w:tab w:val="left" w:pos="12824"/>
-          <w:tab w:val="left" w:pos="13740"/>
-          <w:tab w:val="left" w:pos="14656"/>
-        </w:tabs>
-        <w:spacing w:before="150" w:after="0" w:line="240" w:lineRule="auto"/>
-        <w:rPr>
-          <w:rFonts w:ascii="Consolas" w:eastAsia="Times New Roman" w:hAnsi="Consolas" w:cs="Courier New"/>
-          <w:color w:val="444D56"/>
-          <w:sz w:val="18"/>
-          <w:szCs w:val="18"/>
-          <w:lang w:eastAsia="en-CA"/>
-        </w:rPr>
-      </w:pPr>
-      <w:r>
-        <w:rPr>
-          <w:rFonts w:ascii="Consolas" w:eastAsia="Times New Roman" w:hAnsi="Consolas" w:cs="Courier New"/>
-          <w:color w:val="444D56"/>
-          <w:sz w:val="18"/>
-          <w:szCs w:val="18"/>
-          <w:lang w:eastAsia="en-CA"/>
-        </w:rPr>
-        <w:t>[dev] Improved main character controller</w:t>
-      </w:r>
-    </w:p>
-    <w:p>
-      <w:pPr>
-        <w:pStyle w:val="ListParagraph"/>
-        <w:numPr>
-          <w:ilvl w:val="0"/>
-          <w:numId w:val="1"/>
-        </w:numPr>
-        <w:shd w:val="clear" w:color="auto" w:fill="F6F8FA"/>
-        <w:tabs>
-          <w:tab w:val="left" w:pos="916"/>
-          <w:tab w:val="left" w:pos="1832"/>
-          <w:tab w:val="left" w:pos="2748"/>
-          <w:tab w:val="left" w:pos="3664"/>
-          <w:tab w:val="left" w:pos="4580"/>
-          <w:tab w:val="left" w:pos="5496"/>
-          <w:tab w:val="left" w:pos="6412"/>
-          <w:tab w:val="left" w:pos="7328"/>
-          <w:tab w:val="left" w:pos="8244"/>
-          <w:tab w:val="left" w:pos="9160"/>
-          <w:tab w:val="left" w:pos="10076"/>
-          <w:tab w:val="left" w:pos="10992"/>
-          <w:tab w:val="left" w:pos="11908"/>
-          <w:tab w:val="left" w:pos="12824"/>
-          <w:tab w:val="left" w:pos="13740"/>
-          <w:tab w:val="left" w:pos="14656"/>
-        </w:tabs>
-        <w:spacing w:before="150" w:after="0" w:line="240" w:lineRule="auto"/>
-        <w:rPr>
-          <w:rFonts w:ascii="Consolas" w:eastAsia="Times New Roman" w:hAnsi="Consolas" w:cs="Courier New"/>
-          <w:color w:val="444D56"/>
-          <w:sz w:val="18"/>
-          <w:szCs w:val="18"/>
-          <w:lang w:eastAsia="en-CA"/>
-        </w:rPr>
-      </w:pPr>
-      <w:r>
-        <w:rPr>
-          <w:rFonts w:ascii="Consolas" w:eastAsia="Times New Roman" w:hAnsi="Consolas" w:cs="Courier New"/>
-          <w:color w:val="444D56"/>
-          <w:sz w:val="18"/>
-          <w:szCs w:val="18"/>
-          <w:lang w:eastAsia="en-CA"/>
-        </w:rPr>
-        <w:t>[dev] Created collision detection</w:t>
-      </w:r>
-    </w:p>
-    <w:p>
-      <w:pPr>
-        <w:pStyle w:val="ListParagraph"/>
-        <w:numPr>
-          <w:ilvl w:val="0"/>
-          <w:numId w:val="1"/>
-        </w:numPr>
-        <w:shd w:val="clear" w:color="auto" w:fill="F6F8FA"/>
-        <w:tabs>
-          <w:tab w:val="left" w:pos="916"/>
-          <w:tab w:val="left" w:pos="1832"/>
-          <w:tab w:val="left" w:pos="2748"/>
-          <w:tab w:val="left" w:pos="3664"/>
-          <w:tab w:val="left" w:pos="4580"/>
-          <w:tab w:val="left" w:pos="5496"/>
-          <w:tab w:val="left" w:pos="6412"/>
-          <w:tab w:val="left" w:pos="7328"/>
-          <w:tab w:val="left" w:pos="8244"/>
-          <w:tab w:val="left" w:pos="9160"/>
-          <w:tab w:val="left" w:pos="10076"/>
-          <w:tab w:val="left" w:pos="10992"/>
-          <w:tab w:val="left" w:pos="11908"/>
-          <w:tab w:val="left" w:pos="12824"/>
-          <w:tab w:val="left" w:pos="13740"/>
-          <w:tab w:val="left" w:pos="14656"/>
-        </w:tabs>
-        <w:spacing w:before="150" w:after="0" w:line="240" w:lineRule="auto"/>
-        <w:rPr>
-          <w:rFonts w:ascii="Consolas" w:eastAsia="Times New Roman" w:hAnsi="Consolas" w:cs="Courier New"/>
-          <w:color w:val="444D56"/>
-          <w:sz w:val="18"/>
-          <w:szCs w:val="18"/>
-          <w:lang w:eastAsia="en-CA"/>
-        </w:rPr>
-      </w:pPr>
-      <w:r>
-        <w:rPr>
-          <w:rFonts w:ascii="Consolas" w:eastAsia="Times New Roman" w:hAnsi="Consolas" w:cs="Courier New"/>
-          <w:color w:val="444D56"/>
-          <w:sz w:val="18"/>
-          <w:szCs w:val="18"/>
-          <w:lang w:eastAsia="en-CA"/>
-        </w:rPr>
-        <w:t>[</w:t>
-      </w:r>
-      <w:r>
-        <w:rPr>
-          <w:rFonts w:ascii="Consolas" w:eastAsia="Times New Roman" w:hAnsi="Consolas" w:cs="Courier New"/>
-          <w:color w:val="444D56"/>
-          <w:sz w:val="18"/>
-          <w:szCs w:val="18"/>
-          <w:lang w:eastAsia="en-CA"/>
-        </w:rPr>
-        <w:t>art</w:t>
-      </w:r>
-      <w:r>
-        <w:rPr>
-          <w:rFonts w:ascii="Consolas" w:eastAsia="Times New Roman" w:hAnsi="Consolas" w:cs="Courier New"/>
-          <w:color w:val="444D56"/>
-          <w:sz w:val="18"/>
-          <w:szCs w:val="18"/>
-          <w:lang w:eastAsia="en-CA"/>
-        </w:rPr>
-        <w:t>] Created main character idle animation</w:t>
-      </w:r>
-    </w:p>
-    <w:p/>
-    <w:p>
-      <w:pPr>
-        <w:pStyle w:val="Heading1"/>
-      </w:pPr>
-      <w:r>
-        <w:t>May 1:</w:t>
-      </w:r>
-    </w:p>
-    <w:p>
-      <w:pPr>
-        <w:pStyle w:val="ListParagraph"/>
-        <w:numPr>
-          <w:ilvl w:val="0"/>
-          <w:numId w:val="1"/>
-        </w:numPr>
-        <w:shd w:val="clear" w:color="auto" w:fill="F6F8FA"/>
-        <w:tabs>
-          <w:tab w:val="left" w:pos="916"/>
-          <w:tab w:val="left" w:pos="1832"/>
-          <w:tab w:val="left" w:pos="2748"/>
-          <w:tab w:val="left" w:pos="3664"/>
-          <w:tab w:val="left" w:pos="4580"/>
-          <w:tab w:val="left" w:pos="5496"/>
-          <w:tab w:val="left" w:pos="6412"/>
-          <w:tab w:val="left" w:pos="7328"/>
-          <w:tab w:val="left" w:pos="8244"/>
-          <w:tab w:val="left" w:pos="9160"/>
-          <w:tab w:val="left" w:pos="10076"/>
-          <w:tab w:val="left" w:pos="10992"/>
-          <w:tab w:val="left" w:pos="11908"/>
-          <w:tab w:val="left" w:pos="12824"/>
-          <w:tab w:val="left" w:pos="13740"/>
-          <w:tab w:val="left" w:pos="14656"/>
-        </w:tabs>
-        <w:spacing w:before="150" w:after="0" w:line="240" w:lineRule="auto"/>
-        <w:rPr>
-          <w:rFonts w:ascii="Consolas" w:eastAsia="Times New Roman" w:hAnsi="Consolas" w:cs="Courier New"/>
-          <w:color w:val="444D56"/>
-          <w:sz w:val="18"/>
-          <w:szCs w:val="18"/>
-          <w:lang w:eastAsia="en-CA"/>
-        </w:rPr>
-      </w:pPr>
-      <w:r>
-        <w:rPr>
-          <w:rFonts w:ascii="Consolas" w:eastAsia="Times New Roman" w:hAnsi="Consolas" w:cs="Courier New"/>
-          <w:color w:val="444D56"/>
-          <w:sz w:val="18"/>
-          <w:szCs w:val="18"/>
-          <w:lang w:eastAsia="en-CA"/>
-        </w:rPr>
-        <w:t>[dev] Increased game version to 0.1</w:t>
-      </w:r>
-    </w:p>
-    <w:p>
-      <w:pPr>
-        <w:pStyle w:val="ListParagraph"/>
-        <w:numPr>
-          <w:ilvl w:val="0"/>
-          <w:numId w:val="1"/>
-        </w:numPr>
-        <w:shd w:val="clear" w:color="auto" w:fill="F6F8FA"/>
-        <w:tabs>
-          <w:tab w:val="left" w:pos="916"/>
-          <w:tab w:val="left" w:pos="1832"/>
-          <w:tab w:val="left" w:pos="2748"/>
-          <w:tab w:val="left" w:pos="3664"/>
-          <w:tab w:val="left" w:pos="4580"/>
-          <w:tab w:val="left" w:pos="5496"/>
-          <w:tab w:val="left" w:pos="6412"/>
-          <w:tab w:val="left" w:pos="7328"/>
-          <w:tab w:val="left" w:pos="8244"/>
-          <w:tab w:val="left" w:pos="9160"/>
-          <w:tab w:val="left" w:pos="10076"/>
-          <w:tab w:val="left" w:pos="10992"/>
-          <w:tab w:val="left" w:pos="11908"/>
-          <w:tab w:val="left" w:pos="12824"/>
-          <w:tab w:val="left" w:pos="13740"/>
-          <w:tab w:val="left" w:pos="14656"/>
-        </w:tabs>
-        <w:spacing w:before="150" w:after="0" w:line="240" w:lineRule="auto"/>
-        <w:rPr>
-          <w:rFonts w:ascii="Consolas" w:eastAsia="Times New Roman" w:hAnsi="Consolas" w:cs="Courier New"/>
-          <w:color w:val="444D56"/>
-          <w:sz w:val="18"/>
-          <w:szCs w:val="18"/>
-          <w:lang w:eastAsia="en-CA"/>
-        </w:rPr>
-      </w:pPr>
-      <w:r>
-        <w:rPr>
-          <w:rFonts w:ascii="Consolas" w:eastAsia="Times New Roman" w:hAnsi="Consolas" w:cs="Courier New"/>
-          <w:color w:val="444D56"/>
-          <w:sz w:val="18"/>
-          <w:szCs w:val="18"/>
-          <w:lang w:eastAsia="en-CA"/>
-        </w:rPr>
-        <w:t>[dev] Created main character sprite</w:t>
-      </w:r>
-    </w:p>
-    <w:p>
-      <w:pPr>
-        <w:pStyle w:val="ListParagraph"/>
-        <w:numPr>
-          <w:ilvl w:val="0"/>
-          <w:numId w:val="1"/>
-        </w:numPr>
-        <w:shd w:val="clear" w:color="auto" w:fill="F6F8FA"/>
-        <w:tabs>
-          <w:tab w:val="left" w:pos="916"/>
-          <w:tab w:val="left" w:pos="1832"/>
-          <w:tab w:val="left" w:pos="2748"/>
-          <w:tab w:val="left" w:pos="3664"/>
-          <w:tab w:val="left" w:pos="4580"/>
-          <w:tab w:val="left" w:pos="5496"/>
-          <w:tab w:val="left" w:pos="6412"/>
-          <w:tab w:val="left" w:pos="7328"/>
-          <w:tab w:val="left" w:pos="8244"/>
-          <w:tab w:val="left" w:pos="9160"/>
-          <w:tab w:val="left" w:pos="10076"/>
-          <w:tab w:val="left" w:pos="10992"/>
-          <w:tab w:val="left" w:pos="11908"/>
-          <w:tab w:val="left" w:pos="12824"/>
-          <w:tab w:val="left" w:pos="13740"/>
-          <w:tab w:val="left" w:pos="14656"/>
-        </w:tabs>
-        <w:spacing w:before="150" w:after="0" w:line="240" w:lineRule="auto"/>
-        <w:rPr>
-          <w:rFonts w:ascii="Consolas" w:eastAsia="Times New Roman" w:hAnsi="Consolas" w:cs="Courier New"/>
-          <w:color w:val="444D56"/>
-          <w:sz w:val="18"/>
-          <w:szCs w:val="18"/>
-          <w:lang w:eastAsia="en-CA"/>
-        </w:rPr>
-      </w:pPr>
-      <w:r>
-        <w:rPr>
-          <w:rFonts w:ascii="Consolas" w:eastAsia="Times New Roman" w:hAnsi="Consolas" w:cs="Courier New"/>
-          <w:color w:val="444D56"/>
-          <w:sz w:val="18"/>
-          <w:szCs w:val="18"/>
-          <w:lang w:eastAsia="en-CA"/>
-        </w:rPr>
-        <w:t>[dev &amp; art] Pitched idea got approval</w:t>
-      </w:r>
-    </w:p>
-    <w:p>
-      <w:pPr>
-        <w:pStyle w:val="ListParagraph"/>
-        <w:numPr>
-          <w:ilvl w:val="0"/>
-          <w:numId w:val="1"/>
-        </w:numPr>
-        <w:shd w:val="clear" w:color="auto" w:fill="F6F8FA"/>
-        <w:tabs>
-          <w:tab w:val="left" w:pos="916"/>
-          <w:tab w:val="left" w:pos="1832"/>
-          <w:tab w:val="left" w:pos="2748"/>
-          <w:tab w:val="left" w:pos="3664"/>
-          <w:tab w:val="left" w:pos="4580"/>
-          <w:tab w:val="left" w:pos="5496"/>
-          <w:tab w:val="left" w:pos="6412"/>
-          <w:tab w:val="left" w:pos="7328"/>
-          <w:tab w:val="left" w:pos="8244"/>
-          <w:tab w:val="left" w:pos="9160"/>
-          <w:tab w:val="left" w:pos="10076"/>
-          <w:tab w:val="left" w:pos="10992"/>
-          <w:tab w:val="left" w:pos="11908"/>
-          <w:tab w:val="left" w:pos="12824"/>
-          <w:tab w:val="left" w:pos="13740"/>
-          <w:tab w:val="left" w:pos="14656"/>
-        </w:tabs>
-        <w:spacing w:before="150" w:after="0" w:line="240" w:lineRule="auto"/>
-        <w:rPr>
-          <w:rFonts w:ascii="Consolas" w:eastAsia="Times New Roman" w:hAnsi="Consolas" w:cs="Courier New"/>
-          <w:color w:val="444D56"/>
-          <w:sz w:val="18"/>
-          <w:szCs w:val="18"/>
-          <w:lang w:eastAsia="en-CA"/>
-        </w:rPr>
-      </w:pPr>
-      <w:r>
-        <w:rPr>
-          <w:rFonts w:ascii="Consolas" w:eastAsia="Times New Roman" w:hAnsi="Consolas" w:cs="Courier New"/>
-          <w:color w:val="444D56"/>
-          <w:sz w:val="18"/>
-          <w:szCs w:val="18"/>
-          <w:lang w:eastAsia="en-CA"/>
-        </w:rPr>
-        <w:t>[dev &amp; art] Retrospective meeting</w:t>
-      </w:r>
-    </w:p>
-    <w:p>
-      <w:pPr>
-        <w:pStyle w:val="ListParagraph"/>
-        <w:numPr>
-          <w:ilvl w:val="0"/>
-          <w:numId w:val="1"/>
-        </w:numPr>
-        <w:shd w:val="clear" w:color="auto" w:fill="F6F8FA"/>
-        <w:tabs>
-          <w:tab w:val="left" w:pos="916"/>
-          <w:tab w:val="left" w:pos="1832"/>
-          <w:tab w:val="left" w:pos="2748"/>
-          <w:tab w:val="left" w:pos="3664"/>
-          <w:tab w:val="left" w:pos="4580"/>
-          <w:tab w:val="left" w:pos="5496"/>
-          <w:tab w:val="left" w:pos="6412"/>
-          <w:tab w:val="left" w:pos="7328"/>
-          <w:tab w:val="left" w:pos="8244"/>
-          <w:tab w:val="left" w:pos="9160"/>
-          <w:tab w:val="left" w:pos="10076"/>
-          <w:tab w:val="left" w:pos="10992"/>
-          <w:tab w:val="left" w:pos="11908"/>
-          <w:tab w:val="left" w:pos="12824"/>
-          <w:tab w:val="left" w:pos="13740"/>
-          <w:tab w:val="left" w:pos="14656"/>
-        </w:tabs>
-        <w:spacing w:before="150" w:after="0" w:line="240" w:lineRule="auto"/>
-        <w:rPr>
-          <w:rFonts w:ascii="Consolas" w:eastAsia="Times New Roman" w:hAnsi="Consolas" w:cs="Courier New"/>
-          <w:color w:val="444D56"/>
-          <w:sz w:val="18"/>
-          <w:szCs w:val="18"/>
-          <w:lang w:eastAsia="en-CA"/>
-        </w:rPr>
-      </w:pPr>
-      <w:r>
-        <w:rPr>
-          <w:rFonts w:ascii="Consolas" w:eastAsia="Times New Roman" w:hAnsi="Consolas" w:cs="Courier New"/>
-          <w:color w:val="444D56"/>
-          <w:sz w:val="18"/>
-          <w:szCs w:val="18"/>
-          <w:lang w:eastAsia="en-CA"/>
-        </w:rPr>
-        <w:t>[dev] Added Main Menu &amp; Gameplay screen</w:t>
-      </w:r>
-    </w:p>
-    <w:p>
-      <w:pPr>
-        <w:pStyle w:val="ListParagraph"/>
-        <w:numPr>
-          <w:ilvl w:val="0"/>
-          <w:numId w:val="1"/>
-        </w:numPr>
-        <w:shd w:val="clear" w:color="auto" w:fill="F6F8FA"/>
-        <w:tabs>
-          <w:tab w:val="left" w:pos="916"/>
-          <w:tab w:val="left" w:pos="1832"/>
-          <w:tab w:val="left" w:pos="2748"/>
-          <w:tab w:val="left" w:pos="3664"/>
-          <w:tab w:val="left" w:pos="4580"/>
-          <w:tab w:val="left" w:pos="5496"/>
-          <w:tab w:val="left" w:pos="6412"/>
-          <w:tab w:val="left" w:pos="7328"/>
-          <w:tab w:val="left" w:pos="8244"/>
-          <w:tab w:val="left" w:pos="9160"/>
-          <w:tab w:val="left" w:pos="10076"/>
-          <w:tab w:val="left" w:pos="10992"/>
-          <w:tab w:val="left" w:pos="11908"/>
-          <w:tab w:val="left" w:pos="12824"/>
-          <w:tab w:val="left" w:pos="13740"/>
-          <w:tab w:val="left" w:pos="14656"/>
-        </w:tabs>
-        <w:spacing w:before="150" w:after="0" w:line="240" w:lineRule="auto"/>
-        <w:rPr>
-          <w:rFonts w:ascii="Consolas" w:eastAsia="Times New Roman" w:hAnsi="Consolas" w:cs="Courier New"/>
-          <w:color w:val="444D56"/>
-          <w:sz w:val="18"/>
-          <w:szCs w:val="18"/>
-          <w:lang w:eastAsia="en-CA"/>
-        </w:rPr>
-      </w:pPr>
-      <w:r>
-        <w:rPr>
-          <w:rFonts w:ascii="Consolas" w:eastAsia="Times New Roman" w:hAnsi="Consolas" w:cs="Courier New"/>
-          <w:color w:val="444D56"/>
-          <w:sz w:val="18"/>
-          <w:szCs w:val="18"/>
-          <w:lang w:eastAsia="en-CA"/>
-        </w:rPr>
-        <w:t>[dev] Added player character on screen with temporary art assets</w:t>
-      </w:r>
-    </w:p>
-    <w:p>
-      <w:pPr>
-        <w:pStyle w:val="ListParagraph"/>
-        <w:numPr>
-          <w:ilvl w:val="0"/>
-          <w:numId w:val="1"/>
-        </w:numPr>
-        <w:shd w:val="clear" w:color="auto" w:fill="F6F8FA"/>
-        <w:tabs>
-          <w:tab w:val="left" w:pos="916"/>
-          <w:tab w:val="left" w:pos="1832"/>
-          <w:tab w:val="left" w:pos="2748"/>
-          <w:tab w:val="left" w:pos="3664"/>
-          <w:tab w:val="left" w:pos="4580"/>
-          <w:tab w:val="left" w:pos="5496"/>
-          <w:tab w:val="left" w:pos="6412"/>
-          <w:tab w:val="left" w:pos="7328"/>
-          <w:tab w:val="left" w:pos="8244"/>
-          <w:tab w:val="left" w:pos="9160"/>
-          <w:tab w:val="left" w:pos="10076"/>
-          <w:tab w:val="left" w:pos="10992"/>
-          <w:tab w:val="left" w:pos="11908"/>
-          <w:tab w:val="left" w:pos="12824"/>
-          <w:tab w:val="left" w:pos="13740"/>
-          <w:tab w:val="left" w:pos="14656"/>
-        </w:tabs>
-        <w:spacing w:before="150" w:after="0" w:line="240" w:lineRule="auto"/>
-        <w:rPr>
-          <w:rFonts w:ascii="Consolas" w:eastAsia="Times New Roman" w:hAnsi="Consolas" w:cs="Courier New"/>
-          <w:color w:val="444D56"/>
-          <w:sz w:val="18"/>
-          <w:szCs w:val="18"/>
-          <w:lang w:eastAsia="en-CA"/>
-        </w:rPr>
-      </w:pPr>
-      <w:r>
-        <w:rPr>
-          <w:rFonts w:ascii="Consolas" w:eastAsia="Times New Roman" w:hAnsi="Consolas" w:cs="Courier New"/>
-          <w:color w:val="444D56"/>
-          <w:sz w:val="18"/>
-          <w:szCs w:val="18"/>
-          <w:lang w:eastAsia="en-CA"/>
-        </w:rPr>
-        <w:t>[dev] Added basic controls</w:t>
-      </w:r>
-    </w:p>
-    <w:p>
-      <w:pPr>
-        <w:pStyle w:val="ListParagraph"/>
-        <w:numPr>
-          <w:ilvl w:val="0"/>
-          <w:numId w:val="1"/>
-        </w:numPr>
-        <w:shd w:val="clear" w:color="auto" w:fill="F6F8FA"/>
-        <w:tabs>
-          <w:tab w:val="left" w:pos="916"/>
-          <w:tab w:val="left" w:pos="1832"/>
-          <w:tab w:val="left" w:pos="2748"/>
-          <w:tab w:val="left" w:pos="3664"/>
-          <w:tab w:val="left" w:pos="4580"/>
-          <w:tab w:val="left" w:pos="5496"/>
-          <w:tab w:val="left" w:pos="6412"/>
-          <w:tab w:val="left" w:pos="7328"/>
-          <w:tab w:val="left" w:pos="8244"/>
-          <w:tab w:val="left" w:pos="9160"/>
-          <w:tab w:val="left" w:pos="10076"/>
-          <w:tab w:val="left" w:pos="10992"/>
-          <w:tab w:val="left" w:pos="11908"/>
-          <w:tab w:val="left" w:pos="12824"/>
-          <w:tab w:val="left" w:pos="13740"/>
-          <w:tab w:val="left" w:pos="14656"/>
-        </w:tabs>
-        <w:spacing w:before="150" w:after="0" w:line="240" w:lineRule="auto"/>
-        <w:rPr>
-          <w:rFonts w:ascii="Consolas" w:eastAsia="Times New Roman" w:hAnsi="Consolas" w:cs="Courier New"/>
-          <w:color w:val="444D56"/>
-          <w:sz w:val="18"/>
-          <w:szCs w:val="18"/>
-          <w:lang w:eastAsia="en-CA"/>
-        </w:rPr>
-      </w:pPr>
-      <w:r>
-        <w:rPr>
-          <w:rFonts w:ascii="Consolas" w:eastAsia="Times New Roman" w:hAnsi="Consolas" w:cs="Courier New"/>
-          <w:color w:val="444D56"/>
-          <w:sz w:val="18"/>
-          <w:szCs w:val="18"/>
-          <w:lang w:eastAsia="en-CA"/>
-        </w:rPr>
-        <w:t>[dev] Added basic jump function</w:t>
-      </w:r>
-    </w:p>
-    <w:p>
-      <w:pPr>
-        <w:pStyle w:val="Heading1"/>
-      </w:pPr>
-      <w:r>
-        <w:t>April 30</w:t>
-      </w:r>
-      <w:r>
-        <w:rPr>
-          <w:vertAlign w:val="superscript"/>
-        </w:rPr>
-        <w:t>th</w:t>
-      </w:r>
-      <w:r>
-        <w:t xml:space="preserve"> </w:t>
-      </w:r>
-    </w:p>
-    <w:p>
-      <w:pPr>
-        <w:pStyle w:val="ListParagraph"/>
-        <w:numPr>
-          <w:ilvl w:val="0"/>
-          <w:numId w:val="1"/>
-        </w:numPr>
-        <w:shd w:val="clear" w:color="auto" w:fill="F6F8FA"/>
-        <w:tabs>
-          <w:tab w:val="left" w:pos="916"/>
-          <w:tab w:val="left" w:pos="1832"/>
-          <w:tab w:val="left" w:pos="2748"/>
-          <w:tab w:val="left" w:pos="3664"/>
-          <w:tab w:val="left" w:pos="4580"/>
-          <w:tab w:val="left" w:pos="5496"/>
-          <w:tab w:val="left" w:pos="6412"/>
-          <w:tab w:val="left" w:pos="7328"/>
-          <w:tab w:val="left" w:pos="8244"/>
-          <w:tab w:val="left" w:pos="9160"/>
-          <w:tab w:val="left" w:pos="10076"/>
-          <w:tab w:val="left" w:pos="10992"/>
-          <w:tab w:val="left" w:pos="11908"/>
-          <w:tab w:val="left" w:pos="12824"/>
-          <w:tab w:val="left" w:pos="13740"/>
-          <w:tab w:val="left" w:pos="14656"/>
-        </w:tabs>
-        <w:spacing w:before="150" w:after="0" w:line="240" w:lineRule="auto"/>
-        <w:rPr>
-          <w:rFonts w:ascii="Consolas" w:eastAsia="Times New Roman" w:hAnsi="Consolas" w:cs="Courier New"/>
-          <w:color w:val="444D56"/>
-          <w:sz w:val="18"/>
-          <w:szCs w:val="18"/>
-          <w:lang w:eastAsia="en-CA"/>
-        </w:rPr>
-      </w:pPr>
-      <w:r>
-        <w:rPr>
-          <w:rFonts w:ascii="Consolas" w:eastAsia="Times New Roman" w:hAnsi="Consolas" w:cs="Courier New"/>
-          <w:color w:val="444D56"/>
-          <w:sz w:val="18"/>
-          <w:szCs w:val="18"/>
-          <w:lang w:eastAsia="en-CA"/>
-        </w:rPr>
-        <w:t xml:space="preserve">[dev &amp; art] </w:t>
-      </w:r>
-      <w:r>
-        <w:rPr>
-          <w:rFonts w:ascii="Consolas" w:eastAsia="Times New Roman" w:hAnsi="Consolas" w:cs="Courier New"/>
-          <w:color w:val="444D56"/>
-          <w:sz w:val="18"/>
-          <w:szCs w:val="18"/>
-          <w:lang w:eastAsia="en-CA"/>
-        </w:rPr>
-        <w:t>R</w:t>
-      </w:r>
-      <w:r>
-        <w:rPr>
-          <w:rFonts w:ascii="Consolas" w:eastAsia="Times New Roman" w:hAnsi="Consolas" w:cs="Courier New"/>
-          <w:color w:val="444D56"/>
-          <w:sz w:val="18"/>
-          <w:szCs w:val="18"/>
-          <w:lang w:eastAsia="en-CA"/>
-        </w:rPr>
-        <w:t>eview</w:t>
-      </w:r>
-      <w:r>
-        <w:rPr>
-          <w:rFonts w:ascii="Consolas" w:eastAsia="Times New Roman" w:hAnsi="Consolas" w:cs="Courier New"/>
-          <w:color w:val="444D56"/>
-          <w:sz w:val="18"/>
-          <w:szCs w:val="18"/>
-          <w:lang w:eastAsia="en-CA"/>
-        </w:rPr>
-        <w:t>ed</w:t>
-      </w:r>
-      <w:r>
-        <w:rPr>
-          <w:rFonts w:ascii="Consolas" w:eastAsia="Times New Roman" w:hAnsi="Consolas" w:cs="Courier New"/>
-          <w:color w:val="444D56"/>
-          <w:sz w:val="18"/>
-          <w:szCs w:val="18"/>
-          <w:lang w:eastAsia="en-CA"/>
-        </w:rPr>
-        <w:t xml:space="preserve"> design docs for submission</w:t>
-      </w:r>
-    </w:p>
-    <w:p>
-      <w:pPr>
-        <w:pStyle w:val="ListParagraph"/>
-        <w:numPr>
-          <w:ilvl w:val="0"/>
-          <w:numId w:val="1"/>
-        </w:numPr>
-        <w:shd w:val="clear" w:color="auto" w:fill="F6F8FA"/>
-        <w:tabs>
-          <w:tab w:val="left" w:pos="916"/>
-          <w:tab w:val="left" w:pos="1832"/>
-          <w:tab w:val="left" w:pos="2748"/>
-          <w:tab w:val="left" w:pos="3664"/>
-          <w:tab w:val="left" w:pos="4580"/>
-          <w:tab w:val="left" w:pos="5496"/>
-          <w:tab w:val="left" w:pos="6412"/>
-          <w:tab w:val="left" w:pos="7328"/>
-          <w:tab w:val="left" w:pos="8244"/>
-          <w:tab w:val="left" w:pos="9160"/>
-          <w:tab w:val="left" w:pos="10076"/>
-          <w:tab w:val="left" w:pos="10992"/>
-          <w:tab w:val="left" w:pos="11908"/>
-          <w:tab w:val="left" w:pos="12824"/>
-          <w:tab w:val="left" w:pos="13740"/>
-          <w:tab w:val="left" w:pos="14656"/>
-        </w:tabs>
-        <w:spacing w:before="150" w:after="0" w:line="240" w:lineRule="auto"/>
-        <w:rPr>
-          <w:rFonts w:ascii="Consolas" w:eastAsia="Times New Roman" w:hAnsi="Consolas" w:cs="Courier New"/>
-          <w:color w:val="444D56"/>
-          <w:sz w:val="18"/>
-          <w:szCs w:val="18"/>
-          <w:lang w:eastAsia="en-CA"/>
-        </w:rPr>
-      </w:pPr>
-      <w:r>
-        <w:rPr>
-          <w:rFonts w:ascii="Consolas" w:eastAsia="Times New Roman" w:hAnsi="Consolas" w:cs="Courier New"/>
-          <w:color w:val="444D56"/>
-          <w:sz w:val="18"/>
-          <w:szCs w:val="18"/>
-          <w:lang w:eastAsia="en-CA"/>
-        </w:rPr>
-        <w:t xml:space="preserve">[dev &amp; art] </w:t>
-      </w:r>
-      <w:r>
-        <w:rPr>
-          <w:rFonts w:ascii="Consolas" w:eastAsia="Times New Roman" w:hAnsi="Consolas" w:cs="Courier New"/>
-          <w:color w:val="444D56"/>
-          <w:sz w:val="18"/>
-          <w:szCs w:val="18"/>
-          <w:lang w:eastAsia="en-CA"/>
-        </w:rPr>
-        <w:t>R</w:t>
-      </w:r>
-      <w:r>
-        <w:rPr>
-          <w:rFonts w:ascii="Consolas" w:eastAsia="Times New Roman" w:hAnsi="Consolas" w:cs="Courier New"/>
-          <w:color w:val="444D56"/>
-          <w:sz w:val="18"/>
-          <w:szCs w:val="18"/>
-          <w:lang w:eastAsia="en-CA"/>
-        </w:rPr>
-        <w:t>etrieve</w:t>
-      </w:r>
-      <w:r>
-        <w:rPr>
-          <w:rFonts w:ascii="Consolas" w:eastAsia="Times New Roman" w:hAnsi="Consolas" w:cs="Courier New"/>
-          <w:color w:val="444D56"/>
-          <w:sz w:val="18"/>
-          <w:szCs w:val="18"/>
-          <w:lang w:eastAsia="en-CA"/>
-        </w:rPr>
-        <w:t>d</w:t>
-      </w:r>
-      <w:r>
-        <w:rPr>
-          <w:rFonts w:ascii="Consolas" w:eastAsia="Times New Roman" w:hAnsi="Consolas" w:cs="Courier New"/>
-          <w:color w:val="444D56"/>
-          <w:sz w:val="18"/>
-          <w:szCs w:val="18"/>
-          <w:lang w:eastAsia="en-CA"/>
-        </w:rPr>
-        <w:t xml:space="preserve"> TexturePacker license codes</w:t>
-      </w:r>
-    </w:p>
-    <w:p>
-      <w:pPr>
-        <w:pStyle w:val="ListParagraph"/>
-        <w:numPr>
-          <w:ilvl w:val="0"/>
-          <w:numId w:val="1"/>
-        </w:numPr>
-        <w:shd w:val="clear" w:color="auto" w:fill="F6F8FA"/>
-        <w:tabs>
-          <w:tab w:val="left" w:pos="916"/>
-          <w:tab w:val="left" w:pos="1832"/>
-          <w:tab w:val="left" w:pos="2748"/>
-          <w:tab w:val="left" w:pos="3664"/>
-          <w:tab w:val="left" w:pos="4580"/>
-          <w:tab w:val="left" w:pos="5496"/>
-          <w:tab w:val="left" w:pos="6412"/>
-          <w:tab w:val="left" w:pos="7328"/>
-          <w:tab w:val="left" w:pos="8244"/>
-          <w:tab w:val="left" w:pos="9160"/>
-          <w:tab w:val="left" w:pos="10076"/>
-          <w:tab w:val="left" w:pos="10992"/>
-          <w:tab w:val="left" w:pos="11908"/>
-          <w:tab w:val="left" w:pos="12824"/>
-          <w:tab w:val="left" w:pos="13740"/>
-          <w:tab w:val="left" w:pos="14656"/>
-        </w:tabs>
-        <w:spacing w:before="150" w:after="0" w:line="240" w:lineRule="auto"/>
-      </w:pPr>
-      <w:r>
-        <w:rPr>
-          <w:rFonts w:ascii="Consolas" w:eastAsia="Times New Roman" w:hAnsi="Consolas" w:cs="Courier New"/>
-          <w:color w:val="444D56"/>
-          <w:sz w:val="18"/>
-          <w:szCs w:val="18"/>
-          <w:lang w:eastAsia="en-CA"/>
-        </w:rPr>
-        <w:t>[dev] Created a TexturePacker guide for artist to use</w:t>
-      </w:r>
-    </w:p>
-    <w:p>
-      <w:pPr>
-        <w:pStyle w:val="Heading1"/>
-      </w:pPr>
-      <w:r>
-        <w:lastRenderedPageBreak/>
         <w:t>April 29</w:t>
       </w:r>
       <w:r>

</xml_diff>